<commit_message>
Configurando o método on do socket clienteBanckEnd para ouvir os eventos de 'msg' e um emit para responder pelo evento 'showmsg'
</commit_message>
<xml_diff>
--- a/Instruções/Criação de um chat utilizando o socket io.docx
+++ b/Instruções/Criação de um chat utilizando o socket io.docx
@@ -5757,14 +5757,7 @@
     <w:p>
       <w:pPr>
         <w:pStyle w:val="PargrafodaLista"/>
-        <w:numPr>
-          <w:ilvl w:val="0"/>
-          <w:numId w:val="3"/>
-        </w:numPr>
-      </w:pPr>
-      <w:r>
-        <w:t>C</w:t>
-      </w:r>
+      </w:pPr>
     </w:p>
     <w:p>
       <w:pPr>
@@ -5918,6 +5911,505 @@
           <w:lang w:eastAsia="pt-BR"/>
         </w:rPr>
         <w:t>&gt;</w:t>
+      </w:r>
+    </w:p>
+    <w:p>
+      <w:pPr>
+        <w:pStyle w:val="PargrafodaLista"/>
+      </w:pPr>
+    </w:p>
+    <w:p>
+      <w:pPr>
+        <w:pStyle w:val="PargrafodaLista"/>
+      </w:pPr>
+    </w:p>
+    <w:p>
+      <w:pPr>
+        <w:pStyle w:val="PargrafodaLista"/>
+      </w:pPr>
+    </w:p>
+    <w:p>
+      <w:pPr>
+        <w:pStyle w:val="PargrafodaLista"/>
+        <w:rPr>
+          <w:b/>
+          <w:bCs/>
+          <w:sz w:val="28"/>
+          <w:szCs w:val="28"/>
+        </w:rPr>
+      </w:pPr>
+      <w:r>
+        <w:rPr>
+          <w:b/>
+          <w:bCs/>
+          <w:sz w:val="28"/>
+          <w:szCs w:val="28"/>
+        </w:rPr>
+        <w:lastRenderedPageBreak/>
+        <w:t>RECEBENDO A MENSAGEM NO BACKEND</w:t>
+      </w:r>
+    </w:p>
+    <w:p>
+      <w:pPr>
+        <w:pStyle w:val="PargrafodaLista"/>
+        <w:numPr>
+          <w:ilvl w:val="0"/>
+          <w:numId w:val="3"/>
+        </w:numPr>
+      </w:pPr>
+      <w:r>
+        <w:t xml:space="preserve">No </w:t>
+      </w:r>
+      <w:proofErr w:type="spellStart"/>
+      <w:r>
+        <w:t>banckend</w:t>
+      </w:r>
+      <w:proofErr w:type="spellEnd"/>
+      <w:r>
+        <w:t xml:space="preserve"> utilizamos o método </w:t>
+      </w:r>
+      <w:proofErr w:type="spellStart"/>
+      <w:r>
+        <w:t>on</w:t>
+      </w:r>
+      <w:proofErr w:type="spellEnd"/>
+      <w:r>
+        <w:t xml:space="preserve"> do socket </w:t>
+      </w:r>
+      <w:proofErr w:type="spellStart"/>
+      <w:r>
+        <w:t>clienteBackEnd</w:t>
+      </w:r>
+      <w:proofErr w:type="spellEnd"/>
+      <w:r>
+        <w:t xml:space="preserve"> vamos ouvir os eventos enviados do </w:t>
+      </w:r>
+      <w:proofErr w:type="spellStart"/>
+      <w:r>
+        <w:t>frontEnd</w:t>
+      </w:r>
+      <w:proofErr w:type="spellEnd"/>
+      <w:r>
+        <w:t xml:space="preserve"> pelo método ‘msg’. vamos </w:t>
+      </w:r>
+      <w:r>
+        <w:t xml:space="preserve">ainda configurar o </w:t>
+      </w:r>
+      <w:proofErr w:type="spellStart"/>
+      <w:r>
+        <w:t>backend</w:t>
+      </w:r>
+      <w:proofErr w:type="spellEnd"/>
+      <w:r>
+        <w:t xml:space="preserve"> para enviar um </w:t>
+      </w:r>
+      <w:proofErr w:type="spellStart"/>
+      <w:r>
+        <w:t>emit</w:t>
+      </w:r>
+      <w:proofErr w:type="spellEnd"/>
+      <w:r>
+        <w:t xml:space="preserve"> utilizando o método ‘</w:t>
+      </w:r>
+      <w:proofErr w:type="spellStart"/>
+      <w:r>
+        <w:t>showmsg</w:t>
+      </w:r>
+      <w:proofErr w:type="spellEnd"/>
+      <w:r>
+        <w:t xml:space="preserve">’ que será configurado no </w:t>
+      </w:r>
+      <w:proofErr w:type="spellStart"/>
+      <w:r>
+        <w:t>frontend</w:t>
+      </w:r>
+      <w:proofErr w:type="spellEnd"/>
+      <w:r>
+        <w:t>.</w:t>
+      </w:r>
+    </w:p>
+    <w:p>
+      <w:pPr>
+        <w:pStyle w:val="PargrafodaLista"/>
+        <w:numPr>
+          <w:ilvl w:val="0"/>
+          <w:numId w:val="3"/>
+        </w:numPr>
+        <w:shd w:val="clear" w:color="auto" w:fill="272822"/>
+        <w:spacing w:after="0" w:line="285" w:lineRule="atLeast"/>
+        <w:rPr>
+          <w:rFonts w:ascii="Consolas" w:eastAsia="Times New Roman" w:hAnsi="Consolas" w:cs="Times New Roman"/>
+          <w:color w:val="F8F8F2"/>
+          <w:sz w:val="21"/>
+          <w:szCs w:val="21"/>
+          <w:lang w:eastAsia="pt-BR"/>
+        </w:rPr>
+      </w:pPr>
+      <w:r>
+        <w:rPr>
+          <w:rFonts w:ascii="Consolas" w:eastAsia="Times New Roman" w:hAnsi="Consolas" w:cs="Times New Roman"/>
+          <w:color w:val="F8F8F2"/>
+          <w:sz w:val="21"/>
+          <w:szCs w:val="21"/>
+          <w:lang w:eastAsia="pt-BR"/>
+        </w:rPr>
+        <w:t> </w:t>
+      </w:r>
+      <w:proofErr w:type="spellStart"/>
+      <w:r>
+        <w:rPr>
+          <w:rFonts w:ascii="Consolas" w:eastAsia="Times New Roman" w:hAnsi="Consolas" w:cs="Times New Roman"/>
+          <w:i/>
+          <w:iCs/>
+          <w:color w:val="FD971F"/>
+          <w:sz w:val="21"/>
+          <w:szCs w:val="21"/>
+          <w:lang w:eastAsia="pt-BR"/>
+        </w:rPr>
+        <w:t>clienteBackEnd</w:t>
+      </w:r>
+      <w:r>
+        <w:rPr>
+          <w:rFonts w:ascii="Consolas" w:eastAsia="Times New Roman" w:hAnsi="Consolas" w:cs="Times New Roman"/>
+          <w:color w:val="F8F8F2"/>
+          <w:sz w:val="21"/>
+          <w:szCs w:val="21"/>
+          <w:lang w:eastAsia="pt-BR"/>
+        </w:rPr>
+        <w:t>.</w:t>
+      </w:r>
+      <w:r>
+        <w:rPr>
+          <w:rFonts w:ascii="Consolas" w:eastAsia="Times New Roman" w:hAnsi="Consolas" w:cs="Times New Roman"/>
+          <w:color w:val="A6E22E"/>
+          <w:sz w:val="21"/>
+          <w:szCs w:val="21"/>
+          <w:lang w:eastAsia="pt-BR"/>
+        </w:rPr>
+        <w:t>on</w:t>
+      </w:r>
+      <w:proofErr w:type="spellEnd"/>
+      <w:r>
+        <w:rPr>
+          <w:rFonts w:ascii="Consolas" w:eastAsia="Times New Roman" w:hAnsi="Consolas" w:cs="Times New Roman"/>
+          <w:color w:val="F8F8F2"/>
+          <w:sz w:val="21"/>
+          <w:szCs w:val="21"/>
+          <w:lang w:eastAsia="pt-BR"/>
+        </w:rPr>
+        <w:t>(</w:t>
+      </w:r>
+      <w:r>
+        <w:rPr>
+          <w:rFonts w:ascii="Consolas" w:eastAsia="Times New Roman" w:hAnsi="Consolas" w:cs="Times New Roman"/>
+          <w:color w:val="E6DB74"/>
+          <w:sz w:val="21"/>
+          <w:szCs w:val="21"/>
+          <w:lang w:eastAsia="pt-BR"/>
+        </w:rPr>
+        <w:t>"msg</w:t>
+      </w:r>
+      <w:proofErr w:type="gramStart"/>
+      <w:r>
+        <w:rPr>
+          <w:rFonts w:ascii="Consolas" w:eastAsia="Times New Roman" w:hAnsi="Consolas" w:cs="Times New Roman"/>
+          <w:color w:val="E6DB74"/>
+          <w:sz w:val="21"/>
+          <w:szCs w:val="21"/>
+          <w:lang w:eastAsia="pt-BR"/>
+        </w:rPr>
+        <w:t>"</w:t>
+      </w:r>
+      <w:r>
+        <w:rPr>
+          <w:rFonts w:ascii="Consolas" w:eastAsia="Times New Roman" w:hAnsi="Consolas" w:cs="Times New Roman"/>
+          <w:color w:val="F8F8F2"/>
+          <w:sz w:val="21"/>
+          <w:szCs w:val="21"/>
+          <w:lang w:eastAsia="pt-BR"/>
+        </w:rPr>
+        <w:t>,(</w:t>
+      </w:r>
+      <w:proofErr w:type="gramEnd"/>
+      <w:r>
+        <w:rPr>
+          <w:rFonts w:ascii="Consolas" w:eastAsia="Times New Roman" w:hAnsi="Consolas" w:cs="Times New Roman"/>
+          <w:i/>
+          <w:iCs/>
+          <w:color w:val="FD971F"/>
+          <w:sz w:val="21"/>
+          <w:szCs w:val="21"/>
+          <w:lang w:eastAsia="pt-BR"/>
+        </w:rPr>
+        <w:t>data</w:t>
+      </w:r>
+      <w:r>
+        <w:rPr>
+          <w:rFonts w:ascii="Consolas" w:eastAsia="Times New Roman" w:hAnsi="Consolas" w:cs="Times New Roman"/>
+          <w:color w:val="F8F8F2"/>
+          <w:sz w:val="21"/>
+          <w:szCs w:val="21"/>
+          <w:lang w:eastAsia="pt-BR"/>
+        </w:rPr>
+        <w:t>)</w:t>
+      </w:r>
+      <w:r>
+        <w:rPr>
+          <w:rFonts w:ascii="Consolas" w:eastAsia="Times New Roman" w:hAnsi="Consolas" w:cs="Times New Roman"/>
+          <w:i/>
+          <w:iCs/>
+          <w:color w:val="66D9EF"/>
+          <w:sz w:val="21"/>
+          <w:szCs w:val="21"/>
+          <w:lang w:eastAsia="pt-BR"/>
+        </w:rPr>
+        <w:t>=&gt;</w:t>
+      </w:r>
+      <w:r>
+        <w:rPr>
+          <w:rFonts w:ascii="Consolas" w:eastAsia="Times New Roman" w:hAnsi="Consolas" w:cs="Times New Roman"/>
+          <w:color w:val="F8F8F2"/>
+          <w:sz w:val="21"/>
+          <w:szCs w:val="21"/>
+          <w:lang w:eastAsia="pt-BR"/>
+        </w:rPr>
+        <w:t>{</w:t>
+      </w:r>
+    </w:p>
+    <w:p>
+      <w:pPr>
+        <w:pStyle w:val="PargrafodaLista"/>
+        <w:numPr>
+          <w:ilvl w:val="0"/>
+          <w:numId w:val="3"/>
+        </w:numPr>
+        <w:shd w:val="clear" w:color="auto" w:fill="272822"/>
+        <w:spacing w:after="0" w:line="285" w:lineRule="atLeast"/>
+        <w:rPr>
+          <w:rFonts w:ascii="Consolas" w:eastAsia="Times New Roman" w:hAnsi="Consolas" w:cs="Times New Roman"/>
+          <w:color w:val="F8F8F2"/>
+          <w:sz w:val="21"/>
+          <w:szCs w:val="21"/>
+          <w:lang w:eastAsia="pt-BR"/>
+        </w:rPr>
+      </w:pPr>
+      <w:r>
+        <w:rPr>
+          <w:rFonts w:ascii="Consolas" w:eastAsia="Times New Roman" w:hAnsi="Consolas" w:cs="Times New Roman"/>
+          <w:color w:val="F8F8F2"/>
+          <w:sz w:val="21"/>
+          <w:szCs w:val="21"/>
+          <w:lang w:eastAsia="pt-BR"/>
+        </w:rPr>
+        <w:t xml:space="preserve">        </w:t>
+      </w:r>
+      <w:proofErr w:type="spellStart"/>
+      <w:r>
+        <w:rPr>
+          <w:rFonts w:ascii="Consolas" w:eastAsia="Times New Roman" w:hAnsi="Consolas" w:cs="Times New Roman"/>
+          <w:i/>
+          <w:iCs/>
+          <w:color w:val="FD971F"/>
+          <w:sz w:val="21"/>
+          <w:szCs w:val="21"/>
+          <w:lang w:eastAsia="pt-BR"/>
+        </w:rPr>
+        <w:t>clienteBackEnd</w:t>
+      </w:r>
+      <w:r>
+        <w:rPr>
+          <w:rFonts w:ascii="Consolas" w:eastAsia="Times New Roman" w:hAnsi="Consolas" w:cs="Times New Roman"/>
+          <w:color w:val="F8F8F2"/>
+          <w:sz w:val="21"/>
+          <w:szCs w:val="21"/>
+          <w:lang w:eastAsia="pt-BR"/>
+        </w:rPr>
+        <w:t>.</w:t>
+      </w:r>
+      <w:r>
+        <w:rPr>
+          <w:rFonts w:ascii="Consolas" w:eastAsia="Times New Roman" w:hAnsi="Consolas" w:cs="Times New Roman"/>
+          <w:color w:val="A6E22E"/>
+          <w:sz w:val="21"/>
+          <w:szCs w:val="21"/>
+          <w:lang w:eastAsia="pt-BR"/>
+        </w:rPr>
+        <w:t>emit</w:t>
+      </w:r>
+      <w:proofErr w:type="spellEnd"/>
+      <w:r>
+        <w:rPr>
+          <w:rFonts w:ascii="Consolas" w:eastAsia="Times New Roman" w:hAnsi="Consolas" w:cs="Times New Roman"/>
+          <w:color w:val="F8F8F2"/>
+          <w:sz w:val="21"/>
+          <w:szCs w:val="21"/>
+          <w:lang w:eastAsia="pt-BR"/>
+        </w:rPr>
+        <w:t>(</w:t>
+      </w:r>
+      <w:r>
+        <w:rPr>
+          <w:rFonts w:ascii="Consolas" w:eastAsia="Times New Roman" w:hAnsi="Consolas" w:cs="Times New Roman"/>
+          <w:color w:val="E6DB74"/>
+          <w:sz w:val="21"/>
+          <w:szCs w:val="21"/>
+          <w:lang w:eastAsia="pt-BR"/>
+        </w:rPr>
+        <w:t>'</w:t>
+      </w:r>
+      <w:proofErr w:type="spellStart"/>
+      <w:r>
+        <w:rPr>
+          <w:rFonts w:ascii="Consolas" w:eastAsia="Times New Roman" w:hAnsi="Consolas" w:cs="Times New Roman"/>
+          <w:color w:val="E6DB74"/>
+          <w:sz w:val="21"/>
+          <w:szCs w:val="21"/>
+          <w:lang w:eastAsia="pt-BR"/>
+        </w:rPr>
+        <w:t>showmsg</w:t>
+      </w:r>
+      <w:proofErr w:type="spellEnd"/>
+      <w:proofErr w:type="gramStart"/>
+      <w:r>
+        <w:rPr>
+          <w:rFonts w:ascii="Consolas" w:eastAsia="Times New Roman" w:hAnsi="Consolas" w:cs="Times New Roman"/>
+          <w:color w:val="E6DB74"/>
+          <w:sz w:val="21"/>
+          <w:szCs w:val="21"/>
+          <w:lang w:eastAsia="pt-BR"/>
+        </w:rPr>
+        <w:t>'</w:t>
+      </w:r>
+      <w:r>
+        <w:rPr>
+          <w:rFonts w:ascii="Consolas" w:eastAsia="Times New Roman" w:hAnsi="Consolas" w:cs="Times New Roman"/>
+          <w:color w:val="F8F8F2"/>
+          <w:sz w:val="21"/>
+          <w:szCs w:val="21"/>
+          <w:lang w:eastAsia="pt-BR"/>
+        </w:rPr>
+        <w:t>,</w:t>
+      </w:r>
+      <w:r>
+        <w:rPr>
+          <w:rFonts w:ascii="Consolas" w:eastAsia="Times New Roman" w:hAnsi="Consolas" w:cs="Times New Roman"/>
+          <w:i/>
+          <w:iCs/>
+          <w:color w:val="FD971F"/>
+          <w:sz w:val="21"/>
+          <w:szCs w:val="21"/>
+          <w:lang w:eastAsia="pt-BR"/>
+        </w:rPr>
+        <w:t>data</w:t>
+      </w:r>
+      <w:proofErr w:type="gramEnd"/>
+      <w:r>
+        <w:rPr>
+          <w:rFonts w:ascii="Consolas" w:eastAsia="Times New Roman" w:hAnsi="Consolas" w:cs="Times New Roman"/>
+          <w:color w:val="F8F8F2"/>
+          <w:sz w:val="21"/>
+          <w:szCs w:val="21"/>
+          <w:lang w:eastAsia="pt-BR"/>
+        </w:rPr>
+        <w:t>);</w:t>
+      </w:r>
+    </w:p>
+    <w:p>
+      <w:pPr>
+        <w:pStyle w:val="PargrafodaLista"/>
+        <w:numPr>
+          <w:ilvl w:val="0"/>
+          <w:numId w:val="3"/>
+        </w:numPr>
+        <w:shd w:val="clear" w:color="auto" w:fill="272822"/>
+        <w:spacing w:after="0" w:line="285" w:lineRule="atLeast"/>
+        <w:rPr>
+          <w:rFonts w:ascii="Consolas" w:eastAsia="Times New Roman" w:hAnsi="Consolas" w:cs="Times New Roman"/>
+          <w:color w:val="F8F8F2"/>
+          <w:sz w:val="21"/>
+          <w:szCs w:val="21"/>
+          <w:lang w:eastAsia="pt-BR"/>
+        </w:rPr>
+      </w:pPr>
+      <w:r>
+        <w:rPr>
+          <w:rFonts w:ascii="Consolas" w:eastAsia="Times New Roman" w:hAnsi="Consolas" w:cs="Times New Roman"/>
+          <w:color w:val="F8F8F2"/>
+          <w:sz w:val="21"/>
+          <w:szCs w:val="21"/>
+          <w:lang w:eastAsia="pt-BR"/>
+        </w:rPr>
+        <w:t>        console.</w:t>
+      </w:r>
+      <w:r>
+        <w:rPr>
+          <w:rFonts w:ascii="Consolas" w:eastAsia="Times New Roman" w:hAnsi="Consolas" w:cs="Times New Roman"/>
+          <w:color w:val="A6E22E"/>
+          <w:sz w:val="21"/>
+          <w:szCs w:val="21"/>
+          <w:lang w:eastAsia="pt-BR"/>
+        </w:rPr>
+        <w:t>log</w:t>
+      </w:r>
+      <w:r>
+        <w:rPr>
+          <w:rFonts w:ascii="Consolas" w:eastAsia="Times New Roman" w:hAnsi="Consolas" w:cs="Times New Roman"/>
+          <w:color w:val="F8F8F2"/>
+          <w:sz w:val="21"/>
+          <w:szCs w:val="21"/>
+          <w:lang w:eastAsia="pt-BR"/>
+        </w:rPr>
+        <w:t>(</w:t>
+      </w:r>
+      <w:r>
+        <w:rPr>
+          <w:rFonts w:ascii="Consolas" w:eastAsia="Times New Roman" w:hAnsi="Consolas" w:cs="Times New Roman"/>
+          <w:i/>
+          <w:iCs/>
+          <w:color w:val="FD971F"/>
+          <w:sz w:val="21"/>
+          <w:szCs w:val="21"/>
+          <w:lang w:eastAsia="pt-BR"/>
+        </w:rPr>
+        <w:t>data</w:t>
+      </w:r>
+      <w:r>
+        <w:rPr>
+          <w:rFonts w:ascii="Consolas" w:eastAsia="Times New Roman" w:hAnsi="Consolas" w:cs="Times New Roman"/>
+          <w:color w:val="F8F8F2"/>
+          <w:sz w:val="21"/>
+          <w:szCs w:val="21"/>
+          <w:lang w:eastAsia="pt-BR"/>
+        </w:rPr>
+        <w:t>);</w:t>
+      </w:r>
+    </w:p>
+    <w:p>
+      <w:pPr>
+        <w:pStyle w:val="PargrafodaLista"/>
+        <w:numPr>
+          <w:ilvl w:val="0"/>
+          <w:numId w:val="3"/>
+        </w:numPr>
+        <w:shd w:val="clear" w:color="auto" w:fill="272822"/>
+        <w:spacing w:after="0" w:line="285" w:lineRule="atLeast"/>
+        <w:rPr>
+          <w:rFonts w:ascii="Consolas" w:eastAsia="Times New Roman" w:hAnsi="Consolas" w:cs="Times New Roman"/>
+          <w:color w:val="F8F8F2"/>
+          <w:sz w:val="21"/>
+          <w:szCs w:val="21"/>
+          <w:lang w:eastAsia="pt-BR"/>
+        </w:rPr>
+      </w:pPr>
+      <w:r>
+        <w:rPr>
+          <w:rFonts w:ascii="Consolas" w:eastAsia="Times New Roman" w:hAnsi="Consolas" w:cs="Times New Roman"/>
+          <w:color w:val="F8F8F2"/>
+          <w:sz w:val="21"/>
+          <w:szCs w:val="21"/>
+          <w:lang w:eastAsia="pt-BR"/>
+        </w:rPr>
+        <w:t>    })</w:t>
       </w:r>
     </w:p>
     <w:p>

</xml_diff>

<commit_message>
Emitindo a mensagem clobalmente para todos os usuários conectados
</commit_message>
<xml_diff>
--- a/Instruções/Criação de um chat utilizando o socket io.docx
+++ b/Instruções/Criação de um chat utilizando o socket io.docx
@@ -69,7 +69,23 @@
         </w:numPr>
       </w:pPr>
       <w:r>
-        <w:t xml:space="preserve">No frontend no arquivo index.ejs, </w:t>
+        <w:t xml:space="preserve">No </w:t>
+      </w:r>
+      <w:proofErr w:type="spellStart"/>
+      <w:r>
+        <w:t>frontend</w:t>
+      </w:r>
+      <w:proofErr w:type="spellEnd"/>
+      <w:r>
+        <w:t xml:space="preserve"> no arquivo </w:t>
+      </w:r>
+      <w:proofErr w:type="spellStart"/>
+      <w:r>
+        <w:t>index.ejs</w:t>
+      </w:r>
+      <w:proofErr w:type="spellEnd"/>
+      <w:r>
+        <w:t xml:space="preserve">, </w:t>
       </w:r>
       <w:r>
         <w:t>fazer as alterações como abaixo.</w:t>
@@ -122,6 +138,7 @@
         </w:rPr>
         <w:t xml:space="preserve"> </w:t>
       </w:r>
+      <w:proofErr w:type="spellStart"/>
       <w:r>
         <w:rPr>
           <w:rFonts w:ascii="Consolas" w:eastAsia="Times New Roman" w:hAnsi="Consolas" w:cs="Times New Roman"/>
@@ -132,6 +149,7 @@
         </w:rPr>
         <w:t>html</w:t>
       </w:r>
+      <w:proofErr w:type="spellEnd"/>
       <w:r>
         <w:rPr>
           <w:rFonts w:ascii="Consolas" w:eastAsia="Times New Roman" w:hAnsi="Consolas" w:cs="Times New Roman"/>
@@ -170,6 +188,7 @@
         </w:rPr>
         <w:t>&lt;</w:t>
       </w:r>
+      <w:proofErr w:type="spellStart"/>
       <w:r>
         <w:rPr>
           <w:rFonts w:ascii="Consolas" w:eastAsia="Times New Roman" w:hAnsi="Consolas" w:cs="Times New Roman"/>
@@ -180,6 +199,7 @@
         </w:rPr>
         <w:t>html</w:t>
       </w:r>
+      <w:proofErr w:type="spellEnd"/>
       <w:r>
         <w:rPr>
           <w:rFonts w:ascii="Consolas" w:eastAsia="Times New Roman" w:hAnsi="Consolas" w:cs="Times New Roman"/>
@@ -190,6 +210,7 @@
         </w:rPr>
         <w:t xml:space="preserve"> </w:t>
       </w:r>
+      <w:proofErr w:type="spellStart"/>
       <w:r>
         <w:rPr>
           <w:rFonts w:ascii="Consolas" w:eastAsia="Times New Roman" w:hAnsi="Consolas" w:cs="Times New Roman"/>
@@ -200,6 +221,7 @@
         </w:rPr>
         <w:t>lang</w:t>
       </w:r>
+      <w:proofErr w:type="spellEnd"/>
       <w:r>
         <w:rPr>
           <w:rFonts w:ascii="Consolas" w:eastAsia="Times New Roman" w:hAnsi="Consolas" w:cs="Times New Roman"/>
@@ -218,7 +240,29 @@
           <w:szCs w:val="21"/>
           <w:lang w:eastAsia="pt-BR"/>
         </w:rPr>
-        <w:t>"en"</w:t>
+        <w:t>"</w:t>
+      </w:r>
+      <w:proofErr w:type="spellStart"/>
+      <w:r>
+        <w:rPr>
+          <w:rFonts w:ascii="Consolas" w:eastAsia="Times New Roman" w:hAnsi="Consolas" w:cs="Times New Roman"/>
+          <w:color w:val="E6DB74"/>
+          <w:sz w:val="21"/>
+          <w:szCs w:val="21"/>
+          <w:lang w:eastAsia="pt-BR"/>
+        </w:rPr>
+        <w:t>en</w:t>
+      </w:r>
+      <w:proofErr w:type="spellEnd"/>
+      <w:r>
+        <w:rPr>
+          <w:rFonts w:ascii="Consolas" w:eastAsia="Times New Roman" w:hAnsi="Consolas" w:cs="Times New Roman"/>
+          <w:color w:val="E6DB74"/>
+          <w:sz w:val="21"/>
+          <w:szCs w:val="21"/>
+          <w:lang w:eastAsia="pt-BR"/>
+        </w:rPr>
+        <w:t>"</w:t>
       </w:r>
       <w:r>
         <w:rPr>
@@ -258,6 +302,7 @@
         </w:rPr>
         <w:t>&lt;</w:t>
       </w:r>
+      <w:proofErr w:type="spellStart"/>
       <w:r>
         <w:rPr>
           <w:rFonts w:ascii="Consolas" w:eastAsia="Times New Roman" w:hAnsi="Consolas" w:cs="Times New Roman"/>
@@ -268,6 +313,7 @@
         </w:rPr>
         <w:t>head</w:t>
       </w:r>
+      <w:proofErr w:type="spellEnd"/>
       <w:r>
         <w:rPr>
           <w:rFonts w:ascii="Consolas" w:eastAsia="Times New Roman" w:hAnsi="Consolas" w:cs="Times New Roman"/>
@@ -326,6 +372,7 @@
         </w:rPr>
         <w:t xml:space="preserve"> </w:t>
       </w:r>
+      <w:proofErr w:type="spellStart"/>
       <w:r>
         <w:rPr>
           <w:rFonts w:ascii="Consolas" w:eastAsia="Times New Roman" w:hAnsi="Consolas" w:cs="Times New Roman"/>
@@ -336,6 +383,7 @@
         </w:rPr>
         <w:t>charset</w:t>
       </w:r>
+      <w:proofErr w:type="spellEnd"/>
       <w:r>
         <w:rPr>
           <w:rFonts w:ascii="Consolas" w:eastAsia="Times New Roman" w:hAnsi="Consolas" w:cs="Times New Roman"/>
@@ -422,8 +470,20 @@
           <w:szCs w:val="21"/>
           <w:lang w:eastAsia="pt-BR"/>
         </w:rPr>
-        <w:t>http-equiv</w:t>
-      </w:r>
+        <w:t>http-</w:t>
+      </w:r>
+      <w:proofErr w:type="spellStart"/>
+      <w:r>
+        <w:rPr>
+          <w:rFonts w:ascii="Consolas" w:eastAsia="Times New Roman" w:hAnsi="Consolas" w:cs="Times New Roman"/>
+          <w:color w:val="A6E22E"/>
+          <w:sz w:val="21"/>
+          <w:szCs w:val="21"/>
+          <w:lang w:eastAsia="pt-BR"/>
+        </w:rPr>
+        <w:t>equiv</w:t>
+      </w:r>
+      <w:proofErr w:type="spellEnd"/>
       <w:r>
         <w:rPr>
           <w:rFonts w:ascii="Consolas" w:eastAsia="Times New Roman" w:hAnsi="Consolas" w:cs="Times New Roman"/>
@@ -442,7 +502,29 @@
           <w:szCs w:val="21"/>
           <w:lang w:eastAsia="pt-BR"/>
         </w:rPr>
-        <w:t>"X-UA-Compatible"</w:t>
+        <w:t>"X-UA-</w:t>
+      </w:r>
+      <w:proofErr w:type="spellStart"/>
+      <w:r>
+        <w:rPr>
+          <w:rFonts w:ascii="Consolas" w:eastAsia="Times New Roman" w:hAnsi="Consolas" w:cs="Times New Roman"/>
+          <w:color w:val="E6DB74"/>
+          <w:sz w:val="21"/>
+          <w:szCs w:val="21"/>
+          <w:lang w:eastAsia="pt-BR"/>
+        </w:rPr>
+        <w:t>Compatible</w:t>
+      </w:r>
+      <w:proofErr w:type="spellEnd"/>
+      <w:r>
+        <w:rPr>
+          <w:rFonts w:ascii="Consolas" w:eastAsia="Times New Roman" w:hAnsi="Consolas" w:cs="Times New Roman"/>
+          <w:color w:val="E6DB74"/>
+          <w:sz w:val="21"/>
+          <w:szCs w:val="21"/>
+          <w:lang w:eastAsia="pt-BR"/>
+        </w:rPr>
+        <w:t>"</w:t>
       </w:r>
       <w:r>
         <w:rPr>
@@ -454,6 +536,7 @@
         </w:rPr>
         <w:t xml:space="preserve"> </w:t>
       </w:r>
+      <w:proofErr w:type="spellStart"/>
       <w:r>
         <w:rPr>
           <w:rFonts w:ascii="Consolas" w:eastAsia="Times New Roman" w:hAnsi="Consolas" w:cs="Times New Roman"/>
@@ -464,6 +547,7 @@
         </w:rPr>
         <w:t>content</w:t>
       </w:r>
+      <w:proofErr w:type="spellEnd"/>
       <w:r>
         <w:rPr>
           <w:rFonts w:ascii="Consolas" w:eastAsia="Times New Roman" w:hAnsi="Consolas" w:cs="Times New Roman"/>
@@ -482,7 +566,29 @@
           <w:szCs w:val="21"/>
           <w:lang w:eastAsia="pt-BR"/>
         </w:rPr>
-        <w:t>"IE=edge"</w:t>
+        <w:t>"IE=</w:t>
+      </w:r>
+      <w:proofErr w:type="spellStart"/>
+      <w:r>
+        <w:rPr>
+          <w:rFonts w:ascii="Consolas" w:eastAsia="Times New Roman" w:hAnsi="Consolas" w:cs="Times New Roman"/>
+          <w:color w:val="E6DB74"/>
+          <w:sz w:val="21"/>
+          <w:szCs w:val="21"/>
+          <w:lang w:eastAsia="pt-BR"/>
+        </w:rPr>
+        <w:t>edge</w:t>
+      </w:r>
+      <w:proofErr w:type="spellEnd"/>
+      <w:r>
+        <w:rPr>
+          <w:rFonts w:ascii="Consolas" w:eastAsia="Times New Roman" w:hAnsi="Consolas" w:cs="Times New Roman"/>
+          <w:color w:val="E6DB74"/>
+          <w:sz w:val="21"/>
+          <w:szCs w:val="21"/>
+          <w:lang w:eastAsia="pt-BR"/>
+        </w:rPr>
+        <w:t>"</w:t>
       </w:r>
       <w:r>
         <w:rPr>
@@ -542,6 +648,7 @@
         </w:rPr>
         <w:t xml:space="preserve"> </w:t>
       </w:r>
+      <w:proofErr w:type="spellStart"/>
       <w:r>
         <w:rPr>
           <w:rFonts w:ascii="Consolas" w:eastAsia="Times New Roman" w:hAnsi="Consolas" w:cs="Times New Roman"/>
@@ -552,6 +659,7 @@
         </w:rPr>
         <w:t>name</w:t>
       </w:r>
+      <w:proofErr w:type="spellEnd"/>
       <w:r>
         <w:rPr>
           <w:rFonts w:ascii="Consolas" w:eastAsia="Times New Roman" w:hAnsi="Consolas" w:cs="Times New Roman"/>
@@ -570,7 +678,29 @@
           <w:szCs w:val="21"/>
           <w:lang w:eastAsia="pt-BR"/>
         </w:rPr>
-        <w:t>"viewport"</w:t>
+        <w:t>"</w:t>
+      </w:r>
+      <w:proofErr w:type="spellStart"/>
+      <w:r>
+        <w:rPr>
+          <w:rFonts w:ascii="Consolas" w:eastAsia="Times New Roman" w:hAnsi="Consolas" w:cs="Times New Roman"/>
+          <w:color w:val="E6DB74"/>
+          <w:sz w:val="21"/>
+          <w:szCs w:val="21"/>
+          <w:lang w:eastAsia="pt-BR"/>
+        </w:rPr>
+        <w:t>viewport</w:t>
+      </w:r>
+      <w:proofErr w:type="spellEnd"/>
+      <w:r>
+        <w:rPr>
+          <w:rFonts w:ascii="Consolas" w:eastAsia="Times New Roman" w:hAnsi="Consolas" w:cs="Times New Roman"/>
+          <w:color w:val="E6DB74"/>
+          <w:sz w:val="21"/>
+          <w:szCs w:val="21"/>
+          <w:lang w:eastAsia="pt-BR"/>
+        </w:rPr>
+        <w:t>"</w:t>
       </w:r>
       <w:r>
         <w:rPr>
@@ -582,6 +712,7 @@
         </w:rPr>
         <w:t xml:space="preserve"> </w:t>
       </w:r>
+      <w:proofErr w:type="spellStart"/>
       <w:r>
         <w:rPr>
           <w:rFonts w:ascii="Consolas" w:eastAsia="Times New Roman" w:hAnsi="Consolas" w:cs="Times New Roman"/>
@@ -592,6 +723,7 @@
         </w:rPr>
         <w:t>content</w:t>
       </w:r>
+      <w:proofErr w:type="spellEnd"/>
       <w:r>
         <w:rPr>
           <w:rFonts w:ascii="Consolas" w:eastAsia="Times New Roman" w:hAnsi="Consolas" w:cs="Times New Roman"/>
@@ -610,7 +742,73 @@
           <w:szCs w:val="21"/>
           <w:lang w:eastAsia="pt-BR"/>
         </w:rPr>
-        <w:t>"width=device-width, initial-scale=1.0"</w:t>
+        <w:t>"</w:t>
+      </w:r>
+      <w:proofErr w:type="spellStart"/>
+      <w:r>
+        <w:rPr>
+          <w:rFonts w:ascii="Consolas" w:eastAsia="Times New Roman" w:hAnsi="Consolas" w:cs="Times New Roman"/>
+          <w:color w:val="E6DB74"/>
+          <w:sz w:val="21"/>
+          <w:szCs w:val="21"/>
+          <w:lang w:eastAsia="pt-BR"/>
+        </w:rPr>
+        <w:t>width</w:t>
+      </w:r>
+      <w:proofErr w:type="spellEnd"/>
+      <w:r>
+        <w:rPr>
+          <w:rFonts w:ascii="Consolas" w:eastAsia="Times New Roman" w:hAnsi="Consolas" w:cs="Times New Roman"/>
+          <w:color w:val="E6DB74"/>
+          <w:sz w:val="21"/>
+          <w:szCs w:val="21"/>
+          <w:lang w:eastAsia="pt-BR"/>
+        </w:rPr>
+        <w:t>=device-</w:t>
+      </w:r>
+      <w:proofErr w:type="spellStart"/>
+      <w:r>
+        <w:rPr>
+          <w:rFonts w:ascii="Consolas" w:eastAsia="Times New Roman" w:hAnsi="Consolas" w:cs="Times New Roman"/>
+          <w:color w:val="E6DB74"/>
+          <w:sz w:val="21"/>
+          <w:szCs w:val="21"/>
+          <w:lang w:eastAsia="pt-BR"/>
+        </w:rPr>
+        <w:t>width</w:t>
+      </w:r>
+      <w:proofErr w:type="spellEnd"/>
+      <w:r>
+        <w:rPr>
+          <w:rFonts w:ascii="Consolas" w:eastAsia="Times New Roman" w:hAnsi="Consolas" w:cs="Times New Roman"/>
+          <w:color w:val="E6DB74"/>
+          <w:sz w:val="21"/>
+          <w:szCs w:val="21"/>
+          <w:lang w:eastAsia="pt-BR"/>
+        </w:rPr>
+        <w:t xml:space="preserve">, </w:t>
+      </w:r>
+      <w:proofErr w:type="spellStart"/>
+      <w:r>
+        <w:rPr>
+          <w:rFonts w:ascii="Consolas" w:eastAsia="Times New Roman" w:hAnsi="Consolas" w:cs="Times New Roman"/>
+          <w:color w:val="E6DB74"/>
+          <w:sz w:val="21"/>
+          <w:szCs w:val="21"/>
+          <w:lang w:eastAsia="pt-BR"/>
+        </w:rPr>
+        <w:t>initial-scale</w:t>
+      </w:r>
+      <w:proofErr w:type="spellEnd"/>
+      <w:r>
+        <w:rPr>
+          <w:rFonts w:ascii="Consolas" w:eastAsia="Times New Roman" w:hAnsi="Consolas" w:cs="Times New Roman"/>
+          <w:color w:val="E6DB74"/>
+          <w:sz w:val="21"/>
+          <w:szCs w:val="21"/>
+          <w:lang w:eastAsia="pt-BR"/>
+        </w:rPr>
+        <w:t>=1.0"</w:t>
       </w:r>
       <w:r>
         <w:rPr>
@@ -650,6 +848,7 @@
         </w:rPr>
         <w:t>    &lt;</w:t>
       </w:r>
+      <w:proofErr w:type="spellStart"/>
       <w:r>
         <w:rPr>
           <w:rFonts w:ascii="Consolas" w:eastAsia="Times New Roman" w:hAnsi="Consolas" w:cs="Times New Roman"/>
@@ -660,16 +859,40 @@
         </w:rPr>
         <w:t>title</w:t>
       </w:r>
-      <w:r>
-        <w:rPr>
-          <w:rFonts w:ascii="Consolas" w:eastAsia="Times New Roman" w:hAnsi="Consolas" w:cs="Times New Roman"/>
-          <w:color w:val="F8F8F2"/>
-          <w:sz w:val="21"/>
-          <w:szCs w:val="21"/>
-          <w:lang w:eastAsia="pt-BR"/>
-        </w:rPr>
-        <w:t>&gt;Document&lt;/</w:t>
-      </w:r>
+      <w:proofErr w:type="spellEnd"/>
+      <w:r>
+        <w:rPr>
+          <w:rFonts w:ascii="Consolas" w:eastAsia="Times New Roman" w:hAnsi="Consolas" w:cs="Times New Roman"/>
+          <w:color w:val="F8F8F2"/>
+          <w:sz w:val="21"/>
+          <w:szCs w:val="21"/>
+          <w:lang w:eastAsia="pt-BR"/>
+        </w:rPr>
+        <w:t>&gt;</w:t>
+      </w:r>
+      <w:proofErr w:type="spellStart"/>
+      <w:r>
+        <w:rPr>
+          <w:rFonts w:ascii="Consolas" w:eastAsia="Times New Roman" w:hAnsi="Consolas" w:cs="Times New Roman"/>
+          <w:color w:val="F8F8F2"/>
+          <w:sz w:val="21"/>
+          <w:szCs w:val="21"/>
+          <w:lang w:eastAsia="pt-BR"/>
+        </w:rPr>
+        <w:t>Document</w:t>
+      </w:r>
+      <w:proofErr w:type="spellEnd"/>
+      <w:r>
+        <w:rPr>
+          <w:rFonts w:ascii="Consolas" w:eastAsia="Times New Roman" w:hAnsi="Consolas" w:cs="Times New Roman"/>
+          <w:color w:val="F8F8F2"/>
+          <w:sz w:val="21"/>
+          <w:szCs w:val="21"/>
+          <w:lang w:eastAsia="pt-BR"/>
+        </w:rPr>
+        <w:t>&lt;/</w:t>
+      </w:r>
+      <w:proofErr w:type="spellStart"/>
       <w:r>
         <w:rPr>
           <w:rFonts w:ascii="Consolas" w:eastAsia="Times New Roman" w:hAnsi="Consolas" w:cs="Times New Roman"/>
@@ -680,6 +903,7 @@
         </w:rPr>
         <w:t>title</w:t>
       </w:r>
+      <w:proofErr w:type="spellEnd"/>
       <w:r>
         <w:rPr>
           <w:rFonts w:ascii="Consolas" w:eastAsia="Times New Roman" w:hAnsi="Consolas" w:cs="Times New Roman"/>
@@ -718,6 +942,7 @@
         </w:rPr>
         <w:t>&lt;/</w:t>
       </w:r>
+      <w:proofErr w:type="spellStart"/>
       <w:r>
         <w:rPr>
           <w:rFonts w:ascii="Consolas" w:eastAsia="Times New Roman" w:hAnsi="Consolas" w:cs="Times New Roman"/>
@@ -728,6 +953,7 @@
         </w:rPr>
         <w:t>head</w:t>
       </w:r>
+      <w:proofErr w:type="spellEnd"/>
       <w:r>
         <w:rPr>
           <w:rFonts w:ascii="Consolas" w:eastAsia="Times New Roman" w:hAnsi="Consolas" w:cs="Times New Roman"/>
@@ -900,6 +1126,7 @@
         </w:rPr>
         <w:t>    &lt;</w:t>
       </w:r>
+      <w:proofErr w:type="spellStart"/>
       <w:r>
         <w:rPr>
           <w:rFonts w:ascii="Consolas" w:eastAsia="Times New Roman" w:hAnsi="Consolas" w:cs="Times New Roman"/>
@@ -910,6 +1137,7 @@
         </w:rPr>
         <w:t>div</w:t>
       </w:r>
+      <w:proofErr w:type="spellEnd"/>
       <w:r>
         <w:rPr>
           <w:rFonts w:ascii="Consolas" w:eastAsia="Times New Roman" w:hAnsi="Consolas" w:cs="Times New Roman"/>
@@ -1006,6 +1234,7 @@
         </w:rPr>
         <w:t>    &lt;/</w:t>
       </w:r>
+      <w:proofErr w:type="spellStart"/>
       <w:r>
         <w:rPr>
           <w:rFonts w:ascii="Consolas" w:eastAsia="Times New Roman" w:hAnsi="Consolas" w:cs="Times New Roman"/>
@@ -1016,6 +1245,7 @@
         </w:rPr>
         <w:t>div</w:t>
       </w:r>
+      <w:proofErr w:type="spellEnd"/>
       <w:r>
         <w:rPr>
           <w:rFonts w:ascii="Consolas" w:eastAsia="Times New Roman" w:hAnsi="Consolas" w:cs="Times New Roman"/>
@@ -1074,6 +1304,7 @@
         </w:rPr>
         <w:t xml:space="preserve"> </w:t>
       </w:r>
+      <w:proofErr w:type="spellStart"/>
       <w:r>
         <w:rPr>
           <w:rFonts w:ascii="Consolas" w:eastAsia="Times New Roman" w:hAnsi="Consolas" w:cs="Times New Roman"/>
@@ -1084,6 +1315,7 @@
         </w:rPr>
         <w:t>type</w:t>
       </w:r>
+      <w:proofErr w:type="spellEnd"/>
       <w:r>
         <w:rPr>
           <w:rFonts w:ascii="Consolas" w:eastAsia="Times New Roman" w:hAnsi="Consolas" w:cs="Times New Roman"/>
@@ -1102,7 +1334,29 @@
           <w:szCs w:val="21"/>
           <w:lang w:eastAsia="pt-BR"/>
         </w:rPr>
-        <w:t>"text"</w:t>
+        <w:t>"</w:t>
+      </w:r>
+      <w:proofErr w:type="spellStart"/>
+      <w:r>
+        <w:rPr>
+          <w:rFonts w:ascii="Consolas" w:eastAsia="Times New Roman" w:hAnsi="Consolas" w:cs="Times New Roman"/>
+          <w:color w:val="E6DB74"/>
+          <w:sz w:val="21"/>
+          <w:szCs w:val="21"/>
+          <w:lang w:eastAsia="pt-BR"/>
+        </w:rPr>
+        <w:t>text</w:t>
+      </w:r>
+      <w:proofErr w:type="spellEnd"/>
+      <w:r>
+        <w:rPr>
+          <w:rFonts w:ascii="Consolas" w:eastAsia="Times New Roman" w:hAnsi="Consolas" w:cs="Times New Roman"/>
+          <w:color w:val="E6DB74"/>
+          <w:sz w:val="21"/>
+          <w:szCs w:val="21"/>
+          <w:lang w:eastAsia="pt-BR"/>
+        </w:rPr>
+        <w:t>"</w:t>
       </w:r>
       <w:r>
         <w:rPr>
@@ -1114,6 +1368,7 @@
         </w:rPr>
         <w:t xml:space="preserve"> </w:t>
       </w:r>
+      <w:proofErr w:type="spellStart"/>
       <w:r>
         <w:rPr>
           <w:rFonts w:ascii="Consolas" w:eastAsia="Times New Roman" w:hAnsi="Consolas" w:cs="Times New Roman"/>
@@ -1124,6 +1379,7 @@
         </w:rPr>
         <w:t>name</w:t>
       </w:r>
+      <w:proofErr w:type="spellEnd"/>
       <w:r>
         <w:rPr>
           <w:rFonts w:ascii="Consolas" w:eastAsia="Times New Roman" w:hAnsi="Consolas" w:cs="Times New Roman"/>
@@ -1194,6 +1450,7 @@
         </w:rPr>
         <w:t>&gt;&lt;</w:t>
       </w:r>
+      <w:proofErr w:type="spellStart"/>
       <w:r>
         <w:rPr>
           <w:rFonts w:ascii="Consolas" w:eastAsia="Times New Roman" w:hAnsi="Consolas" w:cs="Times New Roman"/>
@@ -1204,6 +1461,7 @@
         </w:rPr>
         <w:t>br</w:t>
       </w:r>
+      <w:proofErr w:type="spellEnd"/>
       <w:r>
         <w:rPr>
           <w:rFonts w:ascii="Consolas" w:eastAsia="Times New Roman" w:hAnsi="Consolas" w:cs="Times New Roman"/>
@@ -1262,6 +1520,7 @@
         </w:rPr>
         <w:t xml:space="preserve"> </w:t>
       </w:r>
+      <w:proofErr w:type="spellStart"/>
       <w:r>
         <w:rPr>
           <w:rFonts w:ascii="Consolas" w:eastAsia="Times New Roman" w:hAnsi="Consolas" w:cs="Times New Roman"/>
@@ -1272,6 +1531,7 @@
         </w:rPr>
         <w:t>type</w:t>
       </w:r>
+      <w:proofErr w:type="spellEnd"/>
       <w:r>
         <w:rPr>
           <w:rFonts w:ascii="Consolas" w:eastAsia="Times New Roman" w:hAnsi="Consolas" w:cs="Times New Roman"/>
@@ -1290,7 +1550,29 @@
           <w:szCs w:val="21"/>
           <w:lang w:eastAsia="pt-BR"/>
         </w:rPr>
-        <w:t>"text"</w:t>
+        <w:t>"</w:t>
+      </w:r>
+      <w:proofErr w:type="spellStart"/>
+      <w:r>
+        <w:rPr>
+          <w:rFonts w:ascii="Consolas" w:eastAsia="Times New Roman" w:hAnsi="Consolas" w:cs="Times New Roman"/>
+          <w:color w:val="E6DB74"/>
+          <w:sz w:val="21"/>
+          <w:szCs w:val="21"/>
+          <w:lang w:eastAsia="pt-BR"/>
+        </w:rPr>
+        <w:t>text</w:t>
+      </w:r>
+      <w:proofErr w:type="spellEnd"/>
+      <w:r>
+        <w:rPr>
+          <w:rFonts w:ascii="Consolas" w:eastAsia="Times New Roman" w:hAnsi="Consolas" w:cs="Times New Roman"/>
+          <w:color w:val="E6DB74"/>
+          <w:sz w:val="21"/>
+          <w:szCs w:val="21"/>
+          <w:lang w:eastAsia="pt-BR"/>
+        </w:rPr>
+        <w:t>"</w:t>
       </w:r>
       <w:r>
         <w:rPr>
@@ -1302,6 +1584,7 @@
         </w:rPr>
         <w:t xml:space="preserve"> </w:t>
       </w:r>
+      <w:proofErr w:type="spellStart"/>
       <w:r>
         <w:rPr>
           <w:rFonts w:ascii="Consolas" w:eastAsia="Times New Roman" w:hAnsi="Consolas" w:cs="Times New Roman"/>
@@ -1312,6 +1595,7 @@
         </w:rPr>
         <w:t>name</w:t>
       </w:r>
+      <w:proofErr w:type="spellEnd"/>
       <w:r>
         <w:rPr>
           <w:rFonts w:ascii="Consolas" w:eastAsia="Times New Roman" w:hAnsi="Consolas" w:cs="Times New Roman"/>
@@ -1370,7 +1654,29 @@
           <w:szCs w:val="21"/>
           <w:lang w:eastAsia="pt-BR"/>
         </w:rPr>
-        <w:t>"username"</w:t>
+        <w:t>"</w:t>
+      </w:r>
+      <w:proofErr w:type="spellStart"/>
+      <w:r>
+        <w:rPr>
+          <w:rFonts w:ascii="Consolas" w:eastAsia="Times New Roman" w:hAnsi="Consolas" w:cs="Times New Roman"/>
+          <w:color w:val="E6DB74"/>
+          <w:sz w:val="21"/>
+          <w:szCs w:val="21"/>
+          <w:lang w:eastAsia="pt-BR"/>
+        </w:rPr>
+        <w:t>username</w:t>
+      </w:r>
+      <w:proofErr w:type="spellEnd"/>
+      <w:r>
+        <w:rPr>
+          <w:rFonts w:ascii="Consolas" w:eastAsia="Times New Roman" w:hAnsi="Consolas" w:cs="Times New Roman"/>
+          <w:color w:val="E6DB74"/>
+          <w:sz w:val="21"/>
+          <w:szCs w:val="21"/>
+          <w:lang w:eastAsia="pt-BR"/>
+        </w:rPr>
+        <w:t>"</w:t>
       </w:r>
       <w:r>
         <w:rPr>
@@ -1382,6 +1688,7 @@
         </w:rPr>
         <w:t xml:space="preserve"> </w:t>
       </w:r>
+      <w:proofErr w:type="spellStart"/>
       <w:r>
         <w:rPr>
           <w:rFonts w:ascii="Consolas" w:eastAsia="Times New Roman" w:hAnsi="Consolas" w:cs="Times New Roman"/>
@@ -1392,6 +1699,7 @@
         </w:rPr>
         <w:t>placeholder</w:t>
       </w:r>
+      <w:proofErr w:type="spellEnd"/>
       <w:r>
         <w:rPr>
           <w:rFonts w:ascii="Consolas" w:eastAsia="Times New Roman" w:hAnsi="Consolas" w:cs="Times New Roman"/>
@@ -1450,6 +1758,7 @@
         </w:rPr>
         <w:t>    &lt;</w:t>
       </w:r>
+      <w:proofErr w:type="spellStart"/>
       <w:r>
         <w:rPr>
           <w:rFonts w:ascii="Consolas" w:eastAsia="Times New Roman" w:hAnsi="Consolas" w:cs="Times New Roman"/>
@@ -1460,6 +1769,7 @@
         </w:rPr>
         <w:t>button</w:t>
       </w:r>
+      <w:proofErr w:type="spellEnd"/>
       <w:r>
         <w:rPr>
           <w:rFonts w:ascii="Consolas" w:eastAsia="Times New Roman" w:hAnsi="Consolas" w:cs="Times New Roman"/>
@@ -1470,6 +1780,7 @@
         </w:rPr>
         <w:t>&gt;Enviar&lt;/</w:t>
       </w:r>
+      <w:proofErr w:type="spellStart"/>
       <w:r>
         <w:rPr>
           <w:rFonts w:ascii="Consolas" w:eastAsia="Times New Roman" w:hAnsi="Consolas" w:cs="Times New Roman"/>
@@ -1480,6 +1791,7 @@
         </w:rPr>
         <w:t>button</w:t>
       </w:r>
+      <w:proofErr w:type="spellEnd"/>
       <w:r>
         <w:rPr>
           <w:rFonts w:ascii="Consolas" w:eastAsia="Times New Roman" w:hAnsi="Consolas" w:cs="Times New Roman"/>
@@ -1632,6 +1944,7 @@
         </w:rPr>
         <w:t xml:space="preserve"> </w:t>
       </w:r>
+      <w:proofErr w:type="spellStart"/>
       <w:r>
         <w:rPr>
           <w:rFonts w:ascii="Consolas" w:eastAsia="Times New Roman" w:hAnsi="Consolas" w:cs="Times New Roman"/>
@@ -1642,6 +1955,7 @@
         </w:rPr>
         <w:t>src</w:t>
       </w:r>
+      <w:proofErr w:type="spellEnd"/>
       <w:r>
         <w:rPr>
           <w:rFonts w:ascii="Consolas" w:eastAsia="Times New Roman" w:hAnsi="Consolas" w:cs="Times New Roman"/>
@@ -1768,6 +2082,7 @@
         </w:rPr>
         <w:t xml:space="preserve">    </w:t>
       </w:r>
+      <w:proofErr w:type="spellStart"/>
       <w:r>
         <w:rPr>
           <w:rFonts w:ascii="Consolas" w:eastAsia="Times New Roman" w:hAnsi="Consolas" w:cs="Times New Roman"/>
@@ -1778,6 +2093,7 @@
         </w:rPr>
         <w:t>crossorigin</w:t>
       </w:r>
+      <w:proofErr w:type="spellEnd"/>
       <w:r>
         <w:rPr>
           <w:rFonts w:ascii="Consolas" w:eastAsia="Times New Roman" w:hAnsi="Consolas" w:cs="Times New Roman"/>
@@ -1796,7 +2112,29 @@
           <w:szCs w:val="21"/>
           <w:lang w:eastAsia="pt-BR"/>
         </w:rPr>
-        <w:t>"anonymous"</w:t>
+        <w:t>"</w:t>
+      </w:r>
+      <w:proofErr w:type="spellStart"/>
+      <w:r>
+        <w:rPr>
+          <w:rFonts w:ascii="Consolas" w:eastAsia="Times New Roman" w:hAnsi="Consolas" w:cs="Times New Roman"/>
+          <w:color w:val="E6DB74"/>
+          <w:sz w:val="21"/>
+          <w:szCs w:val="21"/>
+          <w:lang w:eastAsia="pt-BR"/>
+        </w:rPr>
+        <w:t>anonymous</w:t>
+      </w:r>
+      <w:proofErr w:type="spellEnd"/>
+      <w:r>
+        <w:rPr>
+          <w:rFonts w:ascii="Consolas" w:eastAsia="Times New Roman" w:hAnsi="Consolas" w:cs="Times New Roman"/>
+          <w:color w:val="E6DB74"/>
+          <w:sz w:val="21"/>
+          <w:szCs w:val="21"/>
+          <w:lang w:eastAsia="pt-BR"/>
+        </w:rPr>
+        <w:t>"</w:t>
       </w:r>
       <w:r>
         <w:rPr>
@@ -1970,7 +2308,29 @@
           <w:szCs w:val="21"/>
           <w:lang w:eastAsia="pt-BR"/>
         </w:rPr>
-        <w:t xml:space="preserve"> clienteFrontEnd </w:t>
+        <w:t xml:space="preserve"> </w:t>
+      </w:r>
+      <w:proofErr w:type="spellStart"/>
+      <w:r>
+        <w:rPr>
+          <w:rFonts w:ascii="Consolas" w:eastAsia="Times New Roman" w:hAnsi="Consolas" w:cs="Times New Roman"/>
+          <w:color w:val="F8F8F2"/>
+          <w:sz w:val="21"/>
+          <w:szCs w:val="21"/>
+          <w:lang w:eastAsia="pt-BR"/>
+        </w:rPr>
+        <w:t>clienteFrontEnd</w:t>
+      </w:r>
+      <w:proofErr w:type="spellEnd"/>
+      <w:r>
+        <w:rPr>
+          <w:rFonts w:ascii="Consolas" w:eastAsia="Times New Roman" w:hAnsi="Consolas" w:cs="Times New Roman"/>
+          <w:color w:val="F8F8F2"/>
+          <w:sz w:val="21"/>
+          <w:szCs w:val="21"/>
+          <w:lang w:eastAsia="pt-BR"/>
+        </w:rPr>
+        <w:t xml:space="preserve"> </w:t>
       </w:r>
       <w:r>
         <w:rPr>
@@ -1992,6 +2352,7 @@
         </w:rPr>
         <w:t xml:space="preserve"> </w:t>
       </w:r>
+      <w:proofErr w:type="spellStart"/>
       <w:r>
         <w:rPr>
           <w:rFonts w:ascii="Consolas" w:eastAsia="Times New Roman" w:hAnsi="Consolas" w:cs="Times New Roman"/>
@@ -2002,6 +2363,7 @@
         </w:rPr>
         <w:t>io</w:t>
       </w:r>
+      <w:proofErr w:type="spellEnd"/>
       <w:r>
         <w:rPr>
           <w:rFonts w:ascii="Consolas" w:eastAsia="Times New Roman" w:hAnsi="Consolas" w:cs="Times New Roman"/>
@@ -2076,7 +2438,18 @@
           <w:szCs w:val="21"/>
           <w:lang w:eastAsia="pt-BR"/>
         </w:rPr>
-        <w:t>    clienteFrontEnd.</w:t>
+        <w:t xml:space="preserve">    </w:t>
+      </w:r>
+      <w:proofErr w:type="spellStart"/>
+      <w:r>
+        <w:rPr>
+          <w:rFonts w:ascii="Consolas" w:eastAsia="Times New Roman" w:hAnsi="Consolas" w:cs="Times New Roman"/>
+          <w:color w:val="F8F8F2"/>
+          <w:sz w:val="21"/>
+          <w:szCs w:val="21"/>
+          <w:lang w:eastAsia="pt-BR"/>
+        </w:rPr>
+        <w:t>clienteFrontEnd.</w:t>
       </w:r>
       <w:r>
         <w:rPr>
@@ -2088,6 +2461,7 @@
         </w:rPr>
         <w:t>on</w:t>
       </w:r>
+      <w:proofErr w:type="spellEnd"/>
       <w:r>
         <w:rPr>
           <w:rFonts w:ascii="Consolas" w:eastAsia="Times New Roman" w:hAnsi="Consolas" w:cs="Times New Roman"/>
@@ -2106,17 +2480,50 @@
           <w:szCs w:val="21"/>
           <w:lang w:eastAsia="pt-BR"/>
         </w:rPr>
-        <w:t>"disconnect"</w:t>
-      </w:r>
-      <w:r>
-        <w:rPr>
-          <w:rFonts w:ascii="Consolas" w:eastAsia="Times New Roman" w:hAnsi="Consolas" w:cs="Times New Roman"/>
-          <w:color w:val="F8F8F2"/>
-          <w:sz w:val="21"/>
-          <w:szCs w:val="21"/>
-          <w:lang w:eastAsia="pt-BR"/>
-        </w:rPr>
-        <w:t>, ()</w:t>
+        <w:t>"</w:t>
+      </w:r>
+      <w:proofErr w:type="spellStart"/>
+      <w:r>
+        <w:rPr>
+          <w:rFonts w:ascii="Consolas" w:eastAsia="Times New Roman" w:hAnsi="Consolas" w:cs="Times New Roman"/>
+          <w:color w:val="E6DB74"/>
+          <w:sz w:val="21"/>
+          <w:szCs w:val="21"/>
+          <w:lang w:eastAsia="pt-BR"/>
+        </w:rPr>
+        <w:t>disconnect</w:t>
+      </w:r>
+      <w:proofErr w:type="spellEnd"/>
+      <w:r>
+        <w:rPr>
+          <w:rFonts w:ascii="Consolas" w:eastAsia="Times New Roman" w:hAnsi="Consolas" w:cs="Times New Roman"/>
+          <w:color w:val="E6DB74"/>
+          <w:sz w:val="21"/>
+          <w:szCs w:val="21"/>
+          <w:lang w:eastAsia="pt-BR"/>
+        </w:rPr>
+        <w:t>"</w:t>
+      </w:r>
+      <w:r>
+        <w:rPr>
+          <w:rFonts w:ascii="Consolas" w:eastAsia="Times New Roman" w:hAnsi="Consolas" w:cs="Times New Roman"/>
+          <w:color w:val="F8F8F2"/>
+          <w:sz w:val="21"/>
+          <w:szCs w:val="21"/>
+          <w:lang w:eastAsia="pt-BR"/>
+        </w:rPr>
+        <w:t xml:space="preserve">, </w:t>
+      </w:r>
+      <w:proofErr w:type="gramStart"/>
+      <w:r>
+        <w:rPr>
+          <w:rFonts w:ascii="Consolas" w:eastAsia="Times New Roman" w:hAnsi="Consolas" w:cs="Times New Roman"/>
+          <w:color w:val="F8F8F2"/>
+          <w:sz w:val="21"/>
+          <w:szCs w:val="21"/>
+          <w:lang w:eastAsia="pt-BR"/>
+        </w:rPr>
+        <w:t>()</w:t>
       </w:r>
       <w:r>
         <w:rPr>
@@ -2128,7 +2535,20 @@
           <w:szCs w:val="21"/>
           <w:lang w:eastAsia="pt-BR"/>
         </w:rPr>
-        <w:t>=&gt;</w:t>
+        <w:t>=</w:t>
+      </w:r>
+      <w:proofErr w:type="gramEnd"/>
+      <w:r>
+        <w:rPr>
+          <w:rFonts w:ascii="Consolas" w:eastAsia="Times New Roman" w:hAnsi="Consolas" w:cs="Times New Roman"/>
+          <w:i/>
+          <w:iCs/>
+          <w:color w:val="66D9EF"/>
+          <w:sz w:val="21"/>
+          <w:szCs w:val="21"/>
+          <w:lang w:eastAsia="pt-BR"/>
+        </w:rPr>
+        <w:t>&gt;</w:t>
       </w:r>
       <w:r>
         <w:rPr>
@@ -2330,6 +2750,7 @@
         </w:rPr>
         <w:t>&lt;/</w:t>
       </w:r>
+      <w:proofErr w:type="spellStart"/>
       <w:r>
         <w:rPr>
           <w:rFonts w:ascii="Consolas" w:eastAsia="Times New Roman" w:hAnsi="Consolas" w:cs="Times New Roman"/>
@@ -2340,6 +2761,7 @@
         </w:rPr>
         <w:t>html</w:t>
       </w:r>
+      <w:proofErr w:type="spellEnd"/>
       <w:r>
         <w:rPr>
           <w:rFonts w:ascii="Consolas" w:eastAsia="Times New Roman" w:hAnsi="Consolas" w:cs="Times New Roman"/>
@@ -2370,7 +2792,15 @@
       </w:pPr>
       <w:r>
         <w:lastRenderedPageBreak/>
-        <w:t>No backend faremos as alterações como abaixo;</w:t>
+        <w:t xml:space="preserve">No </w:t>
+      </w:r>
+      <w:proofErr w:type="spellStart"/>
+      <w:r>
+        <w:t>backend</w:t>
+      </w:r>
+      <w:proofErr w:type="spellEnd"/>
+      <w:r>
+        <w:t xml:space="preserve"> faremos as alterações como abaixo;</w:t>
       </w:r>
     </w:p>
     <w:p>
@@ -2412,6 +2842,7 @@
         </w:rPr>
         <w:t xml:space="preserve"> </w:t>
       </w:r>
+      <w:proofErr w:type="spellStart"/>
       <w:r>
         <w:rPr>
           <w:rFonts w:ascii="Consolas" w:eastAsia="Times New Roman" w:hAnsi="Consolas" w:cs="Times New Roman"/>
@@ -2422,6 +2853,7 @@
         </w:rPr>
         <w:t>express</w:t>
       </w:r>
+      <w:proofErr w:type="spellEnd"/>
       <w:r>
         <w:rPr>
           <w:rFonts w:ascii="Consolas" w:eastAsia="Times New Roman" w:hAnsi="Consolas" w:cs="Times New Roman"/>
@@ -2480,7 +2912,29 @@
           <w:szCs w:val="21"/>
           <w:lang w:eastAsia="pt-BR"/>
         </w:rPr>
-        <w:t>"express"</w:t>
+        <w:t>"</w:t>
+      </w:r>
+      <w:proofErr w:type="spellStart"/>
+      <w:r>
+        <w:rPr>
+          <w:rFonts w:ascii="Consolas" w:eastAsia="Times New Roman" w:hAnsi="Consolas" w:cs="Times New Roman"/>
+          <w:color w:val="E6DB74"/>
+          <w:sz w:val="21"/>
+          <w:szCs w:val="21"/>
+          <w:lang w:eastAsia="pt-BR"/>
+        </w:rPr>
+        <w:t>express</w:t>
+      </w:r>
+      <w:proofErr w:type="spellEnd"/>
+      <w:r>
+        <w:rPr>
+          <w:rFonts w:ascii="Consolas" w:eastAsia="Times New Roman" w:hAnsi="Consolas" w:cs="Times New Roman"/>
+          <w:color w:val="E6DB74"/>
+          <w:sz w:val="21"/>
+          <w:szCs w:val="21"/>
+          <w:lang w:eastAsia="pt-BR"/>
+        </w:rPr>
+        <w:t>"</w:t>
       </w:r>
       <w:r>
         <w:rPr>
@@ -2552,6 +3006,8 @@
         </w:rPr>
         <w:t xml:space="preserve"> </w:t>
       </w:r>
+      <w:proofErr w:type="spellStart"/>
+      <w:proofErr w:type="gramStart"/>
       <w:r>
         <w:rPr>
           <w:rFonts w:ascii="Consolas" w:eastAsia="Times New Roman" w:hAnsi="Consolas" w:cs="Times New Roman"/>
@@ -2562,15 +3018,27 @@
         </w:rPr>
         <w:t>express</w:t>
       </w:r>
-      <w:r>
-        <w:rPr>
-          <w:rFonts w:ascii="Consolas" w:eastAsia="Times New Roman" w:hAnsi="Consolas" w:cs="Times New Roman"/>
-          <w:color w:val="F8F8F2"/>
-          <w:sz w:val="21"/>
-          <w:szCs w:val="21"/>
-          <w:lang w:eastAsia="pt-BR"/>
-        </w:rPr>
-        <w:t>();</w:t>
+      <w:proofErr w:type="spellEnd"/>
+      <w:r>
+        <w:rPr>
+          <w:rFonts w:ascii="Consolas" w:eastAsia="Times New Roman" w:hAnsi="Consolas" w:cs="Times New Roman"/>
+          <w:color w:val="F8F8F2"/>
+          <w:sz w:val="21"/>
+          <w:szCs w:val="21"/>
+          <w:lang w:eastAsia="pt-BR"/>
+        </w:rPr>
+        <w:t>(</w:t>
+      </w:r>
+      <w:proofErr w:type="gramEnd"/>
+      <w:r>
+        <w:rPr>
+          <w:rFonts w:ascii="Consolas" w:eastAsia="Times New Roman" w:hAnsi="Consolas" w:cs="Times New Roman"/>
+          <w:color w:val="F8F8F2"/>
+          <w:sz w:val="21"/>
+          <w:szCs w:val="21"/>
+          <w:lang w:eastAsia="pt-BR"/>
+        </w:rPr>
+        <w:t>);</w:t>
       </w:r>
     </w:p>
     <w:p>
@@ -2616,7 +3084,29 @@
           <w:szCs w:val="21"/>
           <w:lang w:eastAsia="pt-BR"/>
         </w:rPr>
-        <w:t>//colocando a aplicação express para rodar dentro do servidor http nativo do node</w:t>
+        <w:t xml:space="preserve">//colocando a aplicação </w:t>
+      </w:r>
+      <w:proofErr w:type="spellStart"/>
+      <w:r>
+        <w:rPr>
+          <w:rFonts w:ascii="Consolas" w:eastAsia="Times New Roman" w:hAnsi="Consolas" w:cs="Times New Roman"/>
+          <w:color w:val="88846F"/>
+          <w:sz w:val="21"/>
+          <w:szCs w:val="21"/>
+          <w:lang w:eastAsia="pt-BR"/>
+        </w:rPr>
+        <w:t>express</w:t>
+      </w:r>
+      <w:proofErr w:type="spellEnd"/>
+      <w:r>
+        <w:rPr>
+          <w:rFonts w:ascii="Consolas" w:eastAsia="Times New Roman" w:hAnsi="Consolas" w:cs="Times New Roman"/>
+          <w:color w:val="88846F"/>
+          <w:sz w:val="21"/>
+          <w:szCs w:val="21"/>
+          <w:lang w:eastAsia="pt-BR"/>
+        </w:rPr>
+        <w:t xml:space="preserve"> para rodar dentro do servidor http nativo do node</w:t>
       </w:r>
     </w:p>
     <w:p>
@@ -2708,6 +3198,7 @@
         </w:rPr>
         <w:t>"http"</w:t>
       </w:r>
+      <w:proofErr w:type="gramStart"/>
       <w:r>
         <w:rPr>
           <w:rFonts w:ascii="Consolas" w:eastAsia="Times New Roman" w:hAnsi="Consolas" w:cs="Times New Roman"/>
@@ -2718,6 +3209,7 @@
         </w:rPr>
         <w:t>).</w:t>
       </w:r>
+      <w:proofErr w:type="spellStart"/>
       <w:r>
         <w:rPr>
           <w:rFonts w:ascii="Consolas" w:eastAsia="Times New Roman" w:hAnsi="Consolas" w:cs="Times New Roman"/>
@@ -2728,6 +3220,8 @@
         </w:rPr>
         <w:t>createServer</w:t>
       </w:r>
+      <w:proofErr w:type="spellEnd"/>
+      <w:proofErr w:type="gramEnd"/>
       <w:r>
         <w:rPr>
           <w:rFonts w:ascii="Consolas" w:eastAsia="Times New Roman" w:hAnsi="Consolas" w:cs="Times New Roman"/>
@@ -2794,7 +3288,29 @@
           <w:szCs w:val="21"/>
           <w:lang w:eastAsia="pt-BR"/>
         </w:rPr>
-        <w:t xml:space="preserve"> io </w:t>
+        <w:t xml:space="preserve"> </w:t>
+      </w:r>
+      <w:proofErr w:type="spellStart"/>
+      <w:r>
+        <w:rPr>
+          <w:rFonts w:ascii="Consolas" w:eastAsia="Times New Roman" w:hAnsi="Consolas" w:cs="Times New Roman"/>
+          <w:color w:val="F8F8F2"/>
+          <w:sz w:val="21"/>
+          <w:szCs w:val="21"/>
+          <w:lang w:eastAsia="pt-BR"/>
+        </w:rPr>
+        <w:t>io</w:t>
+      </w:r>
+      <w:proofErr w:type="spellEnd"/>
+      <w:r>
+        <w:rPr>
+          <w:rFonts w:ascii="Consolas" w:eastAsia="Times New Roman" w:hAnsi="Consolas" w:cs="Times New Roman"/>
+          <w:color w:val="F8F8F2"/>
+          <w:sz w:val="21"/>
+          <w:szCs w:val="21"/>
+          <w:lang w:eastAsia="pt-BR"/>
+        </w:rPr>
+        <w:t xml:space="preserve"> </w:t>
       </w:r>
       <w:r>
         <w:rPr>
@@ -2844,17 +3360,39 @@
           <w:szCs w:val="21"/>
           <w:lang w:eastAsia="pt-BR"/>
         </w:rPr>
-        <w:t>"socket.io"</w:t>
-      </w:r>
-      <w:r>
-        <w:rPr>
-          <w:rFonts w:ascii="Consolas" w:eastAsia="Times New Roman" w:hAnsi="Consolas" w:cs="Times New Roman"/>
-          <w:color w:val="F8F8F2"/>
-          <w:sz w:val="21"/>
-          <w:szCs w:val="21"/>
-          <w:lang w:eastAsia="pt-BR"/>
-        </w:rPr>
-        <w:t>)(http);</w:t>
+        <w:t>"socket.io</w:t>
+      </w:r>
+      <w:proofErr w:type="gramStart"/>
+      <w:r>
+        <w:rPr>
+          <w:rFonts w:ascii="Consolas" w:eastAsia="Times New Roman" w:hAnsi="Consolas" w:cs="Times New Roman"/>
+          <w:color w:val="E6DB74"/>
+          <w:sz w:val="21"/>
+          <w:szCs w:val="21"/>
+          <w:lang w:eastAsia="pt-BR"/>
+        </w:rPr>
+        <w:t>"</w:t>
+      </w:r>
+      <w:r>
+        <w:rPr>
+          <w:rFonts w:ascii="Consolas" w:eastAsia="Times New Roman" w:hAnsi="Consolas" w:cs="Times New Roman"/>
+          <w:color w:val="F8F8F2"/>
+          <w:sz w:val="21"/>
+          <w:szCs w:val="21"/>
+          <w:lang w:eastAsia="pt-BR"/>
+        </w:rPr>
+        <w:t>)(</w:t>
+      </w:r>
+      <w:proofErr w:type="gramEnd"/>
+      <w:r>
+        <w:rPr>
+          <w:rFonts w:ascii="Consolas" w:eastAsia="Times New Roman" w:hAnsi="Consolas" w:cs="Times New Roman"/>
+          <w:color w:val="F8F8F2"/>
+          <w:sz w:val="21"/>
+          <w:szCs w:val="21"/>
+          <w:lang w:eastAsia="pt-BR"/>
+        </w:rPr>
+        <w:t>http);</w:t>
       </w:r>
     </w:p>
     <w:p>
@@ -2920,6 +3458,8 @@
           <w:lang w:eastAsia="pt-BR"/>
         </w:rPr>
       </w:pPr>
+      <w:proofErr w:type="spellStart"/>
+      <w:proofErr w:type="gramStart"/>
       <w:r>
         <w:rPr>
           <w:rFonts w:ascii="Consolas" w:eastAsia="Times New Roman" w:hAnsi="Consolas" w:cs="Times New Roman"/>
@@ -2940,6 +3480,8 @@
         </w:rPr>
         <w:t>on</w:t>
       </w:r>
+      <w:proofErr w:type="spellEnd"/>
+      <w:proofErr w:type="gramEnd"/>
       <w:r>
         <w:rPr>
           <w:rFonts w:ascii="Consolas" w:eastAsia="Times New Roman" w:hAnsi="Consolas" w:cs="Times New Roman"/>
@@ -2970,6 +3512,7 @@
         </w:rPr>
         <w:t>,(</w:t>
       </w:r>
+      <w:proofErr w:type="spellStart"/>
       <w:r>
         <w:rPr>
           <w:rFonts w:ascii="Consolas" w:eastAsia="Times New Roman" w:hAnsi="Consolas" w:cs="Times New Roman"/>
@@ -2982,6 +3525,7 @@
         </w:rPr>
         <w:t>clienteBackEnd</w:t>
       </w:r>
+      <w:proofErr w:type="spellEnd"/>
       <w:r>
         <w:rPr>
           <w:rFonts w:ascii="Consolas" w:eastAsia="Times New Roman" w:hAnsi="Consolas" w:cs="Times New Roman"/>
@@ -3060,6 +3604,7 @@
         </w:rPr>
         <w:t xml:space="preserve">    </w:t>
       </w:r>
+      <w:proofErr w:type="spellStart"/>
       <w:r>
         <w:rPr>
           <w:rFonts w:ascii="Consolas" w:eastAsia="Times New Roman" w:hAnsi="Consolas" w:cs="Times New Roman"/>
@@ -3092,6 +3637,7 @@
         </w:rPr>
         <w:t>on</w:t>
       </w:r>
+      <w:proofErr w:type="spellEnd"/>
       <w:r>
         <w:rPr>
           <w:rFonts w:ascii="Consolas" w:eastAsia="Times New Roman" w:hAnsi="Consolas" w:cs="Times New Roman"/>
@@ -3110,17 +3656,51 @@
           <w:szCs w:val="21"/>
           <w:lang w:eastAsia="pt-BR"/>
         </w:rPr>
-        <w:t>"disconnect"</w:t>
-      </w:r>
-      <w:r>
-        <w:rPr>
-          <w:rFonts w:ascii="Consolas" w:eastAsia="Times New Roman" w:hAnsi="Consolas" w:cs="Times New Roman"/>
-          <w:color w:val="F8F8F2"/>
-          <w:sz w:val="21"/>
-          <w:szCs w:val="21"/>
-          <w:lang w:eastAsia="pt-BR"/>
-        </w:rPr>
-        <w:t xml:space="preserve">,() </w:t>
+        <w:t>"</w:t>
+      </w:r>
+      <w:proofErr w:type="spellStart"/>
+      <w:r>
+        <w:rPr>
+          <w:rFonts w:ascii="Consolas" w:eastAsia="Times New Roman" w:hAnsi="Consolas" w:cs="Times New Roman"/>
+          <w:color w:val="E6DB74"/>
+          <w:sz w:val="21"/>
+          <w:szCs w:val="21"/>
+          <w:lang w:eastAsia="pt-BR"/>
+        </w:rPr>
+        <w:t>disconnect</w:t>
+      </w:r>
+      <w:proofErr w:type="spellEnd"/>
+      <w:proofErr w:type="gramStart"/>
+      <w:r>
+        <w:rPr>
+          <w:rFonts w:ascii="Consolas" w:eastAsia="Times New Roman" w:hAnsi="Consolas" w:cs="Times New Roman"/>
+          <w:color w:val="E6DB74"/>
+          <w:sz w:val="21"/>
+          <w:szCs w:val="21"/>
+          <w:lang w:eastAsia="pt-BR"/>
+        </w:rPr>
+        <w:t>"</w:t>
+      </w:r>
+      <w:r>
+        <w:rPr>
+          <w:rFonts w:ascii="Consolas" w:eastAsia="Times New Roman" w:hAnsi="Consolas" w:cs="Times New Roman"/>
+          <w:color w:val="F8F8F2"/>
+          <w:sz w:val="21"/>
+          <w:szCs w:val="21"/>
+          <w:lang w:eastAsia="pt-BR"/>
+        </w:rPr>
+        <w:t>,(</w:t>
+      </w:r>
+      <w:proofErr w:type="gramEnd"/>
+      <w:r>
+        <w:rPr>
+          <w:rFonts w:ascii="Consolas" w:eastAsia="Times New Roman" w:hAnsi="Consolas" w:cs="Times New Roman"/>
+          <w:color w:val="F8F8F2"/>
+          <w:sz w:val="21"/>
+          <w:szCs w:val="21"/>
+          <w:lang w:eastAsia="pt-BR"/>
+        </w:rPr>
+        <w:t xml:space="preserve">) </w:t>
       </w:r>
       <w:r>
         <w:rPr>
@@ -3170,7 +3750,18 @@
           <w:szCs w:val="21"/>
           <w:lang w:eastAsia="pt-BR"/>
         </w:rPr>
-        <w:t>        console.</w:t>
+        <w:t xml:space="preserve">        </w:t>
+      </w:r>
+      <w:proofErr w:type="gramStart"/>
+      <w:r>
+        <w:rPr>
+          <w:rFonts w:ascii="Consolas" w:eastAsia="Times New Roman" w:hAnsi="Consolas" w:cs="Times New Roman"/>
+          <w:color w:val="F8F8F2"/>
+          <w:sz w:val="21"/>
+          <w:szCs w:val="21"/>
+          <w:lang w:eastAsia="pt-BR"/>
+        </w:rPr>
+        <w:t>console.</w:t>
       </w:r>
       <w:r>
         <w:rPr>
@@ -3192,6 +3783,7 @@
         </w:rPr>
         <w:t>(</w:t>
       </w:r>
+      <w:proofErr w:type="gramEnd"/>
       <w:r>
         <w:rPr>
           <w:rFonts w:ascii="Consolas" w:eastAsia="Times New Roman" w:hAnsi="Consolas" w:cs="Times New Roman"/>
@@ -3428,26 +4020,84 @@
           <w:szCs w:val="21"/>
           <w:lang w:eastAsia="pt-BR"/>
         </w:rPr>
-        <w:t>//configuando a view do projeto para utilizar o ejs</w:t>
-      </w:r>
-    </w:p>
-    <w:p>
-      <w:pPr>
-        <w:pStyle w:val="PargrafodaLista"/>
-        <w:numPr>
-          <w:ilvl w:val="0"/>
-          <w:numId w:val="3"/>
-        </w:numPr>
-        <w:shd w:val="clear" w:color="auto" w:fill="272822"/>
-        <w:spacing w:after="0" w:line="285" w:lineRule="atLeast"/>
-        <w:rPr>
-          <w:rFonts w:ascii="Consolas" w:eastAsia="Times New Roman" w:hAnsi="Consolas" w:cs="Times New Roman"/>
-          <w:color w:val="F8F8F2"/>
-          <w:sz w:val="21"/>
-          <w:szCs w:val="21"/>
-          <w:lang w:eastAsia="pt-BR"/>
-        </w:rPr>
-      </w:pPr>
+        <w:t>//</w:t>
+      </w:r>
+      <w:proofErr w:type="spellStart"/>
+      <w:r>
+        <w:rPr>
+          <w:rFonts w:ascii="Consolas" w:eastAsia="Times New Roman" w:hAnsi="Consolas" w:cs="Times New Roman"/>
+          <w:color w:val="88846F"/>
+          <w:sz w:val="21"/>
+          <w:szCs w:val="21"/>
+          <w:lang w:eastAsia="pt-BR"/>
+        </w:rPr>
+        <w:t>configuando</w:t>
+      </w:r>
+      <w:proofErr w:type="spellEnd"/>
+      <w:r>
+        <w:rPr>
+          <w:rFonts w:ascii="Consolas" w:eastAsia="Times New Roman" w:hAnsi="Consolas" w:cs="Times New Roman"/>
+          <w:color w:val="88846F"/>
+          <w:sz w:val="21"/>
+          <w:szCs w:val="21"/>
+          <w:lang w:eastAsia="pt-BR"/>
+        </w:rPr>
+        <w:t xml:space="preserve"> a </w:t>
+      </w:r>
+      <w:proofErr w:type="spellStart"/>
+      <w:r>
+        <w:rPr>
+          <w:rFonts w:ascii="Consolas" w:eastAsia="Times New Roman" w:hAnsi="Consolas" w:cs="Times New Roman"/>
+          <w:color w:val="88846F"/>
+          <w:sz w:val="21"/>
+          <w:szCs w:val="21"/>
+          <w:lang w:eastAsia="pt-BR"/>
+        </w:rPr>
+        <w:t>view</w:t>
+      </w:r>
+      <w:proofErr w:type="spellEnd"/>
+      <w:r>
+        <w:rPr>
+          <w:rFonts w:ascii="Consolas" w:eastAsia="Times New Roman" w:hAnsi="Consolas" w:cs="Times New Roman"/>
+          <w:color w:val="88846F"/>
+          <w:sz w:val="21"/>
+          <w:szCs w:val="21"/>
+          <w:lang w:eastAsia="pt-BR"/>
+        </w:rPr>
+        <w:t xml:space="preserve"> do projeto para utilizar o </w:t>
+      </w:r>
+      <w:proofErr w:type="spellStart"/>
+      <w:r>
+        <w:rPr>
+          <w:rFonts w:ascii="Consolas" w:eastAsia="Times New Roman" w:hAnsi="Consolas" w:cs="Times New Roman"/>
+          <w:color w:val="88846F"/>
+          <w:sz w:val="21"/>
+          <w:szCs w:val="21"/>
+          <w:lang w:eastAsia="pt-BR"/>
+        </w:rPr>
+        <w:t>ejs</w:t>
+      </w:r>
+      <w:proofErr w:type="spellEnd"/>
+    </w:p>
+    <w:p>
+      <w:pPr>
+        <w:pStyle w:val="PargrafodaLista"/>
+        <w:numPr>
+          <w:ilvl w:val="0"/>
+          <w:numId w:val="3"/>
+        </w:numPr>
+        <w:shd w:val="clear" w:color="auto" w:fill="272822"/>
+        <w:spacing w:after="0" w:line="285" w:lineRule="atLeast"/>
+        <w:rPr>
+          <w:rFonts w:ascii="Consolas" w:eastAsia="Times New Roman" w:hAnsi="Consolas" w:cs="Times New Roman"/>
+          <w:color w:val="F8F8F2"/>
+          <w:sz w:val="21"/>
+          <w:szCs w:val="21"/>
+          <w:lang w:eastAsia="pt-BR"/>
+        </w:rPr>
+      </w:pPr>
+      <w:proofErr w:type="spellStart"/>
+      <w:proofErr w:type="gramStart"/>
       <w:r>
         <w:rPr>
           <w:rFonts w:ascii="Consolas" w:eastAsia="Times New Roman" w:hAnsi="Consolas" w:cs="Times New Roman"/>
@@ -3468,6 +4118,7 @@
         </w:rPr>
         <w:t>set</w:t>
       </w:r>
+      <w:proofErr w:type="spellEnd"/>
       <w:r>
         <w:rPr>
           <w:rFonts w:ascii="Consolas" w:eastAsia="Times New Roman" w:hAnsi="Consolas" w:cs="Times New Roman"/>
@@ -3478,15 +4129,60 @@
         </w:rPr>
         <w:t>(</w:t>
       </w:r>
-      <w:r>
-        <w:rPr>
-          <w:rFonts w:ascii="Consolas" w:eastAsia="Times New Roman" w:hAnsi="Consolas" w:cs="Times New Roman"/>
-          <w:color w:val="E6DB74"/>
-          <w:sz w:val="21"/>
-          <w:szCs w:val="21"/>
-          <w:lang w:eastAsia="pt-BR"/>
-        </w:rPr>
-        <w:t>"view engine"</w:t>
+      <w:proofErr w:type="gramEnd"/>
+      <w:r>
+        <w:rPr>
+          <w:rFonts w:ascii="Consolas" w:eastAsia="Times New Roman" w:hAnsi="Consolas" w:cs="Times New Roman"/>
+          <w:color w:val="E6DB74"/>
+          <w:sz w:val="21"/>
+          <w:szCs w:val="21"/>
+          <w:lang w:eastAsia="pt-BR"/>
+        </w:rPr>
+        <w:t>"</w:t>
+      </w:r>
+      <w:proofErr w:type="spellStart"/>
+      <w:r>
+        <w:rPr>
+          <w:rFonts w:ascii="Consolas" w:eastAsia="Times New Roman" w:hAnsi="Consolas" w:cs="Times New Roman"/>
+          <w:color w:val="E6DB74"/>
+          <w:sz w:val="21"/>
+          <w:szCs w:val="21"/>
+          <w:lang w:eastAsia="pt-BR"/>
+        </w:rPr>
+        <w:t>view</w:t>
+      </w:r>
+      <w:proofErr w:type="spellEnd"/>
+      <w:r>
+        <w:rPr>
+          <w:rFonts w:ascii="Consolas" w:eastAsia="Times New Roman" w:hAnsi="Consolas" w:cs="Times New Roman"/>
+          <w:color w:val="E6DB74"/>
+          <w:sz w:val="21"/>
+          <w:szCs w:val="21"/>
+          <w:lang w:eastAsia="pt-BR"/>
+        </w:rPr>
+        <w:t xml:space="preserve"> </w:t>
+      </w:r>
+      <w:proofErr w:type="spellStart"/>
+      <w:r>
+        <w:rPr>
+          <w:rFonts w:ascii="Consolas" w:eastAsia="Times New Roman" w:hAnsi="Consolas" w:cs="Times New Roman"/>
+          <w:color w:val="E6DB74"/>
+          <w:sz w:val="21"/>
+          <w:szCs w:val="21"/>
+          <w:lang w:eastAsia="pt-BR"/>
+        </w:rPr>
+        <w:t>engine</w:t>
+      </w:r>
+      <w:proofErr w:type="spellEnd"/>
+      <w:r>
+        <w:rPr>
+          <w:rFonts w:ascii="Consolas" w:eastAsia="Times New Roman" w:hAnsi="Consolas" w:cs="Times New Roman"/>
+          <w:color w:val="E6DB74"/>
+          <w:sz w:val="21"/>
+          <w:szCs w:val="21"/>
+          <w:lang w:eastAsia="pt-BR"/>
+        </w:rPr>
+        <w:t>"</w:t>
       </w:r>
       <w:r>
         <w:rPr>
@@ -3506,7 +4202,29 @@
           <w:szCs w:val="21"/>
           <w:lang w:eastAsia="pt-BR"/>
         </w:rPr>
-        <w:t>"ejs"</w:t>
+        <w:t>"</w:t>
+      </w:r>
+      <w:proofErr w:type="spellStart"/>
+      <w:r>
+        <w:rPr>
+          <w:rFonts w:ascii="Consolas" w:eastAsia="Times New Roman" w:hAnsi="Consolas" w:cs="Times New Roman"/>
+          <w:color w:val="E6DB74"/>
+          <w:sz w:val="21"/>
+          <w:szCs w:val="21"/>
+          <w:lang w:eastAsia="pt-BR"/>
+        </w:rPr>
+        <w:t>ejs</w:t>
+      </w:r>
+      <w:proofErr w:type="spellEnd"/>
+      <w:r>
+        <w:rPr>
+          <w:rFonts w:ascii="Consolas" w:eastAsia="Times New Roman" w:hAnsi="Consolas" w:cs="Times New Roman"/>
+          <w:color w:val="E6DB74"/>
+          <w:sz w:val="21"/>
+          <w:szCs w:val="21"/>
+          <w:lang w:eastAsia="pt-BR"/>
+        </w:rPr>
+        <w:t>"</w:t>
       </w:r>
       <w:r>
         <w:rPr>
@@ -3562,26 +4280,62 @@
           <w:szCs w:val="21"/>
           <w:lang w:eastAsia="pt-BR"/>
         </w:rPr>
-        <w:t>//criando rota principal que irá renderizar o arquvio index.ejs</w:t>
-      </w:r>
-    </w:p>
-    <w:p>
-      <w:pPr>
-        <w:pStyle w:val="PargrafodaLista"/>
-        <w:numPr>
-          <w:ilvl w:val="0"/>
-          <w:numId w:val="3"/>
-        </w:numPr>
-        <w:shd w:val="clear" w:color="auto" w:fill="272822"/>
-        <w:spacing w:after="0" w:line="285" w:lineRule="atLeast"/>
-        <w:rPr>
-          <w:rFonts w:ascii="Consolas" w:eastAsia="Times New Roman" w:hAnsi="Consolas" w:cs="Times New Roman"/>
-          <w:color w:val="F8F8F2"/>
-          <w:sz w:val="21"/>
-          <w:szCs w:val="21"/>
-          <w:lang w:eastAsia="pt-BR"/>
-        </w:rPr>
-      </w:pPr>
+        <w:t xml:space="preserve">//criando rota principal que irá renderizar o </w:t>
+      </w:r>
+      <w:proofErr w:type="spellStart"/>
+      <w:r>
+        <w:rPr>
+          <w:rFonts w:ascii="Consolas" w:eastAsia="Times New Roman" w:hAnsi="Consolas" w:cs="Times New Roman"/>
+          <w:color w:val="88846F"/>
+          <w:sz w:val="21"/>
+          <w:szCs w:val="21"/>
+          <w:lang w:eastAsia="pt-BR"/>
+        </w:rPr>
+        <w:t>arquvio</w:t>
+      </w:r>
+      <w:proofErr w:type="spellEnd"/>
+      <w:r>
+        <w:rPr>
+          <w:rFonts w:ascii="Consolas" w:eastAsia="Times New Roman" w:hAnsi="Consolas" w:cs="Times New Roman"/>
+          <w:color w:val="88846F"/>
+          <w:sz w:val="21"/>
+          <w:szCs w:val="21"/>
+          <w:lang w:eastAsia="pt-BR"/>
+        </w:rPr>
+        <w:t xml:space="preserve"> </w:t>
+      </w:r>
+      <w:proofErr w:type="spellStart"/>
+      <w:r>
+        <w:rPr>
+          <w:rFonts w:ascii="Consolas" w:eastAsia="Times New Roman" w:hAnsi="Consolas" w:cs="Times New Roman"/>
+          <w:color w:val="88846F"/>
+          <w:sz w:val="21"/>
+          <w:szCs w:val="21"/>
+          <w:lang w:eastAsia="pt-BR"/>
+        </w:rPr>
+        <w:t>index.ejs</w:t>
+      </w:r>
+      <w:proofErr w:type="spellEnd"/>
+    </w:p>
+    <w:p>
+      <w:pPr>
+        <w:pStyle w:val="PargrafodaLista"/>
+        <w:numPr>
+          <w:ilvl w:val="0"/>
+          <w:numId w:val="3"/>
+        </w:numPr>
+        <w:shd w:val="clear" w:color="auto" w:fill="272822"/>
+        <w:spacing w:after="0" w:line="285" w:lineRule="atLeast"/>
+        <w:rPr>
+          <w:rFonts w:ascii="Consolas" w:eastAsia="Times New Roman" w:hAnsi="Consolas" w:cs="Times New Roman"/>
+          <w:color w:val="F8F8F2"/>
+          <w:sz w:val="21"/>
+          <w:szCs w:val="21"/>
+          <w:lang w:eastAsia="pt-BR"/>
+        </w:rPr>
+      </w:pPr>
+      <w:proofErr w:type="spellStart"/>
+      <w:proofErr w:type="gramStart"/>
       <w:r>
         <w:rPr>
           <w:rFonts w:ascii="Consolas" w:eastAsia="Times New Roman" w:hAnsi="Consolas" w:cs="Times New Roman"/>
@@ -3602,6 +4356,7 @@
         </w:rPr>
         <w:t>get</w:t>
       </w:r>
+      <w:proofErr w:type="spellEnd"/>
       <w:r>
         <w:rPr>
           <w:rFonts w:ascii="Consolas" w:eastAsia="Times New Roman" w:hAnsi="Consolas" w:cs="Times New Roman"/>
@@ -3612,6 +4367,7 @@
         </w:rPr>
         <w:t>(</w:t>
       </w:r>
+      <w:proofErr w:type="gramEnd"/>
       <w:r>
         <w:rPr>
           <w:rFonts w:ascii="Consolas" w:eastAsia="Times New Roman" w:hAnsi="Consolas" w:cs="Times New Roman"/>
@@ -3632,6 +4388,7 @@
         </w:rPr>
         <w:t>, (</w:t>
       </w:r>
+      <w:proofErr w:type="spellStart"/>
       <w:r>
         <w:rPr>
           <w:rFonts w:ascii="Consolas" w:eastAsia="Times New Roman" w:hAnsi="Consolas" w:cs="Times New Roman"/>
@@ -3644,6 +4401,7 @@
         </w:rPr>
         <w:t>req</w:t>
       </w:r>
+      <w:proofErr w:type="spellEnd"/>
       <w:r>
         <w:rPr>
           <w:rFonts w:ascii="Consolas" w:eastAsia="Times New Roman" w:hAnsi="Consolas" w:cs="Times New Roman"/>
@@ -3726,6 +4484,8 @@
         </w:rPr>
         <w:t xml:space="preserve">    </w:t>
       </w:r>
+      <w:proofErr w:type="spellStart"/>
+      <w:proofErr w:type="gramStart"/>
       <w:r>
         <w:rPr>
           <w:rFonts w:ascii="Consolas" w:eastAsia="Times New Roman" w:hAnsi="Consolas" w:cs="Times New Roman"/>
@@ -3758,6 +4518,8 @@
         </w:rPr>
         <w:t>render</w:t>
       </w:r>
+      <w:proofErr w:type="spellEnd"/>
+      <w:proofErr w:type="gramEnd"/>
       <w:r>
         <w:rPr>
           <w:rFonts w:ascii="Consolas" w:eastAsia="Times New Roman" w:hAnsi="Consolas" w:cs="Times New Roman"/>
@@ -3852,6 +4614,8 @@
           <w:lang w:eastAsia="pt-BR"/>
         </w:rPr>
       </w:pPr>
+      <w:proofErr w:type="spellStart"/>
+      <w:proofErr w:type="gramStart"/>
       <w:r>
         <w:rPr>
           <w:rFonts w:ascii="Consolas" w:eastAsia="Times New Roman" w:hAnsi="Consolas" w:cs="Times New Roman"/>
@@ -3872,6 +4636,8 @@
         </w:rPr>
         <w:t>listen</w:t>
       </w:r>
+      <w:proofErr w:type="spellEnd"/>
+      <w:proofErr w:type="gramEnd"/>
       <w:r>
         <w:rPr>
           <w:rFonts w:ascii="Consolas" w:eastAsia="Times New Roman" w:hAnsi="Consolas" w:cs="Times New Roman"/>
@@ -3950,7 +4716,18 @@
           <w:szCs w:val="21"/>
           <w:lang w:eastAsia="pt-BR"/>
         </w:rPr>
-        <w:t>    console.</w:t>
+        <w:t xml:space="preserve">    </w:t>
+      </w:r>
+      <w:proofErr w:type="gramStart"/>
+      <w:r>
+        <w:rPr>
+          <w:rFonts w:ascii="Consolas" w:eastAsia="Times New Roman" w:hAnsi="Consolas" w:cs="Times New Roman"/>
+          <w:color w:val="F8F8F2"/>
+          <w:sz w:val="21"/>
+          <w:szCs w:val="21"/>
+          <w:lang w:eastAsia="pt-BR"/>
+        </w:rPr>
+        <w:t>console.</w:t>
       </w:r>
       <w:r>
         <w:rPr>
@@ -3972,6 +4749,7 @@
         </w:rPr>
         <w:t>(</w:t>
       </w:r>
+      <w:proofErr w:type="gramEnd"/>
       <w:r>
         <w:rPr>
           <w:rFonts w:ascii="Consolas" w:eastAsia="Times New Roman" w:hAnsi="Consolas" w:cs="Times New Roman"/>
@@ -4055,29 +4833,59 @@
         </w:numPr>
       </w:pPr>
       <w:r>
-        <w:t xml:space="preserve">No frontend criamos a função enviar que irá capturar os dados dos inputs e através do método emit do socket </w:t>
-      </w:r>
-      <w:r>
-        <w:t>clientBackEnd vamos emitir esses dados em um json.</w:t>
-      </w:r>
-    </w:p>
-    <w:p>
-      <w:pPr>
-        <w:pStyle w:val="PargrafodaLista"/>
-        <w:numPr>
-          <w:ilvl w:val="0"/>
-          <w:numId w:val="3"/>
-        </w:numPr>
-        <w:shd w:val="clear" w:color="auto" w:fill="272822"/>
-        <w:spacing w:after="0" w:line="285" w:lineRule="atLeast"/>
-        <w:rPr>
-          <w:rFonts w:ascii="Consolas" w:eastAsia="Times New Roman" w:hAnsi="Consolas" w:cs="Times New Roman"/>
-          <w:color w:val="F8F8F2"/>
-          <w:sz w:val="21"/>
-          <w:szCs w:val="21"/>
-          <w:lang w:eastAsia="pt-BR"/>
-        </w:rPr>
-      </w:pPr>
+        <w:t xml:space="preserve">No </w:t>
+      </w:r>
+      <w:proofErr w:type="spellStart"/>
+      <w:r>
+        <w:t>frontend</w:t>
+      </w:r>
+      <w:proofErr w:type="spellEnd"/>
+      <w:r>
+        <w:t xml:space="preserve"> criamos a função enviar que irá capturar os dados dos inputs e através do método </w:t>
+      </w:r>
+      <w:proofErr w:type="spellStart"/>
+      <w:r>
+        <w:t>emit</w:t>
+      </w:r>
+      <w:proofErr w:type="spellEnd"/>
+      <w:r>
+        <w:t xml:space="preserve"> do socket </w:t>
+      </w:r>
+      <w:proofErr w:type="spellStart"/>
+      <w:r>
+        <w:t>clientBackEnd</w:t>
+      </w:r>
+      <w:proofErr w:type="spellEnd"/>
+      <w:r>
+        <w:t xml:space="preserve"> vamos emitir esses dados em um </w:t>
+      </w:r>
+      <w:proofErr w:type="spellStart"/>
+      <w:r>
+        <w:t>json</w:t>
+      </w:r>
+      <w:proofErr w:type="spellEnd"/>
+      <w:r>
+        <w:t>.</w:t>
+      </w:r>
+    </w:p>
+    <w:p>
+      <w:pPr>
+        <w:pStyle w:val="PargrafodaLista"/>
+        <w:numPr>
+          <w:ilvl w:val="0"/>
+          <w:numId w:val="3"/>
+        </w:numPr>
+        <w:shd w:val="clear" w:color="auto" w:fill="272822"/>
+        <w:spacing w:after="0" w:line="285" w:lineRule="atLeast"/>
+        <w:rPr>
+          <w:rFonts w:ascii="Consolas" w:eastAsia="Times New Roman" w:hAnsi="Consolas" w:cs="Times New Roman"/>
+          <w:color w:val="F8F8F2"/>
+          <w:sz w:val="21"/>
+          <w:szCs w:val="21"/>
+          <w:lang w:eastAsia="pt-BR"/>
+        </w:rPr>
+      </w:pPr>
+      <w:proofErr w:type="spellStart"/>
       <w:r>
         <w:rPr>
           <w:rFonts w:ascii="Consolas" w:eastAsia="Times New Roman" w:hAnsi="Consolas" w:cs="Times New Roman"/>
@@ -4090,6 +4898,7 @@
         </w:rPr>
         <w:t>function</w:t>
       </w:r>
+      <w:proofErr w:type="spellEnd"/>
       <w:r>
         <w:rPr>
           <w:rFonts w:ascii="Consolas" w:eastAsia="Times New Roman" w:hAnsi="Consolas" w:cs="Times New Roman"/>
@@ -4100,6 +4909,7 @@
         </w:rPr>
         <w:t xml:space="preserve"> </w:t>
       </w:r>
+      <w:proofErr w:type="gramStart"/>
       <w:r>
         <w:rPr>
           <w:rFonts w:ascii="Consolas" w:eastAsia="Times New Roman" w:hAnsi="Consolas" w:cs="Times New Roman"/>
@@ -4118,7 +4928,18 @@
           <w:szCs w:val="21"/>
           <w:lang w:eastAsia="pt-BR"/>
         </w:rPr>
-        <w:t>(){</w:t>
+        <w:t>(</w:t>
+      </w:r>
+      <w:proofErr w:type="gramEnd"/>
+      <w:r>
+        <w:rPr>
+          <w:rFonts w:ascii="Consolas" w:eastAsia="Times New Roman" w:hAnsi="Consolas" w:cs="Times New Roman"/>
+          <w:color w:val="F8F8F2"/>
+          <w:sz w:val="21"/>
+          <w:szCs w:val="21"/>
+          <w:lang w:eastAsia="pt-BR"/>
+        </w:rPr>
+        <w:t>){</w:t>
       </w:r>
     </w:p>
     <w:p>
@@ -4168,7 +4989,29 @@
           <w:szCs w:val="21"/>
           <w:lang w:eastAsia="pt-BR"/>
         </w:rPr>
-        <w:t xml:space="preserve"> msgField </w:t>
+        <w:t xml:space="preserve"> </w:t>
+      </w:r>
+      <w:proofErr w:type="spellStart"/>
+      <w:r>
+        <w:rPr>
+          <w:rFonts w:ascii="Consolas" w:eastAsia="Times New Roman" w:hAnsi="Consolas" w:cs="Times New Roman"/>
+          <w:color w:val="F8F8F2"/>
+          <w:sz w:val="21"/>
+          <w:szCs w:val="21"/>
+          <w:lang w:eastAsia="pt-BR"/>
+        </w:rPr>
+        <w:t>msgField</w:t>
+      </w:r>
+      <w:proofErr w:type="spellEnd"/>
+      <w:r>
+        <w:rPr>
+          <w:rFonts w:ascii="Consolas" w:eastAsia="Times New Roman" w:hAnsi="Consolas" w:cs="Times New Roman"/>
+          <w:color w:val="F8F8F2"/>
+          <w:sz w:val="21"/>
+          <w:szCs w:val="21"/>
+          <w:lang w:eastAsia="pt-BR"/>
+        </w:rPr>
+        <w:t xml:space="preserve"> </w:t>
       </w:r>
       <w:r>
         <w:rPr>
@@ -4188,7 +5031,19 @@
           <w:szCs w:val="21"/>
           <w:lang w:eastAsia="pt-BR"/>
         </w:rPr>
-        <w:t xml:space="preserve"> document.</w:t>
+        <w:t xml:space="preserve"> </w:t>
+      </w:r>
+      <w:proofErr w:type="spellStart"/>
+      <w:proofErr w:type="gramStart"/>
+      <w:r>
+        <w:rPr>
+          <w:rFonts w:ascii="Consolas" w:eastAsia="Times New Roman" w:hAnsi="Consolas" w:cs="Times New Roman"/>
+          <w:color w:val="F8F8F2"/>
+          <w:sz w:val="21"/>
+          <w:szCs w:val="21"/>
+          <w:lang w:eastAsia="pt-BR"/>
+        </w:rPr>
+        <w:t>document.</w:t>
       </w:r>
       <w:r>
         <w:rPr>
@@ -4200,6 +5055,8 @@
         </w:rPr>
         <w:t>getElementById</w:t>
       </w:r>
+      <w:proofErr w:type="spellEnd"/>
+      <w:proofErr w:type="gramEnd"/>
       <w:r>
         <w:rPr>
           <w:rFonts w:ascii="Consolas" w:eastAsia="Times New Roman" w:hAnsi="Consolas" w:cs="Times New Roman"/>
@@ -4278,7 +5135,29 @@
           <w:szCs w:val="21"/>
           <w:lang w:eastAsia="pt-BR"/>
         </w:rPr>
-        <w:t xml:space="preserve"> usernameField </w:t>
+        <w:t xml:space="preserve"> </w:t>
+      </w:r>
+      <w:proofErr w:type="spellStart"/>
+      <w:r>
+        <w:rPr>
+          <w:rFonts w:ascii="Consolas" w:eastAsia="Times New Roman" w:hAnsi="Consolas" w:cs="Times New Roman"/>
+          <w:color w:val="F8F8F2"/>
+          <w:sz w:val="21"/>
+          <w:szCs w:val="21"/>
+          <w:lang w:eastAsia="pt-BR"/>
+        </w:rPr>
+        <w:t>usernameField</w:t>
+      </w:r>
+      <w:proofErr w:type="spellEnd"/>
+      <w:r>
+        <w:rPr>
+          <w:rFonts w:ascii="Consolas" w:eastAsia="Times New Roman" w:hAnsi="Consolas" w:cs="Times New Roman"/>
+          <w:color w:val="F8F8F2"/>
+          <w:sz w:val="21"/>
+          <w:szCs w:val="21"/>
+          <w:lang w:eastAsia="pt-BR"/>
+        </w:rPr>
+        <w:t xml:space="preserve"> </w:t>
       </w:r>
       <w:r>
         <w:rPr>
@@ -4298,7 +5177,19 @@
           <w:szCs w:val="21"/>
           <w:lang w:eastAsia="pt-BR"/>
         </w:rPr>
-        <w:t xml:space="preserve"> document.</w:t>
+        <w:t xml:space="preserve"> </w:t>
+      </w:r>
+      <w:proofErr w:type="spellStart"/>
+      <w:proofErr w:type="gramStart"/>
+      <w:r>
+        <w:rPr>
+          <w:rFonts w:ascii="Consolas" w:eastAsia="Times New Roman" w:hAnsi="Consolas" w:cs="Times New Roman"/>
+          <w:color w:val="F8F8F2"/>
+          <w:sz w:val="21"/>
+          <w:szCs w:val="21"/>
+          <w:lang w:eastAsia="pt-BR"/>
+        </w:rPr>
+        <w:t>document.</w:t>
       </w:r>
       <w:r>
         <w:rPr>
@@ -4310,6 +5201,8 @@
         </w:rPr>
         <w:t>getElementById</w:t>
       </w:r>
+      <w:proofErr w:type="spellEnd"/>
+      <w:proofErr w:type="gramEnd"/>
       <w:r>
         <w:rPr>
           <w:rFonts w:ascii="Consolas" w:eastAsia="Times New Roman" w:hAnsi="Consolas" w:cs="Times New Roman"/>
@@ -4328,7 +5221,29 @@
           <w:szCs w:val="21"/>
           <w:lang w:eastAsia="pt-BR"/>
         </w:rPr>
-        <w:t>"username"</w:t>
+        <w:t>"</w:t>
+      </w:r>
+      <w:proofErr w:type="spellStart"/>
+      <w:r>
+        <w:rPr>
+          <w:rFonts w:ascii="Consolas" w:eastAsia="Times New Roman" w:hAnsi="Consolas" w:cs="Times New Roman"/>
+          <w:color w:val="E6DB74"/>
+          <w:sz w:val="21"/>
+          <w:szCs w:val="21"/>
+          <w:lang w:eastAsia="pt-BR"/>
+        </w:rPr>
+        <w:t>username</w:t>
+      </w:r>
+      <w:proofErr w:type="spellEnd"/>
+      <w:r>
+        <w:rPr>
+          <w:rFonts w:ascii="Consolas" w:eastAsia="Times New Roman" w:hAnsi="Consolas" w:cs="Times New Roman"/>
+          <w:color w:val="E6DB74"/>
+          <w:sz w:val="21"/>
+          <w:szCs w:val="21"/>
+          <w:lang w:eastAsia="pt-BR"/>
+        </w:rPr>
+        <w:t>"</w:t>
       </w:r>
       <w:r>
         <w:rPr>
@@ -4426,7 +5341,29 @@
           <w:szCs w:val="21"/>
           <w:lang w:eastAsia="pt-BR"/>
         </w:rPr>
-        <w:t xml:space="preserve"> msgField.value;</w:t>
+        <w:t xml:space="preserve"> </w:t>
+      </w:r>
+      <w:proofErr w:type="spellStart"/>
+      <w:r>
+        <w:rPr>
+          <w:rFonts w:ascii="Consolas" w:eastAsia="Times New Roman" w:hAnsi="Consolas" w:cs="Times New Roman"/>
+          <w:color w:val="F8F8F2"/>
+          <w:sz w:val="21"/>
+          <w:szCs w:val="21"/>
+          <w:lang w:eastAsia="pt-BR"/>
+        </w:rPr>
+        <w:t>msgField.value</w:t>
+      </w:r>
+      <w:proofErr w:type="spellEnd"/>
+      <w:r>
+        <w:rPr>
+          <w:rFonts w:ascii="Consolas" w:eastAsia="Times New Roman" w:hAnsi="Consolas" w:cs="Times New Roman"/>
+          <w:color w:val="F8F8F2"/>
+          <w:sz w:val="21"/>
+          <w:szCs w:val="21"/>
+          <w:lang w:eastAsia="pt-BR"/>
+        </w:rPr>
+        <w:t>;</w:t>
       </w:r>
     </w:p>
     <w:p>
@@ -4476,7 +5413,29 @@
           <w:szCs w:val="21"/>
           <w:lang w:eastAsia="pt-BR"/>
         </w:rPr>
-        <w:t xml:space="preserve"> username </w:t>
+        <w:t xml:space="preserve"> </w:t>
+      </w:r>
+      <w:proofErr w:type="spellStart"/>
+      <w:r>
+        <w:rPr>
+          <w:rFonts w:ascii="Consolas" w:eastAsia="Times New Roman" w:hAnsi="Consolas" w:cs="Times New Roman"/>
+          <w:color w:val="F8F8F2"/>
+          <w:sz w:val="21"/>
+          <w:szCs w:val="21"/>
+          <w:lang w:eastAsia="pt-BR"/>
+        </w:rPr>
+        <w:t>username</w:t>
+      </w:r>
+      <w:proofErr w:type="spellEnd"/>
+      <w:r>
+        <w:rPr>
+          <w:rFonts w:ascii="Consolas" w:eastAsia="Times New Roman" w:hAnsi="Consolas" w:cs="Times New Roman"/>
+          <w:color w:val="F8F8F2"/>
+          <w:sz w:val="21"/>
+          <w:szCs w:val="21"/>
+          <w:lang w:eastAsia="pt-BR"/>
+        </w:rPr>
+        <w:t xml:space="preserve"> </w:t>
       </w:r>
       <w:r>
         <w:rPr>
@@ -4496,53 +5455,86 @@
           <w:szCs w:val="21"/>
           <w:lang w:eastAsia="pt-BR"/>
         </w:rPr>
-        <w:t xml:space="preserve"> usernameField.value;</w:t>
-      </w:r>
-    </w:p>
-    <w:p>
-      <w:pPr>
-        <w:pStyle w:val="PargrafodaLista"/>
-        <w:numPr>
-          <w:ilvl w:val="0"/>
-          <w:numId w:val="3"/>
-        </w:numPr>
-        <w:shd w:val="clear" w:color="auto" w:fill="272822"/>
-        <w:spacing w:after="0" w:line="285" w:lineRule="atLeast"/>
-        <w:rPr>
-          <w:rFonts w:ascii="Consolas" w:eastAsia="Times New Roman" w:hAnsi="Consolas" w:cs="Times New Roman"/>
-          <w:color w:val="F8F8F2"/>
-          <w:sz w:val="21"/>
-          <w:szCs w:val="21"/>
-          <w:lang w:eastAsia="pt-BR"/>
-        </w:rPr>
-      </w:pPr>
-    </w:p>
-    <w:p>
-      <w:pPr>
-        <w:pStyle w:val="PargrafodaLista"/>
-        <w:numPr>
-          <w:ilvl w:val="0"/>
-          <w:numId w:val="3"/>
-        </w:numPr>
-        <w:shd w:val="clear" w:color="auto" w:fill="272822"/>
-        <w:spacing w:after="0" w:line="285" w:lineRule="atLeast"/>
-        <w:rPr>
-          <w:rFonts w:ascii="Consolas" w:eastAsia="Times New Roman" w:hAnsi="Consolas" w:cs="Times New Roman"/>
-          <w:color w:val="F8F8F2"/>
-          <w:sz w:val="21"/>
-          <w:szCs w:val="21"/>
-          <w:lang w:eastAsia="pt-BR"/>
-        </w:rPr>
-      </w:pPr>
-      <w:r>
-        <w:rPr>
-          <w:rFonts w:ascii="Consolas" w:eastAsia="Times New Roman" w:hAnsi="Consolas" w:cs="Times New Roman"/>
-          <w:color w:val="F8F8F2"/>
-          <w:sz w:val="21"/>
-          <w:szCs w:val="21"/>
-          <w:lang w:eastAsia="pt-BR"/>
-        </w:rPr>
-        <w:t>            clienteFrontEnd.</w:t>
+        <w:t xml:space="preserve"> </w:t>
+      </w:r>
+      <w:proofErr w:type="spellStart"/>
+      <w:r>
+        <w:rPr>
+          <w:rFonts w:ascii="Consolas" w:eastAsia="Times New Roman" w:hAnsi="Consolas" w:cs="Times New Roman"/>
+          <w:color w:val="F8F8F2"/>
+          <w:sz w:val="21"/>
+          <w:szCs w:val="21"/>
+          <w:lang w:eastAsia="pt-BR"/>
+        </w:rPr>
+        <w:t>usernameField.value</w:t>
+      </w:r>
+      <w:proofErr w:type="spellEnd"/>
+      <w:r>
+        <w:rPr>
+          <w:rFonts w:ascii="Consolas" w:eastAsia="Times New Roman" w:hAnsi="Consolas" w:cs="Times New Roman"/>
+          <w:color w:val="F8F8F2"/>
+          <w:sz w:val="21"/>
+          <w:szCs w:val="21"/>
+          <w:lang w:eastAsia="pt-BR"/>
+        </w:rPr>
+        <w:t>;</w:t>
+      </w:r>
+    </w:p>
+    <w:p>
+      <w:pPr>
+        <w:pStyle w:val="PargrafodaLista"/>
+        <w:numPr>
+          <w:ilvl w:val="0"/>
+          <w:numId w:val="3"/>
+        </w:numPr>
+        <w:shd w:val="clear" w:color="auto" w:fill="272822"/>
+        <w:spacing w:after="0" w:line="285" w:lineRule="atLeast"/>
+        <w:rPr>
+          <w:rFonts w:ascii="Consolas" w:eastAsia="Times New Roman" w:hAnsi="Consolas" w:cs="Times New Roman"/>
+          <w:color w:val="F8F8F2"/>
+          <w:sz w:val="21"/>
+          <w:szCs w:val="21"/>
+          <w:lang w:eastAsia="pt-BR"/>
+        </w:rPr>
+      </w:pPr>
+    </w:p>
+    <w:p>
+      <w:pPr>
+        <w:pStyle w:val="PargrafodaLista"/>
+        <w:numPr>
+          <w:ilvl w:val="0"/>
+          <w:numId w:val="3"/>
+        </w:numPr>
+        <w:shd w:val="clear" w:color="auto" w:fill="272822"/>
+        <w:spacing w:after="0" w:line="285" w:lineRule="atLeast"/>
+        <w:rPr>
+          <w:rFonts w:ascii="Consolas" w:eastAsia="Times New Roman" w:hAnsi="Consolas" w:cs="Times New Roman"/>
+          <w:color w:val="F8F8F2"/>
+          <w:sz w:val="21"/>
+          <w:szCs w:val="21"/>
+          <w:lang w:eastAsia="pt-BR"/>
+        </w:rPr>
+      </w:pPr>
+      <w:r>
+        <w:rPr>
+          <w:rFonts w:ascii="Consolas" w:eastAsia="Times New Roman" w:hAnsi="Consolas" w:cs="Times New Roman"/>
+          <w:color w:val="F8F8F2"/>
+          <w:sz w:val="21"/>
+          <w:szCs w:val="21"/>
+          <w:lang w:eastAsia="pt-BR"/>
+        </w:rPr>
+        <w:t xml:space="preserve">            </w:t>
+      </w:r>
+      <w:proofErr w:type="spellStart"/>
+      <w:r>
+        <w:rPr>
+          <w:rFonts w:ascii="Consolas" w:eastAsia="Times New Roman" w:hAnsi="Consolas" w:cs="Times New Roman"/>
+          <w:color w:val="F8F8F2"/>
+          <w:sz w:val="21"/>
+          <w:szCs w:val="21"/>
+          <w:lang w:eastAsia="pt-BR"/>
+        </w:rPr>
+        <w:t>clienteFrontEnd.</w:t>
       </w:r>
       <w:r>
         <w:rPr>
@@ -4554,6 +5546,7 @@
         </w:rPr>
         <w:t>emit</w:t>
       </w:r>
+      <w:proofErr w:type="spellEnd"/>
       <w:r>
         <w:rPr>
           <w:rFonts w:ascii="Consolas" w:eastAsia="Times New Roman" w:hAnsi="Consolas" w:cs="Times New Roman"/>
@@ -4572,7 +5565,18 @@
           <w:szCs w:val="21"/>
           <w:lang w:eastAsia="pt-BR"/>
         </w:rPr>
-        <w:t>"msg"</w:t>
+        <w:t>"msg</w:t>
+      </w:r>
+      <w:proofErr w:type="gramStart"/>
+      <w:r>
+        <w:rPr>
+          <w:rFonts w:ascii="Consolas" w:eastAsia="Times New Roman" w:hAnsi="Consolas" w:cs="Times New Roman"/>
+          <w:color w:val="E6DB74"/>
+          <w:sz w:val="21"/>
+          <w:szCs w:val="21"/>
+          <w:lang w:eastAsia="pt-BR"/>
+        </w:rPr>
+        <w:t>"</w:t>
       </w:r>
       <w:r>
         <w:rPr>
@@ -4584,6 +5588,7 @@
         </w:rPr>
         <w:t>,{</w:t>
       </w:r>
+      <w:proofErr w:type="gramEnd"/>
     </w:p>
     <w:p>
       <w:pPr>
@@ -4638,8 +5643,42 @@
           <w:szCs w:val="21"/>
           <w:lang w:eastAsia="pt-BR"/>
         </w:rPr>
-        <w:t>                username: username</w:t>
-      </w:r>
+        <w:t xml:space="preserve">                </w:t>
+      </w:r>
+      <w:proofErr w:type="spellStart"/>
+      <w:r>
+        <w:rPr>
+          <w:rFonts w:ascii="Consolas" w:eastAsia="Times New Roman" w:hAnsi="Consolas" w:cs="Times New Roman"/>
+          <w:color w:val="F8F8F2"/>
+          <w:sz w:val="21"/>
+          <w:szCs w:val="21"/>
+          <w:lang w:eastAsia="pt-BR"/>
+        </w:rPr>
+        <w:t>username</w:t>
+      </w:r>
+      <w:proofErr w:type="spellEnd"/>
+      <w:r>
+        <w:rPr>
+          <w:rFonts w:ascii="Consolas" w:eastAsia="Times New Roman" w:hAnsi="Consolas" w:cs="Times New Roman"/>
+          <w:color w:val="F8F8F2"/>
+          <w:sz w:val="21"/>
+          <w:szCs w:val="21"/>
+          <w:lang w:eastAsia="pt-BR"/>
+        </w:rPr>
+        <w:t xml:space="preserve">: </w:t>
+      </w:r>
+      <w:proofErr w:type="spellStart"/>
+      <w:r>
+        <w:rPr>
+          <w:rFonts w:ascii="Consolas" w:eastAsia="Times New Roman" w:hAnsi="Consolas" w:cs="Times New Roman"/>
+          <w:color w:val="F8F8F2"/>
+          <w:sz w:val="21"/>
+          <w:szCs w:val="21"/>
+          <w:lang w:eastAsia="pt-BR"/>
+        </w:rPr>
+        <w:t>username</w:t>
+      </w:r>
+      <w:proofErr w:type="spellEnd"/>
     </w:p>
     <w:p>
       <w:pPr>
@@ -4729,7 +5768,15 @@
         </w:numPr>
       </w:pPr>
       <w:r>
-        <w:t>No botão enviar vamos chamar a função enviar no evento onclick.</w:t>
+        <w:t xml:space="preserve">No botão enviar vamos chamar a função enviar no evento </w:t>
+      </w:r>
+      <w:proofErr w:type="spellStart"/>
+      <w:r>
+        <w:t>onclick</w:t>
+      </w:r>
+      <w:proofErr w:type="spellEnd"/>
+      <w:r>
+        <w:t>.</w:t>
       </w:r>
     </w:p>
     <w:p>
@@ -4759,6 +5806,7 @@
         </w:rPr>
         <w:t>&lt;</w:t>
       </w:r>
+      <w:proofErr w:type="spellStart"/>
       <w:r>
         <w:rPr>
           <w:rFonts w:ascii="Consolas" w:eastAsia="Times New Roman" w:hAnsi="Consolas" w:cs="Times New Roman"/>
@@ -4769,6 +5817,7 @@
         </w:rPr>
         <w:t>button</w:t>
       </w:r>
+      <w:proofErr w:type="spellEnd"/>
       <w:r>
         <w:rPr>
           <w:rFonts w:ascii="Consolas" w:eastAsia="Times New Roman" w:hAnsi="Consolas" w:cs="Times New Roman"/>
@@ -4779,6 +5828,7 @@
         </w:rPr>
         <w:t xml:space="preserve"> </w:t>
       </w:r>
+      <w:proofErr w:type="spellStart"/>
       <w:r>
         <w:rPr>
           <w:rFonts w:ascii="Consolas" w:eastAsia="Times New Roman" w:hAnsi="Consolas" w:cs="Times New Roman"/>
@@ -4789,6 +5839,7 @@
         </w:rPr>
         <w:t>onclick</w:t>
       </w:r>
+      <w:proofErr w:type="spellEnd"/>
       <w:r>
         <w:rPr>
           <w:rFonts w:ascii="Consolas" w:eastAsia="Times New Roman" w:hAnsi="Consolas" w:cs="Times New Roman"/>
@@ -4839,6 +5890,7 @@
         </w:rPr>
         <w:t>&gt;Enviar&lt;/</w:t>
       </w:r>
+      <w:proofErr w:type="spellStart"/>
       <w:r>
         <w:rPr>
           <w:rFonts w:ascii="Consolas" w:eastAsia="Times New Roman" w:hAnsi="Consolas" w:cs="Times New Roman"/>
@@ -4849,6 +5901,7 @@
         </w:rPr>
         <w:t>button</w:t>
       </w:r>
+      <w:proofErr w:type="spellEnd"/>
       <w:r>
         <w:rPr>
           <w:rFonts w:ascii="Consolas" w:eastAsia="Times New Roman" w:hAnsi="Consolas" w:cs="Times New Roman"/>
@@ -4905,10 +5958,74 @@
         </w:numPr>
       </w:pPr>
       <w:r>
-        <w:t xml:space="preserve">No banckend utilizamos o método on do socket clienteBackEnd vamos ouvir os eventos enviados do frontEnd pelo método ‘msg’. vamos </w:t>
-      </w:r>
-      <w:r>
-        <w:t>ainda configurar o backend para enviar um emit utilizando o método ‘showmsg’ que será configurado no frontend.</w:t>
+        <w:t xml:space="preserve">No </w:t>
+      </w:r>
+      <w:proofErr w:type="spellStart"/>
+      <w:r>
+        <w:t>banckend</w:t>
+      </w:r>
+      <w:proofErr w:type="spellEnd"/>
+      <w:r>
+        <w:t xml:space="preserve"> utilizamos o método </w:t>
+      </w:r>
+      <w:proofErr w:type="spellStart"/>
+      <w:r>
+        <w:t>on</w:t>
+      </w:r>
+      <w:proofErr w:type="spellEnd"/>
+      <w:r>
+        <w:t xml:space="preserve"> do socket </w:t>
+      </w:r>
+      <w:proofErr w:type="spellStart"/>
+      <w:r>
+        <w:t>clienteBackEnd</w:t>
+      </w:r>
+      <w:proofErr w:type="spellEnd"/>
+      <w:r>
+        <w:t xml:space="preserve"> vamos ouvir os eventos enviados do </w:t>
+      </w:r>
+      <w:proofErr w:type="spellStart"/>
+      <w:r>
+        <w:t>frontEnd</w:t>
+      </w:r>
+      <w:proofErr w:type="spellEnd"/>
+      <w:r>
+        <w:t xml:space="preserve"> pelo método ‘msg’. vamos </w:t>
+      </w:r>
+      <w:r>
+        <w:t xml:space="preserve">ainda configurar o </w:t>
+      </w:r>
+      <w:proofErr w:type="spellStart"/>
+      <w:r>
+        <w:t>backend</w:t>
+      </w:r>
+      <w:proofErr w:type="spellEnd"/>
+      <w:r>
+        <w:t xml:space="preserve"> para enviar um </w:t>
+      </w:r>
+      <w:proofErr w:type="spellStart"/>
+      <w:r>
+        <w:t>emit</w:t>
+      </w:r>
+      <w:proofErr w:type="spellEnd"/>
+      <w:r>
+        <w:t xml:space="preserve"> utilizando o método ‘</w:t>
+      </w:r>
+      <w:proofErr w:type="spellStart"/>
+      <w:r>
+        <w:t>showmsg</w:t>
+      </w:r>
+      <w:proofErr w:type="spellEnd"/>
+      <w:r>
+        <w:t xml:space="preserve">’ que será configurado no </w:t>
+      </w:r>
+      <w:proofErr w:type="spellStart"/>
+      <w:r>
+        <w:t>frontend</w:t>
+      </w:r>
+      <w:proofErr w:type="spellEnd"/>
+      <w:r>
+        <w:t>.</w:t>
       </w:r>
     </w:p>
     <w:p>
@@ -4938,6 +6055,7 @@
         </w:rPr>
         <w:t> </w:t>
       </w:r>
+      <w:proofErr w:type="spellStart"/>
       <w:r>
         <w:rPr>
           <w:rFonts w:ascii="Consolas" w:eastAsia="Times New Roman" w:hAnsi="Consolas" w:cs="Times New Roman"/>
@@ -4970,6 +6088,7 @@
         </w:rPr>
         <w:t>on</w:t>
       </w:r>
+      <w:proofErr w:type="spellEnd"/>
       <w:r>
         <w:rPr>
           <w:rFonts w:ascii="Consolas" w:eastAsia="Times New Roman" w:hAnsi="Consolas" w:cs="Times New Roman"/>
@@ -4988,7 +6107,18 @@
           <w:szCs w:val="21"/>
           <w:lang w:eastAsia="pt-BR"/>
         </w:rPr>
-        <w:t>"msg"</w:t>
+        <w:t>"msg</w:t>
+      </w:r>
+      <w:proofErr w:type="gramStart"/>
+      <w:r>
+        <w:rPr>
+          <w:rFonts w:ascii="Consolas" w:eastAsia="Times New Roman" w:hAnsi="Consolas" w:cs="Times New Roman"/>
+          <w:color w:val="E6DB74"/>
+          <w:sz w:val="21"/>
+          <w:szCs w:val="21"/>
+          <w:lang w:eastAsia="pt-BR"/>
+        </w:rPr>
+        <w:t>"</w:t>
       </w:r>
       <w:r>
         <w:rPr>
@@ -5000,6 +6130,7 @@
         </w:rPr>
         <w:t>,(</w:t>
       </w:r>
+      <w:proofErr w:type="gramEnd"/>
       <w:r>
         <w:rPr>
           <w:rFonts w:ascii="Consolas" w:eastAsia="Times New Roman" w:hAnsi="Consolas" w:cs="Times New Roman"/>
@@ -5072,6 +6203,7 @@
         </w:rPr>
         <w:t xml:space="preserve">        </w:t>
       </w:r>
+      <w:proofErr w:type="spellStart"/>
       <w:r>
         <w:rPr>
           <w:rFonts w:ascii="Consolas" w:eastAsia="Times New Roman" w:hAnsi="Consolas" w:cs="Times New Roman"/>
@@ -5104,6 +6236,7 @@
         </w:rPr>
         <w:t>emit</w:t>
       </w:r>
+      <w:proofErr w:type="spellEnd"/>
       <w:r>
         <w:rPr>
           <w:rFonts w:ascii="Consolas" w:eastAsia="Times New Roman" w:hAnsi="Consolas" w:cs="Times New Roman"/>
@@ -5122,7 +6255,30 @@
           <w:szCs w:val="21"/>
           <w:lang w:eastAsia="pt-BR"/>
         </w:rPr>
-        <w:t>'showmsg'</w:t>
+        <w:t>'</w:t>
+      </w:r>
+      <w:proofErr w:type="spellStart"/>
+      <w:r>
+        <w:rPr>
+          <w:rFonts w:ascii="Consolas" w:eastAsia="Times New Roman" w:hAnsi="Consolas" w:cs="Times New Roman"/>
+          <w:color w:val="E6DB74"/>
+          <w:sz w:val="21"/>
+          <w:szCs w:val="21"/>
+          <w:lang w:eastAsia="pt-BR"/>
+        </w:rPr>
+        <w:t>showmsg</w:t>
+      </w:r>
+      <w:proofErr w:type="spellEnd"/>
+      <w:proofErr w:type="gramStart"/>
+      <w:r>
+        <w:rPr>
+          <w:rFonts w:ascii="Consolas" w:eastAsia="Times New Roman" w:hAnsi="Consolas" w:cs="Times New Roman"/>
+          <w:color w:val="E6DB74"/>
+          <w:sz w:val="21"/>
+          <w:szCs w:val="21"/>
+          <w:lang w:eastAsia="pt-BR"/>
+        </w:rPr>
+        <w:t>'</w:t>
       </w:r>
       <w:r>
         <w:rPr>
@@ -5146,6 +6302,7 @@
         </w:rPr>
         <w:t>data</w:t>
       </w:r>
+      <w:proofErr w:type="gramEnd"/>
       <w:r>
         <w:rPr>
           <w:rFonts w:ascii="Consolas" w:eastAsia="Times New Roman" w:hAnsi="Consolas" w:cs="Times New Roman"/>
@@ -5273,35 +6430,110 @@
         </w:numPr>
       </w:pPr>
       <w:r>
-        <w:t>No frontend vamos novamente utilizar o método ‘on’ do socket clienteFrontEnd e vamos receber qualquer dados que seja enviado pelo  método ‘showmsg’ enviado pelo backend e mostrála no console do frontend.</w:t>
-      </w:r>
-    </w:p>
-    <w:p>
-      <w:pPr>
-        <w:pStyle w:val="PargrafodaLista"/>
-        <w:numPr>
-          <w:ilvl w:val="0"/>
-          <w:numId w:val="3"/>
-        </w:numPr>
-        <w:shd w:val="clear" w:color="auto" w:fill="272822"/>
-        <w:spacing w:after="0" w:line="285" w:lineRule="atLeast"/>
-        <w:rPr>
-          <w:rFonts w:ascii="Consolas" w:eastAsia="Times New Roman" w:hAnsi="Consolas" w:cs="Times New Roman"/>
-          <w:color w:val="F8F8F2"/>
-          <w:sz w:val="21"/>
-          <w:szCs w:val="21"/>
-          <w:lang w:eastAsia="pt-BR"/>
-        </w:rPr>
-      </w:pPr>
-      <w:r>
-        <w:rPr>
-          <w:rFonts w:ascii="Consolas" w:eastAsia="Times New Roman" w:hAnsi="Consolas" w:cs="Times New Roman"/>
-          <w:color w:val="F8F8F2"/>
-          <w:sz w:val="21"/>
-          <w:szCs w:val="21"/>
-          <w:lang w:eastAsia="pt-BR"/>
-        </w:rPr>
-        <w:t> clienteFrontEnd.</w:t>
+        <w:t xml:space="preserve">No </w:t>
+      </w:r>
+      <w:proofErr w:type="spellStart"/>
+      <w:r>
+        <w:t>frontend</w:t>
+      </w:r>
+      <w:proofErr w:type="spellEnd"/>
+      <w:r>
+        <w:t xml:space="preserve"> vamos novamente utilizar o método ‘</w:t>
+      </w:r>
+      <w:proofErr w:type="spellStart"/>
+      <w:r>
+        <w:t>on</w:t>
+      </w:r>
+      <w:proofErr w:type="spellEnd"/>
+      <w:r>
+        <w:t xml:space="preserve">’ do socket </w:t>
+      </w:r>
+      <w:proofErr w:type="spellStart"/>
+      <w:r>
+        <w:t>clienteFrontEnd</w:t>
+      </w:r>
+      <w:proofErr w:type="spellEnd"/>
+      <w:r>
+        <w:t xml:space="preserve"> e vamos receber qualquer dados que seja enviado </w:t>
+      </w:r>
+      <w:proofErr w:type="gramStart"/>
+      <w:r>
+        <w:t>pelo  método</w:t>
+      </w:r>
+      <w:proofErr w:type="gramEnd"/>
+      <w:r>
+        <w:t xml:space="preserve"> ‘</w:t>
+      </w:r>
+      <w:proofErr w:type="spellStart"/>
+      <w:r>
+        <w:t>showmsg</w:t>
+      </w:r>
+      <w:proofErr w:type="spellEnd"/>
+      <w:r>
+        <w:t xml:space="preserve">’ enviado pelo </w:t>
+      </w:r>
+      <w:proofErr w:type="spellStart"/>
+      <w:r>
+        <w:t>backend</w:t>
+      </w:r>
+      <w:proofErr w:type="spellEnd"/>
+      <w:r>
+        <w:t xml:space="preserve"> e </w:t>
+      </w:r>
+      <w:proofErr w:type="spellStart"/>
+      <w:r>
+        <w:t>mostrála</w:t>
+      </w:r>
+      <w:proofErr w:type="spellEnd"/>
+      <w:r>
+        <w:t xml:space="preserve"> no console do </w:t>
+      </w:r>
+      <w:proofErr w:type="spellStart"/>
+      <w:r>
+        <w:t>frontend</w:t>
+      </w:r>
+      <w:proofErr w:type="spellEnd"/>
+      <w:r>
+        <w:t>.</w:t>
+      </w:r>
+    </w:p>
+    <w:p>
+      <w:pPr>
+        <w:pStyle w:val="PargrafodaLista"/>
+        <w:numPr>
+          <w:ilvl w:val="0"/>
+          <w:numId w:val="3"/>
+        </w:numPr>
+        <w:shd w:val="clear" w:color="auto" w:fill="272822"/>
+        <w:spacing w:after="0" w:line="285" w:lineRule="atLeast"/>
+        <w:rPr>
+          <w:rFonts w:ascii="Consolas" w:eastAsia="Times New Roman" w:hAnsi="Consolas" w:cs="Times New Roman"/>
+          <w:color w:val="F8F8F2"/>
+          <w:sz w:val="21"/>
+          <w:szCs w:val="21"/>
+          <w:lang w:eastAsia="pt-BR"/>
+        </w:rPr>
+      </w:pPr>
+      <w:r>
+        <w:rPr>
+          <w:rFonts w:ascii="Consolas" w:eastAsia="Times New Roman" w:hAnsi="Consolas" w:cs="Times New Roman"/>
+          <w:color w:val="F8F8F2"/>
+          <w:sz w:val="21"/>
+          <w:szCs w:val="21"/>
+          <w:lang w:eastAsia="pt-BR"/>
+        </w:rPr>
+        <w:t> </w:t>
+      </w:r>
+      <w:proofErr w:type="spellStart"/>
+      <w:r>
+        <w:rPr>
+          <w:rFonts w:ascii="Consolas" w:eastAsia="Times New Roman" w:hAnsi="Consolas" w:cs="Times New Roman"/>
+          <w:color w:val="F8F8F2"/>
+          <w:sz w:val="21"/>
+          <w:szCs w:val="21"/>
+          <w:lang w:eastAsia="pt-BR"/>
+        </w:rPr>
+        <w:t>clienteFrontEnd.</w:t>
       </w:r>
       <w:r>
         <w:rPr>
@@ -5313,6 +6545,7 @@
         </w:rPr>
         <w:t>on</w:t>
       </w:r>
+      <w:proofErr w:type="spellEnd"/>
       <w:r>
         <w:rPr>
           <w:rFonts w:ascii="Consolas" w:eastAsia="Times New Roman" w:hAnsi="Consolas" w:cs="Times New Roman"/>
@@ -5331,7 +6564,30 @@
           <w:szCs w:val="21"/>
           <w:lang w:eastAsia="pt-BR"/>
         </w:rPr>
-        <w:t>'showmsg'</w:t>
+        <w:t>'</w:t>
+      </w:r>
+      <w:proofErr w:type="spellStart"/>
+      <w:r>
+        <w:rPr>
+          <w:rFonts w:ascii="Consolas" w:eastAsia="Times New Roman" w:hAnsi="Consolas" w:cs="Times New Roman"/>
+          <w:color w:val="E6DB74"/>
+          <w:sz w:val="21"/>
+          <w:szCs w:val="21"/>
+          <w:lang w:eastAsia="pt-BR"/>
+        </w:rPr>
+        <w:t>showmsg</w:t>
+      </w:r>
+      <w:proofErr w:type="spellEnd"/>
+      <w:proofErr w:type="gramStart"/>
+      <w:r>
+        <w:rPr>
+          <w:rFonts w:ascii="Consolas" w:eastAsia="Times New Roman" w:hAnsi="Consolas" w:cs="Times New Roman"/>
+          <w:color w:val="E6DB74"/>
+          <w:sz w:val="21"/>
+          <w:szCs w:val="21"/>
+          <w:lang w:eastAsia="pt-BR"/>
+        </w:rPr>
+        <w:t>'</w:t>
       </w:r>
       <w:r>
         <w:rPr>
@@ -5343,6 +6599,7 @@
         </w:rPr>
         <w:t>,(</w:t>
       </w:r>
+      <w:proofErr w:type="gramEnd"/>
       <w:r>
         <w:rPr>
           <w:rFonts w:ascii="Consolas" w:eastAsia="Times New Roman" w:hAnsi="Consolas" w:cs="Times New Roman"/>
@@ -5500,28 +6757,65 @@
         </w:numPr>
       </w:pPr>
       <w:r>
-        <w:t>Vamos agora pegar a mensagem do backend e inser</w:t>
+        <w:t xml:space="preserve">Vamos agora pegar a mensagem do </w:t>
+      </w:r>
+      <w:proofErr w:type="spellStart"/>
+      <w:r>
+        <w:t>backend</w:t>
+      </w:r>
+      <w:proofErr w:type="spellEnd"/>
+      <w:r>
+        <w:t xml:space="preserve"> e inser</w:t>
       </w:r>
       <w:r>
         <w:t>ir</w:t>
       </w:r>
       <w:r>
-        <w:t xml:space="preserve"> na página do frontend.</w:t>
-      </w:r>
-    </w:p>
-    <w:p>
-      <w:pPr>
-        <w:pStyle w:val="PargrafodaLista"/>
-        <w:numPr>
-          <w:ilvl w:val="0"/>
-          <w:numId w:val="3"/>
-        </w:numPr>
-      </w:pPr>
-      <w:r>
-        <w:t>No frontEnd dentro do método que recebe os dados do backend</w:t>
-      </w:r>
-      <w:r>
-        <w:t xml:space="preserve"> pelo evento ‘showmsg’</w:t>
+        <w:t xml:space="preserve"> na página do </w:t>
+      </w:r>
+      <w:proofErr w:type="spellStart"/>
+      <w:r>
+        <w:t>frontend</w:t>
+      </w:r>
+      <w:proofErr w:type="spellEnd"/>
+      <w:r>
+        <w:t>.</w:t>
+      </w:r>
+    </w:p>
+    <w:p>
+      <w:pPr>
+        <w:pStyle w:val="PargrafodaLista"/>
+        <w:numPr>
+          <w:ilvl w:val="0"/>
+          <w:numId w:val="3"/>
+        </w:numPr>
+      </w:pPr>
+      <w:r>
+        <w:t xml:space="preserve">No </w:t>
+      </w:r>
+      <w:proofErr w:type="spellStart"/>
+      <w:r>
+        <w:t>frontEnd</w:t>
+      </w:r>
+      <w:proofErr w:type="spellEnd"/>
+      <w:r>
+        <w:t xml:space="preserve"> dentro do método que recebe os dados do </w:t>
+      </w:r>
+      <w:proofErr w:type="spellStart"/>
+      <w:r>
+        <w:t>backend</w:t>
+      </w:r>
+      <w:proofErr w:type="spellEnd"/>
+      <w:r>
+        <w:t xml:space="preserve"> pelo evento ‘</w:t>
+      </w:r>
+      <w:proofErr w:type="spellStart"/>
+      <w:r>
+        <w:t>showmsg</w:t>
+      </w:r>
+      <w:proofErr w:type="spellEnd"/>
+      <w:r>
+        <w:t>’</w:t>
       </w:r>
       <w:r>
         <w:t xml:space="preserve">, vamos criar uma variável chamada </w:t>
@@ -5536,7 +6830,15 @@
         <w:t>’</w:t>
       </w:r>
       <w:r>
-        <w:t>, que irá capturar a div que tem a id chamada ‘chat’.</w:t>
+        <w:t xml:space="preserve">, que irá capturar a </w:t>
+      </w:r>
+      <w:proofErr w:type="spellStart"/>
+      <w:r>
+        <w:t>div</w:t>
+      </w:r>
+      <w:proofErr w:type="spellEnd"/>
+      <w:r>
+        <w:t xml:space="preserve"> que tem a id chamada ‘chat’.</w:t>
       </w:r>
     </w:p>
     <w:p>
@@ -5551,7 +6853,17 @@
         <w:t>Vamos ainda criar uma variável que irá receber um parágrafo</w:t>
       </w:r>
       <w:r>
-        <w:t xml:space="preserve"> com o ‘document.createElement()’</w:t>
+        <w:t xml:space="preserve"> com o ‘</w:t>
+      </w:r>
+      <w:proofErr w:type="spellStart"/>
+      <w:proofErr w:type="gramStart"/>
+      <w:r>
+        <w:t>document.createElement</w:t>
+      </w:r>
+      <w:proofErr w:type="spellEnd"/>
+      <w:proofErr w:type="gramEnd"/>
+      <w:r>
+        <w:t>()’</w:t>
       </w:r>
     </w:p>
     <w:p>
@@ -5572,7 +6884,20 @@
         <w:t xml:space="preserve"> passar os dados para o parágrafo </w:t>
       </w:r>
       <w:r>
-        <w:t>utilizando o ‘.innerHTML’ do elemento criado</w:t>
+        <w:t xml:space="preserve">utilizando o </w:t>
+      </w:r>
+      <w:proofErr w:type="gramStart"/>
+      <w:r>
+        <w:t>‘.</w:t>
+      </w:r>
+      <w:proofErr w:type="spellStart"/>
+      <w:r>
+        <w:t>innerHTML</w:t>
+      </w:r>
+      <w:proofErr w:type="spellEnd"/>
+      <w:proofErr w:type="gramEnd"/>
+      <w:r>
+        <w:t>’ do elemento criado</w:t>
       </w:r>
     </w:p>
     <w:p>
@@ -5587,38 +6912,70 @@
         <w:t xml:space="preserve">E </w:t>
       </w:r>
       <w:r>
-        <w:t>adicionar este parágrafo dentro da div ‘chat’</w:t>
-      </w:r>
-      <w:r>
-        <w:t xml:space="preserve"> com o ‘.append()’ no elemento que irá receber o novo item.</w:t>
-      </w:r>
-    </w:p>
-    <w:p>
-      <w:pPr>
-        <w:pStyle w:val="PargrafodaLista"/>
-        <w:numPr>
-          <w:ilvl w:val="0"/>
-          <w:numId w:val="3"/>
-        </w:numPr>
-        <w:shd w:val="clear" w:color="auto" w:fill="272822"/>
-        <w:spacing w:after="0" w:line="285" w:lineRule="atLeast"/>
-        <w:rPr>
-          <w:rFonts w:ascii="Consolas" w:eastAsia="Times New Roman" w:hAnsi="Consolas" w:cs="Times New Roman"/>
-          <w:color w:val="F8F8F2"/>
-          <w:sz w:val="21"/>
-          <w:szCs w:val="21"/>
-          <w:lang w:eastAsia="pt-BR"/>
-        </w:rPr>
-      </w:pPr>
-      <w:r>
-        <w:rPr>
-          <w:rFonts w:ascii="Consolas" w:eastAsia="Times New Roman" w:hAnsi="Consolas" w:cs="Times New Roman"/>
-          <w:color w:val="F8F8F2"/>
-          <w:sz w:val="21"/>
-          <w:szCs w:val="21"/>
-          <w:lang w:eastAsia="pt-BR"/>
-        </w:rPr>
-        <w:t> clienteFrontEnd.</w:t>
+        <w:t xml:space="preserve">adicionar este parágrafo dentro da </w:t>
+      </w:r>
+      <w:proofErr w:type="spellStart"/>
+      <w:r>
+        <w:t>div</w:t>
+      </w:r>
+      <w:proofErr w:type="spellEnd"/>
+      <w:r>
+        <w:t xml:space="preserve"> ‘chat’</w:t>
+      </w:r>
+      <w:r>
+        <w:t xml:space="preserve"> com o </w:t>
+      </w:r>
+      <w:proofErr w:type="gramStart"/>
+      <w:r>
+        <w:t>‘.</w:t>
+      </w:r>
+      <w:proofErr w:type="spellStart"/>
+      <w:r>
+        <w:t>append</w:t>
+      </w:r>
+      <w:proofErr w:type="spellEnd"/>
+      <w:proofErr w:type="gramEnd"/>
+      <w:r>
+        <w:t>()’ no elemento que irá receber o novo item.</w:t>
+      </w:r>
+    </w:p>
+    <w:p>
+      <w:pPr>
+        <w:pStyle w:val="PargrafodaLista"/>
+        <w:numPr>
+          <w:ilvl w:val="0"/>
+          <w:numId w:val="3"/>
+        </w:numPr>
+        <w:shd w:val="clear" w:color="auto" w:fill="272822"/>
+        <w:spacing w:after="0" w:line="285" w:lineRule="atLeast"/>
+        <w:rPr>
+          <w:rFonts w:ascii="Consolas" w:eastAsia="Times New Roman" w:hAnsi="Consolas" w:cs="Times New Roman"/>
+          <w:color w:val="F8F8F2"/>
+          <w:sz w:val="21"/>
+          <w:szCs w:val="21"/>
+          <w:lang w:eastAsia="pt-BR"/>
+        </w:rPr>
+      </w:pPr>
+      <w:r>
+        <w:rPr>
+          <w:rFonts w:ascii="Consolas" w:eastAsia="Times New Roman" w:hAnsi="Consolas" w:cs="Times New Roman"/>
+          <w:color w:val="F8F8F2"/>
+          <w:sz w:val="21"/>
+          <w:szCs w:val="21"/>
+          <w:lang w:eastAsia="pt-BR"/>
+        </w:rPr>
+        <w:t> </w:t>
+      </w:r>
+      <w:proofErr w:type="spellStart"/>
+      <w:r>
+        <w:rPr>
+          <w:rFonts w:ascii="Consolas" w:eastAsia="Times New Roman" w:hAnsi="Consolas" w:cs="Times New Roman"/>
+          <w:color w:val="F8F8F2"/>
+          <w:sz w:val="21"/>
+          <w:szCs w:val="21"/>
+          <w:lang w:eastAsia="pt-BR"/>
+        </w:rPr>
+        <w:t>clienteFrontEnd.</w:t>
       </w:r>
       <w:r>
         <w:rPr>
@@ -5630,6 +6987,7 @@
         </w:rPr>
         <w:t>on</w:t>
       </w:r>
+      <w:proofErr w:type="spellEnd"/>
       <w:r>
         <w:rPr>
           <w:rFonts w:ascii="Consolas" w:eastAsia="Times New Roman" w:hAnsi="Consolas" w:cs="Times New Roman"/>
@@ -5648,7 +7006,30 @@
           <w:szCs w:val="21"/>
           <w:lang w:eastAsia="pt-BR"/>
         </w:rPr>
-        <w:t>'showmsg'</w:t>
+        <w:t>'</w:t>
+      </w:r>
+      <w:proofErr w:type="spellStart"/>
+      <w:r>
+        <w:rPr>
+          <w:rFonts w:ascii="Consolas" w:eastAsia="Times New Roman" w:hAnsi="Consolas" w:cs="Times New Roman"/>
+          <w:color w:val="E6DB74"/>
+          <w:sz w:val="21"/>
+          <w:szCs w:val="21"/>
+          <w:lang w:eastAsia="pt-BR"/>
+        </w:rPr>
+        <w:t>showmsg</w:t>
+      </w:r>
+      <w:proofErr w:type="spellEnd"/>
+      <w:proofErr w:type="gramStart"/>
+      <w:r>
+        <w:rPr>
+          <w:rFonts w:ascii="Consolas" w:eastAsia="Times New Roman" w:hAnsi="Consolas" w:cs="Times New Roman"/>
+          <w:color w:val="E6DB74"/>
+          <w:sz w:val="21"/>
+          <w:szCs w:val="21"/>
+          <w:lang w:eastAsia="pt-BR"/>
+        </w:rPr>
+        <w:t>'</w:t>
       </w:r>
       <w:r>
         <w:rPr>
@@ -5660,6 +7041,7 @@
         </w:rPr>
         <w:t>,(</w:t>
       </w:r>
+      <w:proofErr w:type="gramEnd"/>
       <w:r>
         <w:rPr>
           <w:rFonts w:ascii="Consolas" w:eastAsia="Times New Roman" w:hAnsi="Consolas" w:cs="Times New Roman"/>
@@ -5842,7 +7224,19 @@
           <w:szCs w:val="21"/>
           <w:lang w:eastAsia="pt-BR"/>
         </w:rPr>
-        <w:t xml:space="preserve"> document.</w:t>
+        <w:t xml:space="preserve"> </w:t>
+      </w:r>
+      <w:proofErr w:type="spellStart"/>
+      <w:proofErr w:type="gramStart"/>
+      <w:r>
+        <w:rPr>
+          <w:rFonts w:ascii="Consolas" w:eastAsia="Times New Roman" w:hAnsi="Consolas" w:cs="Times New Roman"/>
+          <w:color w:val="F8F8F2"/>
+          <w:sz w:val="21"/>
+          <w:szCs w:val="21"/>
+          <w:lang w:eastAsia="pt-BR"/>
+        </w:rPr>
+        <w:t>document.</w:t>
       </w:r>
       <w:r>
         <w:rPr>
@@ -5854,6 +7248,8 @@
         </w:rPr>
         <w:t>getElementById</w:t>
       </w:r>
+      <w:proofErr w:type="spellEnd"/>
+      <w:proofErr w:type="gramEnd"/>
       <w:r>
         <w:rPr>
           <w:rFonts w:ascii="Consolas" w:eastAsia="Times New Roman" w:hAnsi="Consolas" w:cs="Times New Roman"/>
@@ -5990,7 +7386,19 @@
           <w:szCs w:val="21"/>
           <w:lang w:eastAsia="pt-BR"/>
         </w:rPr>
-        <w:t xml:space="preserve"> document.</w:t>
+        <w:t xml:space="preserve"> </w:t>
+      </w:r>
+      <w:proofErr w:type="spellStart"/>
+      <w:proofErr w:type="gramStart"/>
+      <w:r>
+        <w:rPr>
+          <w:rFonts w:ascii="Consolas" w:eastAsia="Times New Roman" w:hAnsi="Consolas" w:cs="Times New Roman"/>
+          <w:color w:val="F8F8F2"/>
+          <w:sz w:val="21"/>
+          <w:szCs w:val="21"/>
+          <w:lang w:eastAsia="pt-BR"/>
+        </w:rPr>
+        <w:t>document.</w:t>
       </w:r>
       <w:r>
         <w:rPr>
@@ -6002,6 +7410,8 @@
         </w:rPr>
         <w:t>createElement</w:t>
       </w:r>
+      <w:proofErr w:type="spellEnd"/>
+      <w:proofErr w:type="gramEnd"/>
       <w:r>
         <w:rPr>
           <w:rFonts w:ascii="Consolas" w:eastAsia="Times New Roman" w:hAnsi="Consolas" w:cs="Times New Roman"/>
@@ -6068,35 +7478,81 @@
           <w:szCs w:val="21"/>
           <w:lang w:eastAsia="pt-BR"/>
         </w:rPr>
-        <w:t>//adicionando os dados passados do backend para o parágrafo</w:t>
-      </w:r>
-    </w:p>
-    <w:p>
-      <w:pPr>
-        <w:pStyle w:val="PargrafodaLista"/>
-        <w:numPr>
-          <w:ilvl w:val="0"/>
-          <w:numId w:val="3"/>
-        </w:numPr>
-        <w:shd w:val="clear" w:color="auto" w:fill="272822"/>
-        <w:spacing w:after="0" w:line="285" w:lineRule="atLeast"/>
-        <w:rPr>
-          <w:rFonts w:ascii="Consolas" w:eastAsia="Times New Roman" w:hAnsi="Consolas" w:cs="Times New Roman"/>
-          <w:color w:val="F8F8F2"/>
-          <w:sz w:val="21"/>
-          <w:szCs w:val="21"/>
-          <w:lang w:eastAsia="pt-BR"/>
-        </w:rPr>
-      </w:pPr>
-      <w:r>
-        <w:rPr>
-          <w:rFonts w:ascii="Consolas" w:eastAsia="Times New Roman" w:hAnsi="Consolas" w:cs="Times New Roman"/>
-          <w:color w:val="F8F8F2"/>
-          <w:sz w:val="21"/>
-          <w:szCs w:val="21"/>
-          <w:lang w:eastAsia="pt-BR"/>
-        </w:rPr>
-        <w:t xml:space="preserve">        p.innerHTML </w:t>
+        <w:t xml:space="preserve">//adicionando os dados passados do </w:t>
+      </w:r>
+      <w:proofErr w:type="spellStart"/>
+      <w:r>
+        <w:rPr>
+          <w:rFonts w:ascii="Consolas" w:eastAsia="Times New Roman" w:hAnsi="Consolas" w:cs="Times New Roman"/>
+          <w:color w:val="88846F"/>
+          <w:sz w:val="21"/>
+          <w:szCs w:val="21"/>
+          <w:lang w:eastAsia="pt-BR"/>
+        </w:rPr>
+        <w:t>backend</w:t>
+      </w:r>
+      <w:proofErr w:type="spellEnd"/>
+      <w:r>
+        <w:rPr>
+          <w:rFonts w:ascii="Consolas" w:eastAsia="Times New Roman" w:hAnsi="Consolas" w:cs="Times New Roman"/>
+          <w:color w:val="88846F"/>
+          <w:sz w:val="21"/>
+          <w:szCs w:val="21"/>
+          <w:lang w:eastAsia="pt-BR"/>
+        </w:rPr>
+        <w:t xml:space="preserve"> para o parágrafo</w:t>
+      </w:r>
+    </w:p>
+    <w:p>
+      <w:pPr>
+        <w:pStyle w:val="PargrafodaLista"/>
+        <w:numPr>
+          <w:ilvl w:val="0"/>
+          <w:numId w:val="3"/>
+        </w:numPr>
+        <w:shd w:val="clear" w:color="auto" w:fill="272822"/>
+        <w:spacing w:after="0" w:line="285" w:lineRule="atLeast"/>
+        <w:rPr>
+          <w:rFonts w:ascii="Consolas" w:eastAsia="Times New Roman" w:hAnsi="Consolas" w:cs="Times New Roman"/>
+          <w:color w:val="F8F8F2"/>
+          <w:sz w:val="21"/>
+          <w:szCs w:val="21"/>
+          <w:lang w:eastAsia="pt-BR"/>
+        </w:rPr>
+      </w:pPr>
+      <w:r>
+        <w:rPr>
+          <w:rFonts w:ascii="Consolas" w:eastAsia="Times New Roman" w:hAnsi="Consolas" w:cs="Times New Roman"/>
+          <w:color w:val="F8F8F2"/>
+          <w:sz w:val="21"/>
+          <w:szCs w:val="21"/>
+          <w:lang w:eastAsia="pt-BR"/>
+        </w:rPr>
+        <w:t xml:space="preserve">        </w:t>
+      </w:r>
+      <w:proofErr w:type="spellStart"/>
+      <w:proofErr w:type="gramStart"/>
+      <w:r>
+        <w:rPr>
+          <w:rFonts w:ascii="Consolas" w:eastAsia="Times New Roman" w:hAnsi="Consolas" w:cs="Times New Roman"/>
+          <w:color w:val="F8F8F2"/>
+          <w:sz w:val="21"/>
+          <w:szCs w:val="21"/>
+          <w:lang w:eastAsia="pt-BR"/>
+        </w:rPr>
+        <w:t>p.innerHTML</w:t>
+      </w:r>
+      <w:proofErr w:type="spellEnd"/>
+      <w:proofErr w:type="gramEnd"/>
+      <w:r>
+        <w:rPr>
+          <w:rFonts w:ascii="Consolas" w:eastAsia="Times New Roman" w:hAnsi="Consolas" w:cs="Times New Roman"/>
+          <w:color w:val="F8F8F2"/>
+          <w:sz w:val="21"/>
+          <w:szCs w:val="21"/>
+          <w:lang w:eastAsia="pt-BR"/>
+        </w:rPr>
+        <w:t xml:space="preserve"> </w:t>
       </w:r>
       <w:r>
         <w:rPr>
@@ -6200,6 +7656,7 @@
         </w:rPr>
         <w:t xml:space="preserve"> </w:t>
       </w:r>
+      <w:proofErr w:type="spellStart"/>
       <w:r>
         <w:rPr>
           <w:rFonts w:ascii="Consolas" w:eastAsia="Times New Roman" w:hAnsi="Consolas" w:cs="Times New Roman"/>
@@ -6220,7 +7677,18 @@
           <w:szCs w:val="21"/>
           <w:lang w:eastAsia="pt-BR"/>
         </w:rPr>
-        <w:t xml:space="preserve">.username </w:t>
+        <w:t>.username</w:t>
+      </w:r>
+      <w:proofErr w:type="spellEnd"/>
+      <w:r>
+        <w:rPr>
+          <w:rFonts w:ascii="Consolas" w:eastAsia="Times New Roman" w:hAnsi="Consolas" w:cs="Times New Roman"/>
+          <w:color w:val="F8F8F2"/>
+          <w:sz w:val="21"/>
+          <w:szCs w:val="21"/>
+          <w:lang w:eastAsia="pt-BR"/>
+        </w:rPr>
+        <w:t xml:space="preserve"> </w:t>
       </w:r>
       <w:r>
         <w:rPr>
@@ -6310,35 +7778,59 @@
           <w:szCs w:val="21"/>
           <w:lang w:eastAsia="pt-BR"/>
         </w:rPr>
-        <w:t>//inserindo o parágrafo na página dentro da div</w:t>
-      </w:r>
-    </w:p>
-    <w:p>
-      <w:pPr>
-        <w:pStyle w:val="PargrafodaLista"/>
-        <w:numPr>
-          <w:ilvl w:val="0"/>
-          <w:numId w:val="3"/>
-        </w:numPr>
-        <w:shd w:val="clear" w:color="auto" w:fill="272822"/>
-        <w:spacing w:after="0" w:line="285" w:lineRule="atLeast"/>
-        <w:rPr>
-          <w:rFonts w:ascii="Consolas" w:eastAsia="Times New Roman" w:hAnsi="Consolas" w:cs="Times New Roman"/>
-          <w:color w:val="F8F8F2"/>
-          <w:sz w:val="21"/>
-          <w:szCs w:val="21"/>
-          <w:lang w:eastAsia="pt-BR"/>
-        </w:rPr>
-      </w:pPr>
-      <w:r>
-        <w:rPr>
-          <w:rFonts w:ascii="Consolas" w:eastAsia="Times New Roman" w:hAnsi="Consolas" w:cs="Times New Roman"/>
-          <w:color w:val="F8F8F2"/>
-          <w:sz w:val="21"/>
-          <w:szCs w:val="21"/>
-          <w:lang w:eastAsia="pt-BR"/>
-        </w:rPr>
-        <w:t>        chat.</w:t>
+        <w:t xml:space="preserve">//inserindo o parágrafo na página dentro da </w:t>
+      </w:r>
+      <w:proofErr w:type="spellStart"/>
+      <w:r>
+        <w:rPr>
+          <w:rFonts w:ascii="Consolas" w:eastAsia="Times New Roman" w:hAnsi="Consolas" w:cs="Times New Roman"/>
+          <w:color w:val="88846F"/>
+          <w:sz w:val="21"/>
+          <w:szCs w:val="21"/>
+          <w:lang w:eastAsia="pt-BR"/>
+        </w:rPr>
+        <w:t>div</w:t>
+      </w:r>
+      <w:proofErr w:type="spellEnd"/>
+    </w:p>
+    <w:p>
+      <w:pPr>
+        <w:pStyle w:val="PargrafodaLista"/>
+        <w:numPr>
+          <w:ilvl w:val="0"/>
+          <w:numId w:val="3"/>
+        </w:numPr>
+        <w:shd w:val="clear" w:color="auto" w:fill="272822"/>
+        <w:spacing w:after="0" w:line="285" w:lineRule="atLeast"/>
+        <w:rPr>
+          <w:rFonts w:ascii="Consolas" w:eastAsia="Times New Roman" w:hAnsi="Consolas" w:cs="Times New Roman"/>
+          <w:color w:val="F8F8F2"/>
+          <w:sz w:val="21"/>
+          <w:szCs w:val="21"/>
+          <w:lang w:eastAsia="pt-BR"/>
+        </w:rPr>
+      </w:pPr>
+      <w:r>
+        <w:rPr>
+          <w:rFonts w:ascii="Consolas" w:eastAsia="Times New Roman" w:hAnsi="Consolas" w:cs="Times New Roman"/>
+          <w:color w:val="F8F8F2"/>
+          <w:sz w:val="21"/>
+          <w:szCs w:val="21"/>
+          <w:lang w:eastAsia="pt-BR"/>
+        </w:rPr>
+        <w:t xml:space="preserve">        </w:t>
+      </w:r>
+      <w:proofErr w:type="spellStart"/>
+      <w:proofErr w:type="gramStart"/>
+      <w:r>
+        <w:rPr>
+          <w:rFonts w:ascii="Consolas" w:eastAsia="Times New Roman" w:hAnsi="Consolas" w:cs="Times New Roman"/>
+          <w:color w:val="F8F8F2"/>
+          <w:sz w:val="21"/>
+          <w:szCs w:val="21"/>
+          <w:lang w:eastAsia="pt-BR"/>
+        </w:rPr>
+        <w:t>chat.</w:t>
       </w:r>
       <w:r>
         <w:rPr>
@@ -6350,6 +7842,8 @@
         </w:rPr>
         <w:t>append</w:t>
       </w:r>
+      <w:proofErr w:type="spellEnd"/>
+      <w:proofErr w:type="gramEnd"/>
       <w:r>
         <w:rPr>
           <w:rFonts w:ascii="Consolas" w:eastAsia="Times New Roman" w:hAnsi="Consolas" w:cs="Times New Roman"/>
@@ -6359,6 +7853,975 @@
           <w:lang w:eastAsia="pt-BR"/>
         </w:rPr>
         <w:t>(p);</w:t>
+      </w:r>
+    </w:p>
+    <w:p>
+      <w:pPr>
+        <w:pStyle w:val="PargrafodaLista"/>
+        <w:numPr>
+          <w:ilvl w:val="0"/>
+          <w:numId w:val="3"/>
+        </w:numPr>
+        <w:shd w:val="clear" w:color="auto" w:fill="272822"/>
+        <w:spacing w:after="0" w:line="285" w:lineRule="atLeast"/>
+        <w:rPr>
+          <w:rFonts w:ascii="Consolas" w:eastAsia="Times New Roman" w:hAnsi="Consolas" w:cs="Times New Roman"/>
+          <w:color w:val="F8F8F2"/>
+          <w:sz w:val="21"/>
+          <w:szCs w:val="21"/>
+          <w:lang w:eastAsia="pt-BR"/>
+        </w:rPr>
+      </w:pPr>
+      <w:r>
+        <w:rPr>
+          <w:rFonts w:ascii="Consolas" w:eastAsia="Times New Roman" w:hAnsi="Consolas" w:cs="Times New Roman"/>
+          <w:color w:val="F8F8F2"/>
+          <w:sz w:val="21"/>
+          <w:szCs w:val="21"/>
+          <w:lang w:eastAsia="pt-BR"/>
+        </w:rPr>
+        <w:t>    })</w:t>
+      </w:r>
+    </w:p>
+    <w:p>
+      <w:pPr>
+        <w:pStyle w:val="PargrafodaLista"/>
+      </w:pPr>
+    </w:p>
+    <w:p>
+      <w:pPr>
+        <w:pStyle w:val="PargrafodaLista"/>
+        <w:rPr>
+          <w:b/>
+          <w:bCs/>
+          <w:sz w:val="28"/>
+          <w:szCs w:val="28"/>
+        </w:rPr>
+      </w:pPr>
+      <w:r>
+        <w:rPr>
+          <w:b/>
+          <w:bCs/>
+          <w:sz w:val="28"/>
+          <w:szCs w:val="28"/>
+        </w:rPr>
+        <w:t>EMISSÃO GLOBAL DAS MENSAGENS</w:t>
+      </w:r>
+    </w:p>
+    <w:p>
+      <w:pPr>
+        <w:pStyle w:val="PargrafodaLista"/>
+        <w:numPr>
+          <w:ilvl w:val="0"/>
+          <w:numId w:val="3"/>
+        </w:numPr>
+      </w:pPr>
+      <w:r>
+        <w:t>Vamos agora configurar a aplicação para que a mensagem seja enviada para todos os usuários da aplicação.</w:t>
+      </w:r>
+    </w:p>
+    <w:p>
+      <w:pPr>
+        <w:pStyle w:val="PargrafodaLista"/>
+        <w:numPr>
+          <w:ilvl w:val="0"/>
+          <w:numId w:val="3"/>
+        </w:numPr>
+      </w:pPr>
+      <w:r>
+        <w:t xml:space="preserve">No </w:t>
+      </w:r>
+      <w:proofErr w:type="spellStart"/>
+      <w:r>
+        <w:t>backEnd</w:t>
+      </w:r>
+      <w:proofErr w:type="spellEnd"/>
+      <w:r>
+        <w:t xml:space="preserve"> vamos alterar o método </w:t>
+      </w:r>
+      <w:proofErr w:type="gramStart"/>
+      <w:r>
+        <w:t>‘.</w:t>
+      </w:r>
+      <w:proofErr w:type="spellStart"/>
+      <w:r>
+        <w:t>on</w:t>
+      </w:r>
+      <w:proofErr w:type="spellEnd"/>
+      <w:proofErr w:type="gramEnd"/>
+      <w:r>
+        <w:t xml:space="preserve">’ do socket </w:t>
+      </w:r>
+      <w:proofErr w:type="spellStart"/>
+      <w:r>
+        <w:t>clienteBackEnd</w:t>
+      </w:r>
+      <w:proofErr w:type="spellEnd"/>
+      <w:r>
+        <w:t xml:space="preserve"> que recebe os dados passados pelo evento ‘msg’ enviado pelo </w:t>
+      </w:r>
+      <w:proofErr w:type="spellStart"/>
+      <w:r>
+        <w:t>frontEnd</w:t>
+      </w:r>
+      <w:proofErr w:type="spellEnd"/>
+      <w:r>
+        <w:t>. Iremos substituir o ‘</w:t>
+      </w:r>
+      <w:proofErr w:type="spellStart"/>
+      <w:r>
+        <w:t>clientBackEnd.emit</w:t>
+      </w:r>
+      <w:proofErr w:type="spellEnd"/>
+      <w:r>
+        <w:t>’</w:t>
+      </w:r>
+      <w:r>
+        <w:t xml:space="preserve">. </w:t>
+      </w:r>
+    </w:p>
+    <w:p>
+      <w:pPr>
+        <w:pStyle w:val="PargrafodaLista"/>
+        <w:numPr>
+          <w:ilvl w:val="0"/>
+          <w:numId w:val="3"/>
+        </w:numPr>
+      </w:pPr>
+      <w:r>
+        <w:t xml:space="preserve">Temos a opção de </w:t>
+      </w:r>
+      <w:proofErr w:type="spellStart"/>
+      <w:r>
+        <w:t>substiruir</w:t>
+      </w:r>
+      <w:proofErr w:type="spellEnd"/>
+      <w:r>
+        <w:t xml:space="preserve"> por ‘</w:t>
+      </w:r>
+      <w:proofErr w:type="spellStart"/>
+      <w:proofErr w:type="gramStart"/>
+      <w:r>
+        <w:t>io.emit</w:t>
+      </w:r>
+      <w:proofErr w:type="spellEnd"/>
+      <w:proofErr w:type="gramEnd"/>
+      <w:r>
+        <w:t>’ ou ‘</w:t>
+      </w:r>
+      <w:proofErr w:type="spellStart"/>
+      <w:r>
+        <w:t>clienteFrontEnd.broadcast.emit</w:t>
+      </w:r>
+      <w:proofErr w:type="spellEnd"/>
+      <w:r>
+        <w:t>’.</w:t>
+      </w:r>
+    </w:p>
+    <w:p>
+      <w:pPr>
+        <w:pStyle w:val="PargrafodaLista"/>
+        <w:numPr>
+          <w:ilvl w:val="0"/>
+          <w:numId w:val="3"/>
+        </w:numPr>
+      </w:pPr>
+      <w:r>
+        <w:t xml:space="preserve">No </w:t>
+      </w:r>
+      <w:proofErr w:type="spellStart"/>
+      <w:proofErr w:type="gramStart"/>
+      <w:r>
+        <w:rPr>
+          <w:u w:val="single"/>
+        </w:rPr>
+        <w:t>clienteFrontEnd</w:t>
+      </w:r>
+      <w:r>
+        <w:t>.broadcast.emit</w:t>
+      </w:r>
+      <w:proofErr w:type="spellEnd"/>
+      <w:proofErr w:type="gramEnd"/>
+      <w:r>
+        <w:t xml:space="preserve"> a mensagem será enviada para todos os </w:t>
+      </w:r>
+      <w:proofErr w:type="spellStart"/>
+      <w:r>
+        <w:t>usuáiro</w:t>
+      </w:r>
+      <w:proofErr w:type="spellEnd"/>
+      <w:r>
+        <w:t xml:space="preserve"> mas não para o mesmo usuário.</w:t>
+      </w:r>
+    </w:p>
+    <w:p>
+      <w:pPr>
+        <w:pStyle w:val="PargrafodaLista"/>
+        <w:numPr>
+          <w:ilvl w:val="0"/>
+          <w:numId w:val="3"/>
+        </w:numPr>
+      </w:pPr>
+      <w:r>
+        <w:t xml:space="preserve"> </w:t>
+      </w:r>
+      <w:r>
+        <w:t>No</w:t>
+      </w:r>
+      <w:r>
+        <w:t xml:space="preserve"> ‘</w:t>
+      </w:r>
+      <w:proofErr w:type="spellStart"/>
+      <w:proofErr w:type="gramStart"/>
+      <w:r>
+        <w:t>io.emit</w:t>
+      </w:r>
+      <w:proofErr w:type="spellEnd"/>
+      <w:proofErr w:type="gramEnd"/>
+      <w:r>
+        <w:t>’ por que da forma anterior a mensagem somente é passada pelo mesmo cliente, já utilizando o ‘</w:t>
+      </w:r>
+      <w:proofErr w:type="spellStart"/>
+      <w:r>
+        <w:t>io.emit</w:t>
+      </w:r>
+      <w:proofErr w:type="spellEnd"/>
+      <w:r>
+        <w:t>’ a</w:t>
+      </w:r>
+      <w:r>
+        <w:t xml:space="preserve"> mensagem será enviada para todos os usuário conectados no servidor ‘</w:t>
+      </w:r>
+      <w:proofErr w:type="spellStart"/>
+      <w:r>
+        <w:t>io</w:t>
+      </w:r>
+      <w:proofErr w:type="spellEnd"/>
+      <w:r>
+        <w:t>’.</w:t>
+      </w:r>
+    </w:p>
+    <w:p>
+      <w:pPr>
+        <w:pStyle w:val="PargrafodaLista"/>
+        <w:numPr>
+          <w:ilvl w:val="0"/>
+          <w:numId w:val="3"/>
+        </w:numPr>
+        <w:shd w:val="clear" w:color="auto" w:fill="272822"/>
+        <w:spacing w:after="0" w:line="285" w:lineRule="atLeast"/>
+        <w:rPr>
+          <w:rFonts w:ascii="Consolas" w:eastAsia="Times New Roman" w:hAnsi="Consolas" w:cs="Times New Roman"/>
+          <w:color w:val="F8F8F2"/>
+          <w:sz w:val="21"/>
+          <w:szCs w:val="21"/>
+          <w:lang w:eastAsia="pt-BR"/>
+        </w:rPr>
+      </w:pPr>
+      <w:proofErr w:type="spellStart"/>
+      <w:r>
+        <w:rPr>
+          <w:rFonts w:ascii="Consolas" w:eastAsia="Times New Roman" w:hAnsi="Consolas" w:cs="Times New Roman"/>
+          <w:i/>
+          <w:iCs/>
+          <w:color w:val="FD971F"/>
+          <w:sz w:val="21"/>
+          <w:szCs w:val="21"/>
+          <w:lang w:eastAsia="pt-BR"/>
+        </w:rPr>
+        <w:t>clienteBackEnd</w:t>
+      </w:r>
+      <w:r>
+        <w:rPr>
+          <w:rFonts w:ascii="Consolas" w:eastAsia="Times New Roman" w:hAnsi="Consolas" w:cs="Times New Roman"/>
+          <w:color w:val="F8F8F2"/>
+          <w:sz w:val="21"/>
+          <w:szCs w:val="21"/>
+          <w:lang w:eastAsia="pt-BR"/>
+        </w:rPr>
+        <w:t>.</w:t>
+      </w:r>
+      <w:r>
+        <w:rPr>
+          <w:rFonts w:ascii="Consolas" w:eastAsia="Times New Roman" w:hAnsi="Consolas" w:cs="Times New Roman"/>
+          <w:color w:val="A6E22E"/>
+          <w:sz w:val="21"/>
+          <w:szCs w:val="21"/>
+          <w:lang w:eastAsia="pt-BR"/>
+        </w:rPr>
+        <w:t>on</w:t>
+      </w:r>
+      <w:proofErr w:type="spellEnd"/>
+      <w:r>
+        <w:rPr>
+          <w:rFonts w:ascii="Consolas" w:eastAsia="Times New Roman" w:hAnsi="Consolas" w:cs="Times New Roman"/>
+          <w:color w:val="F8F8F2"/>
+          <w:sz w:val="21"/>
+          <w:szCs w:val="21"/>
+          <w:lang w:eastAsia="pt-BR"/>
+        </w:rPr>
+        <w:t>(</w:t>
+      </w:r>
+      <w:r>
+        <w:rPr>
+          <w:rFonts w:ascii="Consolas" w:eastAsia="Times New Roman" w:hAnsi="Consolas" w:cs="Times New Roman"/>
+          <w:color w:val="E6DB74"/>
+          <w:sz w:val="21"/>
+          <w:szCs w:val="21"/>
+          <w:lang w:eastAsia="pt-BR"/>
+        </w:rPr>
+        <w:t>"msg</w:t>
+      </w:r>
+      <w:proofErr w:type="gramStart"/>
+      <w:r>
+        <w:rPr>
+          <w:rFonts w:ascii="Consolas" w:eastAsia="Times New Roman" w:hAnsi="Consolas" w:cs="Times New Roman"/>
+          <w:color w:val="E6DB74"/>
+          <w:sz w:val="21"/>
+          <w:szCs w:val="21"/>
+          <w:lang w:eastAsia="pt-BR"/>
+        </w:rPr>
+        <w:t>"</w:t>
+      </w:r>
+      <w:r>
+        <w:rPr>
+          <w:rFonts w:ascii="Consolas" w:eastAsia="Times New Roman" w:hAnsi="Consolas" w:cs="Times New Roman"/>
+          <w:color w:val="F8F8F2"/>
+          <w:sz w:val="21"/>
+          <w:szCs w:val="21"/>
+          <w:lang w:eastAsia="pt-BR"/>
+        </w:rPr>
+        <w:t>,(</w:t>
+      </w:r>
+      <w:proofErr w:type="gramEnd"/>
+      <w:r>
+        <w:rPr>
+          <w:rFonts w:ascii="Consolas" w:eastAsia="Times New Roman" w:hAnsi="Consolas" w:cs="Times New Roman"/>
+          <w:i/>
+          <w:iCs/>
+          <w:color w:val="FD971F"/>
+          <w:sz w:val="21"/>
+          <w:szCs w:val="21"/>
+          <w:lang w:eastAsia="pt-BR"/>
+        </w:rPr>
+        <w:t>data</w:t>
+      </w:r>
+      <w:r>
+        <w:rPr>
+          <w:rFonts w:ascii="Consolas" w:eastAsia="Times New Roman" w:hAnsi="Consolas" w:cs="Times New Roman"/>
+          <w:color w:val="F8F8F2"/>
+          <w:sz w:val="21"/>
+          <w:szCs w:val="21"/>
+          <w:lang w:eastAsia="pt-BR"/>
+        </w:rPr>
+        <w:t>)</w:t>
+      </w:r>
+      <w:r>
+        <w:rPr>
+          <w:rFonts w:ascii="Consolas" w:eastAsia="Times New Roman" w:hAnsi="Consolas" w:cs="Times New Roman"/>
+          <w:i/>
+          <w:iCs/>
+          <w:color w:val="66D9EF"/>
+          <w:sz w:val="21"/>
+          <w:szCs w:val="21"/>
+          <w:lang w:eastAsia="pt-BR"/>
+        </w:rPr>
+        <w:t>=&gt;</w:t>
+      </w:r>
+      <w:r>
+        <w:rPr>
+          <w:rFonts w:ascii="Consolas" w:eastAsia="Times New Roman" w:hAnsi="Consolas" w:cs="Times New Roman"/>
+          <w:color w:val="F8F8F2"/>
+          <w:sz w:val="21"/>
+          <w:szCs w:val="21"/>
+          <w:lang w:eastAsia="pt-BR"/>
+        </w:rPr>
+        <w:t>{</w:t>
+      </w:r>
+    </w:p>
+    <w:p>
+      <w:pPr>
+        <w:pStyle w:val="PargrafodaLista"/>
+        <w:numPr>
+          <w:ilvl w:val="0"/>
+          <w:numId w:val="3"/>
+        </w:numPr>
+        <w:shd w:val="clear" w:color="auto" w:fill="272822"/>
+        <w:spacing w:after="0" w:line="285" w:lineRule="atLeast"/>
+        <w:rPr>
+          <w:rFonts w:ascii="Consolas" w:eastAsia="Times New Roman" w:hAnsi="Consolas" w:cs="Times New Roman"/>
+          <w:color w:val="F8F8F2"/>
+          <w:sz w:val="21"/>
+          <w:szCs w:val="21"/>
+          <w:lang w:eastAsia="pt-BR"/>
+        </w:rPr>
+      </w:pPr>
+      <w:r>
+        <w:rPr>
+          <w:rFonts w:ascii="Consolas" w:eastAsia="Times New Roman" w:hAnsi="Consolas" w:cs="Times New Roman"/>
+          <w:color w:val="F8F8F2"/>
+          <w:sz w:val="21"/>
+          <w:szCs w:val="21"/>
+          <w:lang w:eastAsia="pt-BR"/>
+        </w:rPr>
+        <w:t xml:space="preserve">        </w:t>
+      </w:r>
+      <w:proofErr w:type="spellStart"/>
+      <w:proofErr w:type="gramStart"/>
+      <w:r>
+        <w:rPr>
+          <w:rFonts w:ascii="Consolas" w:eastAsia="Times New Roman" w:hAnsi="Consolas" w:cs="Times New Roman"/>
+          <w:color w:val="F8F8F2"/>
+          <w:sz w:val="21"/>
+          <w:szCs w:val="21"/>
+          <w:lang w:eastAsia="pt-BR"/>
+        </w:rPr>
+        <w:t>io.</w:t>
+      </w:r>
+      <w:r>
+        <w:rPr>
+          <w:rFonts w:ascii="Consolas" w:eastAsia="Times New Roman" w:hAnsi="Consolas" w:cs="Times New Roman"/>
+          <w:color w:val="A6E22E"/>
+          <w:sz w:val="21"/>
+          <w:szCs w:val="21"/>
+          <w:lang w:eastAsia="pt-BR"/>
+        </w:rPr>
+        <w:t>emit</w:t>
+      </w:r>
+      <w:proofErr w:type="spellEnd"/>
+      <w:proofErr w:type="gramEnd"/>
+      <w:r>
+        <w:rPr>
+          <w:rFonts w:ascii="Consolas" w:eastAsia="Times New Roman" w:hAnsi="Consolas" w:cs="Times New Roman"/>
+          <w:color w:val="F8F8F2"/>
+          <w:sz w:val="21"/>
+          <w:szCs w:val="21"/>
+          <w:lang w:eastAsia="pt-BR"/>
+        </w:rPr>
+        <w:t>(</w:t>
+      </w:r>
+      <w:r>
+        <w:rPr>
+          <w:rFonts w:ascii="Consolas" w:eastAsia="Times New Roman" w:hAnsi="Consolas" w:cs="Times New Roman"/>
+          <w:color w:val="E6DB74"/>
+          <w:sz w:val="21"/>
+          <w:szCs w:val="21"/>
+          <w:lang w:eastAsia="pt-BR"/>
+        </w:rPr>
+        <w:t>'</w:t>
+      </w:r>
+      <w:proofErr w:type="spellStart"/>
+      <w:r>
+        <w:rPr>
+          <w:rFonts w:ascii="Consolas" w:eastAsia="Times New Roman" w:hAnsi="Consolas" w:cs="Times New Roman"/>
+          <w:color w:val="E6DB74"/>
+          <w:sz w:val="21"/>
+          <w:szCs w:val="21"/>
+          <w:lang w:eastAsia="pt-BR"/>
+        </w:rPr>
+        <w:t>showmsg</w:t>
+      </w:r>
+      <w:proofErr w:type="spellEnd"/>
+      <w:r>
+        <w:rPr>
+          <w:rFonts w:ascii="Consolas" w:eastAsia="Times New Roman" w:hAnsi="Consolas" w:cs="Times New Roman"/>
+          <w:color w:val="E6DB74"/>
+          <w:sz w:val="21"/>
+          <w:szCs w:val="21"/>
+          <w:lang w:eastAsia="pt-BR"/>
+        </w:rPr>
+        <w:t>'</w:t>
+      </w:r>
+      <w:r>
+        <w:rPr>
+          <w:rFonts w:ascii="Consolas" w:eastAsia="Times New Roman" w:hAnsi="Consolas" w:cs="Times New Roman"/>
+          <w:color w:val="F8F8F2"/>
+          <w:sz w:val="21"/>
+          <w:szCs w:val="21"/>
+          <w:lang w:eastAsia="pt-BR"/>
+        </w:rPr>
+        <w:t>,</w:t>
+      </w:r>
+      <w:r>
+        <w:rPr>
+          <w:rFonts w:ascii="Consolas" w:eastAsia="Times New Roman" w:hAnsi="Consolas" w:cs="Times New Roman"/>
+          <w:i/>
+          <w:iCs/>
+          <w:color w:val="FD971F"/>
+          <w:sz w:val="21"/>
+          <w:szCs w:val="21"/>
+          <w:lang w:eastAsia="pt-BR"/>
+        </w:rPr>
+        <w:t>data</w:t>
+      </w:r>
+      <w:r>
+        <w:rPr>
+          <w:rFonts w:ascii="Consolas" w:eastAsia="Times New Roman" w:hAnsi="Consolas" w:cs="Times New Roman"/>
+          <w:color w:val="F8F8F2"/>
+          <w:sz w:val="21"/>
+          <w:szCs w:val="21"/>
+          <w:lang w:eastAsia="pt-BR"/>
+        </w:rPr>
+        <w:t>);</w:t>
+      </w:r>
+    </w:p>
+    <w:p>
+      <w:pPr>
+        <w:pStyle w:val="PargrafodaLista"/>
+        <w:numPr>
+          <w:ilvl w:val="0"/>
+          <w:numId w:val="3"/>
+        </w:numPr>
+        <w:shd w:val="clear" w:color="auto" w:fill="272822"/>
+        <w:spacing w:after="0" w:line="285" w:lineRule="atLeast"/>
+        <w:rPr>
+          <w:rFonts w:ascii="Consolas" w:eastAsia="Times New Roman" w:hAnsi="Consolas" w:cs="Times New Roman"/>
+          <w:color w:val="F8F8F2"/>
+          <w:sz w:val="21"/>
+          <w:szCs w:val="21"/>
+          <w:lang w:eastAsia="pt-BR"/>
+        </w:rPr>
+      </w:pPr>
+      <w:r>
+        <w:rPr>
+          <w:rFonts w:ascii="Consolas" w:eastAsia="Times New Roman" w:hAnsi="Consolas" w:cs="Times New Roman"/>
+          <w:color w:val="F8F8F2"/>
+          <w:sz w:val="21"/>
+          <w:szCs w:val="21"/>
+          <w:lang w:eastAsia="pt-BR"/>
+        </w:rPr>
+        <w:t>        console.</w:t>
+      </w:r>
+      <w:r>
+        <w:rPr>
+          <w:rFonts w:ascii="Consolas" w:eastAsia="Times New Roman" w:hAnsi="Consolas" w:cs="Times New Roman"/>
+          <w:color w:val="A6E22E"/>
+          <w:sz w:val="21"/>
+          <w:szCs w:val="21"/>
+          <w:lang w:eastAsia="pt-BR"/>
+        </w:rPr>
+        <w:t>log</w:t>
+      </w:r>
+      <w:r>
+        <w:rPr>
+          <w:rFonts w:ascii="Consolas" w:eastAsia="Times New Roman" w:hAnsi="Consolas" w:cs="Times New Roman"/>
+          <w:color w:val="F8F8F2"/>
+          <w:sz w:val="21"/>
+          <w:szCs w:val="21"/>
+          <w:lang w:eastAsia="pt-BR"/>
+        </w:rPr>
+        <w:t>(</w:t>
+      </w:r>
+      <w:r>
+        <w:rPr>
+          <w:rFonts w:ascii="Consolas" w:eastAsia="Times New Roman" w:hAnsi="Consolas" w:cs="Times New Roman"/>
+          <w:i/>
+          <w:iCs/>
+          <w:color w:val="FD971F"/>
+          <w:sz w:val="21"/>
+          <w:szCs w:val="21"/>
+          <w:lang w:eastAsia="pt-BR"/>
+        </w:rPr>
+        <w:t>data</w:t>
+      </w:r>
+      <w:r>
+        <w:rPr>
+          <w:rFonts w:ascii="Consolas" w:eastAsia="Times New Roman" w:hAnsi="Consolas" w:cs="Times New Roman"/>
+          <w:color w:val="F8F8F2"/>
+          <w:sz w:val="21"/>
+          <w:szCs w:val="21"/>
+          <w:lang w:eastAsia="pt-BR"/>
+        </w:rPr>
+        <w:t>);</w:t>
+      </w:r>
+    </w:p>
+    <w:p>
+      <w:pPr>
+        <w:pStyle w:val="PargrafodaLista"/>
+        <w:numPr>
+          <w:ilvl w:val="0"/>
+          <w:numId w:val="3"/>
+        </w:numPr>
+        <w:shd w:val="clear" w:color="auto" w:fill="272822"/>
+        <w:spacing w:after="0" w:line="285" w:lineRule="atLeast"/>
+        <w:rPr>
+          <w:rFonts w:ascii="Consolas" w:eastAsia="Times New Roman" w:hAnsi="Consolas" w:cs="Times New Roman"/>
+          <w:color w:val="F8F8F2"/>
+          <w:sz w:val="21"/>
+          <w:szCs w:val="21"/>
+          <w:lang w:eastAsia="pt-BR"/>
+        </w:rPr>
+      </w:pPr>
+      <w:r>
+        <w:rPr>
+          <w:rFonts w:ascii="Consolas" w:eastAsia="Times New Roman" w:hAnsi="Consolas" w:cs="Times New Roman"/>
+          <w:color w:val="F8F8F2"/>
+          <w:sz w:val="21"/>
+          <w:szCs w:val="21"/>
+          <w:lang w:eastAsia="pt-BR"/>
+        </w:rPr>
+        <w:t>    })</w:t>
+      </w:r>
+    </w:p>
+    <w:p>
+      <w:pPr>
+        <w:pStyle w:val="PargrafodaLista"/>
+        <w:numPr>
+          <w:ilvl w:val="0"/>
+          <w:numId w:val="3"/>
+        </w:numPr>
+      </w:pPr>
+      <w:r>
+        <w:rPr>
+          <w:u w:val="single"/>
+        </w:rPr>
+        <w:t>Ou</w:t>
+      </w:r>
+    </w:p>
+    <w:p>
+      <w:pPr>
+        <w:pStyle w:val="PargrafodaLista"/>
+        <w:numPr>
+          <w:ilvl w:val="0"/>
+          <w:numId w:val="3"/>
+        </w:numPr>
+        <w:shd w:val="clear" w:color="auto" w:fill="272822"/>
+        <w:spacing w:after="0" w:line="285" w:lineRule="atLeast"/>
+        <w:rPr>
+          <w:rFonts w:ascii="Consolas" w:eastAsia="Times New Roman" w:hAnsi="Consolas" w:cs="Times New Roman"/>
+          <w:color w:val="F8F8F2"/>
+          <w:sz w:val="21"/>
+          <w:szCs w:val="21"/>
+          <w:lang w:eastAsia="pt-BR"/>
+        </w:rPr>
+      </w:pPr>
+      <w:proofErr w:type="spellStart"/>
+      <w:r>
+        <w:rPr>
+          <w:rFonts w:ascii="Consolas" w:eastAsia="Times New Roman" w:hAnsi="Consolas" w:cs="Times New Roman"/>
+          <w:i/>
+          <w:iCs/>
+          <w:color w:val="FD971F"/>
+          <w:sz w:val="21"/>
+          <w:szCs w:val="21"/>
+          <w:lang w:eastAsia="pt-BR"/>
+        </w:rPr>
+        <w:t>clienteBackEnd</w:t>
+      </w:r>
+      <w:r>
+        <w:rPr>
+          <w:rFonts w:ascii="Consolas" w:eastAsia="Times New Roman" w:hAnsi="Consolas" w:cs="Times New Roman"/>
+          <w:color w:val="F8F8F2"/>
+          <w:sz w:val="21"/>
+          <w:szCs w:val="21"/>
+          <w:lang w:eastAsia="pt-BR"/>
+        </w:rPr>
+        <w:t>.</w:t>
+      </w:r>
+      <w:r>
+        <w:rPr>
+          <w:rFonts w:ascii="Consolas" w:eastAsia="Times New Roman" w:hAnsi="Consolas" w:cs="Times New Roman"/>
+          <w:color w:val="A6E22E"/>
+          <w:sz w:val="21"/>
+          <w:szCs w:val="21"/>
+          <w:lang w:eastAsia="pt-BR"/>
+        </w:rPr>
+        <w:t>on</w:t>
+      </w:r>
+      <w:proofErr w:type="spellEnd"/>
+      <w:r>
+        <w:rPr>
+          <w:rFonts w:ascii="Consolas" w:eastAsia="Times New Roman" w:hAnsi="Consolas" w:cs="Times New Roman"/>
+          <w:color w:val="F8F8F2"/>
+          <w:sz w:val="21"/>
+          <w:szCs w:val="21"/>
+          <w:lang w:eastAsia="pt-BR"/>
+        </w:rPr>
+        <w:t>(</w:t>
+      </w:r>
+      <w:r>
+        <w:rPr>
+          <w:rFonts w:ascii="Consolas" w:eastAsia="Times New Roman" w:hAnsi="Consolas" w:cs="Times New Roman"/>
+          <w:color w:val="E6DB74"/>
+          <w:sz w:val="21"/>
+          <w:szCs w:val="21"/>
+          <w:lang w:eastAsia="pt-BR"/>
+        </w:rPr>
+        <w:t>"msg</w:t>
+      </w:r>
+      <w:proofErr w:type="gramStart"/>
+      <w:r>
+        <w:rPr>
+          <w:rFonts w:ascii="Consolas" w:eastAsia="Times New Roman" w:hAnsi="Consolas" w:cs="Times New Roman"/>
+          <w:color w:val="E6DB74"/>
+          <w:sz w:val="21"/>
+          <w:szCs w:val="21"/>
+          <w:lang w:eastAsia="pt-BR"/>
+        </w:rPr>
+        <w:t>"</w:t>
+      </w:r>
+      <w:r>
+        <w:rPr>
+          <w:rFonts w:ascii="Consolas" w:eastAsia="Times New Roman" w:hAnsi="Consolas" w:cs="Times New Roman"/>
+          <w:color w:val="F8F8F2"/>
+          <w:sz w:val="21"/>
+          <w:szCs w:val="21"/>
+          <w:lang w:eastAsia="pt-BR"/>
+        </w:rPr>
+        <w:t>,(</w:t>
+      </w:r>
+      <w:proofErr w:type="gramEnd"/>
+      <w:r>
+        <w:rPr>
+          <w:rFonts w:ascii="Consolas" w:eastAsia="Times New Roman" w:hAnsi="Consolas" w:cs="Times New Roman"/>
+          <w:i/>
+          <w:iCs/>
+          <w:color w:val="FD971F"/>
+          <w:sz w:val="21"/>
+          <w:szCs w:val="21"/>
+          <w:lang w:eastAsia="pt-BR"/>
+        </w:rPr>
+        <w:t>data</w:t>
+      </w:r>
+      <w:r>
+        <w:rPr>
+          <w:rFonts w:ascii="Consolas" w:eastAsia="Times New Roman" w:hAnsi="Consolas" w:cs="Times New Roman"/>
+          <w:color w:val="F8F8F2"/>
+          <w:sz w:val="21"/>
+          <w:szCs w:val="21"/>
+          <w:lang w:eastAsia="pt-BR"/>
+        </w:rPr>
+        <w:t>)</w:t>
+      </w:r>
+      <w:r>
+        <w:rPr>
+          <w:rFonts w:ascii="Consolas" w:eastAsia="Times New Roman" w:hAnsi="Consolas" w:cs="Times New Roman"/>
+          <w:i/>
+          <w:iCs/>
+          <w:color w:val="66D9EF"/>
+          <w:sz w:val="21"/>
+          <w:szCs w:val="21"/>
+          <w:lang w:eastAsia="pt-BR"/>
+        </w:rPr>
+        <w:t>=&gt;</w:t>
+      </w:r>
+      <w:r>
+        <w:rPr>
+          <w:rFonts w:ascii="Consolas" w:eastAsia="Times New Roman" w:hAnsi="Consolas" w:cs="Times New Roman"/>
+          <w:color w:val="F8F8F2"/>
+          <w:sz w:val="21"/>
+          <w:szCs w:val="21"/>
+          <w:lang w:eastAsia="pt-BR"/>
+        </w:rPr>
+        <w:t>{</w:t>
+      </w:r>
+    </w:p>
+    <w:p>
+      <w:pPr>
+        <w:pStyle w:val="PargrafodaLista"/>
+        <w:numPr>
+          <w:ilvl w:val="0"/>
+          <w:numId w:val="3"/>
+        </w:numPr>
+        <w:shd w:val="clear" w:color="auto" w:fill="272822"/>
+        <w:spacing w:after="0" w:line="285" w:lineRule="atLeast"/>
+        <w:rPr>
+          <w:rFonts w:ascii="Consolas" w:eastAsia="Times New Roman" w:hAnsi="Consolas" w:cs="Times New Roman"/>
+          <w:color w:val="F8F8F2"/>
+          <w:sz w:val="21"/>
+          <w:szCs w:val="21"/>
+          <w:lang w:eastAsia="pt-BR"/>
+        </w:rPr>
+      </w:pPr>
+      <w:r>
+        <w:rPr>
+          <w:rFonts w:ascii="Consolas" w:eastAsia="Times New Roman" w:hAnsi="Consolas" w:cs="Times New Roman"/>
+          <w:color w:val="F8F8F2"/>
+          <w:sz w:val="21"/>
+          <w:szCs w:val="21"/>
+          <w:lang w:eastAsia="pt-BR"/>
+        </w:rPr>
+        <w:t xml:space="preserve">        </w:t>
+      </w:r>
+      <w:proofErr w:type="spellStart"/>
+      <w:proofErr w:type="gramStart"/>
+      <w:r>
+        <w:rPr>
+          <w:rFonts w:ascii="Consolas" w:eastAsia="Times New Roman" w:hAnsi="Consolas" w:cs="Times New Roman"/>
+          <w:i/>
+          <w:iCs/>
+          <w:color w:val="FD971F"/>
+          <w:sz w:val="21"/>
+          <w:szCs w:val="21"/>
+          <w:lang w:eastAsia="pt-BR"/>
+        </w:rPr>
+        <w:t>clienteBackEnd</w:t>
+      </w:r>
+      <w:r>
+        <w:rPr>
+          <w:rFonts w:ascii="Consolas" w:eastAsia="Times New Roman" w:hAnsi="Consolas" w:cs="Times New Roman"/>
+          <w:color w:val="F8F8F2"/>
+          <w:sz w:val="21"/>
+          <w:szCs w:val="21"/>
+          <w:lang w:eastAsia="pt-BR"/>
+        </w:rPr>
+        <w:t>.broadcast.</w:t>
+      </w:r>
+      <w:r>
+        <w:rPr>
+          <w:rFonts w:ascii="Consolas" w:eastAsia="Times New Roman" w:hAnsi="Consolas" w:cs="Times New Roman"/>
+          <w:color w:val="A6E22E"/>
+          <w:sz w:val="21"/>
+          <w:szCs w:val="21"/>
+          <w:lang w:eastAsia="pt-BR"/>
+        </w:rPr>
+        <w:t>emit</w:t>
+      </w:r>
+      <w:proofErr w:type="spellEnd"/>
+      <w:proofErr w:type="gramEnd"/>
+      <w:r>
+        <w:rPr>
+          <w:rFonts w:ascii="Consolas" w:eastAsia="Times New Roman" w:hAnsi="Consolas" w:cs="Times New Roman"/>
+          <w:color w:val="F8F8F2"/>
+          <w:sz w:val="21"/>
+          <w:szCs w:val="21"/>
+          <w:lang w:eastAsia="pt-BR"/>
+        </w:rPr>
+        <w:t>(</w:t>
+      </w:r>
+      <w:r>
+        <w:rPr>
+          <w:rFonts w:ascii="Consolas" w:eastAsia="Times New Roman" w:hAnsi="Consolas" w:cs="Times New Roman"/>
+          <w:color w:val="E6DB74"/>
+          <w:sz w:val="21"/>
+          <w:szCs w:val="21"/>
+          <w:lang w:eastAsia="pt-BR"/>
+        </w:rPr>
+        <w:t>'</w:t>
+      </w:r>
+      <w:proofErr w:type="spellStart"/>
+      <w:r>
+        <w:rPr>
+          <w:rFonts w:ascii="Consolas" w:eastAsia="Times New Roman" w:hAnsi="Consolas" w:cs="Times New Roman"/>
+          <w:color w:val="E6DB74"/>
+          <w:sz w:val="21"/>
+          <w:szCs w:val="21"/>
+          <w:lang w:eastAsia="pt-BR"/>
+        </w:rPr>
+        <w:t>showmsg</w:t>
+      </w:r>
+      <w:proofErr w:type="spellEnd"/>
+      <w:r>
+        <w:rPr>
+          <w:rFonts w:ascii="Consolas" w:eastAsia="Times New Roman" w:hAnsi="Consolas" w:cs="Times New Roman"/>
+          <w:color w:val="E6DB74"/>
+          <w:sz w:val="21"/>
+          <w:szCs w:val="21"/>
+          <w:lang w:eastAsia="pt-BR"/>
+        </w:rPr>
+        <w:t>'</w:t>
+      </w:r>
+      <w:r>
+        <w:rPr>
+          <w:rFonts w:ascii="Consolas" w:eastAsia="Times New Roman" w:hAnsi="Consolas" w:cs="Times New Roman"/>
+          <w:color w:val="F8F8F2"/>
+          <w:sz w:val="21"/>
+          <w:szCs w:val="21"/>
+          <w:lang w:eastAsia="pt-BR"/>
+        </w:rPr>
+        <w:t>,</w:t>
+      </w:r>
+      <w:r>
+        <w:rPr>
+          <w:rFonts w:ascii="Consolas" w:eastAsia="Times New Roman" w:hAnsi="Consolas" w:cs="Times New Roman"/>
+          <w:i/>
+          <w:iCs/>
+          <w:color w:val="FD971F"/>
+          <w:sz w:val="21"/>
+          <w:szCs w:val="21"/>
+          <w:lang w:eastAsia="pt-BR"/>
+        </w:rPr>
+        <w:t>data</w:t>
+      </w:r>
+      <w:r>
+        <w:rPr>
+          <w:rFonts w:ascii="Consolas" w:eastAsia="Times New Roman" w:hAnsi="Consolas" w:cs="Times New Roman"/>
+          <w:color w:val="F8F8F2"/>
+          <w:sz w:val="21"/>
+          <w:szCs w:val="21"/>
+          <w:lang w:eastAsia="pt-BR"/>
+        </w:rPr>
+        <w:t>);</w:t>
+      </w:r>
+    </w:p>
+    <w:p>
+      <w:pPr>
+        <w:pStyle w:val="PargrafodaLista"/>
+        <w:numPr>
+          <w:ilvl w:val="0"/>
+          <w:numId w:val="3"/>
+        </w:numPr>
+        <w:shd w:val="clear" w:color="auto" w:fill="272822"/>
+        <w:spacing w:after="0" w:line="285" w:lineRule="atLeast"/>
+        <w:rPr>
+          <w:rFonts w:ascii="Consolas" w:eastAsia="Times New Roman" w:hAnsi="Consolas" w:cs="Times New Roman"/>
+          <w:color w:val="F8F8F2"/>
+          <w:sz w:val="21"/>
+          <w:szCs w:val="21"/>
+          <w:lang w:eastAsia="pt-BR"/>
+        </w:rPr>
+      </w:pPr>
+      <w:r>
+        <w:rPr>
+          <w:rFonts w:ascii="Consolas" w:eastAsia="Times New Roman" w:hAnsi="Consolas" w:cs="Times New Roman"/>
+          <w:color w:val="F8F8F2"/>
+          <w:sz w:val="21"/>
+          <w:szCs w:val="21"/>
+          <w:lang w:eastAsia="pt-BR"/>
+        </w:rPr>
+        <w:t>        console.</w:t>
+      </w:r>
+      <w:r>
+        <w:rPr>
+          <w:rFonts w:ascii="Consolas" w:eastAsia="Times New Roman" w:hAnsi="Consolas" w:cs="Times New Roman"/>
+          <w:color w:val="A6E22E"/>
+          <w:sz w:val="21"/>
+          <w:szCs w:val="21"/>
+          <w:lang w:eastAsia="pt-BR"/>
+        </w:rPr>
+        <w:t>log</w:t>
+      </w:r>
+      <w:r>
+        <w:rPr>
+          <w:rFonts w:ascii="Consolas" w:eastAsia="Times New Roman" w:hAnsi="Consolas" w:cs="Times New Roman"/>
+          <w:color w:val="F8F8F2"/>
+          <w:sz w:val="21"/>
+          <w:szCs w:val="21"/>
+          <w:lang w:eastAsia="pt-BR"/>
+        </w:rPr>
+        <w:t>(</w:t>
+      </w:r>
+      <w:r>
+        <w:rPr>
+          <w:rFonts w:ascii="Consolas" w:eastAsia="Times New Roman" w:hAnsi="Consolas" w:cs="Times New Roman"/>
+          <w:i/>
+          <w:iCs/>
+          <w:color w:val="FD971F"/>
+          <w:sz w:val="21"/>
+          <w:szCs w:val="21"/>
+          <w:lang w:eastAsia="pt-BR"/>
+        </w:rPr>
+        <w:t>data</w:t>
+      </w:r>
+      <w:r>
+        <w:rPr>
+          <w:rFonts w:ascii="Consolas" w:eastAsia="Times New Roman" w:hAnsi="Consolas" w:cs="Times New Roman"/>
+          <w:color w:val="F8F8F2"/>
+          <w:sz w:val="21"/>
+          <w:szCs w:val="21"/>
+          <w:lang w:eastAsia="pt-BR"/>
+        </w:rPr>
+        <w:t>);</w:t>
       </w:r>
     </w:p>
     <w:p>

</xml_diff>

<commit_message>
Melhorando o aspecto do chat
</commit_message>
<xml_diff>
--- a/Instruções/Criação de um chat utilizando o socket io.docx
+++ b/Instruções/Criação de um chat utilizando o socket io.docx
@@ -8850,6 +8850,4854 @@
           <w:lang w:eastAsia="pt-BR"/>
         </w:rPr>
         <w:t>    })</w:t>
+      </w:r>
+    </w:p>
+    <w:p>
+      <w:pPr>
+        <w:pStyle w:val="PargrafodaLista"/>
+      </w:pPr>
+    </w:p>
+    <w:p>
+      <w:pPr>
+        <w:pStyle w:val="PargrafodaLista"/>
+        <w:rPr>
+          <w:b/>
+          <w:bCs/>
+          <w:sz w:val="28"/>
+          <w:szCs w:val="28"/>
+        </w:rPr>
+      </w:pPr>
+    </w:p>
+    <w:p>
+      <w:pPr>
+        <w:pStyle w:val="PargrafodaLista"/>
+        <w:rPr>
+          <w:b/>
+          <w:bCs/>
+          <w:sz w:val="28"/>
+          <w:szCs w:val="28"/>
+        </w:rPr>
+      </w:pPr>
+      <w:r>
+        <w:rPr>
+          <w:b/>
+          <w:bCs/>
+          <w:sz w:val="28"/>
+          <w:szCs w:val="28"/>
+        </w:rPr>
+        <w:lastRenderedPageBreak/>
+        <w:t>MELHORANDO O ASPECTO DA APLICAÇÃO COM BOOTSTRAP</w:t>
+      </w:r>
+    </w:p>
+    <w:p>
+      <w:pPr>
+        <w:pStyle w:val="PargrafodaLista"/>
+        <w:numPr>
+          <w:ilvl w:val="0"/>
+          <w:numId w:val="3"/>
+        </w:numPr>
+      </w:pPr>
+      <w:r>
+        <w:t xml:space="preserve">Na página do </w:t>
+      </w:r>
+      <w:proofErr w:type="spellStart"/>
+      <w:r>
+        <w:t>bootstrap</w:t>
+      </w:r>
+      <w:proofErr w:type="spellEnd"/>
+      <w:r>
+        <w:t xml:space="preserve"> copie </w:t>
+      </w:r>
+      <w:r>
+        <w:t>o</w:t>
+      </w:r>
+      <w:r>
+        <w:t xml:space="preserve"> </w:t>
+      </w:r>
+      <w:proofErr w:type="spellStart"/>
+      <w:r>
+        <w:t>cdn</w:t>
+      </w:r>
+      <w:proofErr w:type="spellEnd"/>
+      <w:r>
+        <w:t xml:space="preserve"> para o </w:t>
+      </w:r>
+      <w:proofErr w:type="spellStart"/>
+      <w:r>
+        <w:t>head</w:t>
+      </w:r>
+      <w:proofErr w:type="spellEnd"/>
+      <w:r>
+        <w:t xml:space="preserve"> da aplicação</w:t>
+      </w:r>
+      <w:r>
+        <w:t xml:space="preserve"> e os scripts para o fim do body.</w:t>
+      </w:r>
+    </w:p>
+    <w:p>
+      <w:pPr>
+        <w:pStyle w:val="PargrafodaLista"/>
+        <w:numPr>
+          <w:ilvl w:val="0"/>
+          <w:numId w:val="3"/>
+        </w:numPr>
+        <w:shd w:val="clear" w:color="auto" w:fill="272822"/>
+        <w:spacing w:after="0" w:line="285" w:lineRule="atLeast"/>
+        <w:rPr>
+          <w:rFonts w:ascii="Consolas" w:eastAsia="Times New Roman" w:hAnsi="Consolas" w:cs="Times New Roman"/>
+          <w:color w:val="F8F8F2"/>
+          <w:sz w:val="21"/>
+          <w:szCs w:val="21"/>
+          <w:lang w:eastAsia="pt-BR"/>
+        </w:rPr>
+      </w:pPr>
+      <w:r>
+        <w:rPr>
+          <w:rFonts w:ascii="Consolas" w:eastAsia="Times New Roman" w:hAnsi="Consolas" w:cs="Times New Roman"/>
+          <w:color w:val="F8F8F2"/>
+          <w:sz w:val="21"/>
+          <w:szCs w:val="21"/>
+          <w:lang w:eastAsia="pt-BR"/>
+        </w:rPr>
+        <w:t>&lt;!</w:t>
+      </w:r>
+      <w:r>
+        <w:rPr>
+          <w:rFonts w:ascii="Consolas" w:eastAsia="Times New Roman" w:hAnsi="Consolas" w:cs="Times New Roman"/>
+          <w:color w:val="F92672"/>
+          <w:sz w:val="21"/>
+          <w:szCs w:val="21"/>
+          <w:lang w:eastAsia="pt-BR"/>
+        </w:rPr>
+        <w:t>DOCTYPE</w:t>
+      </w:r>
+      <w:r>
+        <w:rPr>
+          <w:rFonts w:ascii="Consolas" w:eastAsia="Times New Roman" w:hAnsi="Consolas" w:cs="Times New Roman"/>
+          <w:color w:val="F8F8F2"/>
+          <w:sz w:val="21"/>
+          <w:szCs w:val="21"/>
+          <w:lang w:eastAsia="pt-BR"/>
+        </w:rPr>
+        <w:t xml:space="preserve"> </w:t>
+      </w:r>
+      <w:proofErr w:type="spellStart"/>
+      <w:r>
+        <w:rPr>
+          <w:rFonts w:ascii="Consolas" w:eastAsia="Times New Roman" w:hAnsi="Consolas" w:cs="Times New Roman"/>
+          <w:color w:val="A6E22E"/>
+          <w:sz w:val="21"/>
+          <w:szCs w:val="21"/>
+          <w:lang w:eastAsia="pt-BR"/>
+        </w:rPr>
+        <w:t>html</w:t>
+      </w:r>
+      <w:proofErr w:type="spellEnd"/>
+      <w:r>
+        <w:rPr>
+          <w:rFonts w:ascii="Consolas" w:eastAsia="Times New Roman" w:hAnsi="Consolas" w:cs="Times New Roman"/>
+          <w:color w:val="F8F8F2"/>
+          <w:sz w:val="21"/>
+          <w:szCs w:val="21"/>
+          <w:lang w:eastAsia="pt-BR"/>
+        </w:rPr>
+        <w:t>&gt;</w:t>
+      </w:r>
+    </w:p>
+    <w:p>
+      <w:pPr>
+        <w:pStyle w:val="PargrafodaLista"/>
+        <w:numPr>
+          <w:ilvl w:val="0"/>
+          <w:numId w:val="3"/>
+        </w:numPr>
+        <w:shd w:val="clear" w:color="auto" w:fill="272822"/>
+        <w:spacing w:after="0" w:line="285" w:lineRule="atLeast"/>
+        <w:rPr>
+          <w:rFonts w:ascii="Consolas" w:eastAsia="Times New Roman" w:hAnsi="Consolas" w:cs="Times New Roman"/>
+          <w:color w:val="F8F8F2"/>
+          <w:sz w:val="21"/>
+          <w:szCs w:val="21"/>
+          <w:lang w:eastAsia="pt-BR"/>
+        </w:rPr>
+      </w:pPr>
+      <w:r>
+        <w:rPr>
+          <w:rFonts w:ascii="Consolas" w:eastAsia="Times New Roman" w:hAnsi="Consolas" w:cs="Times New Roman"/>
+          <w:color w:val="F8F8F2"/>
+          <w:sz w:val="21"/>
+          <w:szCs w:val="21"/>
+          <w:lang w:eastAsia="pt-BR"/>
+        </w:rPr>
+        <w:t>&lt;</w:t>
+      </w:r>
+      <w:proofErr w:type="spellStart"/>
+      <w:r>
+        <w:rPr>
+          <w:rFonts w:ascii="Consolas" w:eastAsia="Times New Roman" w:hAnsi="Consolas" w:cs="Times New Roman"/>
+          <w:color w:val="F92672"/>
+          <w:sz w:val="21"/>
+          <w:szCs w:val="21"/>
+          <w:lang w:eastAsia="pt-BR"/>
+        </w:rPr>
+        <w:t>html</w:t>
+      </w:r>
+      <w:proofErr w:type="spellEnd"/>
+      <w:r>
+        <w:rPr>
+          <w:rFonts w:ascii="Consolas" w:eastAsia="Times New Roman" w:hAnsi="Consolas" w:cs="Times New Roman"/>
+          <w:color w:val="F8F8F2"/>
+          <w:sz w:val="21"/>
+          <w:szCs w:val="21"/>
+          <w:lang w:eastAsia="pt-BR"/>
+        </w:rPr>
+        <w:t xml:space="preserve"> </w:t>
+      </w:r>
+      <w:proofErr w:type="spellStart"/>
+      <w:r>
+        <w:rPr>
+          <w:rFonts w:ascii="Consolas" w:eastAsia="Times New Roman" w:hAnsi="Consolas" w:cs="Times New Roman"/>
+          <w:color w:val="A6E22E"/>
+          <w:sz w:val="21"/>
+          <w:szCs w:val="21"/>
+          <w:lang w:eastAsia="pt-BR"/>
+        </w:rPr>
+        <w:t>lang</w:t>
+      </w:r>
+      <w:proofErr w:type="spellEnd"/>
+      <w:r>
+        <w:rPr>
+          <w:rFonts w:ascii="Consolas" w:eastAsia="Times New Roman" w:hAnsi="Consolas" w:cs="Times New Roman"/>
+          <w:color w:val="F8F8F2"/>
+          <w:sz w:val="21"/>
+          <w:szCs w:val="21"/>
+          <w:lang w:eastAsia="pt-BR"/>
+        </w:rPr>
+        <w:t>=</w:t>
+      </w:r>
+      <w:r>
+        <w:rPr>
+          <w:rFonts w:ascii="Consolas" w:eastAsia="Times New Roman" w:hAnsi="Consolas" w:cs="Times New Roman"/>
+          <w:color w:val="E6DB74"/>
+          <w:sz w:val="21"/>
+          <w:szCs w:val="21"/>
+          <w:lang w:eastAsia="pt-BR"/>
+        </w:rPr>
+        <w:t>"</w:t>
+      </w:r>
+      <w:proofErr w:type="spellStart"/>
+      <w:r>
+        <w:rPr>
+          <w:rFonts w:ascii="Consolas" w:eastAsia="Times New Roman" w:hAnsi="Consolas" w:cs="Times New Roman"/>
+          <w:color w:val="E6DB74"/>
+          <w:sz w:val="21"/>
+          <w:szCs w:val="21"/>
+          <w:lang w:eastAsia="pt-BR"/>
+        </w:rPr>
+        <w:t>en</w:t>
+      </w:r>
+      <w:proofErr w:type="spellEnd"/>
+      <w:r>
+        <w:rPr>
+          <w:rFonts w:ascii="Consolas" w:eastAsia="Times New Roman" w:hAnsi="Consolas" w:cs="Times New Roman"/>
+          <w:color w:val="E6DB74"/>
+          <w:sz w:val="21"/>
+          <w:szCs w:val="21"/>
+          <w:lang w:eastAsia="pt-BR"/>
+        </w:rPr>
+        <w:t>"</w:t>
+      </w:r>
+      <w:r>
+        <w:rPr>
+          <w:rFonts w:ascii="Consolas" w:eastAsia="Times New Roman" w:hAnsi="Consolas" w:cs="Times New Roman"/>
+          <w:color w:val="F8F8F2"/>
+          <w:sz w:val="21"/>
+          <w:szCs w:val="21"/>
+          <w:lang w:eastAsia="pt-BR"/>
+        </w:rPr>
+        <w:t>&gt;</w:t>
+      </w:r>
+    </w:p>
+    <w:p>
+      <w:pPr>
+        <w:pStyle w:val="PargrafodaLista"/>
+        <w:numPr>
+          <w:ilvl w:val="0"/>
+          <w:numId w:val="3"/>
+        </w:numPr>
+        <w:shd w:val="clear" w:color="auto" w:fill="272822"/>
+        <w:spacing w:after="0" w:line="285" w:lineRule="atLeast"/>
+        <w:rPr>
+          <w:rFonts w:ascii="Consolas" w:eastAsia="Times New Roman" w:hAnsi="Consolas" w:cs="Times New Roman"/>
+          <w:color w:val="F8F8F2"/>
+          <w:sz w:val="21"/>
+          <w:szCs w:val="21"/>
+          <w:lang w:eastAsia="pt-BR"/>
+        </w:rPr>
+      </w:pPr>
+      <w:r>
+        <w:rPr>
+          <w:rFonts w:ascii="Consolas" w:eastAsia="Times New Roman" w:hAnsi="Consolas" w:cs="Times New Roman"/>
+          <w:color w:val="F8F8F2"/>
+          <w:sz w:val="21"/>
+          <w:szCs w:val="21"/>
+          <w:lang w:eastAsia="pt-BR"/>
+        </w:rPr>
+        <w:t>&lt;</w:t>
+      </w:r>
+      <w:proofErr w:type="spellStart"/>
+      <w:r>
+        <w:rPr>
+          <w:rFonts w:ascii="Consolas" w:eastAsia="Times New Roman" w:hAnsi="Consolas" w:cs="Times New Roman"/>
+          <w:color w:val="F92672"/>
+          <w:sz w:val="21"/>
+          <w:szCs w:val="21"/>
+          <w:lang w:eastAsia="pt-BR"/>
+        </w:rPr>
+        <w:t>head</w:t>
+      </w:r>
+      <w:proofErr w:type="spellEnd"/>
+      <w:r>
+        <w:rPr>
+          <w:rFonts w:ascii="Consolas" w:eastAsia="Times New Roman" w:hAnsi="Consolas" w:cs="Times New Roman"/>
+          <w:color w:val="F8F8F2"/>
+          <w:sz w:val="21"/>
+          <w:szCs w:val="21"/>
+          <w:lang w:eastAsia="pt-BR"/>
+        </w:rPr>
+        <w:t>&gt;</w:t>
+      </w:r>
+    </w:p>
+    <w:p>
+      <w:pPr>
+        <w:pStyle w:val="PargrafodaLista"/>
+        <w:numPr>
+          <w:ilvl w:val="0"/>
+          <w:numId w:val="3"/>
+        </w:numPr>
+        <w:shd w:val="clear" w:color="auto" w:fill="272822"/>
+        <w:spacing w:after="0" w:line="285" w:lineRule="atLeast"/>
+        <w:rPr>
+          <w:rFonts w:ascii="Consolas" w:eastAsia="Times New Roman" w:hAnsi="Consolas" w:cs="Times New Roman"/>
+          <w:color w:val="F8F8F2"/>
+          <w:sz w:val="21"/>
+          <w:szCs w:val="21"/>
+          <w:lang w:eastAsia="pt-BR"/>
+        </w:rPr>
+      </w:pPr>
+      <w:r>
+        <w:rPr>
+          <w:rFonts w:ascii="Consolas" w:eastAsia="Times New Roman" w:hAnsi="Consolas" w:cs="Times New Roman"/>
+          <w:color w:val="F8F8F2"/>
+          <w:sz w:val="21"/>
+          <w:szCs w:val="21"/>
+          <w:lang w:eastAsia="pt-BR"/>
+        </w:rPr>
+        <w:t>    &lt;</w:t>
+      </w:r>
+      <w:r>
+        <w:rPr>
+          <w:rFonts w:ascii="Consolas" w:eastAsia="Times New Roman" w:hAnsi="Consolas" w:cs="Times New Roman"/>
+          <w:color w:val="F92672"/>
+          <w:sz w:val="21"/>
+          <w:szCs w:val="21"/>
+          <w:lang w:eastAsia="pt-BR"/>
+        </w:rPr>
+        <w:t>meta</w:t>
+      </w:r>
+      <w:r>
+        <w:rPr>
+          <w:rFonts w:ascii="Consolas" w:eastAsia="Times New Roman" w:hAnsi="Consolas" w:cs="Times New Roman"/>
+          <w:color w:val="F8F8F2"/>
+          <w:sz w:val="21"/>
+          <w:szCs w:val="21"/>
+          <w:lang w:eastAsia="pt-BR"/>
+        </w:rPr>
+        <w:t xml:space="preserve"> </w:t>
+      </w:r>
+      <w:proofErr w:type="spellStart"/>
+      <w:r>
+        <w:rPr>
+          <w:rFonts w:ascii="Consolas" w:eastAsia="Times New Roman" w:hAnsi="Consolas" w:cs="Times New Roman"/>
+          <w:color w:val="A6E22E"/>
+          <w:sz w:val="21"/>
+          <w:szCs w:val="21"/>
+          <w:lang w:eastAsia="pt-BR"/>
+        </w:rPr>
+        <w:t>charset</w:t>
+      </w:r>
+      <w:proofErr w:type="spellEnd"/>
+      <w:r>
+        <w:rPr>
+          <w:rFonts w:ascii="Consolas" w:eastAsia="Times New Roman" w:hAnsi="Consolas" w:cs="Times New Roman"/>
+          <w:color w:val="F8F8F2"/>
+          <w:sz w:val="21"/>
+          <w:szCs w:val="21"/>
+          <w:lang w:eastAsia="pt-BR"/>
+        </w:rPr>
+        <w:t>=</w:t>
+      </w:r>
+      <w:r>
+        <w:rPr>
+          <w:rFonts w:ascii="Consolas" w:eastAsia="Times New Roman" w:hAnsi="Consolas" w:cs="Times New Roman"/>
+          <w:color w:val="E6DB74"/>
+          <w:sz w:val="21"/>
+          <w:szCs w:val="21"/>
+          <w:lang w:eastAsia="pt-BR"/>
+        </w:rPr>
+        <w:t>"UTF-8"</w:t>
+      </w:r>
+      <w:r>
+        <w:rPr>
+          <w:rFonts w:ascii="Consolas" w:eastAsia="Times New Roman" w:hAnsi="Consolas" w:cs="Times New Roman"/>
+          <w:color w:val="F8F8F2"/>
+          <w:sz w:val="21"/>
+          <w:szCs w:val="21"/>
+          <w:lang w:eastAsia="pt-BR"/>
+        </w:rPr>
+        <w:t>&gt;</w:t>
+      </w:r>
+    </w:p>
+    <w:p>
+      <w:pPr>
+        <w:pStyle w:val="PargrafodaLista"/>
+        <w:numPr>
+          <w:ilvl w:val="0"/>
+          <w:numId w:val="3"/>
+        </w:numPr>
+        <w:shd w:val="clear" w:color="auto" w:fill="272822"/>
+        <w:spacing w:after="0" w:line="285" w:lineRule="atLeast"/>
+        <w:rPr>
+          <w:rFonts w:ascii="Consolas" w:eastAsia="Times New Roman" w:hAnsi="Consolas" w:cs="Times New Roman"/>
+          <w:color w:val="F8F8F2"/>
+          <w:sz w:val="21"/>
+          <w:szCs w:val="21"/>
+          <w:lang w:eastAsia="pt-BR"/>
+        </w:rPr>
+      </w:pPr>
+      <w:r>
+        <w:rPr>
+          <w:rFonts w:ascii="Consolas" w:eastAsia="Times New Roman" w:hAnsi="Consolas" w:cs="Times New Roman"/>
+          <w:color w:val="F8F8F2"/>
+          <w:sz w:val="21"/>
+          <w:szCs w:val="21"/>
+          <w:lang w:eastAsia="pt-BR"/>
+        </w:rPr>
+        <w:t>    &lt;</w:t>
+      </w:r>
+      <w:r>
+        <w:rPr>
+          <w:rFonts w:ascii="Consolas" w:eastAsia="Times New Roman" w:hAnsi="Consolas" w:cs="Times New Roman"/>
+          <w:color w:val="F92672"/>
+          <w:sz w:val="21"/>
+          <w:szCs w:val="21"/>
+          <w:lang w:eastAsia="pt-BR"/>
+        </w:rPr>
+        <w:t>meta</w:t>
+      </w:r>
+      <w:r>
+        <w:rPr>
+          <w:rFonts w:ascii="Consolas" w:eastAsia="Times New Roman" w:hAnsi="Consolas" w:cs="Times New Roman"/>
+          <w:color w:val="F8F8F2"/>
+          <w:sz w:val="21"/>
+          <w:szCs w:val="21"/>
+          <w:lang w:eastAsia="pt-BR"/>
+        </w:rPr>
+        <w:t xml:space="preserve"> </w:t>
+      </w:r>
+      <w:r>
+        <w:rPr>
+          <w:rFonts w:ascii="Consolas" w:eastAsia="Times New Roman" w:hAnsi="Consolas" w:cs="Times New Roman"/>
+          <w:color w:val="A6E22E"/>
+          <w:sz w:val="21"/>
+          <w:szCs w:val="21"/>
+          <w:lang w:eastAsia="pt-BR"/>
+        </w:rPr>
+        <w:t>http-</w:t>
+      </w:r>
+      <w:proofErr w:type="spellStart"/>
+      <w:r>
+        <w:rPr>
+          <w:rFonts w:ascii="Consolas" w:eastAsia="Times New Roman" w:hAnsi="Consolas" w:cs="Times New Roman"/>
+          <w:color w:val="A6E22E"/>
+          <w:sz w:val="21"/>
+          <w:szCs w:val="21"/>
+          <w:lang w:eastAsia="pt-BR"/>
+        </w:rPr>
+        <w:t>equiv</w:t>
+      </w:r>
+      <w:proofErr w:type="spellEnd"/>
+      <w:r>
+        <w:rPr>
+          <w:rFonts w:ascii="Consolas" w:eastAsia="Times New Roman" w:hAnsi="Consolas" w:cs="Times New Roman"/>
+          <w:color w:val="F8F8F2"/>
+          <w:sz w:val="21"/>
+          <w:szCs w:val="21"/>
+          <w:lang w:eastAsia="pt-BR"/>
+        </w:rPr>
+        <w:t>=</w:t>
+      </w:r>
+      <w:r>
+        <w:rPr>
+          <w:rFonts w:ascii="Consolas" w:eastAsia="Times New Roman" w:hAnsi="Consolas" w:cs="Times New Roman"/>
+          <w:color w:val="E6DB74"/>
+          <w:sz w:val="21"/>
+          <w:szCs w:val="21"/>
+          <w:lang w:eastAsia="pt-BR"/>
+        </w:rPr>
+        <w:t>"X-UA-</w:t>
+      </w:r>
+      <w:proofErr w:type="spellStart"/>
+      <w:r>
+        <w:rPr>
+          <w:rFonts w:ascii="Consolas" w:eastAsia="Times New Roman" w:hAnsi="Consolas" w:cs="Times New Roman"/>
+          <w:color w:val="E6DB74"/>
+          <w:sz w:val="21"/>
+          <w:szCs w:val="21"/>
+          <w:lang w:eastAsia="pt-BR"/>
+        </w:rPr>
+        <w:t>Compatible</w:t>
+      </w:r>
+      <w:proofErr w:type="spellEnd"/>
+      <w:r>
+        <w:rPr>
+          <w:rFonts w:ascii="Consolas" w:eastAsia="Times New Roman" w:hAnsi="Consolas" w:cs="Times New Roman"/>
+          <w:color w:val="E6DB74"/>
+          <w:sz w:val="21"/>
+          <w:szCs w:val="21"/>
+          <w:lang w:eastAsia="pt-BR"/>
+        </w:rPr>
+        <w:t>"</w:t>
+      </w:r>
+      <w:r>
+        <w:rPr>
+          <w:rFonts w:ascii="Consolas" w:eastAsia="Times New Roman" w:hAnsi="Consolas" w:cs="Times New Roman"/>
+          <w:color w:val="F8F8F2"/>
+          <w:sz w:val="21"/>
+          <w:szCs w:val="21"/>
+          <w:lang w:eastAsia="pt-BR"/>
+        </w:rPr>
+        <w:t xml:space="preserve"> </w:t>
+      </w:r>
+      <w:proofErr w:type="spellStart"/>
+      <w:r>
+        <w:rPr>
+          <w:rFonts w:ascii="Consolas" w:eastAsia="Times New Roman" w:hAnsi="Consolas" w:cs="Times New Roman"/>
+          <w:color w:val="A6E22E"/>
+          <w:sz w:val="21"/>
+          <w:szCs w:val="21"/>
+          <w:lang w:eastAsia="pt-BR"/>
+        </w:rPr>
+        <w:t>content</w:t>
+      </w:r>
+      <w:proofErr w:type="spellEnd"/>
+      <w:r>
+        <w:rPr>
+          <w:rFonts w:ascii="Consolas" w:eastAsia="Times New Roman" w:hAnsi="Consolas" w:cs="Times New Roman"/>
+          <w:color w:val="F8F8F2"/>
+          <w:sz w:val="21"/>
+          <w:szCs w:val="21"/>
+          <w:lang w:eastAsia="pt-BR"/>
+        </w:rPr>
+        <w:t>=</w:t>
+      </w:r>
+      <w:r>
+        <w:rPr>
+          <w:rFonts w:ascii="Consolas" w:eastAsia="Times New Roman" w:hAnsi="Consolas" w:cs="Times New Roman"/>
+          <w:color w:val="E6DB74"/>
+          <w:sz w:val="21"/>
+          <w:szCs w:val="21"/>
+          <w:lang w:eastAsia="pt-BR"/>
+        </w:rPr>
+        <w:t>"IE=</w:t>
+      </w:r>
+      <w:proofErr w:type="spellStart"/>
+      <w:r>
+        <w:rPr>
+          <w:rFonts w:ascii="Consolas" w:eastAsia="Times New Roman" w:hAnsi="Consolas" w:cs="Times New Roman"/>
+          <w:color w:val="E6DB74"/>
+          <w:sz w:val="21"/>
+          <w:szCs w:val="21"/>
+          <w:lang w:eastAsia="pt-BR"/>
+        </w:rPr>
+        <w:t>edge</w:t>
+      </w:r>
+      <w:proofErr w:type="spellEnd"/>
+      <w:r>
+        <w:rPr>
+          <w:rFonts w:ascii="Consolas" w:eastAsia="Times New Roman" w:hAnsi="Consolas" w:cs="Times New Roman"/>
+          <w:color w:val="E6DB74"/>
+          <w:sz w:val="21"/>
+          <w:szCs w:val="21"/>
+          <w:lang w:eastAsia="pt-BR"/>
+        </w:rPr>
+        <w:t>"</w:t>
+      </w:r>
+      <w:r>
+        <w:rPr>
+          <w:rFonts w:ascii="Consolas" w:eastAsia="Times New Roman" w:hAnsi="Consolas" w:cs="Times New Roman"/>
+          <w:color w:val="F8F8F2"/>
+          <w:sz w:val="21"/>
+          <w:szCs w:val="21"/>
+          <w:lang w:eastAsia="pt-BR"/>
+        </w:rPr>
+        <w:t>&gt;</w:t>
+      </w:r>
+    </w:p>
+    <w:p>
+      <w:pPr>
+        <w:pStyle w:val="PargrafodaLista"/>
+        <w:numPr>
+          <w:ilvl w:val="0"/>
+          <w:numId w:val="3"/>
+        </w:numPr>
+        <w:shd w:val="clear" w:color="auto" w:fill="272822"/>
+        <w:spacing w:after="0" w:line="285" w:lineRule="atLeast"/>
+        <w:rPr>
+          <w:rFonts w:ascii="Consolas" w:eastAsia="Times New Roman" w:hAnsi="Consolas" w:cs="Times New Roman"/>
+          <w:color w:val="F8F8F2"/>
+          <w:sz w:val="21"/>
+          <w:szCs w:val="21"/>
+          <w:lang w:eastAsia="pt-BR"/>
+        </w:rPr>
+      </w:pPr>
+      <w:r>
+        <w:rPr>
+          <w:rFonts w:ascii="Consolas" w:eastAsia="Times New Roman" w:hAnsi="Consolas" w:cs="Times New Roman"/>
+          <w:color w:val="F8F8F2"/>
+          <w:sz w:val="21"/>
+          <w:szCs w:val="21"/>
+          <w:lang w:eastAsia="pt-BR"/>
+        </w:rPr>
+        <w:t>    &lt;</w:t>
+      </w:r>
+      <w:r>
+        <w:rPr>
+          <w:rFonts w:ascii="Consolas" w:eastAsia="Times New Roman" w:hAnsi="Consolas" w:cs="Times New Roman"/>
+          <w:color w:val="F92672"/>
+          <w:sz w:val="21"/>
+          <w:szCs w:val="21"/>
+          <w:lang w:eastAsia="pt-BR"/>
+        </w:rPr>
+        <w:t>meta</w:t>
+      </w:r>
+      <w:r>
+        <w:rPr>
+          <w:rFonts w:ascii="Consolas" w:eastAsia="Times New Roman" w:hAnsi="Consolas" w:cs="Times New Roman"/>
+          <w:color w:val="F8F8F2"/>
+          <w:sz w:val="21"/>
+          <w:szCs w:val="21"/>
+          <w:lang w:eastAsia="pt-BR"/>
+        </w:rPr>
+        <w:t xml:space="preserve"> </w:t>
+      </w:r>
+      <w:proofErr w:type="spellStart"/>
+      <w:r>
+        <w:rPr>
+          <w:rFonts w:ascii="Consolas" w:eastAsia="Times New Roman" w:hAnsi="Consolas" w:cs="Times New Roman"/>
+          <w:color w:val="A6E22E"/>
+          <w:sz w:val="21"/>
+          <w:szCs w:val="21"/>
+          <w:lang w:eastAsia="pt-BR"/>
+        </w:rPr>
+        <w:t>name</w:t>
+      </w:r>
+      <w:proofErr w:type="spellEnd"/>
+      <w:r>
+        <w:rPr>
+          <w:rFonts w:ascii="Consolas" w:eastAsia="Times New Roman" w:hAnsi="Consolas" w:cs="Times New Roman"/>
+          <w:color w:val="F8F8F2"/>
+          <w:sz w:val="21"/>
+          <w:szCs w:val="21"/>
+          <w:lang w:eastAsia="pt-BR"/>
+        </w:rPr>
+        <w:t>=</w:t>
+      </w:r>
+      <w:r>
+        <w:rPr>
+          <w:rFonts w:ascii="Consolas" w:eastAsia="Times New Roman" w:hAnsi="Consolas" w:cs="Times New Roman"/>
+          <w:color w:val="E6DB74"/>
+          <w:sz w:val="21"/>
+          <w:szCs w:val="21"/>
+          <w:lang w:eastAsia="pt-BR"/>
+        </w:rPr>
+        <w:t>"</w:t>
+      </w:r>
+      <w:proofErr w:type="spellStart"/>
+      <w:r>
+        <w:rPr>
+          <w:rFonts w:ascii="Consolas" w:eastAsia="Times New Roman" w:hAnsi="Consolas" w:cs="Times New Roman"/>
+          <w:color w:val="E6DB74"/>
+          <w:sz w:val="21"/>
+          <w:szCs w:val="21"/>
+          <w:lang w:eastAsia="pt-BR"/>
+        </w:rPr>
+        <w:t>viewport</w:t>
+      </w:r>
+      <w:proofErr w:type="spellEnd"/>
+      <w:r>
+        <w:rPr>
+          <w:rFonts w:ascii="Consolas" w:eastAsia="Times New Roman" w:hAnsi="Consolas" w:cs="Times New Roman"/>
+          <w:color w:val="E6DB74"/>
+          <w:sz w:val="21"/>
+          <w:szCs w:val="21"/>
+          <w:lang w:eastAsia="pt-BR"/>
+        </w:rPr>
+        <w:t>"</w:t>
+      </w:r>
+      <w:r>
+        <w:rPr>
+          <w:rFonts w:ascii="Consolas" w:eastAsia="Times New Roman" w:hAnsi="Consolas" w:cs="Times New Roman"/>
+          <w:color w:val="F8F8F2"/>
+          <w:sz w:val="21"/>
+          <w:szCs w:val="21"/>
+          <w:lang w:eastAsia="pt-BR"/>
+        </w:rPr>
+        <w:t xml:space="preserve"> </w:t>
+      </w:r>
+      <w:proofErr w:type="spellStart"/>
+      <w:r>
+        <w:rPr>
+          <w:rFonts w:ascii="Consolas" w:eastAsia="Times New Roman" w:hAnsi="Consolas" w:cs="Times New Roman"/>
+          <w:color w:val="A6E22E"/>
+          <w:sz w:val="21"/>
+          <w:szCs w:val="21"/>
+          <w:lang w:eastAsia="pt-BR"/>
+        </w:rPr>
+        <w:t>content</w:t>
+      </w:r>
+      <w:proofErr w:type="spellEnd"/>
+      <w:r>
+        <w:rPr>
+          <w:rFonts w:ascii="Consolas" w:eastAsia="Times New Roman" w:hAnsi="Consolas" w:cs="Times New Roman"/>
+          <w:color w:val="F8F8F2"/>
+          <w:sz w:val="21"/>
+          <w:szCs w:val="21"/>
+          <w:lang w:eastAsia="pt-BR"/>
+        </w:rPr>
+        <w:t>=</w:t>
+      </w:r>
+      <w:r>
+        <w:rPr>
+          <w:rFonts w:ascii="Consolas" w:eastAsia="Times New Roman" w:hAnsi="Consolas" w:cs="Times New Roman"/>
+          <w:color w:val="E6DB74"/>
+          <w:sz w:val="21"/>
+          <w:szCs w:val="21"/>
+          <w:lang w:eastAsia="pt-BR"/>
+        </w:rPr>
+        <w:t>"</w:t>
+      </w:r>
+      <w:proofErr w:type="spellStart"/>
+      <w:r>
+        <w:rPr>
+          <w:rFonts w:ascii="Consolas" w:eastAsia="Times New Roman" w:hAnsi="Consolas" w:cs="Times New Roman"/>
+          <w:color w:val="E6DB74"/>
+          <w:sz w:val="21"/>
+          <w:szCs w:val="21"/>
+          <w:lang w:eastAsia="pt-BR"/>
+        </w:rPr>
+        <w:t>width</w:t>
+      </w:r>
+      <w:proofErr w:type="spellEnd"/>
+      <w:r>
+        <w:rPr>
+          <w:rFonts w:ascii="Consolas" w:eastAsia="Times New Roman" w:hAnsi="Consolas" w:cs="Times New Roman"/>
+          <w:color w:val="E6DB74"/>
+          <w:sz w:val="21"/>
+          <w:szCs w:val="21"/>
+          <w:lang w:eastAsia="pt-BR"/>
+        </w:rPr>
+        <w:t>=device-</w:t>
+      </w:r>
+      <w:proofErr w:type="spellStart"/>
+      <w:r>
+        <w:rPr>
+          <w:rFonts w:ascii="Consolas" w:eastAsia="Times New Roman" w:hAnsi="Consolas" w:cs="Times New Roman"/>
+          <w:color w:val="E6DB74"/>
+          <w:sz w:val="21"/>
+          <w:szCs w:val="21"/>
+          <w:lang w:eastAsia="pt-BR"/>
+        </w:rPr>
+        <w:t>width</w:t>
+      </w:r>
+      <w:proofErr w:type="spellEnd"/>
+      <w:r>
+        <w:rPr>
+          <w:rFonts w:ascii="Consolas" w:eastAsia="Times New Roman" w:hAnsi="Consolas" w:cs="Times New Roman"/>
+          <w:color w:val="E6DB74"/>
+          <w:sz w:val="21"/>
+          <w:szCs w:val="21"/>
+          <w:lang w:eastAsia="pt-BR"/>
+        </w:rPr>
+        <w:t xml:space="preserve">, </w:t>
+      </w:r>
+      <w:proofErr w:type="spellStart"/>
+      <w:r>
+        <w:rPr>
+          <w:rFonts w:ascii="Consolas" w:eastAsia="Times New Roman" w:hAnsi="Consolas" w:cs="Times New Roman"/>
+          <w:color w:val="E6DB74"/>
+          <w:sz w:val="21"/>
+          <w:szCs w:val="21"/>
+          <w:lang w:eastAsia="pt-BR"/>
+        </w:rPr>
+        <w:t>initial-scale</w:t>
+      </w:r>
+      <w:proofErr w:type="spellEnd"/>
+      <w:r>
+        <w:rPr>
+          <w:rFonts w:ascii="Consolas" w:eastAsia="Times New Roman" w:hAnsi="Consolas" w:cs="Times New Roman"/>
+          <w:color w:val="E6DB74"/>
+          <w:sz w:val="21"/>
+          <w:szCs w:val="21"/>
+          <w:lang w:eastAsia="pt-BR"/>
+        </w:rPr>
+        <w:t>=1.0"</w:t>
+      </w:r>
+      <w:r>
+        <w:rPr>
+          <w:rFonts w:ascii="Consolas" w:eastAsia="Times New Roman" w:hAnsi="Consolas" w:cs="Times New Roman"/>
+          <w:color w:val="F8F8F2"/>
+          <w:sz w:val="21"/>
+          <w:szCs w:val="21"/>
+          <w:lang w:eastAsia="pt-BR"/>
+        </w:rPr>
+        <w:t>&gt;</w:t>
+      </w:r>
+    </w:p>
+    <w:p>
+      <w:pPr>
+        <w:pStyle w:val="PargrafodaLista"/>
+        <w:numPr>
+          <w:ilvl w:val="0"/>
+          <w:numId w:val="3"/>
+        </w:numPr>
+        <w:shd w:val="clear" w:color="auto" w:fill="272822"/>
+        <w:spacing w:after="0" w:line="285" w:lineRule="atLeast"/>
+        <w:rPr>
+          <w:rFonts w:ascii="Consolas" w:eastAsia="Times New Roman" w:hAnsi="Consolas" w:cs="Times New Roman"/>
+          <w:color w:val="F8F8F2"/>
+          <w:sz w:val="21"/>
+          <w:szCs w:val="21"/>
+          <w:lang w:eastAsia="pt-BR"/>
+        </w:rPr>
+      </w:pPr>
+      <w:r>
+        <w:rPr>
+          <w:rFonts w:ascii="Consolas" w:eastAsia="Times New Roman" w:hAnsi="Consolas" w:cs="Times New Roman"/>
+          <w:color w:val="F8F8F2"/>
+          <w:sz w:val="21"/>
+          <w:szCs w:val="21"/>
+          <w:lang w:eastAsia="pt-BR"/>
+        </w:rPr>
+        <w:t>    &lt;</w:t>
+      </w:r>
+      <w:r>
+        <w:rPr>
+          <w:rFonts w:ascii="Consolas" w:eastAsia="Times New Roman" w:hAnsi="Consolas" w:cs="Times New Roman"/>
+          <w:color w:val="F92672"/>
+          <w:sz w:val="21"/>
+          <w:szCs w:val="21"/>
+          <w:lang w:eastAsia="pt-BR"/>
+        </w:rPr>
+        <w:t>link</w:t>
+      </w:r>
+      <w:r>
+        <w:rPr>
+          <w:rFonts w:ascii="Consolas" w:eastAsia="Times New Roman" w:hAnsi="Consolas" w:cs="Times New Roman"/>
+          <w:color w:val="F8F8F2"/>
+          <w:sz w:val="21"/>
+          <w:szCs w:val="21"/>
+          <w:lang w:eastAsia="pt-BR"/>
+        </w:rPr>
+        <w:t xml:space="preserve"> </w:t>
+      </w:r>
+      <w:proofErr w:type="spellStart"/>
+      <w:r>
+        <w:rPr>
+          <w:rFonts w:ascii="Consolas" w:eastAsia="Times New Roman" w:hAnsi="Consolas" w:cs="Times New Roman"/>
+          <w:color w:val="A6E22E"/>
+          <w:sz w:val="21"/>
+          <w:szCs w:val="21"/>
+          <w:lang w:eastAsia="pt-BR"/>
+        </w:rPr>
+        <w:t>rel</w:t>
+      </w:r>
+      <w:proofErr w:type="spellEnd"/>
+      <w:r>
+        <w:rPr>
+          <w:rFonts w:ascii="Consolas" w:eastAsia="Times New Roman" w:hAnsi="Consolas" w:cs="Times New Roman"/>
+          <w:color w:val="F8F8F2"/>
+          <w:sz w:val="21"/>
+          <w:szCs w:val="21"/>
+          <w:lang w:eastAsia="pt-BR"/>
+        </w:rPr>
+        <w:t>=</w:t>
+      </w:r>
+      <w:r>
+        <w:rPr>
+          <w:rFonts w:ascii="Consolas" w:eastAsia="Times New Roman" w:hAnsi="Consolas" w:cs="Times New Roman"/>
+          <w:color w:val="E6DB74"/>
+          <w:sz w:val="21"/>
+          <w:szCs w:val="21"/>
+          <w:lang w:eastAsia="pt-BR"/>
+        </w:rPr>
+        <w:t>"</w:t>
+      </w:r>
+      <w:proofErr w:type="spellStart"/>
+      <w:r>
+        <w:rPr>
+          <w:rFonts w:ascii="Consolas" w:eastAsia="Times New Roman" w:hAnsi="Consolas" w:cs="Times New Roman"/>
+          <w:color w:val="E6DB74"/>
+          <w:sz w:val="21"/>
+          <w:szCs w:val="21"/>
+          <w:lang w:eastAsia="pt-BR"/>
+        </w:rPr>
+        <w:t>stylesheet</w:t>
+      </w:r>
+      <w:proofErr w:type="spellEnd"/>
+      <w:r>
+        <w:rPr>
+          <w:rFonts w:ascii="Consolas" w:eastAsia="Times New Roman" w:hAnsi="Consolas" w:cs="Times New Roman"/>
+          <w:color w:val="E6DB74"/>
+          <w:sz w:val="21"/>
+          <w:szCs w:val="21"/>
+          <w:lang w:eastAsia="pt-BR"/>
+        </w:rPr>
+        <w:t>"</w:t>
+      </w:r>
+      <w:r>
+        <w:rPr>
+          <w:rFonts w:ascii="Consolas" w:eastAsia="Times New Roman" w:hAnsi="Consolas" w:cs="Times New Roman"/>
+          <w:color w:val="F8F8F2"/>
+          <w:sz w:val="21"/>
+          <w:szCs w:val="21"/>
+          <w:lang w:eastAsia="pt-BR"/>
+        </w:rPr>
+        <w:t xml:space="preserve"> </w:t>
+      </w:r>
+      <w:r>
+        <w:rPr>
+          <w:rFonts w:ascii="Consolas" w:eastAsia="Times New Roman" w:hAnsi="Consolas" w:cs="Times New Roman"/>
+          <w:color w:val="A6E22E"/>
+          <w:sz w:val="21"/>
+          <w:szCs w:val="21"/>
+          <w:lang w:eastAsia="pt-BR"/>
+        </w:rPr>
+        <w:t>href</w:t>
+      </w:r>
+      <w:r>
+        <w:rPr>
+          <w:rFonts w:ascii="Consolas" w:eastAsia="Times New Roman" w:hAnsi="Consolas" w:cs="Times New Roman"/>
+          <w:color w:val="F8F8F2"/>
+          <w:sz w:val="21"/>
+          <w:szCs w:val="21"/>
+          <w:lang w:eastAsia="pt-BR"/>
+        </w:rPr>
+        <w:t>=</w:t>
+      </w:r>
+      <w:r>
+        <w:rPr>
+          <w:rFonts w:ascii="Consolas" w:eastAsia="Times New Roman" w:hAnsi="Consolas" w:cs="Times New Roman"/>
+          <w:color w:val="E6DB74"/>
+          <w:sz w:val="21"/>
+          <w:szCs w:val="21"/>
+          <w:lang w:eastAsia="pt-BR"/>
+        </w:rPr>
+        <w:t>"https://maxcdn.bootstrapcdn.com/bootstrap/4.0.0/css/bootstrap.min.css"</w:t>
+      </w:r>
+      <w:r>
+        <w:rPr>
+          <w:rFonts w:ascii="Consolas" w:eastAsia="Times New Roman" w:hAnsi="Consolas" w:cs="Times New Roman"/>
+          <w:color w:val="F8F8F2"/>
+          <w:sz w:val="21"/>
+          <w:szCs w:val="21"/>
+          <w:lang w:eastAsia="pt-BR"/>
+        </w:rPr>
+        <w:t xml:space="preserve"> </w:t>
+      </w:r>
+      <w:r>
+        <w:rPr>
+          <w:rFonts w:ascii="Consolas" w:eastAsia="Times New Roman" w:hAnsi="Consolas" w:cs="Times New Roman"/>
+          <w:color w:val="A6E22E"/>
+          <w:sz w:val="21"/>
+          <w:szCs w:val="21"/>
+          <w:lang w:eastAsia="pt-BR"/>
+        </w:rPr>
+        <w:t>integrity</w:t>
+      </w:r>
+      <w:r>
+        <w:rPr>
+          <w:rFonts w:ascii="Consolas" w:eastAsia="Times New Roman" w:hAnsi="Consolas" w:cs="Times New Roman"/>
+          <w:color w:val="F8F8F2"/>
+          <w:sz w:val="21"/>
+          <w:szCs w:val="21"/>
+          <w:lang w:eastAsia="pt-BR"/>
+        </w:rPr>
+        <w:t>=</w:t>
+      </w:r>
+      <w:r>
+        <w:rPr>
+          <w:rFonts w:ascii="Consolas" w:eastAsia="Times New Roman" w:hAnsi="Consolas" w:cs="Times New Roman"/>
+          <w:color w:val="E6DB74"/>
+          <w:sz w:val="21"/>
+          <w:szCs w:val="21"/>
+          <w:lang w:eastAsia="pt-BR"/>
+        </w:rPr>
+        <w:t>"sha384-Gn5384xqQ1aoWXA+058RXPxPg6fy4IWvTNh0E263XmFcJlSAwiGgFAW/dAiS6JXm"</w:t>
+      </w:r>
+      <w:r>
+        <w:rPr>
+          <w:rFonts w:ascii="Consolas" w:eastAsia="Times New Roman" w:hAnsi="Consolas" w:cs="Times New Roman"/>
+          <w:color w:val="F8F8F2"/>
+          <w:sz w:val="21"/>
+          <w:szCs w:val="21"/>
+          <w:lang w:eastAsia="pt-BR"/>
+        </w:rPr>
+        <w:t xml:space="preserve"> </w:t>
+      </w:r>
+      <w:proofErr w:type="spellStart"/>
+      <w:r>
+        <w:rPr>
+          <w:rFonts w:ascii="Consolas" w:eastAsia="Times New Roman" w:hAnsi="Consolas" w:cs="Times New Roman"/>
+          <w:color w:val="A6E22E"/>
+          <w:sz w:val="21"/>
+          <w:szCs w:val="21"/>
+          <w:lang w:eastAsia="pt-BR"/>
+        </w:rPr>
+        <w:t>crossorigin</w:t>
+      </w:r>
+      <w:proofErr w:type="spellEnd"/>
+      <w:r>
+        <w:rPr>
+          <w:rFonts w:ascii="Consolas" w:eastAsia="Times New Roman" w:hAnsi="Consolas" w:cs="Times New Roman"/>
+          <w:color w:val="F8F8F2"/>
+          <w:sz w:val="21"/>
+          <w:szCs w:val="21"/>
+          <w:lang w:eastAsia="pt-BR"/>
+        </w:rPr>
+        <w:t>=</w:t>
+      </w:r>
+      <w:r>
+        <w:rPr>
+          <w:rFonts w:ascii="Consolas" w:eastAsia="Times New Roman" w:hAnsi="Consolas" w:cs="Times New Roman"/>
+          <w:color w:val="E6DB74"/>
+          <w:sz w:val="21"/>
+          <w:szCs w:val="21"/>
+          <w:lang w:eastAsia="pt-BR"/>
+        </w:rPr>
+        <w:t>"</w:t>
+      </w:r>
+      <w:proofErr w:type="spellStart"/>
+      <w:r>
+        <w:rPr>
+          <w:rFonts w:ascii="Consolas" w:eastAsia="Times New Roman" w:hAnsi="Consolas" w:cs="Times New Roman"/>
+          <w:color w:val="E6DB74"/>
+          <w:sz w:val="21"/>
+          <w:szCs w:val="21"/>
+          <w:lang w:eastAsia="pt-BR"/>
+        </w:rPr>
+        <w:t>anonymous</w:t>
+      </w:r>
+      <w:proofErr w:type="spellEnd"/>
+      <w:r>
+        <w:rPr>
+          <w:rFonts w:ascii="Consolas" w:eastAsia="Times New Roman" w:hAnsi="Consolas" w:cs="Times New Roman"/>
+          <w:color w:val="E6DB74"/>
+          <w:sz w:val="21"/>
+          <w:szCs w:val="21"/>
+          <w:lang w:eastAsia="pt-BR"/>
+        </w:rPr>
+        <w:t>"</w:t>
+      </w:r>
+      <w:r>
+        <w:rPr>
+          <w:rFonts w:ascii="Consolas" w:eastAsia="Times New Roman" w:hAnsi="Consolas" w:cs="Times New Roman"/>
+          <w:color w:val="F8F8F2"/>
+          <w:sz w:val="21"/>
+          <w:szCs w:val="21"/>
+          <w:lang w:eastAsia="pt-BR"/>
+        </w:rPr>
+        <w:t>&gt;</w:t>
+      </w:r>
+    </w:p>
+    <w:p>
+      <w:pPr>
+        <w:pStyle w:val="PargrafodaLista"/>
+        <w:numPr>
+          <w:ilvl w:val="0"/>
+          <w:numId w:val="3"/>
+        </w:numPr>
+        <w:shd w:val="clear" w:color="auto" w:fill="272822"/>
+        <w:spacing w:after="0" w:line="285" w:lineRule="atLeast"/>
+        <w:rPr>
+          <w:rFonts w:ascii="Consolas" w:eastAsia="Times New Roman" w:hAnsi="Consolas" w:cs="Times New Roman"/>
+          <w:color w:val="F8F8F2"/>
+          <w:sz w:val="21"/>
+          <w:szCs w:val="21"/>
+          <w:lang w:eastAsia="pt-BR"/>
+        </w:rPr>
+      </w:pPr>
+      <w:r>
+        <w:rPr>
+          <w:rFonts w:ascii="Consolas" w:eastAsia="Times New Roman" w:hAnsi="Consolas" w:cs="Times New Roman"/>
+          <w:color w:val="F8F8F2"/>
+          <w:sz w:val="21"/>
+          <w:szCs w:val="21"/>
+          <w:lang w:eastAsia="pt-BR"/>
+        </w:rPr>
+        <w:t>    &lt;</w:t>
+      </w:r>
+      <w:proofErr w:type="spellStart"/>
+      <w:r>
+        <w:rPr>
+          <w:rFonts w:ascii="Consolas" w:eastAsia="Times New Roman" w:hAnsi="Consolas" w:cs="Times New Roman"/>
+          <w:color w:val="F92672"/>
+          <w:sz w:val="21"/>
+          <w:szCs w:val="21"/>
+          <w:lang w:eastAsia="pt-BR"/>
+        </w:rPr>
+        <w:t>title</w:t>
+      </w:r>
+      <w:proofErr w:type="spellEnd"/>
+      <w:r>
+        <w:rPr>
+          <w:rFonts w:ascii="Consolas" w:eastAsia="Times New Roman" w:hAnsi="Consolas" w:cs="Times New Roman"/>
+          <w:color w:val="F8F8F2"/>
+          <w:sz w:val="21"/>
+          <w:szCs w:val="21"/>
+          <w:lang w:eastAsia="pt-BR"/>
+        </w:rPr>
+        <w:t>&gt;</w:t>
+      </w:r>
+      <w:proofErr w:type="spellStart"/>
+      <w:r>
+        <w:rPr>
+          <w:rFonts w:ascii="Consolas" w:eastAsia="Times New Roman" w:hAnsi="Consolas" w:cs="Times New Roman"/>
+          <w:color w:val="F8F8F2"/>
+          <w:sz w:val="21"/>
+          <w:szCs w:val="21"/>
+          <w:lang w:eastAsia="pt-BR"/>
+        </w:rPr>
+        <w:t>Document</w:t>
+      </w:r>
+      <w:proofErr w:type="spellEnd"/>
+      <w:r>
+        <w:rPr>
+          <w:rFonts w:ascii="Consolas" w:eastAsia="Times New Roman" w:hAnsi="Consolas" w:cs="Times New Roman"/>
+          <w:color w:val="F8F8F2"/>
+          <w:sz w:val="21"/>
+          <w:szCs w:val="21"/>
+          <w:lang w:eastAsia="pt-BR"/>
+        </w:rPr>
+        <w:t>&lt;/</w:t>
+      </w:r>
+      <w:proofErr w:type="spellStart"/>
+      <w:r>
+        <w:rPr>
+          <w:rFonts w:ascii="Consolas" w:eastAsia="Times New Roman" w:hAnsi="Consolas" w:cs="Times New Roman"/>
+          <w:color w:val="F92672"/>
+          <w:sz w:val="21"/>
+          <w:szCs w:val="21"/>
+          <w:lang w:eastAsia="pt-BR"/>
+        </w:rPr>
+        <w:t>title</w:t>
+      </w:r>
+      <w:proofErr w:type="spellEnd"/>
+      <w:r>
+        <w:rPr>
+          <w:rFonts w:ascii="Consolas" w:eastAsia="Times New Roman" w:hAnsi="Consolas" w:cs="Times New Roman"/>
+          <w:color w:val="F8F8F2"/>
+          <w:sz w:val="21"/>
+          <w:szCs w:val="21"/>
+          <w:lang w:eastAsia="pt-BR"/>
+        </w:rPr>
+        <w:t>&gt;</w:t>
+      </w:r>
+    </w:p>
+    <w:p>
+      <w:pPr>
+        <w:pStyle w:val="PargrafodaLista"/>
+        <w:numPr>
+          <w:ilvl w:val="0"/>
+          <w:numId w:val="3"/>
+        </w:numPr>
+        <w:shd w:val="clear" w:color="auto" w:fill="272822"/>
+        <w:spacing w:after="0" w:line="285" w:lineRule="atLeast"/>
+        <w:rPr>
+          <w:rFonts w:ascii="Consolas" w:eastAsia="Times New Roman" w:hAnsi="Consolas" w:cs="Times New Roman"/>
+          <w:color w:val="F8F8F2"/>
+          <w:sz w:val="21"/>
+          <w:szCs w:val="21"/>
+          <w:lang w:eastAsia="pt-BR"/>
+        </w:rPr>
+      </w:pPr>
+      <w:r>
+        <w:rPr>
+          <w:rFonts w:ascii="Consolas" w:eastAsia="Times New Roman" w:hAnsi="Consolas" w:cs="Times New Roman"/>
+          <w:color w:val="F8F8F2"/>
+          <w:sz w:val="21"/>
+          <w:szCs w:val="21"/>
+          <w:lang w:eastAsia="pt-BR"/>
+        </w:rPr>
+        <w:t>&lt;/</w:t>
+      </w:r>
+      <w:proofErr w:type="spellStart"/>
+      <w:r>
+        <w:rPr>
+          <w:rFonts w:ascii="Consolas" w:eastAsia="Times New Roman" w:hAnsi="Consolas" w:cs="Times New Roman"/>
+          <w:color w:val="F92672"/>
+          <w:sz w:val="21"/>
+          <w:szCs w:val="21"/>
+          <w:lang w:eastAsia="pt-BR"/>
+        </w:rPr>
+        <w:t>head</w:t>
+      </w:r>
+      <w:proofErr w:type="spellEnd"/>
+      <w:r>
+        <w:rPr>
+          <w:rFonts w:ascii="Consolas" w:eastAsia="Times New Roman" w:hAnsi="Consolas" w:cs="Times New Roman"/>
+          <w:color w:val="F8F8F2"/>
+          <w:sz w:val="21"/>
+          <w:szCs w:val="21"/>
+          <w:lang w:eastAsia="pt-BR"/>
+        </w:rPr>
+        <w:t>&gt;</w:t>
+      </w:r>
+    </w:p>
+    <w:p>
+      <w:pPr>
+        <w:pStyle w:val="PargrafodaLista"/>
+        <w:numPr>
+          <w:ilvl w:val="0"/>
+          <w:numId w:val="3"/>
+        </w:numPr>
+        <w:shd w:val="clear" w:color="auto" w:fill="272822"/>
+        <w:spacing w:after="0" w:line="285" w:lineRule="atLeast"/>
+        <w:rPr>
+          <w:rFonts w:ascii="Consolas" w:eastAsia="Times New Roman" w:hAnsi="Consolas" w:cs="Times New Roman"/>
+          <w:color w:val="F8F8F2"/>
+          <w:sz w:val="21"/>
+          <w:szCs w:val="21"/>
+          <w:lang w:eastAsia="pt-BR"/>
+        </w:rPr>
+      </w:pPr>
+    </w:p>
+    <w:p>
+      <w:pPr>
+        <w:pStyle w:val="PargrafodaLista"/>
+        <w:numPr>
+          <w:ilvl w:val="0"/>
+          <w:numId w:val="3"/>
+        </w:numPr>
+        <w:shd w:val="clear" w:color="auto" w:fill="272822"/>
+        <w:spacing w:after="0" w:line="285" w:lineRule="atLeast"/>
+        <w:rPr>
+          <w:rFonts w:ascii="Consolas" w:eastAsia="Times New Roman" w:hAnsi="Consolas" w:cs="Times New Roman"/>
+          <w:color w:val="F8F8F2"/>
+          <w:sz w:val="21"/>
+          <w:szCs w:val="21"/>
+          <w:lang w:eastAsia="pt-BR"/>
+        </w:rPr>
+      </w:pPr>
+      <w:r>
+        <w:rPr>
+          <w:rFonts w:ascii="Consolas" w:eastAsia="Times New Roman" w:hAnsi="Consolas" w:cs="Times New Roman"/>
+          <w:color w:val="F8F8F2"/>
+          <w:sz w:val="21"/>
+          <w:szCs w:val="21"/>
+          <w:lang w:eastAsia="pt-BR"/>
+        </w:rPr>
+        <w:t>&lt;</w:t>
+      </w:r>
+      <w:r>
+        <w:rPr>
+          <w:rFonts w:ascii="Consolas" w:eastAsia="Times New Roman" w:hAnsi="Consolas" w:cs="Times New Roman"/>
+          <w:color w:val="F92672"/>
+          <w:sz w:val="21"/>
+          <w:szCs w:val="21"/>
+          <w:lang w:eastAsia="pt-BR"/>
+        </w:rPr>
+        <w:t>body</w:t>
+      </w:r>
+      <w:r>
+        <w:rPr>
+          <w:rFonts w:ascii="Consolas" w:eastAsia="Times New Roman" w:hAnsi="Consolas" w:cs="Times New Roman"/>
+          <w:color w:val="F8F8F2"/>
+          <w:sz w:val="21"/>
+          <w:szCs w:val="21"/>
+          <w:lang w:eastAsia="pt-BR"/>
+        </w:rPr>
+        <w:t>&gt;</w:t>
+      </w:r>
+    </w:p>
+    <w:p>
+      <w:pPr>
+        <w:pStyle w:val="PargrafodaLista"/>
+        <w:numPr>
+          <w:ilvl w:val="0"/>
+          <w:numId w:val="3"/>
+        </w:numPr>
+        <w:shd w:val="clear" w:color="auto" w:fill="272822"/>
+        <w:spacing w:after="0" w:line="285" w:lineRule="atLeast"/>
+        <w:rPr>
+          <w:rFonts w:ascii="Consolas" w:eastAsia="Times New Roman" w:hAnsi="Consolas" w:cs="Times New Roman"/>
+          <w:color w:val="F8F8F2"/>
+          <w:sz w:val="21"/>
+          <w:szCs w:val="21"/>
+          <w:lang w:eastAsia="pt-BR"/>
+        </w:rPr>
+      </w:pPr>
+      <w:r>
+        <w:rPr>
+          <w:rFonts w:ascii="Consolas" w:eastAsia="Times New Roman" w:hAnsi="Consolas" w:cs="Times New Roman"/>
+          <w:color w:val="F8F8F2"/>
+          <w:sz w:val="21"/>
+          <w:szCs w:val="21"/>
+          <w:lang w:eastAsia="pt-BR"/>
+        </w:rPr>
+        <w:t>    &lt;</w:t>
+      </w:r>
+      <w:r>
+        <w:rPr>
+          <w:rFonts w:ascii="Consolas" w:eastAsia="Times New Roman" w:hAnsi="Consolas" w:cs="Times New Roman"/>
+          <w:color w:val="F92672"/>
+          <w:sz w:val="21"/>
+          <w:szCs w:val="21"/>
+          <w:lang w:eastAsia="pt-BR"/>
+        </w:rPr>
+        <w:t>h1</w:t>
+      </w:r>
+      <w:r>
+        <w:rPr>
+          <w:rFonts w:ascii="Consolas" w:eastAsia="Times New Roman" w:hAnsi="Consolas" w:cs="Times New Roman"/>
+          <w:color w:val="F8F8F2"/>
+          <w:sz w:val="21"/>
+          <w:szCs w:val="21"/>
+          <w:lang w:eastAsia="pt-BR"/>
+        </w:rPr>
+        <w:t>&gt; Chat do Guia &lt;/</w:t>
+      </w:r>
+      <w:r>
+        <w:rPr>
+          <w:rFonts w:ascii="Consolas" w:eastAsia="Times New Roman" w:hAnsi="Consolas" w:cs="Times New Roman"/>
+          <w:color w:val="F92672"/>
+          <w:sz w:val="21"/>
+          <w:szCs w:val="21"/>
+          <w:lang w:eastAsia="pt-BR"/>
+        </w:rPr>
+        <w:t>h1</w:t>
+      </w:r>
+      <w:r>
+        <w:rPr>
+          <w:rFonts w:ascii="Consolas" w:eastAsia="Times New Roman" w:hAnsi="Consolas" w:cs="Times New Roman"/>
+          <w:color w:val="F8F8F2"/>
+          <w:sz w:val="21"/>
+          <w:szCs w:val="21"/>
+          <w:lang w:eastAsia="pt-BR"/>
+        </w:rPr>
+        <w:t>&gt;</w:t>
+      </w:r>
+    </w:p>
+    <w:p>
+      <w:pPr>
+        <w:pStyle w:val="PargrafodaLista"/>
+        <w:numPr>
+          <w:ilvl w:val="0"/>
+          <w:numId w:val="3"/>
+        </w:numPr>
+        <w:shd w:val="clear" w:color="auto" w:fill="272822"/>
+        <w:spacing w:after="0" w:line="285" w:lineRule="atLeast"/>
+        <w:rPr>
+          <w:rFonts w:ascii="Consolas" w:eastAsia="Times New Roman" w:hAnsi="Consolas" w:cs="Times New Roman"/>
+          <w:color w:val="F8F8F2"/>
+          <w:sz w:val="21"/>
+          <w:szCs w:val="21"/>
+          <w:lang w:eastAsia="pt-BR"/>
+        </w:rPr>
+      </w:pPr>
+      <w:r>
+        <w:rPr>
+          <w:rFonts w:ascii="Consolas" w:eastAsia="Times New Roman" w:hAnsi="Consolas" w:cs="Times New Roman"/>
+          <w:color w:val="F8F8F2"/>
+          <w:sz w:val="21"/>
+          <w:szCs w:val="21"/>
+          <w:lang w:eastAsia="pt-BR"/>
+        </w:rPr>
+        <w:t>    &lt;</w:t>
+      </w:r>
+      <w:proofErr w:type="spellStart"/>
+      <w:r>
+        <w:rPr>
+          <w:rFonts w:ascii="Consolas" w:eastAsia="Times New Roman" w:hAnsi="Consolas" w:cs="Times New Roman"/>
+          <w:color w:val="F92672"/>
+          <w:sz w:val="21"/>
+          <w:szCs w:val="21"/>
+          <w:lang w:eastAsia="pt-BR"/>
+        </w:rPr>
+        <w:t>div</w:t>
+      </w:r>
+      <w:proofErr w:type="spellEnd"/>
+      <w:r>
+        <w:rPr>
+          <w:rFonts w:ascii="Consolas" w:eastAsia="Times New Roman" w:hAnsi="Consolas" w:cs="Times New Roman"/>
+          <w:color w:val="F8F8F2"/>
+          <w:sz w:val="21"/>
+          <w:szCs w:val="21"/>
+          <w:lang w:eastAsia="pt-BR"/>
+        </w:rPr>
+        <w:t xml:space="preserve"> </w:t>
+      </w:r>
+      <w:r>
+        <w:rPr>
+          <w:rFonts w:ascii="Consolas" w:eastAsia="Times New Roman" w:hAnsi="Consolas" w:cs="Times New Roman"/>
+          <w:color w:val="A6E22E"/>
+          <w:sz w:val="21"/>
+          <w:szCs w:val="21"/>
+          <w:lang w:eastAsia="pt-BR"/>
+        </w:rPr>
+        <w:t>id</w:t>
+      </w:r>
+      <w:r>
+        <w:rPr>
+          <w:rFonts w:ascii="Consolas" w:eastAsia="Times New Roman" w:hAnsi="Consolas" w:cs="Times New Roman"/>
+          <w:color w:val="F8F8F2"/>
+          <w:sz w:val="21"/>
+          <w:szCs w:val="21"/>
+          <w:lang w:eastAsia="pt-BR"/>
+        </w:rPr>
+        <w:t>=</w:t>
+      </w:r>
+      <w:r>
+        <w:rPr>
+          <w:rFonts w:ascii="Consolas" w:eastAsia="Times New Roman" w:hAnsi="Consolas" w:cs="Times New Roman"/>
+          <w:color w:val="E6DB74"/>
+          <w:sz w:val="21"/>
+          <w:szCs w:val="21"/>
+          <w:lang w:eastAsia="pt-BR"/>
+        </w:rPr>
+        <w:t>"chat"</w:t>
+      </w:r>
+      <w:r>
+        <w:rPr>
+          <w:rFonts w:ascii="Consolas" w:eastAsia="Times New Roman" w:hAnsi="Consolas" w:cs="Times New Roman"/>
+          <w:color w:val="F8F8F2"/>
+          <w:sz w:val="21"/>
+          <w:szCs w:val="21"/>
+          <w:lang w:eastAsia="pt-BR"/>
+        </w:rPr>
+        <w:t>&gt;</w:t>
+      </w:r>
+    </w:p>
+    <w:p>
+      <w:pPr>
+        <w:pStyle w:val="PargrafodaLista"/>
+        <w:numPr>
+          <w:ilvl w:val="0"/>
+          <w:numId w:val="3"/>
+        </w:numPr>
+        <w:shd w:val="clear" w:color="auto" w:fill="272822"/>
+        <w:spacing w:after="0" w:line="285" w:lineRule="atLeast"/>
+        <w:rPr>
+          <w:rFonts w:ascii="Consolas" w:eastAsia="Times New Roman" w:hAnsi="Consolas" w:cs="Times New Roman"/>
+          <w:color w:val="F8F8F2"/>
+          <w:sz w:val="21"/>
+          <w:szCs w:val="21"/>
+          <w:lang w:eastAsia="pt-BR"/>
+        </w:rPr>
+      </w:pPr>
+    </w:p>
+    <w:p>
+      <w:pPr>
+        <w:pStyle w:val="PargrafodaLista"/>
+        <w:numPr>
+          <w:ilvl w:val="0"/>
+          <w:numId w:val="3"/>
+        </w:numPr>
+        <w:shd w:val="clear" w:color="auto" w:fill="272822"/>
+        <w:spacing w:after="0" w:line="285" w:lineRule="atLeast"/>
+        <w:rPr>
+          <w:rFonts w:ascii="Consolas" w:eastAsia="Times New Roman" w:hAnsi="Consolas" w:cs="Times New Roman"/>
+          <w:color w:val="F8F8F2"/>
+          <w:sz w:val="21"/>
+          <w:szCs w:val="21"/>
+          <w:lang w:eastAsia="pt-BR"/>
+        </w:rPr>
+      </w:pPr>
+      <w:r>
+        <w:rPr>
+          <w:rFonts w:ascii="Consolas" w:eastAsia="Times New Roman" w:hAnsi="Consolas" w:cs="Times New Roman"/>
+          <w:color w:val="F8F8F2"/>
+          <w:sz w:val="21"/>
+          <w:szCs w:val="21"/>
+          <w:lang w:eastAsia="pt-BR"/>
+        </w:rPr>
+        <w:t>    &lt;/</w:t>
+      </w:r>
+      <w:proofErr w:type="spellStart"/>
+      <w:r>
+        <w:rPr>
+          <w:rFonts w:ascii="Consolas" w:eastAsia="Times New Roman" w:hAnsi="Consolas" w:cs="Times New Roman"/>
+          <w:color w:val="F92672"/>
+          <w:sz w:val="21"/>
+          <w:szCs w:val="21"/>
+          <w:lang w:eastAsia="pt-BR"/>
+        </w:rPr>
+        <w:t>div</w:t>
+      </w:r>
+      <w:proofErr w:type="spellEnd"/>
+      <w:r>
+        <w:rPr>
+          <w:rFonts w:ascii="Consolas" w:eastAsia="Times New Roman" w:hAnsi="Consolas" w:cs="Times New Roman"/>
+          <w:color w:val="F8F8F2"/>
+          <w:sz w:val="21"/>
+          <w:szCs w:val="21"/>
+          <w:lang w:eastAsia="pt-BR"/>
+        </w:rPr>
+        <w:t>&gt;</w:t>
+      </w:r>
+    </w:p>
+    <w:p>
+      <w:pPr>
+        <w:pStyle w:val="PargrafodaLista"/>
+        <w:numPr>
+          <w:ilvl w:val="0"/>
+          <w:numId w:val="3"/>
+        </w:numPr>
+        <w:shd w:val="clear" w:color="auto" w:fill="272822"/>
+        <w:spacing w:after="0" w:line="285" w:lineRule="atLeast"/>
+        <w:rPr>
+          <w:rFonts w:ascii="Consolas" w:eastAsia="Times New Roman" w:hAnsi="Consolas" w:cs="Times New Roman"/>
+          <w:color w:val="F8F8F2"/>
+          <w:sz w:val="21"/>
+          <w:szCs w:val="21"/>
+          <w:lang w:eastAsia="pt-BR"/>
+        </w:rPr>
+      </w:pPr>
+      <w:r>
+        <w:rPr>
+          <w:rFonts w:ascii="Consolas" w:eastAsia="Times New Roman" w:hAnsi="Consolas" w:cs="Times New Roman"/>
+          <w:color w:val="F8F8F2"/>
+          <w:sz w:val="21"/>
+          <w:szCs w:val="21"/>
+          <w:lang w:eastAsia="pt-BR"/>
+        </w:rPr>
+        <w:t>    &lt;</w:t>
+      </w:r>
+      <w:proofErr w:type="spellStart"/>
+      <w:r>
+        <w:rPr>
+          <w:rFonts w:ascii="Consolas" w:eastAsia="Times New Roman" w:hAnsi="Consolas" w:cs="Times New Roman"/>
+          <w:color w:val="F92672"/>
+          <w:sz w:val="21"/>
+          <w:szCs w:val="21"/>
+          <w:lang w:eastAsia="pt-BR"/>
+        </w:rPr>
+        <w:t>hr</w:t>
+      </w:r>
+      <w:proofErr w:type="spellEnd"/>
+      <w:r>
+        <w:rPr>
+          <w:rFonts w:ascii="Consolas" w:eastAsia="Times New Roman" w:hAnsi="Consolas" w:cs="Times New Roman"/>
+          <w:color w:val="F8F8F2"/>
+          <w:sz w:val="21"/>
+          <w:szCs w:val="21"/>
+          <w:lang w:eastAsia="pt-BR"/>
+        </w:rPr>
+        <w:t>&gt;</w:t>
+      </w:r>
+    </w:p>
+    <w:p>
+      <w:pPr>
+        <w:pStyle w:val="PargrafodaLista"/>
+        <w:numPr>
+          <w:ilvl w:val="0"/>
+          <w:numId w:val="3"/>
+        </w:numPr>
+        <w:shd w:val="clear" w:color="auto" w:fill="272822"/>
+        <w:spacing w:after="0" w:line="285" w:lineRule="atLeast"/>
+        <w:rPr>
+          <w:rFonts w:ascii="Consolas" w:eastAsia="Times New Roman" w:hAnsi="Consolas" w:cs="Times New Roman"/>
+          <w:color w:val="F8F8F2"/>
+          <w:sz w:val="21"/>
+          <w:szCs w:val="21"/>
+          <w:lang w:eastAsia="pt-BR"/>
+        </w:rPr>
+      </w:pPr>
+      <w:r>
+        <w:rPr>
+          <w:rFonts w:ascii="Consolas" w:eastAsia="Times New Roman" w:hAnsi="Consolas" w:cs="Times New Roman"/>
+          <w:color w:val="F8F8F2"/>
+          <w:sz w:val="21"/>
+          <w:szCs w:val="21"/>
+          <w:lang w:eastAsia="pt-BR"/>
+        </w:rPr>
+        <w:t>    &lt;</w:t>
+      </w:r>
+      <w:r>
+        <w:rPr>
+          <w:rFonts w:ascii="Consolas" w:eastAsia="Times New Roman" w:hAnsi="Consolas" w:cs="Times New Roman"/>
+          <w:color w:val="F92672"/>
+          <w:sz w:val="21"/>
+          <w:szCs w:val="21"/>
+          <w:lang w:eastAsia="pt-BR"/>
+        </w:rPr>
+        <w:t>input</w:t>
+      </w:r>
+      <w:r>
+        <w:rPr>
+          <w:rFonts w:ascii="Consolas" w:eastAsia="Times New Roman" w:hAnsi="Consolas" w:cs="Times New Roman"/>
+          <w:color w:val="F8F8F2"/>
+          <w:sz w:val="21"/>
+          <w:szCs w:val="21"/>
+          <w:lang w:eastAsia="pt-BR"/>
+        </w:rPr>
+        <w:t xml:space="preserve"> </w:t>
+      </w:r>
+      <w:proofErr w:type="spellStart"/>
+      <w:r>
+        <w:rPr>
+          <w:rFonts w:ascii="Consolas" w:eastAsia="Times New Roman" w:hAnsi="Consolas" w:cs="Times New Roman"/>
+          <w:color w:val="A6E22E"/>
+          <w:sz w:val="21"/>
+          <w:szCs w:val="21"/>
+          <w:lang w:eastAsia="pt-BR"/>
+        </w:rPr>
+        <w:t>type</w:t>
+      </w:r>
+      <w:proofErr w:type="spellEnd"/>
+      <w:r>
+        <w:rPr>
+          <w:rFonts w:ascii="Consolas" w:eastAsia="Times New Roman" w:hAnsi="Consolas" w:cs="Times New Roman"/>
+          <w:color w:val="F8F8F2"/>
+          <w:sz w:val="21"/>
+          <w:szCs w:val="21"/>
+          <w:lang w:eastAsia="pt-BR"/>
+        </w:rPr>
+        <w:t>=</w:t>
+      </w:r>
+      <w:r>
+        <w:rPr>
+          <w:rFonts w:ascii="Consolas" w:eastAsia="Times New Roman" w:hAnsi="Consolas" w:cs="Times New Roman"/>
+          <w:color w:val="E6DB74"/>
+          <w:sz w:val="21"/>
+          <w:szCs w:val="21"/>
+          <w:lang w:eastAsia="pt-BR"/>
+        </w:rPr>
+        <w:t>"</w:t>
+      </w:r>
+      <w:proofErr w:type="spellStart"/>
+      <w:r>
+        <w:rPr>
+          <w:rFonts w:ascii="Consolas" w:eastAsia="Times New Roman" w:hAnsi="Consolas" w:cs="Times New Roman"/>
+          <w:color w:val="E6DB74"/>
+          <w:sz w:val="21"/>
+          <w:szCs w:val="21"/>
+          <w:lang w:eastAsia="pt-BR"/>
+        </w:rPr>
+        <w:t>text</w:t>
+      </w:r>
+      <w:proofErr w:type="spellEnd"/>
+      <w:r>
+        <w:rPr>
+          <w:rFonts w:ascii="Consolas" w:eastAsia="Times New Roman" w:hAnsi="Consolas" w:cs="Times New Roman"/>
+          <w:color w:val="E6DB74"/>
+          <w:sz w:val="21"/>
+          <w:szCs w:val="21"/>
+          <w:lang w:eastAsia="pt-BR"/>
+        </w:rPr>
+        <w:t>"</w:t>
+      </w:r>
+      <w:r>
+        <w:rPr>
+          <w:rFonts w:ascii="Consolas" w:eastAsia="Times New Roman" w:hAnsi="Consolas" w:cs="Times New Roman"/>
+          <w:color w:val="F8F8F2"/>
+          <w:sz w:val="21"/>
+          <w:szCs w:val="21"/>
+          <w:lang w:eastAsia="pt-BR"/>
+        </w:rPr>
+        <w:t xml:space="preserve"> </w:t>
+      </w:r>
+      <w:proofErr w:type="spellStart"/>
+      <w:r>
+        <w:rPr>
+          <w:rFonts w:ascii="Consolas" w:eastAsia="Times New Roman" w:hAnsi="Consolas" w:cs="Times New Roman"/>
+          <w:color w:val="A6E22E"/>
+          <w:sz w:val="21"/>
+          <w:szCs w:val="21"/>
+          <w:lang w:eastAsia="pt-BR"/>
+        </w:rPr>
+        <w:t>name</w:t>
+      </w:r>
+      <w:proofErr w:type="spellEnd"/>
+      <w:r>
+        <w:rPr>
+          <w:rFonts w:ascii="Consolas" w:eastAsia="Times New Roman" w:hAnsi="Consolas" w:cs="Times New Roman"/>
+          <w:color w:val="F8F8F2"/>
+          <w:sz w:val="21"/>
+          <w:szCs w:val="21"/>
+          <w:lang w:eastAsia="pt-BR"/>
+        </w:rPr>
+        <w:t>=</w:t>
+      </w:r>
+      <w:r>
+        <w:rPr>
+          <w:rFonts w:ascii="Consolas" w:eastAsia="Times New Roman" w:hAnsi="Consolas" w:cs="Times New Roman"/>
+          <w:color w:val="E6DB74"/>
+          <w:sz w:val="21"/>
+          <w:szCs w:val="21"/>
+          <w:lang w:eastAsia="pt-BR"/>
+        </w:rPr>
+        <w:t>""</w:t>
+      </w:r>
+      <w:r>
+        <w:rPr>
+          <w:rFonts w:ascii="Consolas" w:eastAsia="Times New Roman" w:hAnsi="Consolas" w:cs="Times New Roman"/>
+          <w:color w:val="F8F8F2"/>
+          <w:sz w:val="21"/>
+          <w:szCs w:val="21"/>
+          <w:lang w:eastAsia="pt-BR"/>
+        </w:rPr>
+        <w:t xml:space="preserve"> </w:t>
+      </w:r>
+      <w:r>
+        <w:rPr>
+          <w:rFonts w:ascii="Consolas" w:eastAsia="Times New Roman" w:hAnsi="Consolas" w:cs="Times New Roman"/>
+          <w:color w:val="A6E22E"/>
+          <w:sz w:val="21"/>
+          <w:szCs w:val="21"/>
+          <w:lang w:eastAsia="pt-BR"/>
+        </w:rPr>
+        <w:t>id</w:t>
+      </w:r>
+      <w:r>
+        <w:rPr>
+          <w:rFonts w:ascii="Consolas" w:eastAsia="Times New Roman" w:hAnsi="Consolas" w:cs="Times New Roman"/>
+          <w:color w:val="F8F8F2"/>
+          <w:sz w:val="21"/>
+          <w:szCs w:val="21"/>
+          <w:lang w:eastAsia="pt-BR"/>
+        </w:rPr>
+        <w:t>=</w:t>
+      </w:r>
+      <w:r>
+        <w:rPr>
+          <w:rFonts w:ascii="Consolas" w:eastAsia="Times New Roman" w:hAnsi="Consolas" w:cs="Times New Roman"/>
+          <w:color w:val="E6DB74"/>
+          <w:sz w:val="21"/>
+          <w:szCs w:val="21"/>
+          <w:lang w:eastAsia="pt-BR"/>
+        </w:rPr>
+        <w:t>"msg"</w:t>
+      </w:r>
+      <w:r>
+        <w:rPr>
+          <w:rFonts w:ascii="Consolas" w:eastAsia="Times New Roman" w:hAnsi="Consolas" w:cs="Times New Roman"/>
+          <w:color w:val="F8F8F2"/>
+          <w:sz w:val="21"/>
+          <w:szCs w:val="21"/>
+          <w:lang w:eastAsia="pt-BR"/>
+        </w:rPr>
+        <w:t>&gt;&lt;</w:t>
+      </w:r>
+      <w:proofErr w:type="spellStart"/>
+      <w:r>
+        <w:rPr>
+          <w:rFonts w:ascii="Consolas" w:eastAsia="Times New Roman" w:hAnsi="Consolas" w:cs="Times New Roman"/>
+          <w:color w:val="F92672"/>
+          <w:sz w:val="21"/>
+          <w:szCs w:val="21"/>
+          <w:lang w:eastAsia="pt-BR"/>
+        </w:rPr>
+        <w:t>br</w:t>
+      </w:r>
+      <w:proofErr w:type="spellEnd"/>
+      <w:r>
+        <w:rPr>
+          <w:rFonts w:ascii="Consolas" w:eastAsia="Times New Roman" w:hAnsi="Consolas" w:cs="Times New Roman"/>
+          <w:color w:val="F8F8F2"/>
+          <w:sz w:val="21"/>
+          <w:szCs w:val="21"/>
+          <w:lang w:eastAsia="pt-BR"/>
+        </w:rPr>
+        <w:t>&gt;</w:t>
+      </w:r>
+    </w:p>
+    <w:p>
+      <w:pPr>
+        <w:pStyle w:val="PargrafodaLista"/>
+        <w:numPr>
+          <w:ilvl w:val="0"/>
+          <w:numId w:val="3"/>
+        </w:numPr>
+        <w:shd w:val="clear" w:color="auto" w:fill="272822"/>
+        <w:spacing w:after="0" w:line="285" w:lineRule="atLeast"/>
+        <w:rPr>
+          <w:rFonts w:ascii="Consolas" w:eastAsia="Times New Roman" w:hAnsi="Consolas" w:cs="Times New Roman"/>
+          <w:color w:val="F8F8F2"/>
+          <w:sz w:val="21"/>
+          <w:szCs w:val="21"/>
+          <w:lang w:eastAsia="pt-BR"/>
+        </w:rPr>
+      </w:pPr>
+      <w:r>
+        <w:rPr>
+          <w:rFonts w:ascii="Consolas" w:eastAsia="Times New Roman" w:hAnsi="Consolas" w:cs="Times New Roman"/>
+          <w:color w:val="F8F8F2"/>
+          <w:sz w:val="21"/>
+          <w:szCs w:val="21"/>
+          <w:lang w:eastAsia="pt-BR"/>
+        </w:rPr>
+        <w:t>    &lt;</w:t>
+      </w:r>
+      <w:r>
+        <w:rPr>
+          <w:rFonts w:ascii="Consolas" w:eastAsia="Times New Roman" w:hAnsi="Consolas" w:cs="Times New Roman"/>
+          <w:color w:val="F92672"/>
+          <w:sz w:val="21"/>
+          <w:szCs w:val="21"/>
+          <w:lang w:eastAsia="pt-BR"/>
+        </w:rPr>
+        <w:t>input</w:t>
+      </w:r>
+      <w:r>
+        <w:rPr>
+          <w:rFonts w:ascii="Consolas" w:eastAsia="Times New Roman" w:hAnsi="Consolas" w:cs="Times New Roman"/>
+          <w:color w:val="F8F8F2"/>
+          <w:sz w:val="21"/>
+          <w:szCs w:val="21"/>
+          <w:lang w:eastAsia="pt-BR"/>
+        </w:rPr>
+        <w:t xml:space="preserve"> </w:t>
+      </w:r>
+      <w:proofErr w:type="spellStart"/>
+      <w:r>
+        <w:rPr>
+          <w:rFonts w:ascii="Consolas" w:eastAsia="Times New Roman" w:hAnsi="Consolas" w:cs="Times New Roman"/>
+          <w:color w:val="A6E22E"/>
+          <w:sz w:val="21"/>
+          <w:szCs w:val="21"/>
+          <w:lang w:eastAsia="pt-BR"/>
+        </w:rPr>
+        <w:t>type</w:t>
+      </w:r>
+      <w:proofErr w:type="spellEnd"/>
+      <w:r>
+        <w:rPr>
+          <w:rFonts w:ascii="Consolas" w:eastAsia="Times New Roman" w:hAnsi="Consolas" w:cs="Times New Roman"/>
+          <w:color w:val="F8F8F2"/>
+          <w:sz w:val="21"/>
+          <w:szCs w:val="21"/>
+          <w:lang w:eastAsia="pt-BR"/>
+        </w:rPr>
+        <w:t>=</w:t>
+      </w:r>
+      <w:r>
+        <w:rPr>
+          <w:rFonts w:ascii="Consolas" w:eastAsia="Times New Roman" w:hAnsi="Consolas" w:cs="Times New Roman"/>
+          <w:color w:val="E6DB74"/>
+          <w:sz w:val="21"/>
+          <w:szCs w:val="21"/>
+          <w:lang w:eastAsia="pt-BR"/>
+        </w:rPr>
+        <w:t>"</w:t>
+      </w:r>
+      <w:proofErr w:type="spellStart"/>
+      <w:r>
+        <w:rPr>
+          <w:rFonts w:ascii="Consolas" w:eastAsia="Times New Roman" w:hAnsi="Consolas" w:cs="Times New Roman"/>
+          <w:color w:val="E6DB74"/>
+          <w:sz w:val="21"/>
+          <w:szCs w:val="21"/>
+          <w:lang w:eastAsia="pt-BR"/>
+        </w:rPr>
+        <w:t>text</w:t>
+      </w:r>
+      <w:proofErr w:type="spellEnd"/>
+      <w:r>
+        <w:rPr>
+          <w:rFonts w:ascii="Consolas" w:eastAsia="Times New Roman" w:hAnsi="Consolas" w:cs="Times New Roman"/>
+          <w:color w:val="E6DB74"/>
+          <w:sz w:val="21"/>
+          <w:szCs w:val="21"/>
+          <w:lang w:eastAsia="pt-BR"/>
+        </w:rPr>
+        <w:t>"</w:t>
+      </w:r>
+      <w:r>
+        <w:rPr>
+          <w:rFonts w:ascii="Consolas" w:eastAsia="Times New Roman" w:hAnsi="Consolas" w:cs="Times New Roman"/>
+          <w:color w:val="F8F8F2"/>
+          <w:sz w:val="21"/>
+          <w:szCs w:val="21"/>
+          <w:lang w:eastAsia="pt-BR"/>
+        </w:rPr>
+        <w:t xml:space="preserve"> </w:t>
+      </w:r>
+      <w:proofErr w:type="spellStart"/>
+      <w:r>
+        <w:rPr>
+          <w:rFonts w:ascii="Consolas" w:eastAsia="Times New Roman" w:hAnsi="Consolas" w:cs="Times New Roman"/>
+          <w:color w:val="A6E22E"/>
+          <w:sz w:val="21"/>
+          <w:szCs w:val="21"/>
+          <w:lang w:eastAsia="pt-BR"/>
+        </w:rPr>
+        <w:t>name</w:t>
+      </w:r>
+      <w:proofErr w:type="spellEnd"/>
+      <w:r>
+        <w:rPr>
+          <w:rFonts w:ascii="Consolas" w:eastAsia="Times New Roman" w:hAnsi="Consolas" w:cs="Times New Roman"/>
+          <w:color w:val="F8F8F2"/>
+          <w:sz w:val="21"/>
+          <w:szCs w:val="21"/>
+          <w:lang w:eastAsia="pt-BR"/>
+        </w:rPr>
+        <w:t>=</w:t>
+      </w:r>
+      <w:r>
+        <w:rPr>
+          <w:rFonts w:ascii="Consolas" w:eastAsia="Times New Roman" w:hAnsi="Consolas" w:cs="Times New Roman"/>
+          <w:color w:val="E6DB74"/>
+          <w:sz w:val="21"/>
+          <w:szCs w:val="21"/>
+          <w:lang w:eastAsia="pt-BR"/>
+        </w:rPr>
+        <w:t>""</w:t>
+      </w:r>
+      <w:r>
+        <w:rPr>
+          <w:rFonts w:ascii="Consolas" w:eastAsia="Times New Roman" w:hAnsi="Consolas" w:cs="Times New Roman"/>
+          <w:color w:val="F8F8F2"/>
+          <w:sz w:val="21"/>
+          <w:szCs w:val="21"/>
+          <w:lang w:eastAsia="pt-BR"/>
+        </w:rPr>
+        <w:t xml:space="preserve"> </w:t>
+      </w:r>
+      <w:r>
+        <w:rPr>
+          <w:rFonts w:ascii="Consolas" w:eastAsia="Times New Roman" w:hAnsi="Consolas" w:cs="Times New Roman"/>
+          <w:color w:val="A6E22E"/>
+          <w:sz w:val="21"/>
+          <w:szCs w:val="21"/>
+          <w:lang w:eastAsia="pt-BR"/>
+        </w:rPr>
+        <w:t>id</w:t>
+      </w:r>
+      <w:r>
+        <w:rPr>
+          <w:rFonts w:ascii="Consolas" w:eastAsia="Times New Roman" w:hAnsi="Consolas" w:cs="Times New Roman"/>
+          <w:color w:val="F8F8F2"/>
+          <w:sz w:val="21"/>
+          <w:szCs w:val="21"/>
+          <w:lang w:eastAsia="pt-BR"/>
+        </w:rPr>
+        <w:t>=</w:t>
+      </w:r>
+      <w:r>
+        <w:rPr>
+          <w:rFonts w:ascii="Consolas" w:eastAsia="Times New Roman" w:hAnsi="Consolas" w:cs="Times New Roman"/>
+          <w:color w:val="E6DB74"/>
+          <w:sz w:val="21"/>
+          <w:szCs w:val="21"/>
+          <w:lang w:eastAsia="pt-BR"/>
+        </w:rPr>
+        <w:t>"</w:t>
+      </w:r>
+      <w:proofErr w:type="spellStart"/>
+      <w:r>
+        <w:rPr>
+          <w:rFonts w:ascii="Consolas" w:eastAsia="Times New Roman" w:hAnsi="Consolas" w:cs="Times New Roman"/>
+          <w:color w:val="E6DB74"/>
+          <w:sz w:val="21"/>
+          <w:szCs w:val="21"/>
+          <w:lang w:eastAsia="pt-BR"/>
+        </w:rPr>
+        <w:t>username</w:t>
+      </w:r>
+      <w:proofErr w:type="spellEnd"/>
+      <w:r>
+        <w:rPr>
+          <w:rFonts w:ascii="Consolas" w:eastAsia="Times New Roman" w:hAnsi="Consolas" w:cs="Times New Roman"/>
+          <w:color w:val="E6DB74"/>
+          <w:sz w:val="21"/>
+          <w:szCs w:val="21"/>
+          <w:lang w:eastAsia="pt-BR"/>
+        </w:rPr>
+        <w:t>"</w:t>
+      </w:r>
+      <w:r>
+        <w:rPr>
+          <w:rFonts w:ascii="Consolas" w:eastAsia="Times New Roman" w:hAnsi="Consolas" w:cs="Times New Roman"/>
+          <w:color w:val="F8F8F2"/>
+          <w:sz w:val="21"/>
+          <w:szCs w:val="21"/>
+          <w:lang w:eastAsia="pt-BR"/>
+        </w:rPr>
+        <w:t xml:space="preserve"> </w:t>
+      </w:r>
+      <w:proofErr w:type="spellStart"/>
+      <w:r>
+        <w:rPr>
+          <w:rFonts w:ascii="Consolas" w:eastAsia="Times New Roman" w:hAnsi="Consolas" w:cs="Times New Roman"/>
+          <w:color w:val="A6E22E"/>
+          <w:sz w:val="21"/>
+          <w:szCs w:val="21"/>
+          <w:lang w:eastAsia="pt-BR"/>
+        </w:rPr>
+        <w:t>placeholder</w:t>
+      </w:r>
+      <w:proofErr w:type="spellEnd"/>
+      <w:r>
+        <w:rPr>
+          <w:rFonts w:ascii="Consolas" w:eastAsia="Times New Roman" w:hAnsi="Consolas" w:cs="Times New Roman"/>
+          <w:color w:val="F8F8F2"/>
+          <w:sz w:val="21"/>
+          <w:szCs w:val="21"/>
+          <w:lang w:eastAsia="pt-BR"/>
+        </w:rPr>
+        <w:t>=</w:t>
+      </w:r>
+      <w:r>
+        <w:rPr>
+          <w:rFonts w:ascii="Consolas" w:eastAsia="Times New Roman" w:hAnsi="Consolas" w:cs="Times New Roman"/>
+          <w:color w:val="E6DB74"/>
+          <w:sz w:val="21"/>
+          <w:szCs w:val="21"/>
+          <w:lang w:eastAsia="pt-BR"/>
+        </w:rPr>
+        <w:t>"Seu nome de usuário"</w:t>
+      </w:r>
+      <w:r>
+        <w:rPr>
+          <w:rFonts w:ascii="Consolas" w:eastAsia="Times New Roman" w:hAnsi="Consolas" w:cs="Times New Roman"/>
+          <w:color w:val="F8F8F2"/>
+          <w:sz w:val="21"/>
+          <w:szCs w:val="21"/>
+          <w:lang w:eastAsia="pt-BR"/>
+        </w:rPr>
+        <w:t>&gt;</w:t>
+      </w:r>
+    </w:p>
+    <w:p>
+      <w:pPr>
+        <w:pStyle w:val="PargrafodaLista"/>
+        <w:numPr>
+          <w:ilvl w:val="0"/>
+          <w:numId w:val="3"/>
+        </w:numPr>
+        <w:shd w:val="clear" w:color="auto" w:fill="272822"/>
+        <w:spacing w:after="0" w:line="285" w:lineRule="atLeast"/>
+        <w:rPr>
+          <w:rFonts w:ascii="Consolas" w:eastAsia="Times New Roman" w:hAnsi="Consolas" w:cs="Times New Roman"/>
+          <w:color w:val="F8F8F2"/>
+          <w:sz w:val="21"/>
+          <w:szCs w:val="21"/>
+          <w:lang w:eastAsia="pt-BR"/>
+        </w:rPr>
+      </w:pPr>
+      <w:r>
+        <w:rPr>
+          <w:rFonts w:ascii="Consolas" w:eastAsia="Times New Roman" w:hAnsi="Consolas" w:cs="Times New Roman"/>
+          <w:color w:val="F8F8F2"/>
+          <w:sz w:val="21"/>
+          <w:szCs w:val="21"/>
+          <w:lang w:eastAsia="pt-BR"/>
+        </w:rPr>
+        <w:t>    &lt;</w:t>
+      </w:r>
+      <w:proofErr w:type="spellStart"/>
+      <w:r>
+        <w:rPr>
+          <w:rFonts w:ascii="Consolas" w:eastAsia="Times New Roman" w:hAnsi="Consolas" w:cs="Times New Roman"/>
+          <w:color w:val="F92672"/>
+          <w:sz w:val="21"/>
+          <w:szCs w:val="21"/>
+          <w:lang w:eastAsia="pt-BR"/>
+        </w:rPr>
+        <w:t>button</w:t>
+      </w:r>
+      <w:proofErr w:type="spellEnd"/>
+      <w:r>
+        <w:rPr>
+          <w:rFonts w:ascii="Consolas" w:eastAsia="Times New Roman" w:hAnsi="Consolas" w:cs="Times New Roman"/>
+          <w:color w:val="F8F8F2"/>
+          <w:sz w:val="21"/>
+          <w:szCs w:val="21"/>
+          <w:lang w:eastAsia="pt-BR"/>
+        </w:rPr>
+        <w:t xml:space="preserve"> </w:t>
+      </w:r>
+      <w:proofErr w:type="spellStart"/>
+      <w:r>
+        <w:rPr>
+          <w:rFonts w:ascii="Consolas" w:eastAsia="Times New Roman" w:hAnsi="Consolas" w:cs="Times New Roman"/>
+          <w:color w:val="A6E22E"/>
+          <w:sz w:val="21"/>
+          <w:szCs w:val="21"/>
+          <w:lang w:eastAsia="pt-BR"/>
+        </w:rPr>
+        <w:t>onclick</w:t>
+      </w:r>
+      <w:proofErr w:type="spellEnd"/>
+      <w:r>
+        <w:rPr>
+          <w:rFonts w:ascii="Consolas" w:eastAsia="Times New Roman" w:hAnsi="Consolas" w:cs="Times New Roman"/>
+          <w:color w:val="F8F8F2"/>
+          <w:sz w:val="21"/>
+          <w:szCs w:val="21"/>
+          <w:lang w:eastAsia="pt-BR"/>
+        </w:rPr>
+        <w:t>=</w:t>
+      </w:r>
+      <w:r>
+        <w:rPr>
+          <w:rFonts w:ascii="Consolas" w:eastAsia="Times New Roman" w:hAnsi="Consolas" w:cs="Times New Roman"/>
+          <w:color w:val="E6DB74"/>
+          <w:sz w:val="21"/>
+          <w:szCs w:val="21"/>
+          <w:lang w:eastAsia="pt-BR"/>
+        </w:rPr>
+        <w:t>"</w:t>
+      </w:r>
+      <w:r>
+        <w:rPr>
+          <w:rFonts w:ascii="Consolas" w:eastAsia="Times New Roman" w:hAnsi="Consolas" w:cs="Times New Roman"/>
+          <w:color w:val="A6E22E"/>
+          <w:sz w:val="21"/>
+          <w:szCs w:val="21"/>
+          <w:lang w:eastAsia="pt-BR"/>
+        </w:rPr>
+        <w:t>enviar</w:t>
+      </w:r>
+      <w:r>
+        <w:rPr>
+          <w:rFonts w:ascii="Consolas" w:eastAsia="Times New Roman" w:hAnsi="Consolas" w:cs="Times New Roman"/>
+          <w:color w:val="E6DB74"/>
+          <w:sz w:val="21"/>
+          <w:szCs w:val="21"/>
+          <w:lang w:eastAsia="pt-BR"/>
+        </w:rPr>
+        <w:t>()"</w:t>
+      </w:r>
+      <w:r>
+        <w:rPr>
+          <w:rFonts w:ascii="Consolas" w:eastAsia="Times New Roman" w:hAnsi="Consolas" w:cs="Times New Roman"/>
+          <w:color w:val="F8F8F2"/>
+          <w:sz w:val="21"/>
+          <w:szCs w:val="21"/>
+          <w:lang w:eastAsia="pt-BR"/>
+        </w:rPr>
+        <w:t>&gt;Enviar&lt;/</w:t>
+      </w:r>
+      <w:proofErr w:type="spellStart"/>
+      <w:r>
+        <w:rPr>
+          <w:rFonts w:ascii="Consolas" w:eastAsia="Times New Roman" w:hAnsi="Consolas" w:cs="Times New Roman"/>
+          <w:color w:val="F92672"/>
+          <w:sz w:val="21"/>
+          <w:szCs w:val="21"/>
+          <w:lang w:eastAsia="pt-BR"/>
+        </w:rPr>
+        <w:t>button</w:t>
+      </w:r>
+      <w:proofErr w:type="spellEnd"/>
+      <w:r>
+        <w:rPr>
+          <w:rFonts w:ascii="Consolas" w:eastAsia="Times New Roman" w:hAnsi="Consolas" w:cs="Times New Roman"/>
+          <w:color w:val="F8F8F2"/>
+          <w:sz w:val="21"/>
+          <w:szCs w:val="21"/>
+          <w:lang w:eastAsia="pt-BR"/>
+        </w:rPr>
+        <w:t>&gt;</w:t>
+      </w:r>
+    </w:p>
+    <w:p>
+      <w:pPr>
+        <w:pStyle w:val="PargrafodaLista"/>
+        <w:numPr>
+          <w:ilvl w:val="0"/>
+          <w:numId w:val="3"/>
+        </w:numPr>
+        <w:shd w:val="clear" w:color="auto" w:fill="272822"/>
+        <w:spacing w:after="0" w:line="285" w:lineRule="atLeast"/>
+        <w:rPr>
+          <w:rFonts w:ascii="Consolas" w:eastAsia="Times New Roman" w:hAnsi="Consolas" w:cs="Times New Roman"/>
+          <w:color w:val="F8F8F2"/>
+          <w:sz w:val="21"/>
+          <w:szCs w:val="21"/>
+          <w:lang w:eastAsia="pt-BR"/>
+        </w:rPr>
+      </w:pPr>
+    </w:p>
+    <w:p>
+      <w:pPr>
+        <w:pStyle w:val="PargrafodaLista"/>
+        <w:numPr>
+          <w:ilvl w:val="0"/>
+          <w:numId w:val="3"/>
+        </w:numPr>
+        <w:shd w:val="clear" w:color="auto" w:fill="272822"/>
+        <w:spacing w:after="0" w:line="285" w:lineRule="atLeast"/>
+        <w:rPr>
+          <w:rFonts w:ascii="Consolas" w:eastAsia="Times New Roman" w:hAnsi="Consolas" w:cs="Times New Roman"/>
+          <w:color w:val="F8F8F2"/>
+          <w:sz w:val="21"/>
+          <w:szCs w:val="21"/>
+          <w:lang w:eastAsia="pt-BR"/>
+        </w:rPr>
+      </w:pPr>
+      <w:r>
+        <w:rPr>
+          <w:rFonts w:ascii="Consolas" w:eastAsia="Times New Roman" w:hAnsi="Consolas" w:cs="Times New Roman"/>
+          <w:color w:val="F8F8F2"/>
+          <w:sz w:val="21"/>
+          <w:szCs w:val="21"/>
+          <w:lang w:eastAsia="pt-BR"/>
+        </w:rPr>
+        <w:t xml:space="preserve">    </w:t>
+      </w:r>
+      <w:proofErr w:type="gramStart"/>
+      <w:r>
+        <w:rPr>
+          <w:rFonts w:ascii="Consolas" w:eastAsia="Times New Roman" w:hAnsi="Consolas" w:cs="Times New Roman"/>
+          <w:color w:val="88846F"/>
+          <w:sz w:val="21"/>
+          <w:szCs w:val="21"/>
+          <w:lang w:eastAsia="pt-BR"/>
+        </w:rPr>
+        <w:t>&lt;!--</w:t>
+      </w:r>
+      <w:proofErr w:type="gramEnd"/>
+      <w:r>
+        <w:rPr>
+          <w:rFonts w:ascii="Consolas" w:eastAsia="Times New Roman" w:hAnsi="Consolas" w:cs="Times New Roman"/>
+          <w:color w:val="88846F"/>
+          <w:sz w:val="21"/>
+          <w:szCs w:val="21"/>
+          <w:lang w:eastAsia="pt-BR"/>
+        </w:rPr>
+        <w:t xml:space="preserve">Script para o </w:t>
+      </w:r>
+      <w:proofErr w:type="spellStart"/>
+      <w:r>
+        <w:rPr>
+          <w:rFonts w:ascii="Consolas" w:eastAsia="Times New Roman" w:hAnsi="Consolas" w:cs="Times New Roman"/>
+          <w:color w:val="88846F"/>
+          <w:sz w:val="21"/>
+          <w:szCs w:val="21"/>
+          <w:lang w:eastAsia="pt-BR"/>
+        </w:rPr>
+        <w:t>bootstrap</w:t>
+      </w:r>
+      <w:proofErr w:type="spellEnd"/>
+      <w:r>
+        <w:rPr>
+          <w:rFonts w:ascii="Consolas" w:eastAsia="Times New Roman" w:hAnsi="Consolas" w:cs="Times New Roman"/>
+          <w:color w:val="88846F"/>
+          <w:sz w:val="21"/>
+          <w:szCs w:val="21"/>
+          <w:lang w:eastAsia="pt-BR"/>
+        </w:rPr>
+        <w:t>--&gt;</w:t>
+      </w:r>
+    </w:p>
+    <w:p>
+      <w:pPr>
+        <w:pStyle w:val="PargrafodaLista"/>
+        <w:numPr>
+          <w:ilvl w:val="0"/>
+          <w:numId w:val="3"/>
+        </w:numPr>
+        <w:shd w:val="clear" w:color="auto" w:fill="272822"/>
+        <w:spacing w:after="0" w:line="285" w:lineRule="atLeast"/>
+        <w:rPr>
+          <w:rFonts w:ascii="Consolas" w:eastAsia="Times New Roman" w:hAnsi="Consolas" w:cs="Times New Roman"/>
+          <w:color w:val="F8F8F2"/>
+          <w:sz w:val="21"/>
+          <w:szCs w:val="21"/>
+          <w:lang w:eastAsia="pt-BR"/>
+        </w:rPr>
+      </w:pPr>
+      <w:r>
+        <w:rPr>
+          <w:rFonts w:ascii="Consolas" w:eastAsia="Times New Roman" w:hAnsi="Consolas" w:cs="Times New Roman"/>
+          <w:color w:val="F8F8F2"/>
+          <w:sz w:val="21"/>
+          <w:szCs w:val="21"/>
+          <w:lang w:eastAsia="pt-BR"/>
+        </w:rPr>
+        <w:t>    &lt;</w:t>
+      </w:r>
+      <w:r>
+        <w:rPr>
+          <w:rFonts w:ascii="Consolas" w:eastAsia="Times New Roman" w:hAnsi="Consolas" w:cs="Times New Roman"/>
+          <w:color w:val="F92672"/>
+          <w:sz w:val="21"/>
+          <w:szCs w:val="21"/>
+          <w:lang w:eastAsia="pt-BR"/>
+        </w:rPr>
+        <w:t>script</w:t>
+      </w:r>
+      <w:r>
+        <w:rPr>
+          <w:rFonts w:ascii="Consolas" w:eastAsia="Times New Roman" w:hAnsi="Consolas" w:cs="Times New Roman"/>
+          <w:color w:val="F8F8F2"/>
+          <w:sz w:val="21"/>
+          <w:szCs w:val="21"/>
+          <w:lang w:eastAsia="pt-BR"/>
+        </w:rPr>
+        <w:t xml:space="preserve"> </w:t>
+      </w:r>
+      <w:proofErr w:type="spellStart"/>
+      <w:r>
+        <w:rPr>
+          <w:rFonts w:ascii="Consolas" w:eastAsia="Times New Roman" w:hAnsi="Consolas" w:cs="Times New Roman"/>
+          <w:color w:val="A6E22E"/>
+          <w:sz w:val="21"/>
+          <w:szCs w:val="21"/>
+          <w:lang w:eastAsia="pt-BR"/>
+        </w:rPr>
+        <w:t>src</w:t>
+      </w:r>
+      <w:proofErr w:type="spellEnd"/>
+      <w:r>
+        <w:rPr>
+          <w:rFonts w:ascii="Consolas" w:eastAsia="Times New Roman" w:hAnsi="Consolas" w:cs="Times New Roman"/>
+          <w:color w:val="F8F8F2"/>
+          <w:sz w:val="21"/>
+          <w:szCs w:val="21"/>
+          <w:lang w:eastAsia="pt-BR"/>
+        </w:rPr>
+        <w:t>=</w:t>
+      </w:r>
+      <w:r>
+        <w:rPr>
+          <w:rFonts w:ascii="Consolas" w:eastAsia="Times New Roman" w:hAnsi="Consolas" w:cs="Times New Roman"/>
+          <w:color w:val="E6DB74"/>
+          <w:sz w:val="21"/>
+          <w:szCs w:val="21"/>
+          <w:lang w:eastAsia="pt-BR"/>
+        </w:rPr>
+        <w:t>"https://code.jquery.com/jquery-3.2.1.slim.min.js"</w:t>
+      </w:r>
+      <w:r>
+        <w:rPr>
+          <w:rFonts w:ascii="Consolas" w:eastAsia="Times New Roman" w:hAnsi="Consolas" w:cs="Times New Roman"/>
+          <w:color w:val="F8F8F2"/>
+          <w:sz w:val="21"/>
+          <w:szCs w:val="21"/>
+          <w:lang w:eastAsia="pt-BR"/>
+        </w:rPr>
+        <w:t xml:space="preserve"> </w:t>
+      </w:r>
+      <w:r>
+        <w:rPr>
+          <w:rFonts w:ascii="Consolas" w:eastAsia="Times New Roman" w:hAnsi="Consolas" w:cs="Times New Roman"/>
+          <w:color w:val="A6E22E"/>
+          <w:sz w:val="21"/>
+          <w:szCs w:val="21"/>
+          <w:lang w:eastAsia="pt-BR"/>
+        </w:rPr>
+        <w:t>integrity</w:t>
+      </w:r>
+      <w:r>
+        <w:rPr>
+          <w:rFonts w:ascii="Consolas" w:eastAsia="Times New Roman" w:hAnsi="Consolas" w:cs="Times New Roman"/>
+          <w:color w:val="F8F8F2"/>
+          <w:sz w:val="21"/>
+          <w:szCs w:val="21"/>
+          <w:lang w:eastAsia="pt-BR"/>
+        </w:rPr>
+        <w:t>=</w:t>
+      </w:r>
+      <w:r>
+        <w:rPr>
+          <w:rFonts w:ascii="Consolas" w:eastAsia="Times New Roman" w:hAnsi="Consolas" w:cs="Times New Roman"/>
+          <w:color w:val="E6DB74"/>
+          <w:sz w:val="21"/>
+          <w:szCs w:val="21"/>
+          <w:lang w:eastAsia="pt-BR"/>
+        </w:rPr>
+        <w:t>"sha384-KJ3o2DKtIkvYIK3UENzmM7KCkRr/rE9/Qpg6aAZGJwFDMVNA/GpGFF93hXpG5KkN"</w:t>
+      </w:r>
+      <w:r>
+        <w:rPr>
+          <w:rFonts w:ascii="Consolas" w:eastAsia="Times New Roman" w:hAnsi="Consolas" w:cs="Times New Roman"/>
+          <w:color w:val="F8F8F2"/>
+          <w:sz w:val="21"/>
+          <w:szCs w:val="21"/>
+          <w:lang w:eastAsia="pt-BR"/>
+        </w:rPr>
+        <w:t xml:space="preserve"> </w:t>
+      </w:r>
+      <w:proofErr w:type="spellStart"/>
+      <w:r>
+        <w:rPr>
+          <w:rFonts w:ascii="Consolas" w:eastAsia="Times New Roman" w:hAnsi="Consolas" w:cs="Times New Roman"/>
+          <w:color w:val="A6E22E"/>
+          <w:sz w:val="21"/>
+          <w:szCs w:val="21"/>
+          <w:lang w:eastAsia="pt-BR"/>
+        </w:rPr>
+        <w:t>crossorigin</w:t>
+      </w:r>
+      <w:proofErr w:type="spellEnd"/>
+      <w:r>
+        <w:rPr>
+          <w:rFonts w:ascii="Consolas" w:eastAsia="Times New Roman" w:hAnsi="Consolas" w:cs="Times New Roman"/>
+          <w:color w:val="F8F8F2"/>
+          <w:sz w:val="21"/>
+          <w:szCs w:val="21"/>
+          <w:lang w:eastAsia="pt-BR"/>
+        </w:rPr>
+        <w:t>=</w:t>
+      </w:r>
+      <w:r>
+        <w:rPr>
+          <w:rFonts w:ascii="Consolas" w:eastAsia="Times New Roman" w:hAnsi="Consolas" w:cs="Times New Roman"/>
+          <w:color w:val="E6DB74"/>
+          <w:sz w:val="21"/>
+          <w:szCs w:val="21"/>
+          <w:lang w:eastAsia="pt-BR"/>
+        </w:rPr>
+        <w:t>"</w:t>
+      </w:r>
+      <w:proofErr w:type="spellStart"/>
+      <w:r>
+        <w:rPr>
+          <w:rFonts w:ascii="Consolas" w:eastAsia="Times New Roman" w:hAnsi="Consolas" w:cs="Times New Roman"/>
+          <w:color w:val="E6DB74"/>
+          <w:sz w:val="21"/>
+          <w:szCs w:val="21"/>
+          <w:lang w:eastAsia="pt-BR"/>
+        </w:rPr>
+        <w:t>anonymous</w:t>
+      </w:r>
+      <w:proofErr w:type="spellEnd"/>
+      <w:r>
+        <w:rPr>
+          <w:rFonts w:ascii="Consolas" w:eastAsia="Times New Roman" w:hAnsi="Consolas" w:cs="Times New Roman"/>
+          <w:color w:val="E6DB74"/>
+          <w:sz w:val="21"/>
+          <w:szCs w:val="21"/>
+          <w:lang w:eastAsia="pt-BR"/>
+        </w:rPr>
+        <w:t>"</w:t>
+      </w:r>
+      <w:r>
+        <w:rPr>
+          <w:rFonts w:ascii="Consolas" w:eastAsia="Times New Roman" w:hAnsi="Consolas" w:cs="Times New Roman"/>
+          <w:color w:val="F8F8F2"/>
+          <w:sz w:val="21"/>
+          <w:szCs w:val="21"/>
+          <w:lang w:eastAsia="pt-BR"/>
+        </w:rPr>
+        <w:t>&gt;&lt;/</w:t>
+      </w:r>
+      <w:r>
+        <w:rPr>
+          <w:rFonts w:ascii="Consolas" w:eastAsia="Times New Roman" w:hAnsi="Consolas" w:cs="Times New Roman"/>
+          <w:color w:val="F92672"/>
+          <w:sz w:val="21"/>
+          <w:szCs w:val="21"/>
+          <w:lang w:eastAsia="pt-BR"/>
+        </w:rPr>
+        <w:t>script</w:t>
+      </w:r>
+      <w:r>
+        <w:rPr>
+          <w:rFonts w:ascii="Consolas" w:eastAsia="Times New Roman" w:hAnsi="Consolas" w:cs="Times New Roman"/>
+          <w:color w:val="F8F8F2"/>
+          <w:sz w:val="21"/>
+          <w:szCs w:val="21"/>
+          <w:lang w:eastAsia="pt-BR"/>
+        </w:rPr>
+        <w:t>&gt;</w:t>
+      </w:r>
+    </w:p>
+    <w:p>
+      <w:pPr>
+        <w:pStyle w:val="PargrafodaLista"/>
+        <w:numPr>
+          <w:ilvl w:val="0"/>
+          <w:numId w:val="3"/>
+        </w:numPr>
+        <w:shd w:val="clear" w:color="auto" w:fill="272822"/>
+        <w:spacing w:after="0" w:line="285" w:lineRule="atLeast"/>
+        <w:rPr>
+          <w:rFonts w:ascii="Consolas" w:eastAsia="Times New Roman" w:hAnsi="Consolas" w:cs="Times New Roman"/>
+          <w:color w:val="F8F8F2"/>
+          <w:sz w:val="21"/>
+          <w:szCs w:val="21"/>
+          <w:lang w:eastAsia="pt-BR"/>
+        </w:rPr>
+      </w:pPr>
+      <w:r>
+        <w:rPr>
+          <w:rFonts w:ascii="Consolas" w:eastAsia="Times New Roman" w:hAnsi="Consolas" w:cs="Times New Roman"/>
+          <w:color w:val="F8F8F2"/>
+          <w:sz w:val="21"/>
+          <w:szCs w:val="21"/>
+          <w:lang w:eastAsia="pt-BR"/>
+        </w:rPr>
+        <w:t>    &lt;</w:t>
+      </w:r>
+      <w:r>
+        <w:rPr>
+          <w:rFonts w:ascii="Consolas" w:eastAsia="Times New Roman" w:hAnsi="Consolas" w:cs="Times New Roman"/>
+          <w:color w:val="F92672"/>
+          <w:sz w:val="21"/>
+          <w:szCs w:val="21"/>
+          <w:lang w:eastAsia="pt-BR"/>
+        </w:rPr>
+        <w:t>script</w:t>
+      </w:r>
+      <w:r>
+        <w:rPr>
+          <w:rFonts w:ascii="Consolas" w:eastAsia="Times New Roman" w:hAnsi="Consolas" w:cs="Times New Roman"/>
+          <w:color w:val="F8F8F2"/>
+          <w:sz w:val="21"/>
+          <w:szCs w:val="21"/>
+          <w:lang w:eastAsia="pt-BR"/>
+        </w:rPr>
+        <w:t xml:space="preserve"> </w:t>
+      </w:r>
+      <w:r>
+        <w:rPr>
+          <w:rFonts w:ascii="Consolas" w:eastAsia="Times New Roman" w:hAnsi="Consolas" w:cs="Times New Roman"/>
+          <w:color w:val="A6E22E"/>
+          <w:sz w:val="21"/>
+          <w:szCs w:val="21"/>
+          <w:lang w:eastAsia="pt-BR"/>
+        </w:rPr>
+        <w:t>src</w:t>
+      </w:r>
+      <w:r>
+        <w:rPr>
+          <w:rFonts w:ascii="Consolas" w:eastAsia="Times New Roman" w:hAnsi="Consolas" w:cs="Times New Roman"/>
+          <w:color w:val="F8F8F2"/>
+          <w:sz w:val="21"/>
+          <w:szCs w:val="21"/>
+          <w:lang w:eastAsia="pt-BR"/>
+        </w:rPr>
+        <w:t>=</w:t>
+      </w:r>
+      <w:r>
+        <w:rPr>
+          <w:rFonts w:ascii="Consolas" w:eastAsia="Times New Roman" w:hAnsi="Consolas" w:cs="Times New Roman"/>
+          <w:color w:val="E6DB74"/>
+          <w:sz w:val="21"/>
+          <w:szCs w:val="21"/>
+          <w:lang w:eastAsia="pt-BR"/>
+        </w:rPr>
+        <w:t>"https://cdnjs.cloudflare.com/ajax/libs/popper.js/1.12.9/umd/popper.min.js"</w:t>
+      </w:r>
+      <w:r>
+        <w:rPr>
+          <w:rFonts w:ascii="Consolas" w:eastAsia="Times New Roman" w:hAnsi="Consolas" w:cs="Times New Roman"/>
+          <w:color w:val="F8F8F2"/>
+          <w:sz w:val="21"/>
+          <w:szCs w:val="21"/>
+          <w:lang w:eastAsia="pt-BR"/>
+        </w:rPr>
+        <w:t xml:space="preserve"> </w:t>
+      </w:r>
+      <w:r>
+        <w:rPr>
+          <w:rFonts w:ascii="Consolas" w:eastAsia="Times New Roman" w:hAnsi="Consolas" w:cs="Times New Roman"/>
+          <w:color w:val="A6E22E"/>
+          <w:sz w:val="21"/>
+          <w:szCs w:val="21"/>
+          <w:lang w:eastAsia="pt-BR"/>
+        </w:rPr>
+        <w:t>integrity</w:t>
+      </w:r>
+      <w:r>
+        <w:rPr>
+          <w:rFonts w:ascii="Consolas" w:eastAsia="Times New Roman" w:hAnsi="Consolas" w:cs="Times New Roman"/>
+          <w:color w:val="F8F8F2"/>
+          <w:sz w:val="21"/>
+          <w:szCs w:val="21"/>
+          <w:lang w:eastAsia="pt-BR"/>
+        </w:rPr>
+        <w:t>=</w:t>
+      </w:r>
+      <w:r>
+        <w:rPr>
+          <w:rFonts w:ascii="Consolas" w:eastAsia="Times New Roman" w:hAnsi="Consolas" w:cs="Times New Roman"/>
+          <w:color w:val="E6DB74"/>
+          <w:sz w:val="21"/>
+          <w:szCs w:val="21"/>
+          <w:lang w:eastAsia="pt-BR"/>
+        </w:rPr>
+        <w:t>"sha384-ApNbgh9B+Y1QKtv3Rn7W3mgPxhU9K/ScQsAP7hUibX39j7fakFPskvXusvfa0b4Q"</w:t>
+      </w:r>
+      <w:r>
+        <w:rPr>
+          <w:rFonts w:ascii="Consolas" w:eastAsia="Times New Roman" w:hAnsi="Consolas" w:cs="Times New Roman"/>
+          <w:color w:val="F8F8F2"/>
+          <w:sz w:val="21"/>
+          <w:szCs w:val="21"/>
+          <w:lang w:eastAsia="pt-BR"/>
+        </w:rPr>
+        <w:t xml:space="preserve"> </w:t>
+      </w:r>
+      <w:proofErr w:type="spellStart"/>
+      <w:r>
+        <w:rPr>
+          <w:rFonts w:ascii="Consolas" w:eastAsia="Times New Roman" w:hAnsi="Consolas" w:cs="Times New Roman"/>
+          <w:color w:val="A6E22E"/>
+          <w:sz w:val="21"/>
+          <w:szCs w:val="21"/>
+          <w:lang w:eastAsia="pt-BR"/>
+        </w:rPr>
+        <w:t>crossorigin</w:t>
+      </w:r>
+      <w:proofErr w:type="spellEnd"/>
+      <w:r>
+        <w:rPr>
+          <w:rFonts w:ascii="Consolas" w:eastAsia="Times New Roman" w:hAnsi="Consolas" w:cs="Times New Roman"/>
+          <w:color w:val="F8F8F2"/>
+          <w:sz w:val="21"/>
+          <w:szCs w:val="21"/>
+          <w:lang w:eastAsia="pt-BR"/>
+        </w:rPr>
+        <w:t>=</w:t>
+      </w:r>
+      <w:r>
+        <w:rPr>
+          <w:rFonts w:ascii="Consolas" w:eastAsia="Times New Roman" w:hAnsi="Consolas" w:cs="Times New Roman"/>
+          <w:color w:val="E6DB74"/>
+          <w:sz w:val="21"/>
+          <w:szCs w:val="21"/>
+          <w:lang w:eastAsia="pt-BR"/>
+        </w:rPr>
+        <w:t>"</w:t>
+      </w:r>
+      <w:proofErr w:type="spellStart"/>
+      <w:r>
+        <w:rPr>
+          <w:rFonts w:ascii="Consolas" w:eastAsia="Times New Roman" w:hAnsi="Consolas" w:cs="Times New Roman"/>
+          <w:color w:val="E6DB74"/>
+          <w:sz w:val="21"/>
+          <w:szCs w:val="21"/>
+          <w:lang w:eastAsia="pt-BR"/>
+        </w:rPr>
+        <w:t>anonymous</w:t>
+      </w:r>
+      <w:proofErr w:type="spellEnd"/>
+      <w:r>
+        <w:rPr>
+          <w:rFonts w:ascii="Consolas" w:eastAsia="Times New Roman" w:hAnsi="Consolas" w:cs="Times New Roman"/>
+          <w:color w:val="E6DB74"/>
+          <w:sz w:val="21"/>
+          <w:szCs w:val="21"/>
+          <w:lang w:eastAsia="pt-BR"/>
+        </w:rPr>
+        <w:t>"</w:t>
+      </w:r>
+      <w:r>
+        <w:rPr>
+          <w:rFonts w:ascii="Consolas" w:eastAsia="Times New Roman" w:hAnsi="Consolas" w:cs="Times New Roman"/>
+          <w:color w:val="F8F8F2"/>
+          <w:sz w:val="21"/>
+          <w:szCs w:val="21"/>
+          <w:lang w:eastAsia="pt-BR"/>
+        </w:rPr>
+        <w:t>&gt;&lt;/</w:t>
+      </w:r>
+      <w:r>
+        <w:rPr>
+          <w:rFonts w:ascii="Consolas" w:eastAsia="Times New Roman" w:hAnsi="Consolas" w:cs="Times New Roman"/>
+          <w:color w:val="F92672"/>
+          <w:sz w:val="21"/>
+          <w:szCs w:val="21"/>
+          <w:lang w:eastAsia="pt-BR"/>
+        </w:rPr>
+        <w:t>script</w:t>
+      </w:r>
+      <w:r>
+        <w:rPr>
+          <w:rFonts w:ascii="Consolas" w:eastAsia="Times New Roman" w:hAnsi="Consolas" w:cs="Times New Roman"/>
+          <w:color w:val="F8F8F2"/>
+          <w:sz w:val="21"/>
+          <w:szCs w:val="21"/>
+          <w:lang w:eastAsia="pt-BR"/>
+        </w:rPr>
+        <w:t>&gt;</w:t>
+      </w:r>
+    </w:p>
+    <w:p>
+      <w:pPr>
+        <w:pStyle w:val="PargrafodaLista"/>
+        <w:numPr>
+          <w:ilvl w:val="0"/>
+          <w:numId w:val="3"/>
+        </w:numPr>
+        <w:shd w:val="clear" w:color="auto" w:fill="272822"/>
+        <w:spacing w:after="0" w:line="285" w:lineRule="atLeast"/>
+        <w:rPr>
+          <w:rFonts w:ascii="Consolas" w:eastAsia="Times New Roman" w:hAnsi="Consolas" w:cs="Times New Roman"/>
+          <w:color w:val="F8F8F2"/>
+          <w:sz w:val="21"/>
+          <w:szCs w:val="21"/>
+          <w:lang w:eastAsia="pt-BR"/>
+        </w:rPr>
+      </w:pPr>
+      <w:r>
+        <w:rPr>
+          <w:rFonts w:ascii="Consolas" w:eastAsia="Times New Roman" w:hAnsi="Consolas" w:cs="Times New Roman"/>
+          <w:color w:val="F8F8F2"/>
+          <w:sz w:val="21"/>
+          <w:szCs w:val="21"/>
+          <w:lang w:eastAsia="pt-BR"/>
+        </w:rPr>
+        <w:t>    &lt;</w:t>
+      </w:r>
+      <w:r>
+        <w:rPr>
+          <w:rFonts w:ascii="Consolas" w:eastAsia="Times New Roman" w:hAnsi="Consolas" w:cs="Times New Roman"/>
+          <w:color w:val="F92672"/>
+          <w:sz w:val="21"/>
+          <w:szCs w:val="21"/>
+          <w:lang w:eastAsia="pt-BR"/>
+        </w:rPr>
+        <w:t>script</w:t>
+      </w:r>
+      <w:r>
+        <w:rPr>
+          <w:rFonts w:ascii="Consolas" w:eastAsia="Times New Roman" w:hAnsi="Consolas" w:cs="Times New Roman"/>
+          <w:color w:val="F8F8F2"/>
+          <w:sz w:val="21"/>
+          <w:szCs w:val="21"/>
+          <w:lang w:eastAsia="pt-BR"/>
+        </w:rPr>
+        <w:t xml:space="preserve"> </w:t>
+      </w:r>
+      <w:r>
+        <w:rPr>
+          <w:rFonts w:ascii="Consolas" w:eastAsia="Times New Roman" w:hAnsi="Consolas" w:cs="Times New Roman"/>
+          <w:color w:val="A6E22E"/>
+          <w:sz w:val="21"/>
+          <w:szCs w:val="21"/>
+          <w:lang w:eastAsia="pt-BR"/>
+        </w:rPr>
+        <w:t>src</w:t>
+      </w:r>
+      <w:r>
+        <w:rPr>
+          <w:rFonts w:ascii="Consolas" w:eastAsia="Times New Roman" w:hAnsi="Consolas" w:cs="Times New Roman"/>
+          <w:color w:val="F8F8F2"/>
+          <w:sz w:val="21"/>
+          <w:szCs w:val="21"/>
+          <w:lang w:eastAsia="pt-BR"/>
+        </w:rPr>
+        <w:t>=</w:t>
+      </w:r>
+      <w:r>
+        <w:rPr>
+          <w:rFonts w:ascii="Consolas" w:eastAsia="Times New Roman" w:hAnsi="Consolas" w:cs="Times New Roman"/>
+          <w:color w:val="E6DB74"/>
+          <w:sz w:val="21"/>
+          <w:szCs w:val="21"/>
+          <w:lang w:eastAsia="pt-BR"/>
+        </w:rPr>
+        <w:t>"https://maxcdn.bootstrapcdn.com/bootstrap/4.0.0/js/bootstrap.min.js"</w:t>
+      </w:r>
+      <w:r>
+        <w:rPr>
+          <w:rFonts w:ascii="Consolas" w:eastAsia="Times New Roman" w:hAnsi="Consolas" w:cs="Times New Roman"/>
+          <w:color w:val="F8F8F2"/>
+          <w:sz w:val="21"/>
+          <w:szCs w:val="21"/>
+          <w:lang w:eastAsia="pt-BR"/>
+        </w:rPr>
+        <w:t xml:space="preserve"> </w:t>
+      </w:r>
+      <w:r>
+        <w:rPr>
+          <w:rFonts w:ascii="Consolas" w:eastAsia="Times New Roman" w:hAnsi="Consolas" w:cs="Times New Roman"/>
+          <w:color w:val="A6E22E"/>
+          <w:sz w:val="21"/>
+          <w:szCs w:val="21"/>
+          <w:lang w:eastAsia="pt-BR"/>
+        </w:rPr>
+        <w:t>integrity</w:t>
+      </w:r>
+      <w:r>
+        <w:rPr>
+          <w:rFonts w:ascii="Consolas" w:eastAsia="Times New Roman" w:hAnsi="Consolas" w:cs="Times New Roman"/>
+          <w:color w:val="F8F8F2"/>
+          <w:sz w:val="21"/>
+          <w:szCs w:val="21"/>
+          <w:lang w:eastAsia="pt-BR"/>
+        </w:rPr>
+        <w:t>=</w:t>
+      </w:r>
+      <w:r>
+        <w:rPr>
+          <w:rFonts w:ascii="Consolas" w:eastAsia="Times New Roman" w:hAnsi="Consolas" w:cs="Times New Roman"/>
+          <w:color w:val="E6DB74"/>
+          <w:sz w:val="21"/>
+          <w:szCs w:val="21"/>
+          <w:lang w:eastAsia="pt-BR"/>
+        </w:rPr>
+        <w:t>"sha384-JZR6Spejh4U02d8jOt6vLEHfe/JQGiRRSQQxSfFWpi1MquVdAyjUar5+76PVCmYl"</w:t>
+      </w:r>
+      <w:r>
+        <w:rPr>
+          <w:rFonts w:ascii="Consolas" w:eastAsia="Times New Roman" w:hAnsi="Consolas" w:cs="Times New Roman"/>
+          <w:color w:val="F8F8F2"/>
+          <w:sz w:val="21"/>
+          <w:szCs w:val="21"/>
+          <w:lang w:eastAsia="pt-BR"/>
+        </w:rPr>
+        <w:t xml:space="preserve"> </w:t>
+      </w:r>
+      <w:proofErr w:type="spellStart"/>
+      <w:r>
+        <w:rPr>
+          <w:rFonts w:ascii="Consolas" w:eastAsia="Times New Roman" w:hAnsi="Consolas" w:cs="Times New Roman"/>
+          <w:color w:val="A6E22E"/>
+          <w:sz w:val="21"/>
+          <w:szCs w:val="21"/>
+          <w:lang w:eastAsia="pt-BR"/>
+        </w:rPr>
+        <w:t>crossorigin</w:t>
+      </w:r>
+      <w:proofErr w:type="spellEnd"/>
+      <w:r>
+        <w:rPr>
+          <w:rFonts w:ascii="Consolas" w:eastAsia="Times New Roman" w:hAnsi="Consolas" w:cs="Times New Roman"/>
+          <w:color w:val="F8F8F2"/>
+          <w:sz w:val="21"/>
+          <w:szCs w:val="21"/>
+          <w:lang w:eastAsia="pt-BR"/>
+        </w:rPr>
+        <w:t>=</w:t>
+      </w:r>
+      <w:r>
+        <w:rPr>
+          <w:rFonts w:ascii="Consolas" w:eastAsia="Times New Roman" w:hAnsi="Consolas" w:cs="Times New Roman"/>
+          <w:color w:val="E6DB74"/>
+          <w:sz w:val="21"/>
+          <w:szCs w:val="21"/>
+          <w:lang w:eastAsia="pt-BR"/>
+        </w:rPr>
+        <w:t>"</w:t>
+      </w:r>
+      <w:proofErr w:type="spellStart"/>
+      <w:r>
+        <w:rPr>
+          <w:rFonts w:ascii="Consolas" w:eastAsia="Times New Roman" w:hAnsi="Consolas" w:cs="Times New Roman"/>
+          <w:color w:val="E6DB74"/>
+          <w:sz w:val="21"/>
+          <w:szCs w:val="21"/>
+          <w:lang w:eastAsia="pt-BR"/>
+        </w:rPr>
+        <w:t>anonymous</w:t>
+      </w:r>
+      <w:proofErr w:type="spellEnd"/>
+      <w:r>
+        <w:rPr>
+          <w:rFonts w:ascii="Consolas" w:eastAsia="Times New Roman" w:hAnsi="Consolas" w:cs="Times New Roman"/>
+          <w:color w:val="E6DB74"/>
+          <w:sz w:val="21"/>
+          <w:szCs w:val="21"/>
+          <w:lang w:eastAsia="pt-BR"/>
+        </w:rPr>
+        <w:t>"</w:t>
+      </w:r>
+      <w:r>
+        <w:rPr>
+          <w:rFonts w:ascii="Consolas" w:eastAsia="Times New Roman" w:hAnsi="Consolas" w:cs="Times New Roman"/>
+          <w:color w:val="F8F8F2"/>
+          <w:sz w:val="21"/>
+          <w:szCs w:val="21"/>
+          <w:lang w:eastAsia="pt-BR"/>
+        </w:rPr>
+        <w:t>&gt;&lt;/</w:t>
+      </w:r>
+      <w:r>
+        <w:rPr>
+          <w:rFonts w:ascii="Consolas" w:eastAsia="Times New Roman" w:hAnsi="Consolas" w:cs="Times New Roman"/>
+          <w:color w:val="F92672"/>
+          <w:sz w:val="21"/>
+          <w:szCs w:val="21"/>
+          <w:lang w:eastAsia="pt-BR"/>
+        </w:rPr>
+        <w:t>script</w:t>
+      </w:r>
+      <w:r>
+        <w:rPr>
+          <w:rFonts w:ascii="Consolas" w:eastAsia="Times New Roman" w:hAnsi="Consolas" w:cs="Times New Roman"/>
+          <w:color w:val="F8F8F2"/>
+          <w:sz w:val="21"/>
+          <w:szCs w:val="21"/>
+          <w:lang w:eastAsia="pt-BR"/>
+        </w:rPr>
+        <w:t>&gt;    </w:t>
+      </w:r>
+    </w:p>
+    <w:p>
+      <w:pPr>
+        <w:pStyle w:val="PargrafodaLista"/>
+        <w:numPr>
+          <w:ilvl w:val="0"/>
+          <w:numId w:val="3"/>
+        </w:numPr>
+        <w:shd w:val="clear" w:color="auto" w:fill="272822"/>
+        <w:spacing w:after="0" w:line="285" w:lineRule="atLeast"/>
+        <w:rPr>
+          <w:rFonts w:ascii="Consolas" w:eastAsia="Times New Roman" w:hAnsi="Consolas" w:cs="Times New Roman"/>
+          <w:color w:val="F8F8F2"/>
+          <w:sz w:val="21"/>
+          <w:szCs w:val="21"/>
+          <w:lang w:eastAsia="pt-BR"/>
+        </w:rPr>
+      </w:pPr>
+      <w:r>
+        <w:rPr>
+          <w:rFonts w:ascii="Consolas" w:eastAsia="Times New Roman" w:hAnsi="Consolas" w:cs="Times New Roman"/>
+          <w:color w:val="F8F8F2"/>
+          <w:sz w:val="21"/>
+          <w:szCs w:val="21"/>
+          <w:lang w:eastAsia="pt-BR"/>
+        </w:rPr>
+        <w:t>&lt;/</w:t>
+      </w:r>
+      <w:r>
+        <w:rPr>
+          <w:rFonts w:ascii="Consolas" w:eastAsia="Times New Roman" w:hAnsi="Consolas" w:cs="Times New Roman"/>
+          <w:color w:val="F92672"/>
+          <w:sz w:val="21"/>
+          <w:szCs w:val="21"/>
+          <w:lang w:eastAsia="pt-BR"/>
+        </w:rPr>
+        <w:t>body</w:t>
+      </w:r>
+      <w:r>
+        <w:rPr>
+          <w:rFonts w:ascii="Consolas" w:eastAsia="Times New Roman" w:hAnsi="Consolas" w:cs="Times New Roman"/>
+          <w:color w:val="F8F8F2"/>
+          <w:sz w:val="21"/>
+          <w:szCs w:val="21"/>
+          <w:lang w:eastAsia="pt-BR"/>
+        </w:rPr>
+        <w:t>&gt;</w:t>
+      </w:r>
+    </w:p>
+    <w:p>
+      <w:pPr>
+        <w:pStyle w:val="PargrafodaLista"/>
+        <w:numPr>
+          <w:ilvl w:val="0"/>
+          <w:numId w:val="3"/>
+        </w:numPr>
+      </w:pPr>
+      <w:r>
+        <w:t>Vamos melhorar a aparência dos inputs utilizando a classe ‘</w:t>
+      </w:r>
+      <w:proofErr w:type="spellStart"/>
+      <w:r>
+        <w:t>form-control</w:t>
+      </w:r>
+      <w:proofErr w:type="spellEnd"/>
+      <w:r>
+        <w:t>’</w:t>
+      </w:r>
+      <w:r>
+        <w:t xml:space="preserve"> e o overflow em uma </w:t>
+      </w:r>
+      <w:proofErr w:type="spellStart"/>
+      <w:r>
+        <w:t>div</w:t>
+      </w:r>
+      <w:proofErr w:type="spellEnd"/>
+      <w:r>
+        <w:t xml:space="preserve"> para que os inputs e botão não desçam para o fim da página.</w:t>
+      </w:r>
+    </w:p>
+    <w:p>
+      <w:pPr>
+        <w:pStyle w:val="PargrafodaLista"/>
+        <w:numPr>
+          <w:ilvl w:val="0"/>
+          <w:numId w:val="3"/>
+        </w:numPr>
+      </w:pPr>
+      <w:r>
+        <w:t xml:space="preserve">Para isso vamos utilizar um </w:t>
+      </w:r>
+      <w:proofErr w:type="spellStart"/>
+      <w:r>
+        <w:t>style</w:t>
+      </w:r>
+      <w:proofErr w:type="spellEnd"/>
+      <w:r>
+        <w:t xml:space="preserve"> e configurar o id da </w:t>
+      </w:r>
+      <w:proofErr w:type="spellStart"/>
+      <w:r>
+        <w:t>div</w:t>
+      </w:r>
+      <w:proofErr w:type="spellEnd"/>
+      <w:r>
+        <w:t xml:space="preserve"> chat.</w:t>
+      </w:r>
+    </w:p>
+    <w:p>
+      <w:pPr>
+        <w:pStyle w:val="PargrafodaLista"/>
+        <w:numPr>
+          <w:ilvl w:val="0"/>
+          <w:numId w:val="3"/>
+        </w:numPr>
+        <w:shd w:val="clear" w:color="auto" w:fill="272822"/>
+        <w:spacing w:after="0" w:line="285" w:lineRule="atLeast"/>
+        <w:rPr>
+          <w:rFonts w:ascii="Consolas" w:eastAsia="Times New Roman" w:hAnsi="Consolas" w:cs="Times New Roman"/>
+          <w:color w:val="F8F8F2"/>
+          <w:sz w:val="21"/>
+          <w:szCs w:val="21"/>
+          <w:lang w:eastAsia="pt-BR"/>
+        </w:rPr>
+      </w:pPr>
+      <w:r>
+        <w:rPr>
+          <w:rFonts w:ascii="Consolas" w:eastAsia="Times New Roman" w:hAnsi="Consolas" w:cs="Times New Roman"/>
+          <w:color w:val="F8F8F2"/>
+          <w:sz w:val="21"/>
+          <w:szCs w:val="21"/>
+          <w:lang w:eastAsia="pt-BR"/>
+        </w:rPr>
+        <w:t>&lt;</w:t>
+      </w:r>
+      <w:proofErr w:type="spellStart"/>
+      <w:r>
+        <w:rPr>
+          <w:rFonts w:ascii="Consolas" w:eastAsia="Times New Roman" w:hAnsi="Consolas" w:cs="Times New Roman"/>
+          <w:color w:val="F92672"/>
+          <w:sz w:val="21"/>
+          <w:szCs w:val="21"/>
+          <w:lang w:eastAsia="pt-BR"/>
+        </w:rPr>
+        <w:t>style</w:t>
+      </w:r>
+      <w:proofErr w:type="spellEnd"/>
+      <w:r>
+        <w:rPr>
+          <w:rFonts w:ascii="Consolas" w:eastAsia="Times New Roman" w:hAnsi="Consolas" w:cs="Times New Roman"/>
+          <w:color w:val="F8F8F2"/>
+          <w:sz w:val="21"/>
+          <w:szCs w:val="21"/>
+          <w:lang w:eastAsia="pt-BR"/>
+        </w:rPr>
+        <w:t>&gt;</w:t>
+      </w:r>
+    </w:p>
+    <w:p>
+      <w:pPr>
+        <w:pStyle w:val="PargrafodaLista"/>
+        <w:numPr>
+          <w:ilvl w:val="0"/>
+          <w:numId w:val="3"/>
+        </w:numPr>
+        <w:shd w:val="clear" w:color="auto" w:fill="272822"/>
+        <w:spacing w:after="0" w:line="285" w:lineRule="atLeast"/>
+        <w:rPr>
+          <w:rFonts w:ascii="Consolas" w:eastAsia="Times New Roman" w:hAnsi="Consolas" w:cs="Times New Roman"/>
+          <w:color w:val="F8F8F2"/>
+          <w:sz w:val="21"/>
+          <w:szCs w:val="21"/>
+          <w:lang w:eastAsia="pt-BR"/>
+        </w:rPr>
+      </w:pPr>
+      <w:r>
+        <w:rPr>
+          <w:rFonts w:ascii="Consolas" w:eastAsia="Times New Roman" w:hAnsi="Consolas" w:cs="Times New Roman"/>
+          <w:color w:val="F8F8F2"/>
+          <w:sz w:val="21"/>
+          <w:szCs w:val="21"/>
+          <w:lang w:eastAsia="pt-BR"/>
+        </w:rPr>
+        <w:t xml:space="preserve">    </w:t>
+      </w:r>
+      <w:r>
+        <w:rPr>
+          <w:rFonts w:ascii="Consolas" w:eastAsia="Times New Roman" w:hAnsi="Consolas" w:cs="Times New Roman"/>
+          <w:color w:val="A6E22E"/>
+          <w:sz w:val="21"/>
+          <w:szCs w:val="21"/>
+          <w:lang w:eastAsia="pt-BR"/>
+        </w:rPr>
+        <w:t>#</w:t>
+      </w:r>
+      <w:proofErr w:type="gramStart"/>
+      <w:r>
+        <w:rPr>
+          <w:rFonts w:ascii="Consolas" w:eastAsia="Times New Roman" w:hAnsi="Consolas" w:cs="Times New Roman"/>
+          <w:color w:val="A6E22E"/>
+          <w:sz w:val="21"/>
+          <w:szCs w:val="21"/>
+          <w:lang w:eastAsia="pt-BR"/>
+        </w:rPr>
+        <w:t>chat</w:t>
+      </w:r>
+      <w:r>
+        <w:rPr>
+          <w:rFonts w:ascii="Consolas" w:eastAsia="Times New Roman" w:hAnsi="Consolas" w:cs="Times New Roman"/>
+          <w:color w:val="F8F8F2"/>
+          <w:sz w:val="21"/>
+          <w:szCs w:val="21"/>
+          <w:lang w:eastAsia="pt-BR"/>
+        </w:rPr>
+        <w:t>{</w:t>
+      </w:r>
+      <w:proofErr w:type="gramEnd"/>
+    </w:p>
+    <w:p>
+      <w:pPr>
+        <w:pStyle w:val="PargrafodaLista"/>
+        <w:numPr>
+          <w:ilvl w:val="0"/>
+          <w:numId w:val="3"/>
+        </w:numPr>
+        <w:shd w:val="clear" w:color="auto" w:fill="272822"/>
+        <w:spacing w:after="0" w:line="285" w:lineRule="atLeast"/>
+        <w:rPr>
+          <w:rFonts w:ascii="Consolas" w:eastAsia="Times New Roman" w:hAnsi="Consolas" w:cs="Times New Roman"/>
+          <w:color w:val="F8F8F2"/>
+          <w:sz w:val="21"/>
+          <w:szCs w:val="21"/>
+          <w:lang w:eastAsia="pt-BR"/>
+        </w:rPr>
+      </w:pPr>
+      <w:r>
+        <w:rPr>
+          <w:rFonts w:ascii="Consolas" w:eastAsia="Times New Roman" w:hAnsi="Consolas" w:cs="Times New Roman"/>
+          <w:color w:val="F8F8F2"/>
+          <w:sz w:val="21"/>
+          <w:szCs w:val="21"/>
+          <w:lang w:eastAsia="pt-BR"/>
+        </w:rPr>
+        <w:t xml:space="preserve">        </w:t>
+      </w:r>
+      <w:proofErr w:type="spellStart"/>
+      <w:r>
+        <w:rPr>
+          <w:rFonts w:ascii="Consolas" w:eastAsia="Times New Roman" w:hAnsi="Consolas" w:cs="Times New Roman"/>
+          <w:i/>
+          <w:iCs/>
+          <w:color w:val="66D9EF"/>
+          <w:sz w:val="21"/>
+          <w:szCs w:val="21"/>
+          <w:lang w:eastAsia="pt-BR"/>
+        </w:rPr>
+        <w:t>max-width</w:t>
+      </w:r>
+      <w:proofErr w:type="spellEnd"/>
+      <w:r>
+        <w:rPr>
+          <w:rFonts w:ascii="Consolas" w:eastAsia="Times New Roman" w:hAnsi="Consolas" w:cs="Times New Roman"/>
+          <w:color w:val="F8F8F2"/>
+          <w:sz w:val="21"/>
+          <w:szCs w:val="21"/>
+          <w:lang w:eastAsia="pt-BR"/>
+        </w:rPr>
+        <w:t xml:space="preserve">: </w:t>
+      </w:r>
+      <w:r>
+        <w:rPr>
+          <w:rFonts w:ascii="Consolas" w:eastAsia="Times New Roman" w:hAnsi="Consolas" w:cs="Times New Roman"/>
+          <w:color w:val="AE81FF"/>
+          <w:sz w:val="21"/>
+          <w:szCs w:val="21"/>
+          <w:lang w:eastAsia="pt-BR"/>
+        </w:rPr>
+        <w:t>500</w:t>
+      </w:r>
+      <w:r>
+        <w:rPr>
+          <w:rFonts w:ascii="Consolas" w:eastAsia="Times New Roman" w:hAnsi="Consolas" w:cs="Times New Roman"/>
+          <w:color w:val="F92672"/>
+          <w:sz w:val="21"/>
+          <w:szCs w:val="21"/>
+          <w:lang w:eastAsia="pt-BR"/>
+        </w:rPr>
+        <w:t>px</w:t>
+      </w:r>
+      <w:r>
+        <w:rPr>
+          <w:rFonts w:ascii="Consolas" w:eastAsia="Times New Roman" w:hAnsi="Consolas" w:cs="Times New Roman"/>
+          <w:color w:val="F8F8F2"/>
+          <w:sz w:val="21"/>
+          <w:szCs w:val="21"/>
+          <w:lang w:eastAsia="pt-BR"/>
+        </w:rPr>
+        <w:t>;</w:t>
+      </w:r>
+    </w:p>
+    <w:p>
+      <w:pPr>
+        <w:pStyle w:val="PargrafodaLista"/>
+        <w:numPr>
+          <w:ilvl w:val="0"/>
+          <w:numId w:val="3"/>
+        </w:numPr>
+        <w:shd w:val="clear" w:color="auto" w:fill="272822"/>
+        <w:spacing w:after="0" w:line="285" w:lineRule="atLeast"/>
+        <w:rPr>
+          <w:rFonts w:ascii="Consolas" w:eastAsia="Times New Roman" w:hAnsi="Consolas" w:cs="Times New Roman"/>
+          <w:color w:val="F8F8F2"/>
+          <w:sz w:val="21"/>
+          <w:szCs w:val="21"/>
+          <w:lang w:eastAsia="pt-BR"/>
+        </w:rPr>
+      </w:pPr>
+      <w:r>
+        <w:rPr>
+          <w:rFonts w:ascii="Consolas" w:eastAsia="Times New Roman" w:hAnsi="Consolas" w:cs="Times New Roman"/>
+          <w:color w:val="F8F8F2"/>
+          <w:sz w:val="21"/>
+          <w:szCs w:val="21"/>
+          <w:lang w:eastAsia="pt-BR"/>
+        </w:rPr>
+        <w:t xml:space="preserve">        </w:t>
+      </w:r>
+      <w:proofErr w:type="spellStart"/>
+      <w:r>
+        <w:rPr>
+          <w:rFonts w:ascii="Consolas" w:eastAsia="Times New Roman" w:hAnsi="Consolas" w:cs="Times New Roman"/>
+          <w:i/>
+          <w:iCs/>
+          <w:color w:val="66D9EF"/>
+          <w:sz w:val="21"/>
+          <w:szCs w:val="21"/>
+          <w:lang w:eastAsia="pt-BR"/>
+        </w:rPr>
+        <w:t>max-height</w:t>
+      </w:r>
+      <w:proofErr w:type="spellEnd"/>
+      <w:r>
+        <w:rPr>
+          <w:rFonts w:ascii="Consolas" w:eastAsia="Times New Roman" w:hAnsi="Consolas" w:cs="Times New Roman"/>
+          <w:color w:val="F8F8F2"/>
+          <w:sz w:val="21"/>
+          <w:szCs w:val="21"/>
+          <w:lang w:eastAsia="pt-BR"/>
+        </w:rPr>
+        <w:t xml:space="preserve">: </w:t>
+      </w:r>
+      <w:r>
+        <w:rPr>
+          <w:rFonts w:ascii="Consolas" w:eastAsia="Times New Roman" w:hAnsi="Consolas" w:cs="Times New Roman"/>
+          <w:color w:val="AE81FF"/>
+          <w:sz w:val="21"/>
+          <w:szCs w:val="21"/>
+          <w:lang w:eastAsia="pt-BR"/>
+        </w:rPr>
+        <w:t>500</w:t>
+      </w:r>
+      <w:r>
+        <w:rPr>
+          <w:rFonts w:ascii="Consolas" w:eastAsia="Times New Roman" w:hAnsi="Consolas" w:cs="Times New Roman"/>
+          <w:color w:val="F92672"/>
+          <w:sz w:val="21"/>
+          <w:szCs w:val="21"/>
+          <w:lang w:eastAsia="pt-BR"/>
+        </w:rPr>
+        <w:t>px</w:t>
+      </w:r>
+      <w:r>
+        <w:rPr>
+          <w:rFonts w:ascii="Consolas" w:eastAsia="Times New Roman" w:hAnsi="Consolas" w:cs="Times New Roman"/>
+          <w:color w:val="F8F8F2"/>
+          <w:sz w:val="21"/>
+          <w:szCs w:val="21"/>
+          <w:lang w:eastAsia="pt-BR"/>
+        </w:rPr>
+        <w:t>;</w:t>
+      </w:r>
+    </w:p>
+    <w:p>
+      <w:pPr>
+        <w:pStyle w:val="PargrafodaLista"/>
+        <w:numPr>
+          <w:ilvl w:val="0"/>
+          <w:numId w:val="3"/>
+        </w:numPr>
+        <w:shd w:val="clear" w:color="auto" w:fill="272822"/>
+        <w:spacing w:after="0" w:line="285" w:lineRule="atLeast"/>
+        <w:rPr>
+          <w:rFonts w:ascii="Consolas" w:eastAsia="Times New Roman" w:hAnsi="Consolas" w:cs="Times New Roman"/>
+          <w:color w:val="F8F8F2"/>
+          <w:sz w:val="21"/>
+          <w:szCs w:val="21"/>
+          <w:lang w:eastAsia="pt-BR"/>
+        </w:rPr>
+      </w:pPr>
+      <w:r>
+        <w:rPr>
+          <w:rFonts w:ascii="Consolas" w:eastAsia="Times New Roman" w:hAnsi="Consolas" w:cs="Times New Roman"/>
+          <w:color w:val="F8F8F2"/>
+          <w:sz w:val="21"/>
+          <w:szCs w:val="21"/>
+          <w:lang w:eastAsia="pt-BR"/>
+        </w:rPr>
+        <w:t xml:space="preserve">        </w:t>
+      </w:r>
+      <w:r>
+        <w:rPr>
+          <w:rFonts w:ascii="Consolas" w:eastAsia="Times New Roman" w:hAnsi="Consolas" w:cs="Times New Roman"/>
+          <w:i/>
+          <w:iCs/>
+          <w:color w:val="66D9EF"/>
+          <w:sz w:val="21"/>
+          <w:szCs w:val="21"/>
+          <w:lang w:eastAsia="pt-BR"/>
+        </w:rPr>
+        <w:t>background-color</w:t>
+      </w:r>
+      <w:r>
+        <w:rPr>
+          <w:rFonts w:ascii="Consolas" w:eastAsia="Times New Roman" w:hAnsi="Consolas" w:cs="Times New Roman"/>
+          <w:color w:val="F8F8F2"/>
+          <w:sz w:val="21"/>
+          <w:szCs w:val="21"/>
+          <w:lang w:eastAsia="pt-BR"/>
+        </w:rPr>
+        <w:t xml:space="preserve">: </w:t>
+      </w:r>
+      <w:proofErr w:type="spellStart"/>
+      <w:r>
+        <w:rPr>
+          <w:rFonts w:ascii="Consolas" w:eastAsia="Times New Roman" w:hAnsi="Consolas" w:cs="Times New Roman"/>
+          <w:color w:val="66D9EF"/>
+          <w:sz w:val="21"/>
+          <w:szCs w:val="21"/>
+          <w:lang w:eastAsia="pt-BR"/>
+        </w:rPr>
+        <w:t>aliceblue</w:t>
+      </w:r>
+      <w:proofErr w:type="spellEnd"/>
+      <w:r>
+        <w:rPr>
+          <w:rFonts w:ascii="Consolas" w:eastAsia="Times New Roman" w:hAnsi="Consolas" w:cs="Times New Roman"/>
+          <w:color w:val="F8F8F2"/>
+          <w:sz w:val="21"/>
+          <w:szCs w:val="21"/>
+          <w:lang w:eastAsia="pt-BR"/>
+        </w:rPr>
+        <w:t>;</w:t>
+      </w:r>
+    </w:p>
+    <w:p>
+      <w:pPr>
+        <w:pStyle w:val="PargrafodaLista"/>
+        <w:numPr>
+          <w:ilvl w:val="0"/>
+          <w:numId w:val="3"/>
+        </w:numPr>
+        <w:shd w:val="clear" w:color="auto" w:fill="272822"/>
+        <w:spacing w:after="0" w:line="285" w:lineRule="atLeast"/>
+        <w:rPr>
+          <w:rFonts w:ascii="Consolas" w:eastAsia="Times New Roman" w:hAnsi="Consolas" w:cs="Times New Roman"/>
+          <w:color w:val="F8F8F2"/>
+          <w:sz w:val="21"/>
+          <w:szCs w:val="21"/>
+          <w:lang w:eastAsia="pt-BR"/>
+        </w:rPr>
+      </w:pPr>
+      <w:r>
+        <w:rPr>
+          <w:rFonts w:ascii="Consolas" w:eastAsia="Times New Roman" w:hAnsi="Consolas" w:cs="Times New Roman"/>
+          <w:color w:val="F8F8F2"/>
+          <w:sz w:val="21"/>
+          <w:szCs w:val="21"/>
+          <w:lang w:eastAsia="pt-BR"/>
+        </w:rPr>
+        <w:t xml:space="preserve">        </w:t>
+      </w:r>
+      <w:r>
+        <w:rPr>
+          <w:rFonts w:ascii="Consolas" w:eastAsia="Times New Roman" w:hAnsi="Consolas" w:cs="Times New Roman"/>
+          <w:i/>
+          <w:iCs/>
+          <w:color w:val="66D9EF"/>
+          <w:sz w:val="21"/>
+          <w:szCs w:val="21"/>
+          <w:lang w:eastAsia="pt-BR"/>
+        </w:rPr>
+        <w:t>overflow-y</w:t>
+      </w:r>
+      <w:r>
+        <w:rPr>
+          <w:rFonts w:ascii="Consolas" w:eastAsia="Times New Roman" w:hAnsi="Consolas" w:cs="Times New Roman"/>
+          <w:color w:val="F8F8F2"/>
+          <w:sz w:val="21"/>
+          <w:szCs w:val="21"/>
+          <w:lang w:eastAsia="pt-BR"/>
+        </w:rPr>
+        <w:t xml:space="preserve">: </w:t>
+      </w:r>
+      <w:r>
+        <w:rPr>
+          <w:rFonts w:ascii="Consolas" w:eastAsia="Times New Roman" w:hAnsi="Consolas" w:cs="Times New Roman"/>
+          <w:color w:val="66D9EF"/>
+          <w:sz w:val="21"/>
+          <w:szCs w:val="21"/>
+          <w:lang w:eastAsia="pt-BR"/>
+        </w:rPr>
+        <w:t>scroll</w:t>
+      </w:r>
+      <w:r>
+        <w:rPr>
+          <w:rFonts w:ascii="Consolas" w:eastAsia="Times New Roman" w:hAnsi="Consolas" w:cs="Times New Roman"/>
+          <w:color w:val="F8F8F2"/>
+          <w:sz w:val="21"/>
+          <w:szCs w:val="21"/>
+          <w:lang w:eastAsia="pt-BR"/>
+        </w:rPr>
+        <w:t>;</w:t>
+      </w:r>
+    </w:p>
+    <w:p>
+      <w:pPr>
+        <w:pStyle w:val="PargrafodaLista"/>
+        <w:numPr>
+          <w:ilvl w:val="0"/>
+          <w:numId w:val="3"/>
+        </w:numPr>
+        <w:shd w:val="clear" w:color="auto" w:fill="272822"/>
+        <w:spacing w:after="0" w:line="285" w:lineRule="atLeast"/>
+        <w:rPr>
+          <w:rFonts w:ascii="Consolas" w:eastAsia="Times New Roman" w:hAnsi="Consolas" w:cs="Times New Roman"/>
+          <w:color w:val="F8F8F2"/>
+          <w:sz w:val="21"/>
+          <w:szCs w:val="21"/>
+          <w:lang w:eastAsia="pt-BR"/>
+        </w:rPr>
+      </w:pPr>
+      <w:r>
+        <w:rPr>
+          <w:rFonts w:ascii="Consolas" w:eastAsia="Times New Roman" w:hAnsi="Consolas" w:cs="Times New Roman"/>
+          <w:color w:val="F8F8F2"/>
+          <w:sz w:val="21"/>
+          <w:szCs w:val="21"/>
+          <w:lang w:eastAsia="pt-BR"/>
+        </w:rPr>
+        <w:t>    }</w:t>
+      </w:r>
+    </w:p>
+    <w:p>
+      <w:pPr>
+        <w:pStyle w:val="PargrafodaLista"/>
+        <w:numPr>
+          <w:ilvl w:val="0"/>
+          <w:numId w:val="3"/>
+        </w:numPr>
+        <w:shd w:val="clear" w:color="auto" w:fill="272822"/>
+        <w:spacing w:after="0" w:line="285" w:lineRule="atLeast"/>
+        <w:rPr>
+          <w:rFonts w:ascii="Consolas" w:eastAsia="Times New Roman" w:hAnsi="Consolas" w:cs="Times New Roman"/>
+          <w:color w:val="F8F8F2"/>
+          <w:sz w:val="21"/>
+          <w:szCs w:val="21"/>
+          <w:lang w:eastAsia="pt-BR"/>
+        </w:rPr>
+      </w:pPr>
+      <w:r>
+        <w:rPr>
+          <w:rFonts w:ascii="Consolas" w:eastAsia="Times New Roman" w:hAnsi="Consolas" w:cs="Times New Roman"/>
+          <w:color w:val="F8F8F2"/>
+          <w:sz w:val="21"/>
+          <w:szCs w:val="21"/>
+          <w:lang w:eastAsia="pt-BR"/>
+        </w:rPr>
+        <w:t>&lt;/</w:t>
+      </w:r>
+      <w:proofErr w:type="spellStart"/>
+      <w:r>
+        <w:rPr>
+          <w:rFonts w:ascii="Consolas" w:eastAsia="Times New Roman" w:hAnsi="Consolas" w:cs="Times New Roman"/>
+          <w:color w:val="F92672"/>
+          <w:sz w:val="21"/>
+          <w:szCs w:val="21"/>
+          <w:lang w:eastAsia="pt-BR"/>
+        </w:rPr>
+        <w:t>style</w:t>
+      </w:r>
+      <w:proofErr w:type="spellEnd"/>
+      <w:r>
+        <w:rPr>
+          <w:rFonts w:ascii="Consolas" w:eastAsia="Times New Roman" w:hAnsi="Consolas" w:cs="Times New Roman"/>
+          <w:color w:val="F8F8F2"/>
+          <w:sz w:val="21"/>
+          <w:szCs w:val="21"/>
+          <w:lang w:eastAsia="pt-BR"/>
+        </w:rPr>
+        <w:t>&gt;</w:t>
+      </w:r>
+    </w:p>
+    <w:p>
+      <w:pPr>
+        <w:pStyle w:val="PargrafodaLista"/>
+        <w:numPr>
+          <w:ilvl w:val="0"/>
+          <w:numId w:val="3"/>
+        </w:numPr>
+        <w:shd w:val="clear" w:color="auto" w:fill="272822"/>
+        <w:spacing w:after="0" w:line="285" w:lineRule="atLeast"/>
+        <w:rPr>
+          <w:rFonts w:ascii="Consolas" w:eastAsia="Times New Roman" w:hAnsi="Consolas" w:cs="Times New Roman"/>
+          <w:color w:val="F8F8F2"/>
+          <w:sz w:val="21"/>
+          <w:szCs w:val="21"/>
+          <w:lang w:eastAsia="pt-BR"/>
+        </w:rPr>
+      </w:pPr>
+      <w:r>
+        <w:rPr>
+          <w:rFonts w:ascii="Consolas" w:eastAsia="Times New Roman" w:hAnsi="Consolas" w:cs="Times New Roman"/>
+          <w:color w:val="F8F8F2"/>
+          <w:sz w:val="21"/>
+          <w:szCs w:val="21"/>
+          <w:lang w:eastAsia="pt-BR"/>
+        </w:rPr>
+        <w:t>&lt;</w:t>
+      </w:r>
+      <w:r>
+        <w:rPr>
+          <w:rFonts w:ascii="Consolas" w:eastAsia="Times New Roman" w:hAnsi="Consolas" w:cs="Times New Roman"/>
+          <w:color w:val="F92672"/>
+          <w:sz w:val="21"/>
+          <w:szCs w:val="21"/>
+          <w:lang w:eastAsia="pt-BR"/>
+        </w:rPr>
+        <w:t>body</w:t>
+      </w:r>
+      <w:r>
+        <w:rPr>
+          <w:rFonts w:ascii="Consolas" w:eastAsia="Times New Roman" w:hAnsi="Consolas" w:cs="Times New Roman"/>
+          <w:color w:val="F8F8F2"/>
+          <w:sz w:val="21"/>
+          <w:szCs w:val="21"/>
+          <w:lang w:eastAsia="pt-BR"/>
+        </w:rPr>
+        <w:t>&gt;</w:t>
+      </w:r>
+    </w:p>
+    <w:p>
+      <w:pPr>
+        <w:pStyle w:val="PargrafodaLista"/>
+        <w:numPr>
+          <w:ilvl w:val="0"/>
+          <w:numId w:val="3"/>
+        </w:numPr>
+        <w:shd w:val="clear" w:color="auto" w:fill="272822"/>
+        <w:spacing w:after="0" w:line="285" w:lineRule="atLeast"/>
+        <w:rPr>
+          <w:rFonts w:ascii="Consolas" w:eastAsia="Times New Roman" w:hAnsi="Consolas" w:cs="Times New Roman"/>
+          <w:color w:val="F8F8F2"/>
+          <w:sz w:val="21"/>
+          <w:szCs w:val="21"/>
+          <w:lang w:eastAsia="pt-BR"/>
+        </w:rPr>
+      </w:pPr>
+      <w:r>
+        <w:rPr>
+          <w:rFonts w:ascii="Consolas" w:eastAsia="Times New Roman" w:hAnsi="Consolas" w:cs="Times New Roman"/>
+          <w:color w:val="F8F8F2"/>
+          <w:sz w:val="21"/>
+          <w:szCs w:val="21"/>
+          <w:lang w:eastAsia="pt-BR"/>
+        </w:rPr>
+        <w:t>    &lt;</w:t>
+      </w:r>
+      <w:r>
+        <w:rPr>
+          <w:rFonts w:ascii="Consolas" w:eastAsia="Times New Roman" w:hAnsi="Consolas" w:cs="Times New Roman"/>
+          <w:color w:val="F92672"/>
+          <w:sz w:val="21"/>
+          <w:szCs w:val="21"/>
+          <w:lang w:eastAsia="pt-BR"/>
+        </w:rPr>
+        <w:t>h1</w:t>
+      </w:r>
+      <w:r>
+        <w:rPr>
+          <w:rFonts w:ascii="Consolas" w:eastAsia="Times New Roman" w:hAnsi="Consolas" w:cs="Times New Roman"/>
+          <w:color w:val="F8F8F2"/>
+          <w:sz w:val="21"/>
+          <w:szCs w:val="21"/>
+          <w:lang w:eastAsia="pt-BR"/>
+        </w:rPr>
+        <w:t>&gt; Chat do Guia &lt;/</w:t>
+      </w:r>
+      <w:r>
+        <w:rPr>
+          <w:rFonts w:ascii="Consolas" w:eastAsia="Times New Roman" w:hAnsi="Consolas" w:cs="Times New Roman"/>
+          <w:color w:val="F92672"/>
+          <w:sz w:val="21"/>
+          <w:szCs w:val="21"/>
+          <w:lang w:eastAsia="pt-BR"/>
+        </w:rPr>
+        <w:t>h1</w:t>
+      </w:r>
+      <w:r>
+        <w:rPr>
+          <w:rFonts w:ascii="Consolas" w:eastAsia="Times New Roman" w:hAnsi="Consolas" w:cs="Times New Roman"/>
+          <w:color w:val="F8F8F2"/>
+          <w:sz w:val="21"/>
+          <w:szCs w:val="21"/>
+          <w:lang w:eastAsia="pt-BR"/>
+        </w:rPr>
+        <w:t>&gt;</w:t>
+      </w:r>
+    </w:p>
+    <w:p>
+      <w:pPr>
+        <w:pStyle w:val="PargrafodaLista"/>
+        <w:numPr>
+          <w:ilvl w:val="0"/>
+          <w:numId w:val="3"/>
+        </w:numPr>
+        <w:shd w:val="clear" w:color="auto" w:fill="272822"/>
+        <w:spacing w:after="0" w:line="285" w:lineRule="atLeast"/>
+        <w:rPr>
+          <w:rFonts w:ascii="Consolas" w:eastAsia="Times New Roman" w:hAnsi="Consolas" w:cs="Times New Roman"/>
+          <w:color w:val="F8F8F2"/>
+          <w:sz w:val="21"/>
+          <w:szCs w:val="21"/>
+          <w:lang w:eastAsia="pt-BR"/>
+        </w:rPr>
+      </w:pPr>
+      <w:r>
+        <w:rPr>
+          <w:rFonts w:ascii="Consolas" w:eastAsia="Times New Roman" w:hAnsi="Consolas" w:cs="Times New Roman"/>
+          <w:color w:val="F8F8F2"/>
+          <w:sz w:val="21"/>
+          <w:szCs w:val="21"/>
+          <w:lang w:eastAsia="pt-BR"/>
+        </w:rPr>
+        <w:t>    &lt;</w:t>
+      </w:r>
+      <w:proofErr w:type="spellStart"/>
+      <w:r>
+        <w:rPr>
+          <w:rFonts w:ascii="Consolas" w:eastAsia="Times New Roman" w:hAnsi="Consolas" w:cs="Times New Roman"/>
+          <w:color w:val="F92672"/>
+          <w:sz w:val="21"/>
+          <w:szCs w:val="21"/>
+          <w:lang w:eastAsia="pt-BR"/>
+        </w:rPr>
+        <w:t>div</w:t>
+      </w:r>
+      <w:proofErr w:type="spellEnd"/>
+      <w:r>
+        <w:rPr>
+          <w:rFonts w:ascii="Consolas" w:eastAsia="Times New Roman" w:hAnsi="Consolas" w:cs="Times New Roman"/>
+          <w:color w:val="F8F8F2"/>
+          <w:sz w:val="21"/>
+          <w:szCs w:val="21"/>
+          <w:lang w:eastAsia="pt-BR"/>
+        </w:rPr>
+        <w:t xml:space="preserve"> </w:t>
+      </w:r>
+      <w:r>
+        <w:rPr>
+          <w:rFonts w:ascii="Consolas" w:eastAsia="Times New Roman" w:hAnsi="Consolas" w:cs="Times New Roman"/>
+          <w:color w:val="A6E22E"/>
+          <w:sz w:val="21"/>
+          <w:szCs w:val="21"/>
+          <w:lang w:eastAsia="pt-BR"/>
+        </w:rPr>
+        <w:t>id</w:t>
+      </w:r>
+      <w:r>
+        <w:rPr>
+          <w:rFonts w:ascii="Consolas" w:eastAsia="Times New Roman" w:hAnsi="Consolas" w:cs="Times New Roman"/>
+          <w:color w:val="F8F8F2"/>
+          <w:sz w:val="21"/>
+          <w:szCs w:val="21"/>
+          <w:lang w:eastAsia="pt-BR"/>
+        </w:rPr>
+        <w:t>=</w:t>
+      </w:r>
+      <w:r>
+        <w:rPr>
+          <w:rFonts w:ascii="Consolas" w:eastAsia="Times New Roman" w:hAnsi="Consolas" w:cs="Times New Roman"/>
+          <w:color w:val="E6DB74"/>
+          <w:sz w:val="21"/>
+          <w:szCs w:val="21"/>
+          <w:lang w:eastAsia="pt-BR"/>
+        </w:rPr>
+        <w:t>"chat"</w:t>
+      </w:r>
+      <w:r>
+        <w:rPr>
+          <w:rFonts w:ascii="Consolas" w:eastAsia="Times New Roman" w:hAnsi="Consolas" w:cs="Times New Roman"/>
+          <w:color w:val="F8F8F2"/>
+          <w:sz w:val="21"/>
+          <w:szCs w:val="21"/>
+          <w:lang w:eastAsia="pt-BR"/>
+        </w:rPr>
+        <w:t>&gt;</w:t>
+      </w:r>
+    </w:p>
+    <w:p>
+      <w:pPr>
+        <w:pStyle w:val="PargrafodaLista"/>
+        <w:numPr>
+          <w:ilvl w:val="0"/>
+          <w:numId w:val="3"/>
+        </w:numPr>
+        <w:shd w:val="clear" w:color="auto" w:fill="272822"/>
+        <w:spacing w:after="0" w:line="285" w:lineRule="atLeast"/>
+        <w:rPr>
+          <w:rFonts w:ascii="Consolas" w:eastAsia="Times New Roman" w:hAnsi="Consolas" w:cs="Times New Roman"/>
+          <w:color w:val="F8F8F2"/>
+          <w:sz w:val="21"/>
+          <w:szCs w:val="21"/>
+          <w:lang w:eastAsia="pt-BR"/>
+        </w:rPr>
+      </w:pPr>
+    </w:p>
+    <w:p>
+      <w:pPr>
+        <w:pStyle w:val="PargrafodaLista"/>
+        <w:numPr>
+          <w:ilvl w:val="0"/>
+          <w:numId w:val="3"/>
+        </w:numPr>
+        <w:shd w:val="clear" w:color="auto" w:fill="272822"/>
+        <w:spacing w:after="0" w:line="285" w:lineRule="atLeast"/>
+        <w:rPr>
+          <w:rFonts w:ascii="Consolas" w:eastAsia="Times New Roman" w:hAnsi="Consolas" w:cs="Times New Roman"/>
+          <w:color w:val="F8F8F2"/>
+          <w:sz w:val="21"/>
+          <w:szCs w:val="21"/>
+          <w:lang w:eastAsia="pt-BR"/>
+        </w:rPr>
+      </w:pPr>
+      <w:r>
+        <w:rPr>
+          <w:rFonts w:ascii="Consolas" w:eastAsia="Times New Roman" w:hAnsi="Consolas" w:cs="Times New Roman"/>
+          <w:color w:val="F8F8F2"/>
+          <w:sz w:val="21"/>
+          <w:szCs w:val="21"/>
+          <w:lang w:eastAsia="pt-BR"/>
+        </w:rPr>
+        <w:t>    &lt;/</w:t>
+      </w:r>
+      <w:proofErr w:type="spellStart"/>
+      <w:r>
+        <w:rPr>
+          <w:rFonts w:ascii="Consolas" w:eastAsia="Times New Roman" w:hAnsi="Consolas" w:cs="Times New Roman"/>
+          <w:color w:val="F92672"/>
+          <w:sz w:val="21"/>
+          <w:szCs w:val="21"/>
+          <w:lang w:eastAsia="pt-BR"/>
+        </w:rPr>
+        <w:t>div</w:t>
+      </w:r>
+      <w:proofErr w:type="spellEnd"/>
+      <w:r>
+        <w:rPr>
+          <w:rFonts w:ascii="Consolas" w:eastAsia="Times New Roman" w:hAnsi="Consolas" w:cs="Times New Roman"/>
+          <w:color w:val="F8F8F2"/>
+          <w:sz w:val="21"/>
+          <w:szCs w:val="21"/>
+          <w:lang w:eastAsia="pt-BR"/>
+        </w:rPr>
+        <w:t>&gt;&lt;</w:t>
+      </w:r>
+      <w:proofErr w:type="spellStart"/>
+      <w:r>
+        <w:rPr>
+          <w:rFonts w:ascii="Consolas" w:eastAsia="Times New Roman" w:hAnsi="Consolas" w:cs="Times New Roman"/>
+          <w:color w:val="F92672"/>
+          <w:sz w:val="21"/>
+          <w:szCs w:val="21"/>
+          <w:lang w:eastAsia="pt-BR"/>
+        </w:rPr>
+        <w:t>br</w:t>
+      </w:r>
+      <w:proofErr w:type="spellEnd"/>
+      <w:r>
+        <w:rPr>
+          <w:rFonts w:ascii="Consolas" w:eastAsia="Times New Roman" w:hAnsi="Consolas" w:cs="Times New Roman"/>
+          <w:color w:val="F8F8F2"/>
+          <w:sz w:val="21"/>
+          <w:szCs w:val="21"/>
+          <w:lang w:eastAsia="pt-BR"/>
+        </w:rPr>
+        <w:t>&gt;</w:t>
+      </w:r>
+    </w:p>
+    <w:p>
+      <w:pPr>
+        <w:pStyle w:val="PargrafodaLista"/>
+        <w:numPr>
+          <w:ilvl w:val="0"/>
+          <w:numId w:val="3"/>
+        </w:numPr>
+        <w:shd w:val="clear" w:color="auto" w:fill="272822"/>
+        <w:spacing w:after="0" w:line="285" w:lineRule="atLeast"/>
+        <w:rPr>
+          <w:rFonts w:ascii="Consolas" w:eastAsia="Times New Roman" w:hAnsi="Consolas" w:cs="Times New Roman"/>
+          <w:color w:val="F8F8F2"/>
+          <w:sz w:val="21"/>
+          <w:szCs w:val="21"/>
+          <w:lang w:eastAsia="pt-BR"/>
+        </w:rPr>
+      </w:pPr>
+      <w:r>
+        <w:rPr>
+          <w:rFonts w:ascii="Consolas" w:eastAsia="Times New Roman" w:hAnsi="Consolas" w:cs="Times New Roman"/>
+          <w:color w:val="F8F8F2"/>
+          <w:sz w:val="21"/>
+          <w:szCs w:val="21"/>
+          <w:lang w:eastAsia="pt-BR"/>
+        </w:rPr>
+        <w:lastRenderedPageBreak/>
+        <w:t>    &lt;</w:t>
+      </w:r>
+      <w:r>
+        <w:rPr>
+          <w:rFonts w:ascii="Consolas" w:eastAsia="Times New Roman" w:hAnsi="Consolas" w:cs="Times New Roman"/>
+          <w:color w:val="F92672"/>
+          <w:sz w:val="21"/>
+          <w:szCs w:val="21"/>
+          <w:lang w:eastAsia="pt-BR"/>
+        </w:rPr>
+        <w:t>input</w:t>
+      </w:r>
+      <w:r>
+        <w:rPr>
+          <w:rFonts w:ascii="Consolas" w:eastAsia="Times New Roman" w:hAnsi="Consolas" w:cs="Times New Roman"/>
+          <w:color w:val="F8F8F2"/>
+          <w:sz w:val="21"/>
+          <w:szCs w:val="21"/>
+          <w:lang w:eastAsia="pt-BR"/>
+        </w:rPr>
+        <w:t xml:space="preserve"> </w:t>
+      </w:r>
+      <w:proofErr w:type="spellStart"/>
+      <w:r>
+        <w:rPr>
+          <w:rFonts w:ascii="Consolas" w:eastAsia="Times New Roman" w:hAnsi="Consolas" w:cs="Times New Roman"/>
+          <w:color w:val="A6E22E"/>
+          <w:sz w:val="21"/>
+          <w:szCs w:val="21"/>
+          <w:lang w:eastAsia="pt-BR"/>
+        </w:rPr>
+        <w:t>class</w:t>
+      </w:r>
+      <w:proofErr w:type="spellEnd"/>
+      <w:r>
+        <w:rPr>
+          <w:rFonts w:ascii="Consolas" w:eastAsia="Times New Roman" w:hAnsi="Consolas" w:cs="Times New Roman"/>
+          <w:color w:val="F8F8F2"/>
+          <w:sz w:val="21"/>
+          <w:szCs w:val="21"/>
+          <w:lang w:eastAsia="pt-BR"/>
+        </w:rPr>
+        <w:t>=</w:t>
+      </w:r>
+      <w:r>
+        <w:rPr>
+          <w:rFonts w:ascii="Consolas" w:eastAsia="Times New Roman" w:hAnsi="Consolas" w:cs="Times New Roman"/>
+          <w:color w:val="E6DB74"/>
+          <w:sz w:val="21"/>
+          <w:szCs w:val="21"/>
+          <w:lang w:eastAsia="pt-BR"/>
+        </w:rPr>
+        <w:t>"</w:t>
+      </w:r>
+      <w:proofErr w:type="spellStart"/>
+      <w:r>
+        <w:rPr>
+          <w:rFonts w:ascii="Consolas" w:eastAsia="Times New Roman" w:hAnsi="Consolas" w:cs="Times New Roman"/>
+          <w:color w:val="E6DB74"/>
+          <w:sz w:val="21"/>
+          <w:szCs w:val="21"/>
+          <w:lang w:eastAsia="pt-BR"/>
+        </w:rPr>
+        <w:t>form-control</w:t>
+      </w:r>
+      <w:proofErr w:type="spellEnd"/>
+      <w:r>
+        <w:rPr>
+          <w:rFonts w:ascii="Consolas" w:eastAsia="Times New Roman" w:hAnsi="Consolas" w:cs="Times New Roman"/>
+          <w:color w:val="E6DB74"/>
+          <w:sz w:val="21"/>
+          <w:szCs w:val="21"/>
+          <w:lang w:eastAsia="pt-BR"/>
+        </w:rPr>
+        <w:t>"</w:t>
+      </w:r>
+      <w:r>
+        <w:rPr>
+          <w:rFonts w:ascii="Consolas" w:eastAsia="Times New Roman" w:hAnsi="Consolas" w:cs="Times New Roman"/>
+          <w:color w:val="F8F8F2"/>
+          <w:sz w:val="21"/>
+          <w:szCs w:val="21"/>
+          <w:lang w:eastAsia="pt-BR"/>
+        </w:rPr>
+        <w:t xml:space="preserve"> </w:t>
+      </w:r>
+      <w:proofErr w:type="spellStart"/>
+      <w:r>
+        <w:rPr>
+          <w:rFonts w:ascii="Consolas" w:eastAsia="Times New Roman" w:hAnsi="Consolas" w:cs="Times New Roman"/>
+          <w:color w:val="A6E22E"/>
+          <w:sz w:val="21"/>
+          <w:szCs w:val="21"/>
+          <w:lang w:eastAsia="pt-BR"/>
+        </w:rPr>
+        <w:t>type</w:t>
+      </w:r>
+      <w:proofErr w:type="spellEnd"/>
+      <w:r>
+        <w:rPr>
+          <w:rFonts w:ascii="Consolas" w:eastAsia="Times New Roman" w:hAnsi="Consolas" w:cs="Times New Roman"/>
+          <w:color w:val="F8F8F2"/>
+          <w:sz w:val="21"/>
+          <w:szCs w:val="21"/>
+          <w:lang w:eastAsia="pt-BR"/>
+        </w:rPr>
+        <w:t>=</w:t>
+      </w:r>
+      <w:r>
+        <w:rPr>
+          <w:rFonts w:ascii="Consolas" w:eastAsia="Times New Roman" w:hAnsi="Consolas" w:cs="Times New Roman"/>
+          <w:color w:val="E6DB74"/>
+          <w:sz w:val="21"/>
+          <w:szCs w:val="21"/>
+          <w:lang w:eastAsia="pt-BR"/>
+        </w:rPr>
+        <w:t>"</w:t>
+      </w:r>
+      <w:proofErr w:type="spellStart"/>
+      <w:r>
+        <w:rPr>
+          <w:rFonts w:ascii="Consolas" w:eastAsia="Times New Roman" w:hAnsi="Consolas" w:cs="Times New Roman"/>
+          <w:color w:val="E6DB74"/>
+          <w:sz w:val="21"/>
+          <w:szCs w:val="21"/>
+          <w:lang w:eastAsia="pt-BR"/>
+        </w:rPr>
+        <w:t>text</w:t>
+      </w:r>
+      <w:proofErr w:type="spellEnd"/>
+      <w:r>
+        <w:rPr>
+          <w:rFonts w:ascii="Consolas" w:eastAsia="Times New Roman" w:hAnsi="Consolas" w:cs="Times New Roman"/>
+          <w:color w:val="E6DB74"/>
+          <w:sz w:val="21"/>
+          <w:szCs w:val="21"/>
+          <w:lang w:eastAsia="pt-BR"/>
+        </w:rPr>
+        <w:t>"</w:t>
+      </w:r>
+      <w:r>
+        <w:rPr>
+          <w:rFonts w:ascii="Consolas" w:eastAsia="Times New Roman" w:hAnsi="Consolas" w:cs="Times New Roman"/>
+          <w:color w:val="F8F8F2"/>
+          <w:sz w:val="21"/>
+          <w:szCs w:val="21"/>
+          <w:lang w:eastAsia="pt-BR"/>
+        </w:rPr>
+        <w:t xml:space="preserve"> </w:t>
+      </w:r>
+      <w:proofErr w:type="spellStart"/>
+      <w:r>
+        <w:rPr>
+          <w:rFonts w:ascii="Consolas" w:eastAsia="Times New Roman" w:hAnsi="Consolas" w:cs="Times New Roman"/>
+          <w:color w:val="A6E22E"/>
+          <w:sz w:val="21"/>
+          <w:szCs w:val="21"/>
+          <w:lang w:eastAsia="pt-BR"/>
+        </w:rPr>
+        <w:t>name</w:t>
+      </w:r>
+      <w:proofErr w:type="spellEnd"/>
+      <w:r>
+        <w:rPr>
+          <w:rFonts w:ascii="Consolas" w:eastAsia="Times New Roman" w:hAnsi="Consolas" w:cs="Times New Roman"/>
+          <w:color w:val="F8F8F2"/>
+          <w:sz w:val="21"/>
+          <w:szCs w:val="21"/>
+          <w:lang w:eastAsia="pt-BR"/>
+        </w:rPr>
+        <w:t>=</w:t>
+      </w:r>
+      <w:r>
+        <w:rPr>
+          <w:rFonts w:ascii="Consolas" w:eastAsia="Times New Roman" w:hAnsi="Consolas" w:cs="Times New Roman"/>
+          <w:color w:val="E6DB74"/>
+          <w:sz w:val="21"/>
+          <w:szCs w:val="21"/>
+          <w:lang w:eastAsia="pt-BR"/>
+        </w:rPr>
+        <w:t>""</w:t>
+      </w:r>
+      <w:r>
+        <w:rPr>
+          <w:rFonts w:ascii="Consolas" w:eastAsia="Times New Roman" w:hAnsi="Consolas" w:cs="Times New Roman"/>
+          <w:color w:val="F8F8F2"/>
+          <w:sz w:val="21"/>
+          <w:szCs w:val="21"/>
+          <w:lang w:eastAsia="pt-BR"/>
+        </w:rPr>
+        <w:t xml:space="preserve"> </w:t>
+      </w:r>
+      <w:r>
+        <w:rPr>
+          <w:rFonts w:ascii="Consolas" w:eastAsia="Times New Roman" w:hAnsi="Consolas" w:cs="Times New Roman"/>
+          <w:color w:val="A6E22E"/>
+          <w:sz w:val="21"/>
+          <w:szCs w:val="21"/>
+          <w:lang w:eastAsia="pt-BR"/>
+        </w:rPr>
+        <w:t>id</w:t>
+      </w:r>
+      <w:r>
+        <w:rPr>
+          <w:rFonts w:ascii="Consolas" w:eastAsia="Times New Roman" w:hAnsi="Consolas" w:cs="Times New Roman"/>
+          <w:color w:val="F8F8F2"/>
+          <w:sz w:val="21"/>
+          <w:szCs w:val="21"/>
+          <w:lang w:eastAsia="pt-BR"/>
+        </w:rPr>
+        <w:t>=</w:t>
+      </w:r>
+      <w:r>
+        <w:rPr>
+          <w:rFonts w:ascii="Consolas" w:eastAsia="Times New Roman" w:hAnsi="Consolas" w:cs="Times New Roman"/>
+          <w:color w:val="E6DB74"/>
+          <w:sz w:val="21"/>
+          <w:szCs w:val="21"/>
+          <w:lang w:eastAsia="pt-BR"/>
+        </w:rPr>
+        <w:t>"msg"</w:t>
+      </w:r>
+      <w:r>
+        <w:rPr>
+          <w:rFonts w:ascii="Consolas" w:eastAsia="Times New Roman" w:hAnsi="Consolas" w:cs="Times New Roman"/>
+          <w:color w:val="F8F8F2"/>
+          <w:sz w:val="21"/>
+          <w:szCs w:val="21"/>
+          <w:lang w:eastAsia="pt-BR"/>
+        </w:rPr>
+        <w:t xml:space="preserve"> </w:t>
+      </w:r>
+      <w:proofErr w:type="spellStart"/>
+      <w:r>
+        <w:rPr>
+          <w:rFonts w:ascii="Consolas" w:eastAsia="Times New Roman" w:hAnsi="Consolas" w:cs="Times New Roman"/>
+          <w:color w:val="A6E22E"/>
+          <w:sz w:val="21"/>
+          <w:szCs w:val="21"/>
+          <w:lang w:eastAsia="pt-BR"/>
+        </w:rPr>
+        <w:t>placeholder</w:t>
+      </w:r>
+      <w:proofErr w:type="spellEnd"/>
+      <w:r>
+        <w:rPr>
+          <w:rFonts w:ascii="Consolas" w:eastAsia="Times New Roman" w:hAnsi="Consolas" w:cs="Times New Roman"/>
+          <w:color w:val="F8F8F2"/>
+          <w:sz w:val="21"/>
+          <w:szCs w:val="21"/>
+          <w:lang w:eastAsia="pt-BR"/>
+        </w:rPr>
+        <w:t>=</w:t>
+      </w:r>
+      <w:r>
+        <w:rPr>
+          <w:rFonts w:ascii="Consolas" w:eastAsia="Times New Roman" w:hAnsi="Consolas" w:cs="Times New Roman"/>
+          <w:color w:val="E6DB74"/>
+          <w:sz w:val="21"/>
+          <w:szCs w:val="21"/>
+          <w:lang w:eastAsia="pt-BR"/>
+        </w:rPr>
+        <w:t>"Mensagem..."</w:t>
+      </w:r>
+      <w:r>
+        <w:rPr>
+          <w:rFonts w:ascii="Consolas" w:eastAsia="Times New Roman" w:hAnsi="Consolas" w:cs="Times New Roman"/>
+          <w:color w:val="F8F8F2"/>
+          <w:sz w:val="21"/>
+          <w:szCs w:val="21"/>
+          <w:lang w:eastAsia="pt-BR"/>
+        </w:rPr>
+        <w:t>&gt;&lt;</w:t>
+      </w:r>
+      <w:proofErr w:type="spellStart"/>
+      <w:r>
+        <w:rPr>
+          <w:rFonts w:ascii="Consolas" w:eastAsia="Times New Roman" w:hAnsi="Consolas" w:cs="Times New Roman"/>
+          <w:color w:val="F92672"/>
+          <w:sz w:val="21"/>
+          <w:szCs w:val="21"/>
+          <w:lang w:eastAsia="pt-BR"/>
+        </w:rPr>
+        <w:t>br</w:t>
+      </w:r>
+      <w:proofErr w:type="spellEnd"/>
+      <w:r>
+        <w:rPr>
+          <w:rFonts w:ascii="Consolas" w:eastAsia="Times New Roman" w:hAnsi="Consolas" w:cs="Times New Roman"/>
+          <w:color w:val="F8F8F2"/>
+          <w:sz w:val="21"/>
+          <w:szCs w:val="21"/>
+          <w:lang w:eastAsia="pt-BR"/>
+        </w:rPr>
+        <w:t>&gt;</w:t>
+      </w:r>
+    </w:p>
+    <w:p>
+      <w:pPr>
+        <w:pStyle w:val="PargrafodaLista"/>
+        <w:numPr>
+          <w:ilvl w:val="0"/>
+          <w:numId w:val="3"/>
+        </w:numPr>
+        <w:shd w:val="clear" w:color="auto" w:fill="272822"/>
+        <w:spacing w:after="0" w:line="285" w:lineRule="atLeast"/>
+        <w:rPr>
+          <w:rFonts w:ascii="Consolas" w:eastAsia="Times New Roman" w:hAnsi="Consolas" w:cs="Times New Roman"/>
+          <w:color w:val="F8F8F2"/>
+          <w:sz w:val="21"/>
+          <w:szCs w:val="21"/>
+          <w:lang w:eastAsia="pt-BR"/>
+        </w:rPr>
+      </w:pPr>
+      <w:r>
+        <w:rPr>
+          <w:rFonts w:ascii="Consolas" w:eastAsia="Times New Roman" w:hAnsi="Consolas" w:cs="Times New Roman"/>
+          <w:color w:val="F8F8F2"/>
+          <w:sz w:val="21"/>
+          <w:szCs w:val="21"/>
+          <w:lang w:eastAsia="pt-BR"/>
+        </w:rPr>
+        <w:t>    &lt;</w:t>
+      </w:r>
+      <w:r>
+        <w:rPr>
+          <w:rFonts w:ascii="Consolas" w:eastAsia="Times New Roman" w:hAnsi="Consolas" w:cs="Times New Roman"/>
+          <w:color w:val="F92672"/>
+          <w:sz w:val="21"/>
+          <w:szCs w:val="21"/>
+          <w:lang w:eastAsia="pt-BR"/>
+        </w:rPr>
+        <w:t>input</w:t>
+      </w:r>
+      <w:r>
+        <w:rPr>
+          <w:rFonts w:ascii="Consolas" w:eastAsia="Times New Roman" w:hAnsi="Consolas" w:cs="Times New Roman"/>
+          <w:color w:val="F8F8F2"/>
+          <w:sz w:val="21"/>
+          <w:szCs w:val="21"/>
+          <w:lang w:eastAsia="pt-BR"/>
+        </w:rPr>
+        <w:t xml:space="preserve"> </w:t>
+      </w:r>
+      <w:proofErr w:type="spellStart"/>
+      <w:r>
+        <w:rPr>
+          <w:rFonts w:ascii="Consolas" w:eastAsia="Times New Roman" w:hAnsi="Consolas" w:cs="Times New Roman"/>
+          <w:color w:val="A6E22E"/>
+          <w:sz w:val="21"/>
+          <w:szCs w:val="21"/>
+          <w:lang w:eastAsia="pt-BR"/>
+        </w:rPr>
+        <w:t>class</w:t>
+      </w:r>
+      <w:proofErr w:type="spellEnd"/>
+      <w:r>
+        <w:rPr>
+          <w:rFonts w:ascii="Consolas" w:eastAsia="Times New Roman" w:hAnsi="Consolas" w:cs="Times New Roman"/>
+          <w:color w:val="F8F8F2"/>
+          <w:sz w:val="21"/>
+          <w:szCs w:val="21"/>
+          <w:lang w:eastAsia="pt-BR"/>
+        </w:rPr>
+        <w:t>=</w:t>
+      </w:r>
+      <w:r>
+        <w:rPr>
+          <w:rFonts w:ascii="Consolas" w:eastAsia="Times New Roman" w:hAnsi="Consolas" w:cs="Times New Roman"/>
+          <w:color w:val="E6DB74"/>
+          <w:sz w:val="21"/>
+          <w:szCs w:val="21"/>
+          <w:lang w:eastAsia="pt-BR"/>
+        </w:rPr>
+        <w:t>"</w:t>
+      </w:r>
+      <w:proofErr w:type="spellStart"/>
+      <w:r>
+        <w:rPr>
+          <w:rFonts w:ascii="Consolas" w:eastAsia="Times New Roman" w:hAnsi="Consolas" w:cs="Times New Roman"/>
+          <w:color w:val="E6DB74"/>
+          <w:sz w:val="21"/>
+          <w:szCs w:val="21"/>
+          <w:lang w:eastAsia="pt-BR"/>
+        </w:rPr>
+        <w:t>form-control</w:t>
+      </w:r>
+      <w:proofErr w:type="spellEnd"/>
+      <w:r>
+        <w:rPr>
+          <w:rFonts w:ascii="Consolas" w:eastAsia="Times New Roman" w:hAnsi="Consolas" w:cs="Times New Roman"/>
+          <w:color w:val="E6DB74"/>
+          <w:sz w:val="21"/>
+          <w:szCs w:val="21"/>
+          <w:lang w:eastAsia="pt-BR"/>
+        </w:rPr>
+        <w:t>"</w:t>
+      </w:r>
+      <w:r>
+        <w:rPr>
+          <w:rFonts w:ascii="Consolas" w:eastAsia="Times New Roman" w:hAnsi="Consolas" w:cs="Times New Roman"/>
+          <w:color w:val="F8F8F2"/>
+          <w:sz w:val="21"/>
+          <w:szCs w:val="21"/>
+          <w:lang w:eastAsia="pt-BR"/>
+        </w:rPr>
+        <w:t xml:space="preserve"> </w:t>
+      </w:r>
+      <w:proofErr w:type="spellStart"/>
+      <w:r>
+        <w:rPr>
+          <w:rFonts w:ascii="Consolas" w:eastAsia="Times New Roman" w:hAnsi="Consolas" w:cs="Times New Roman"/>
+          <w:color w:val="A6E22E"/>
+          <w:sz w:val="21"/>
+          <w:szCs w:val="21"/>
+          <w:lang w:eastAsia="pt-BR"/>
+        </w:rPr>
+        <w:t>type</w:t>
+      </w:r>
+      <w:proofErr w:type="spellEnd"/>
+      <w:r>
+        <w:rPr>
+          <w:rFonts w:ascii="Consolas" w:eastAsia="Times New Roman" w:hAnsi="Consolas" w:cs="Times New Roman"/>
+          <w:color w:val="F8F8F2"/>
+          <w:sz w:val="21"/>
+          <w:szCs w:val="21"/>
+          <w:lang w:eastAsia="pt-BR"/>
+        </w:rPr>
+        <w:t>=</w:t>
+      </w:r>
+      <w:r>
+        <w:rPr>
+          <w:rFonts w:ascii="Consolas" w:eastAsia="Times New Roman" w:hAnsi="Consolas" w:cs="Times New Roman"/>
+          <w:color w:val="E6DB74"/>
+          <w:sz w:val="21"/>
+          <w:szCs w:val="21"/>
+          <w:lang w:eastAsia="pt-BR"/>
+        </w:rPr>
+        <w:t>"</w:t>
+      </w:r>
+      <w:proofErr w:type="spellStart"/>
+      <w:r>
+        <w:rPr>
+          <w:rFonts w:ascii="Consolas" w:eastAsia="Times New Roman" w:hAnsi="Consolas" w:cs="Times New Roman"/>
+          <w:color w:val="E6DB74"/>
+          <w:sz w:val="21"/>
+          <w:szCs w:val="21"/>
+          <w:lang w:eastAsia="pt-BR"/>
+        </w:rPr>
+        <w:t>text</w:t>
+      </w:r>
+      <w:proofErr w:type="spellEnd"/>
+      <w:r>
+        <w:rPr>
+          <w:rFonts w:ascii="Consolas" w:eastAsia="Times New Roman" w:hAnsi="Consolas" w:cs="Times New Roman"/>
+          <w:color w:val="E6DB74"/>
+          <w:sz w:val="21"/>
+          <w:szCs w:val="21"/>
+          <w:lang w:eastAsia="pt-BR"/>
+        </w:rPr>
+        <w:t>"</w:t>
+      </w:r>
+      <w:r>
+        <w:rPr>
+          <w:rFonts w:ascii="Consolas" w:eastAsia="Times New Roman" w:hAnsi="Consolas" w:cs="Times New Roman"/>
+          <w:color w:val="F8F8F2"/>
+          <w:sz w:val="21"/>
+          <w:szCs w:val="21"/>
+          <w:lang w:eastAsia="pt-BR"/>
+        </w:rPr>
+        <w:t xml:space="preserve"> </w:t>
+      </w:r>
+      <w:proofErr w:type="spellStart"/>
+      <w:r>
+        <w:rPr>
+          <w:rFonts w:ascii="Consolas" w:eastAsia="Times New Roman" w:hAnsi="Consolas" w:cs="Times New Roman"/>
+          <w:color w:val="A6E22E"/>
+          <w:sz w:val="21"/>
+          <w:szCs w:val="21"/>
+          <w:lang w:eastAsia="pt-BR"/>
+        </w:rPr>
+        <w:t>name</w:t>
+      </w:r>
+      <w:proofErr w:type="spellEnd"/>
+      <w:r>
+        <w:rPr>
+          <w:rFonts w:ascii="Consolas" w:eastAsia="Times New Roman" w:hAnsi="Consolas" w:cs="Times New Roman"/>
+          <w:color w:val="F8F8F2"/>
+          <w:sz w:val="21"/>
+          <w:szCs w:val="21"/>
+          <w:lang w:eastAsia="pt-BR"/>
+        </w:rPr>
+        <w:t>=</w:t>
+      </w:r>
+      <w:r>
+        <w:rPr>
+          <w:rFonts w:ascii="Consolas" w:eastAsia="Times New Roman" w:hAnsi="Consolas" w:cs="Times New Roman"/>
+          <w:color w:val="E6DB74"/>
+          <w:sz w:val="21"/>
+          <w:szCs w:val="21"/>
+          <w:lang w:eastAsia="pt-BR"/>
+        </w:rPr>
+        <w:t>""</w:t>
+      </w:r>
+      <w:r>
+        <w:rPr>
+          <w:rFonts w:ascii="Consolas" w:eastAsia="Times New Roman" w:hAnsi="Consolas" w:cs="Times New Roman"/>
+          <w:color w:val="F8F8F2"/>
+          <w:sz w:val="21"/>
+          <w:szCs w:val="21"/>
+          <w:lang w:eastAsia="pt-BR"/>
+        </w:rPr>
+        <w:t xml:space="preserve"> </w:t>
+      </w:r>
+      <w:r>
+        <w:rPr>
+          <w:rFonts w:ascii="Consolas" w:eastAsia="Times New Roman" w:hAnsi="Consolas" w:cs="Times New Roman"/>
+          <w:color w:val="A6E22E"/>
+          <w:sz w:val="21"/>
+          <w:szCs w:val="21"/>
+          <w:lang w:eastAsia="pt-BR"/>
+        </w:rPr>
+        <w:t>id</w:t>
+      </w:r>
+      <w:r>
+        <w:rPr>
+          <w:rFonts w:ascii="Consolas" w:eastAsia="Times New Roman" w:hAnsi="Consolas" w:cs="Times New Roman"/>
+          <w:color w:val="F8F8F2"/>
+          <w:sz w:val="21"/>
+          <w:szCs w:val="21"/>
+          <w:lang w:eastAsia="pt-BR"/>
+        </w:rPr>
+        <w:t>=</w:t>
+      </w:r>
+      <w:r>
+        <w:rPr>
+          <w:rFonts w:ascii="Consolas" w:eastAsia="Times New Roman" w:hAnsi="Consolas" w:cs="Times New Roman"/>
+          <w:color w:val="E6DB74"/>
+          <w:sz w:val="21"/>
+          <w:szCs w:val="21"/>
+          <w:lang w:eastAsia="pt-BR"/>
+        </w:rPr>
+        <w:t>"</w:t>
+      </w:r>
+      <w:proofErr w:type="spellStart"/>
+      <w:r>
+        <w:rPr>
+          <w:rFonts w:ascii="Consolas" w:eastAsia="Times New Roman" w:hAnsi="Consolas" w:cs="Times New Roman"/>
+          <w:color w:val="E6DB74"/>
+          <w:sz w:val="21"/>
+          <w:szCs w:val="21"/>
+          <w:lang w:eastAsia="pt-BR"/>
+        </w:rPr>
+        <w:t>username</w:t>
+      </w:r>
+      <w:proofErr w:type="spellEnd"/>
+      <w:r>
+        <w:rPr>
+          <w:rFonts w:ascii="Consolas" w:eastAsia="Times New Roman" w:hAnsi="Consolas" w:cs="Times New Roman"/>
+          <w:color w:val="E6DB74"/>
+          <w:sz w:val="21"/>
+          <w:szCs w:val="21"/>
+          <w:lang w:eastAsia="pt-BR"/>
+        </w:rPr>
+        <w:t>"</w:t>
+      </w:r>
+      <w:r>
+        <w:rPr>
+          <w:rFonts w:ascii="Consolas" w:eastAsia="Times New Roman" w:hAnsi="Consolas" w:cs="Times New Roman"/>
+          <w:color w:val="F8F8F2"/>
+          <w:sz w:val="21"/>
+          <w:szCs w:val="21"/>
+          <w:lang w:eastAsia="pt-BR"/>
+        </w:rPr>
+        <w:t xml:space="preserve"> </w:t>
+      </w:r>
+      <w:proofErr w:type="spellStart"/>
+      <w:r>
+        <w:rPr>
+          <w:rFonts w:ascii="Consolas" w:eastAsia="Times New Roman" w:hAnsi="Consolas" w:cs="Times New Roman"/>
+          <w:color w:val="A6E22E"/>
+          <w:sz w:val="21"/>
+          <w:szCs w:val="21"/>
+          <w:lang w:eastAsia="pt-BR"/>
+        </w:rPr>
+        <w:t>placeholder</w:t>
+      </w:r>
+      <w:proofErr w:type="spellEnd"/>
+      <w:r>
+        <w:rPr>
+          <w:rFonts w:ascii="Consolas" w:eastAsia="Times New Roman" w:hAnsi="Consolas" w:cs="Times New Roman"/>
+          <w:color w:val="F8F8F2"/>
+          <w:sz w:val="21"/>
+          <w:szCs w:val="21"/>
+          <w:lang w:eastAsia="pt-BR"/>
+        </w:rPr>
+        <w:t>=</w:t>
+      </w:r>
+      <w:r>
+        <w:rPr>
+          <w:rFonts w:ascii="Consolas" w:eastAsia="Times New Roman" w:hAnsi="Consolas" w:cs="Times New Roman"/>
+          <w:color w:val="E6DB74"/>
+          <w:sz w:val="21"/>
+          <w:szCs w:val="21"/>
+          <w:lang w:eastAsia="pt-BR"/>
+        </w:rPr>
+        <w:t>"Seu nome de usuário"</w:t>
+      </w:r>
+      <w:r>
+        <w:rPr>
+          <w:rFonts w:ascii="Consolas" w:eastAsia="Times New Roman" w:hAnsi="Consolas" w:cs="Times New Roman"/>
+          <w:color w:val="F8F8F2"/>
+          <w:sz w:val="21"/>
+          <w:szCs w:val="21"/>
+          <w:lang w:eastAsia="pt-BR"/>
+        </w:rPr>
+        <w:t>&gt;&lt;</w:t>
+      </w:r>
+      <w:proofErr w:type="spellStart"/>
+      <w:r>
+        <w:rPr>
+          <w:rFonts w:ascii="Consolas" w:eastAsia="Times New Roman" w:hAnsi="Consolas" w:cs="Times New Roman"/>
+          <w:color w:val="F92672"/>
+          <w:sz w:val="21"/>
+          <w:szCs w:val="21"/>
+          <w:lang w:eastAsia="pt-BR"/>
+        </w:rPr>
+        <w:t>br</w:t>
+      </w:r>
+      <w:proofErr w:type="spellEnd"/>
+      <w:r>
+        <w:rPr>
+          <w:rFonts w:ascii="Consolas" w:eastAsia="Times New Roman" w:hAnsi="Consolas" w:cs="Times New Roman"/>
+          <w:color w:val="F8F8F2"/>
+          <w:sz w:val="21"/>
+          <w:szCs w:val="21"/>
+          <w:lang w:eastAsia="pt-BR"/>
+        </w:rPr>
+        <w:t>&gt;</w:t>
+      </w:r>
+    </w:p>
+    <w:p>
+      <w:pPr>
+        <w:pStyle w:val="PargrafodaLista"/>
+        <w:numPr>
+          <w:ilvl w:val="0"/>
+          <w:numId w:val="3"/>
+        </w:numPr>
+        <w:shd w:val="clear" w:color="auto" w:fill="272822"/>
+        <w:spacing w:after="0" w:line="285" w:lineRule="atLeast"/>
+        <w:rPr>
+          <w:rFonts w:ascii="Consolas" w:eastAsia="Times New Roman" w:hAnsi="Consolas" w:cs="Times New Roman"/>
+          <w:color w:val="F8F8F2"/>
+          <w:sz w:val="21"/>
+          <w:szCs w:val="21"/>
+          <w:lang w:eastAsia="pt-BR"/>
+        </w:rPr>
+      </w:pPr>
+      <w:r>
+        <w:rPr>
+          <w:rFonts w:ascii="Consolas" w:eastAsia="Times New Roman" w:hAnsi="Consolas" w:cs="Times New Roman"/>
+          <w:color w:val="F8F8F2"/>
+          <w:sz w:val="21"/>
+          <w:szCs w:val="21"/>
+          <w:lang w:eastAsia="pt-BR"/>
+        </w:rPr>
+        <w:t>    &lt;</w:t>
+      </w:r>
+      <w:proofErr w:type="spellStart"/>
+      <w:r>
+        <w:rPr>
+          <w:rFonts w:ascii="Consolas" w:eastAsia="Times New Roman" w:hAnsi="Consolas" w:cs="Times New Roman"/>
+          <w:color w:val="F92672"/>
+          <w:sz w:val="21"/>
+          <w:szCs w:val="21"/>
+          <w:lang w:eastAsia="pt-BR"/>
+        </w:rPr>
+        <w:t>button</w:t>
+      </w:r>
+      <w:proofErr w:type="spellEnd"/>
+      <w:r>
+        <w:rPr>
+          <w:rFonts w:ascii="Consolas" w:eastAsia="Times New Roman" w:hAnsi="Consolas" w:cs="Times New Roman"/>
+          <w:color w:val="F8F8F2"/>
+          <w:sz w:val="21"/>
+          <w:szCs w:val="21"/>
+          <w:lang w:eastAsia="pt-BR"/>
+        </w:rPr>
+        <w:t xml:space="preserve"> </w:t>
+      </w:r>
+      <w:proofErr w:type="spellStart"/>
+      <w:r>
+        <w:rPr>
+          <w:rFonts w:ascii="Consolas" w:eastAsia="Times New Roman" w:hAnsi="Consolas" w:cs="Times New Roman"/>
+          <w:color w:val="A6E22E"/>
+          <w:sz w:val="21"/>
+          <w:szCs w:val="21"/>
+          <w:lang w:eastAsia="pt-BR"/>
+        </w:rPr>
+        <w:t>type</w:t>
+      </w:r>
+      <w:proofErr w:type="spellEnd"/>
+      <w:r>
+        <w:rPr>
+          <w:rFonts w:ascii="Consolas" w:eastAsia="Times New Roman" w:hAnsi="Consolas" w:cs="Times New Roman"/>
+          <w:color w:val="F8F8F2"/>
+          <w:sz w:val="21"/>
+          <w:szCs w:val="21"/>
+          <w:lang w:eastAsia="pt-BR"/>
+        </w:rPr>
+        <w:t>=</w:t>
+      </w:r>
+      <w:r>
+        <w:rPr>
+          <w:rFonts w:ascii="Consolas" w:eastAsia="Times New Roman" w:hAnsi="Consolas" w:cs="Times New Roman"/>
+          <w:color w:val="E6DB74"/>
+          <w:sz w:val="21"/>
+          <w:szCs w:val="21"/>
+          <w:lang w:eastAsia="pt-BR"/>
+        </w:rPr>
+        <w:t>"</w:t>
+      </w:r>
+      <w:proofErr w:type="spellStart"/>
+      <w:r>
+        <w:rPr>
+          <w:rFonts w:ascii="Consolas" w:eastAsia="Times New Roman" w:hAnsi="Consolas" w:cs="Times New Roman"/>
+          <w:color w:val="E6DB74"/>
+          <w:sz w:val="21"/>
+          <w:szCs w:val="21"/>
+          <w:lang w:eastAsia="pt-BR"/>
+        </w:rPr>
+        <w:t>button</w:t>
+      </w:r>
+      <w:proofErr w:type="spellEnd"/>
+      <w:r>
+        <w:rPr>
+          <w:rFonts w:ascii="Consolas" w:eastAsia="Times New Roman" w:hAnsi="Consolas" w:cs="Times New Roman"/>
+          <w:color w:val="E6DB74"/>
+          <w:sz w:val="21"/>
+          <w:szCs w:val="21"/>
+          <w:lang w:eastAsia="pt-BR"/>
+        </w:rPr>
+        <w:t>"</w:t>
+      </w:r>
+      <w:r>
+        <w:rPr>
+          <w:rFonts w:ascii="Consolas" w:eastAsia="Times New Roman" w:hAnsi="Consolas" w:cs="Times New Roman"/>
+          <w:color w:val="F8F8F2"/>
+          <w:sz w:val="21"/>
+          <w:szCs w:val="21"/>
+          <w:lang w:eastAsia="pt-BR"/>
+        </w:rPr>
+        <w:t xml:space="preserve"> </w:t>
+      </w:r>
+      <w:proofErr w:type="spellStart"/>
+      <w:r>
+        <w:rPr>
+          <w:rFonts w:ascii="Consolas" w:eastAsia="Times New Roman" w:hAnsi="Consolas" w:cs="Times New Roman"/>
+          <w:color w:val="A6E22E"/>
+          <w:sz w:val="21"/>
+          <w:szCs w:val="21"/>
+          <w:lang w:eastAsia="pt-BR"/>
+        </w:rPr>
+        <w:t>class</w:t>
+      </w:r>
+      <w:proofErr w:type="spellEnd"/>
+      <w:r>
+        <w:rPr>
+          <w:rFonts w:ascii="Consolas" w:eastAsia="Times New Roman" w:hAnsi="Consolas" w:cs="Times New Roman"/>
+          <w:color w:val="F8F8F2"/>
+          <w:sz w:val="21"/>
+          <w:szCs w:val="21"/>
+          <w:lang w:eastAsia="pt-BR"/>
+        </w:rPr>
+        <w:t>=</w:t>
+      </w:r>
+      <w:r>
+        <w:rPr>
+          <w:rFonts w:ascii="Consolas" w:eastAsia="Times New Roman" w:hAnsi="Consolas" w:cs="Times New Roman"/>
+          <w:color w:val="E6DB74"/>
+          <w:sz w:val="21"/>
+          <w:szCs w:val="21"/>
+          <w:lang w:eastAsia="pt-BR"/>
+        </w:rPr>
+        <w:t>"</w:t>
+      </w:r>
+      <w:proofErr w:type="spellStart"/>
+      <w:r>
+        <w:rPr>
+          <w:rFonts w:ascii="Consolas" w:eastAsia="Times New Roman" w:hAnsi="Consolas" w:cs="Times New Roman"/>
+          <w:color w:val="E6DB74"/>
+          <w:sz w:val="21"/>
+          <w:szCs w:val="21"/>
+          <w:lang w:eastAsia="pt-BR"/>
+        </w:rPr>
+        <w:t>btn</w:t>
+      </w:r>
+      <w:proofErr w:type="spellEnd"/>
+      <w:r>
+        <w:rPr>
+          <w:rFonts w:ascii="Consolas" w:eastAsia="Times New Roman" w:hAnsi="Consolas" w:cs="Times New Roman"/>
+          <w:color w:val="E6DB74"/>
+          <w:sz w:val="21"/>
+          <w:szCs w:val="21"/>
+          <w:lang w:eastAsia="pt-BR"/>
+        </w:rPr>
+        <w:t xml:space="preserve"> </w:t>
+      </w:r>
+      <w:proofErr w:type="spellStart"/>
+      <w:r>
+        <w:rPr>
+          <w:rFonts w:ascii="Consolas" w:eastAsia="Times New Roman" w:hAnsi="Consolas" w:cs="Times New Roman"/>
+          <w:color w:val="E6DB74"/>
+          <w:sz w:val="21"/>
+          <w:szCs w:val="21"/>
+          <w:lang w:eastAsia="pt-BR"/>
+        </w:rPr>
+        <w:t>btn-primary</w:t>
+      </w:r>
+      <w:proofErr w:type="spellEnd"/>
+      <w:r>
+        <w:rPr>
+          <w:rFonts w:ascii="Consolas" w:eastAsia="Times New Roman" w:hAnsi="Consolas" w:cs="Times New Roman"/>
+          <w:color w:val="E6DB74"/>
+          <w:sz w:val="21"/>
+          <w:szCs w:val="21"/>
+          <w:lang w:eastAsia="pt-BR"/>
+        </w:rPr>
+        <w:t xml:space="preserve"> </w:t>
+      </w:r>
+      <w:proofErr w:type="spellStart"/>
+      <w:r>
+        <w:rPr>
+          <w:rFonts w:ascii="Consolas" w:eastAsia="Times New Roman" w:hAnsi="Consolas" w:cs="Times New Roman"/>
+          <w:color w:val="E6DB74"/>
+          <w:sz w:val="21"/>
+          <w:szCs w:val="21"/>
+          <w:lang w:eastAsia="pt-BR"/>
+        </w:rPr>
+        <w:t>btn-lg</w:t>
+      </w:r>
+      <w:proofErr w:type="spellEnd"/>
+      <w:r>
+        <w:rPr>
+          <w:rFonts w:ascii="Consolas" w:eastAsia="Times New Roman" w:hAnsi="Consolas" w:cs="Times New Roman"/>
+          <w:color w:val="E6DB74"/>
+          <w:sz w:val="21"/>
+          <w:szCs w:val="21"/>
+          <w:lang w:eastAsia="pt-BR"/>
+        </w:rPr>
+        <w:t xml:space="preserve"> </w:t>
+      </w:r>
+      <w:proofErr w:type="spellStart"/>
+      <w:r>
+        <w:rPr>
+          <w:rFonts w:ascii="Consolas" w:eastAsia="Times New Roman" w:hAnsi="Consolas" w:cs="Times New Roman"/>
+          <w:color w:val="E6DB74"/>
+          <w:sz w:val="21"/>
+          <w:szCs w:val="21"/>
+          <w:lang w:eastAsia="pt-BR"/>
+        </w:rPr>
+        <w:t>btn-block</w:t>
+      </w:r>
+      <w:proofErr w:type="spellEnd"/>
+      <w:r>
+        <w:rPr>
+          <w:rFonts w:ascii="Consolas" w:eastAsia="Times New Roman" w:hAnsi="Consolas" w:cs="Times New Roman"/>
+          <w:color w:val="E6DB74"/>
+          <w:sz w:val="21"/>
+          <w:szCs w:val="21"/>
+          <w:lang w:eastAsia="pt-BR"/>
+        </w:rPr>
+        <w:t>"</w:t>
+      </w:r>
+      <w:r>
+        <w:rPr>
+          <w:rFonts w:ascii="Consolas" w:eastAsia="Times New Roman" w:hAnsi="Consolas" w:cs="Times New Roman"/>
+          <w:color w:val="F8F8F2"/>
+          <w:sz w:val="21"/>
+          <w:szCs w:val="21"/>
+          <w:lang w:eastAsia="pt-BR"/>
+        </w:rPr>
+        <w:t xml:space="preserve"> </w:t>
+      </w:r>
+      <w:proofErr w:type="spellStart"/>
+      <w:r>
+        <w:rPr>
+          <w:rFonts w:ascii="Consolas" w:eastAsia="Times New Roman" w:hAnsi="Consolas" w:cs="Times New Roman"/>
+          <w:color w:val="A6E22E"/>
+          <w:sz w:val="21"/>
+          <w:szCs w:val="21"/>
+          <w:lang w:eastAsia="pt-BR"/>
+        </w:rPr>
+        <w:t>onclick</w:t>
+      </w:r>
+      <w:proofErr w:type="spellEnd"/>
+      <w:r>
+        <w:rPr>
+          <w:rFonts w:ascii="Consolas" w:eastAsia="Times New Roman" w:hAnsi="Consolas" w:cs="Times New Roman"/>
+          <w:color w:val="F8F8F2"/>
+          <w:sz w:val="21"/>
+          <w:szCs w:val="21"/>
+          <w:lang w:eastAsia="pt-BR"/>
+        </w:rPr>
+        <w:t>=</w:t>
+      </w:r>
+      <w:r>
+        <w:rPr>
+          <w:rFonts w:ascii="Consolas" w:eastAsia="Times New Roman" w:hAnsi="Consolas" w:cs="Times New Roman"/>
+          <w:color w:val="E6DB74"/>
+          <w:sz w:val="21"/>
+          <w:szCs w:val="21"/>
+          <w:lang w:eastAsia="pt-BR"/>
+        </w:rPr>
+        <w:t>"</w:t>
+      </w:r>
+      <w:r>
+        <w:rPr>
+          <w:rFonts w:ascii="Consolas" w:eastAsia="Times New Roman" w:hAnsi="Consolas" w:cs="Times New Roman"/>
+          <w:color w:val="A6E22E"/>
+          <w:sz w:val="21"/>
+          <w:szCs w:val="21"/>
+          <w:lang w:eastAsia="pt-BR"/>
+        </w:rPr>
+        <w:t>enviar</w:t>
+      </w:r>
+      <w:r>
+        <w:rPr>
+          <w:rFonts w:ascii="Consolas" w:eastAsia="Times New Roman" w:hAnsi="Consolas" w:cs="Times New Roman"/>
+          <w:color w:val="E6DB74"/>
+          <w:sz w:val="21"/>
+          <w:szCs w:val="21"/>
+          <w:lang w:eastAsia="pt-BR"/>
+        </w:rPr>
+        <w:t>()"</w:t>
+      </w:r>
+      <w:r>
+        <w:rPr>
+          <w:rFonts w:ascii="Consolas" w:eastAsia="Times New Roman" w:hAnsi="Consolas" w:cs="Times New Roman"/>
+          <w:color w:val="F8F8F2"/>
+          <w:sz w:val="21"/>
+          <w:szCs w:val="21"/>
+          <w:lang w:eastAsia="pt-BR"/>
+        </w:rPr>
+        <w:t>&gt;Enviar&lt;/</w:t>
+      </w:r>
+      <w:proofErr w:type="spellStart"/>
+      <w:r>
+        <w:rPr>
+          <w:rFonts w:ascii="Consolas" w:eastAsia="Times New Roman" w:hAnsi="Consolas" w:cs="Times New Roman"/>
+          <w:color w:val="F92672"/>
+          <w:sz w:val="21"/>
+          <w:szCs w:val="21"/>
+          <w:lang w:eastAsia="pt-BR"/>
+        </w:rPr>
+        <w:t>button</w:t>
+      </w:r>
+      <w:proofErr w:type="spellEnd"/>
+      <w:r>
+        <w:rPr>
+          <w:rFonts w:ascii="Consolas" w:eastAsia="Times New Roman" w:hAnsi="Consolas" w:cs="Times New Roman"/>
+          <w:color w:val="F8F8F2"/>
+          <w:sz w:val="21"/>
+          <w:szCs w:val="21"/>
+          <w:lang w:eastAsia="pt-BR"/>
+        </w:rPr>
+        <w:t>&gt;</w:t>
+      </w:r>
+    </w:p>
+    <w:p>
+      <w:pPr>
+        <w:pStyle w:val="PargrafodaLista"/>
+        <w:numPr>
+          <w:ilvl w:val="0"/>
+          <w:numId w:val="3"/>
+        </w:numPr>
+        <w:shd w:val="clear" w:color="auto" w:fill="272822"/>
+        <w:spacing w:after="0" w:line="285" w:lineRule="atLeast"/>
+        <w:rPr>
+          <w:rFonts w:ascii="Consolas" w:eastAsia="Times New Roman" w:hAnsi="Consolas" w:cs="Times New Roman"/>
+          <w:color w:val="F8F8F2"/>
+          <w:sz w:val="21"/>
+          <w:szCs w:val="21"/>
+          <w:lang w:eastAsia="pt-BR"/>
+        </w:rPr>
+      </w:pPr>
+    </w:p>
+    <w:p>
+      <w:pPr>
+        <w:pStyle w:val="PargrafodaLista"/>
+        <w:numPr>
+          <w:ilvl w:val="0"/>
+          <w:numId w:val="3"/>
+        </w:numPr>
+        <w:shd w:val="clear" w:color="auto" w:fill="272822"/>
+        <w:spacing w:after="0" w:line="285" w:lineRule="atLeast"/>
+        <w:rPr>
+          <w:rFonts w:ascii="Consolas" w:eastAsia="Times New Roman" w:hAnsi="Consolas" w:cs="Times New Roman"/>
+          <w:color w:val="F8F8F2"/>
+          <w:sz w:val="21"/>
+          <w:szCs w:val="21"/>
+          <w:lang w:eastAsia="pt-BR"/>
+        </w:rPr>
+      </w:pPr>
+      <w:r>
+        <w:rPr>
+          <w:rFonts w:ascii="Consolas" w:eastAsia="Times New Roman" w:hAnsi="Consolas" w:cs="Times New Roman"/>
+          <w:color w:val="F8F8F2"/>
+          <w:sz w:val="21"/>
+          <w:szCs w:val="21"/>
+          <w:lang w:eastAsia="pt-BR"/>
+        </w:rPr>
+        <w:t>&lt;/</w:t>
+      </w:r>
+      <w:r>
+        <w:rPr>
+          <w:rFonts w:ascii="Consolas" w:eastAsia="Times New Roman" w:hAnsi="Consolas" w:cs="Times New Roman"/>
+          <w:color w:val="F92672"/>
+          <w:sz w:val="21"/>
+          <w:szCs w:val="21"/>
+          <w:lang w:eastAsia="pt-BR"/>
+        </w:rPr>
+        <w:t>body</w:t>
+      </w:r>
+      <w:r>
+        <w:rPr>
+          <w:rFonts w:ascii="Consolas" w:eastAsia="Times New Roman" w:hAnsi="Consolas" w:cs="Times New Roman"/>
+          <w:color w:val="F8F8F2"/>
+          <w:sz w:val="21"/>
+          <w:szCs w:val="21"/>
+          <w:lang w:eastAsia="pt-BR"/>
+        </w:rPr>
+        <w:t>&gt;</w:t>
       </w:r>
     </w:p>
     <w:p>

</xml_diff>